<commit_message>
tutorial update + home change
</commit_message>
<xml_diff>
--- a/Documentation/Chess Website Documentation.docx
+++ b/Documentation/Chess Website Documentation.docx
@@ -1237,17 +1237,7 @@
           <w:szCs w:val="24"/>
           <w:shd w:val="clear" w:color="auto" w:fill="F3F4F6"/>
         </w:rPr>
-        <w:t xml:space="preserve">pip install </w:t>
-      </w:r>
-      <w:r>
-        <w:rPr>
-          <w:rFonts w:ascii="Consolas" w:hAnsi="Consolas"/>
-          <w:color w:val="1F2937"/>
-          <w:sz w:val="24"/>
-          <w:szCs w:val="24"/>
-          <w:shd w:val="clear" w:color="auto" w:fill="F3F4F6"/>
-        </w:rPr>
-        <w:t>SQLAlchemy</w:t>
+        <w:t>pip install SQLAlchemy</w:t>
       </w:r>
     </w:p>
     <w:p>
@@ -1303,17 +1293,7 @@
           <w:szCs w:val="24"/>
           <w:shd w:val="clear" w:color="auto" w:fill="F3F4F6"/>
         </w:rPr>
-        <w:t>pip install Flask</w:t>
-      </w:r>
-      <w:r>
-        <w:rPr>
-          <w:rFonts w:ascii="Consolas" w:hAnsi="Consolas"/>
-          <w:color w:val="1F2937"/>
-          <w:sz w:val="24"/>
-          <w:szCs w:val="24"/>
-          <w:shd w:val="clear" w:color="auto" w:fill="F3F4F6"/>
-        </w:rPr>
-        <w:t>-SQLAlchemy</w:t>
+        <w:t>pip install Flask-SQLAlchemy</w:t>
       </w:r>
     </w:p>
     <w:p>
@@ -1395,7 +1375,160 @@
           <w:szCs w:val="24"/>
           <w:shd w:val="clear" w:color="auto" w:fill="F3F4F6"/>
         </w:rPr>
-        <w:t xml:space="preserve">pip install </w:t>
+        <w:t>pip install Werkzeug</w:t>
+      </w:r>
+    </w:p>
+    <w:p>
+      <w:pPr>
+        <w:rPr>
+          <w:rFonts w:ascii="Tahoma" w:hAnsi="Tahoma" w:cs="Tahoma"/>
+          <w:sz w:val="28"/>
+          <w:szCs w:val="28"/>
+        </w:rPr>
+      </w:pPr>
+    </w:p>
+    <w:p>
+      <w:pPr>
+        <w:rPr>
+          <w:rFonts w:ascii="Tahoma" w:hAnsi="Tahoma" w:cs="Tahoma"/>
+          <w:sz w:val="28"/>
+          <w:szCs w:val="28"/>
+          <w:lang w:val="bg-BG"/>
+        </w:rPr>
+      </w:pPr>
+      <w:r>
+        <w:rPr>
+          <w:rFonts w:ascii="Tahoma" w:hAnsi="Tahoma" w:cs="Tahoma"/>
+          <w:sz w:val="28"/>
+          <w:szCs w:val="28"/>
+          <w:lang w:val="bg-BG"/>
+        </w:rPr>
+        <w:lastRenderedPageBreak/>
+        <w:t>Трябва да създадете две „</w:t>
+      </w:r>
+      <w:r>
+        <w:rPr>
+          <w:rFonts w:ascii="Tahoma" w:hAnsi="Tahoma" w:cs="Tahoma"/>
+          <w:sz w:val="28"/>
+          <w:szCs w:val="28"/>
+        </w:rPr>
+        <w:t>env</w:t>
+      </w:r>
+      <w:r>
+        <w:rPr>
+          <w:rFonts w:ascii="Tahoma" w:hAnsi="Tahoma" w:cs="Tahoma"/>
+          <w:sz w:val="28"/>
+          <w:szCs w:val="28"/>
+          <w:lang w:val="bg-BG"/>
+        </w:rPr>
+        <w:t>“</w:t>
+      </w:r>
+      <w:r>
+        <w:rPr>
+          <w:rFonts w:ascii="Tahoma" w:hAnsi="Tahoma" w:cs="Tahoma"/>
+          <w:sz w:val="28"/>
+          <w:szCs w:val="28"/>
+        </w:rPr>
+        <w:t xml:space="preserve"> </w:t>
+      </w:r>
+      <w:r>
+        <w:rPr>
+          <w:rFonts w:ascii="Tahoma" w:hAnsi="Tahoma" w:cs="Tahoma"/>
+          <w:sz w:val="28"/>
+          <w:szCs w:val="28"/>
+          <w:lang w:val="bg-BG"/>
+        </w:rPr>
+        <w:t xml:space="preserve">променливи във файла </w:t>
+      </w:r>
+      <w:r>
+        <w:rPr>
+          <w:rFonts w:ascii="Tahoma" w:hAnsi="Tahoma" w:cs="Tahoma"/>
+          <w:sz w:val="28"/>
+          <w:szCs w:val="28"/>
+        </w:rPr>
+        <w:t>“.bashrc”</w:t>
+      </w:r>
+      <w:r>
+        <w:rPr>
+          <w:rFonts w:ascii="Tahoma" w:hAnsi="Tahoma" w:cs="Tahoma"/>
+          <w:sz w:val="28"/>
+          <w:szCs w:val="28"/>
+          <w:lang w:val="bg-BG"/>
+        </w:rPr>
+        <w:t>.</w:t>
+      </w:r>
+    </w:p>
+    <w:p>
+      <w:pPr>
+        <w:rPr>
+          <w:rFonts w:ascii="Tahoma" w:hAnsi="Tahoma" w:cs="Tahoma"/>
+          <w:sz w:val="28"/>
+          <w:szCs w:val="28"/>
+          <w:lang w:val="bg-BG"/>
+        </w:rPr>
+      </w:pPr>
+      <w:r>
+        <w:rPr>
+          <w:rFonts w:ascii="Tahoma" w:hAnsi="Tahoma" w:cs="Tahoma"/>
+          <w:sz w:val="28"/>
+          <w:szCs w:val="28"/>
+          <w:lang w:val="bg-BG"/>
+        </w:rPr>
+        <w:t>Първо отваряте файла през терминала, например с командата:</w:t>
+      </w:r>
+    </w:p>
+    <w:p>
+      <w:pPr>
+        <w:pBdr>
+          <w:top w:val="single" w:sz="2" w:space="0" w:color="E5E7EB"/>
+          <w:left w:val="single" w:sz="2" w:space="0" w:color="E5E7EB"/>
+          <w:bottom w:val="single" w:sz="2" w:space="0" w:color="E5E7EB"/>
+          <w:right w:val="single" w:sz="2" w:space="0" w:color="E5E7EB"/>
+        </w:pBdr>
+        <w:tabs>
+          <w:tab w:val="left" w:pos="916"/>
+          <w:tab w:val="left" w:pos="1832"/>
+          <w:tab w:val="left" w:pos="2748"/>
+          <w:tab w:val="left" w:pos="3664"/>
+          <w:tab w:val="left" w:pos="4580"/>
+          <w:tab w:val="left" w:pos="5496"/>
+          <w:tab w:val="left" w:pos="6412"/>
+          <w:tab w:val="left" w:pos="7328"/>
+          <w:tab w:val="left" w:pos="8244"/>
+          <w:tab w:val="left" w:pos="9160"/>
+          <w:tab w:val="left" w:pos="10076"/>
+          <w:tab w:val="left" w:pos="10992"/>
+          <w:tab w:val="left" w:pos="11908"/>
+          <w:tab w:val="left" w:pos="12824"/>
+          <w:tab w:val="left" w:pos="13740"/>
+          <w:tab w:val="left" w:pos="14656"/>
+        </w:tabs>
+        <w:spacing w:after="0" w:line="240" w:lineRule="auto"/>
+        <w:rPr>
+          <w:rFonts w:ascii="Consolas" w:eastAsia="Times New Roman" w:hAnsi="Consolas" w:cs="Courier New"/>
+          <w:color w:val="1F2937"/>
+          <w:sz w:val="24"/>
+          <w:szCs w:val="24"/>
+          <w:lang w:val="bg-BG" w:eastAsia="en-US"/>
+        </w:rPr>
+      </w:pPr>
+      <w:r>
+        <w:rPr>
+          <w:rFonts w:ascii="Tahoma" w:hAnsi="Tahoma" w:cs="Tahoma"/>
+          <w:sz w:val="28"/>
+          <w:szCs w:val="28"/>
+        </w:rPr>
+        <w:t xml:space="preserve"> </w:t>
+      </w:r>
+      <w:r>
+        <w:rPr>
+          <w:rFonts w:ascii="Consolas" w:eastAsia="Times New Roman" w:hAnsi="Consolas" w:cs="Courier New"/>
+          <w:color w:val="1F2937"/>
+          <w:sz w:val="24"/>
+          <w:szCs w:val="24"/>
+          <w:lang w:val="bg-BG" w:eastAsia="en-US"/>
+        </w:rPr>
+        <w:t xml:space="preserve">$ </w:t>
       </w:r>
       <w:r>
         <w:rPr>
@@ -1405,59 +1538,616 @@
           <w:szCs w:val="24"/>
           <w:shd w:val="clear" w:color="auto" w:fill="F3F4F6"/>
         </w:rPr>
-        <w:t>Werkzeug</w:t>
-      </w:r>
-    </w:p>
-    <w:p>
-      <w:pPr>
-        <w:rPr>
-          <w:rFonts w:ascii="Tahoma" w:hAnsi="Tahoma" w:cs="Tahoma"/>
-          <w:sz w:val="28"/>
-          <w:szCs w:val="28"/>
-        </w:rPr>
-      </w:pPr>
-    </w:p>
-    <w:p>
-      <w:pPr>
-        <w:rPr>
-          <w:rFonts w:ascii="Tahoma" w:hAnsi="Tahoma" w:cs="Tahoma"/>
-          <w:sz w:val="28"/>
-          <w:szCs w:val="28"/>
-        </w:rPr>
-      </w:pPr>
-    </w:p>
-    <w:p>
-      <w:pPr>
-        <w:rPr>
-          <w:rFonts w:ascii="Tahoma" w:hAnsi="Tahoma" w:cs="Tahoma"/>
-          <w:b/>
-          <w:bCs/>
-          <w:sz w:val="28"/>
-          <w:szCs w:val="28"/>
-        </w:rPr>
-      </w:pPr>
-    </w:p>
-    <w:p>
-      <w:pPr>
-        <w:rPr>
-          <w:rFonts w:ascii="Tahoma" w:hAnsi="Tahoma" w:cs="Tahoma"/>
-          <w:b/>
-          <w:bCs/>
-          <w:sz w:val="28"/>
-          <w:szCs w:val="28"/>
-        </w:rPr>
-      </w:pPr>
-    </w:p>
-    <w:p>
-      <w:pPr>
-        <w:rPr>
-          <w:rFonts w:ascii="Tahoma" w:hAnsi="Tahoma" w:cs="Tahoma"/>
-          <w:b/>
-          <w:bCs/>
-          <w:sz w:val="28"/>
-          <w:szCs w:val="28"/>
-        </w:rPr>
-      </w:pPr>
+        <w:t xml:space="preserve">nano </w:t>
+      </w:r>
+      <w:r>
+        <w:rPr>
+          <w:rFonts w:ascii="Consolas" w:hAnsi="Consolas"/>
+          <w:color w:val="1F2937"/>
+          <w:sz w:val="24"/>
+          <w:szCs w:val="24"/>
+          <w:shd w:val="clear" w:color="auto" w:fill="F3F4F6"/>
+        </w:rPr>
+        <w:t>~/.bashrc</w:t>
+      </w:r>
+    </w:p>
+    <w:p>
+      <w:pPr>
+        <w:rPr>
+          <w:rFonts w:ascii="Tahoma" w:hAnsi="Tahoma" w:cs="Tahoma"/>
+          <w:sz w:val="28"/>
+          <w:szCs w:val="28"/>
+        </w:rPr>
+      </w:pPr>
+    </w:p>
+    <w:p>
+      <w:pPr>
+        <w:rPr>
+          <w:rFonts w:ascii="Tahoma" w:hAnsi="Tahoma" w:cs="Tahoma"/>
+          <w:sz w:val="28"/>
+          <w:szCs w:val="28"/>
+          <w:lang w:val="bg-BG"/>
+        </w:rPr>
+      </w:pPr>
+      <w:r>
+        <w:rPr>
+          <w:rFonts w:ascii="Tahoma" w:hAnsi="Tahoma" w:cs="Tahoma"/>
+          <w:sz w:val="28"/>
+          <w:szCs w:val="28"/>
+          <w:lang w:val="bg-BG"/>
+        </w:rPr>
+        <w:t>След това отивате на най-долния ред на файла и създавате две променливи – „</w:t>
+      </w:r>
+      <w:r>
+        <w:rPr>
+          <w:rFonts w:ascii="Tahoma" w:hAnsi="Tahoma" w:cs="Tahoma"/>
+          <w:sz w:val="28"/>
+          <w:szCs w:val="28"/>
+        </w:rPr>
+        <w:t>CHESS_DATABASE</w:t>
+      </w:r>
+      <w:r>
+        <w:rPr>
+          <w:rFonts w:ascii="Tahoma" w:hAnsi="Tahoma" w:cs="Tahoma"/>
+          <w:sz w:val="28"/>
+          <w:szCs w:val="28"/>
+          <w:lang w:val="bg-BG"/>
+        </w:rPr>
+        <w:t>“</w:t>
+      </w:r>
+      <w:r>
+        <w:rPr>
+          <w:rFonts w:ascii="Tahoma" w:hAnsi="Tahoma" w:cs="Tahoma"/>
+          <w:sz w:val="28"/>
+          <w:szCs w:val="28"/>
+        </w:rPr>
+        <w:t xml:space="preserve"> </w:t>
+      </w:r>
+      <w:r>
+        <w:rPr>
+          <w:rFonts w:ascii="Tahoma" w:hAnsi="Tahoma" w:cs="Tahoma"/>
+          <w:sz w:val="28"/>
+          <w:szCs w:val="28"/>
+          <w:lang w:val="bg-BG"/>
+        </w:rPr>
+        <w:t>и „</w:t>
+      </w:r>
+      <w:r>
+        <w:rPr>
+          <w:rFonts w:ascii="Tahoma" w:hAnsi="Tahoma" w:cs="Tahoma"/>
+          <w:sz w:val="28"/>
+          <w:szCs w:val="28"/>
+        </w:rPr>
+        <w:t>PYTHON_GAME</w:t>
+      </w:r>
+      <w:r>
+        <w:rPr>
+          <w:rFonts w:ascii="Tahoma" w:hAnsi="Tahoma" w:cs="Tahoma"/>
+          <w:sz w:val="28"/>
+          <w:szCs w:val="28"/>
+          <w:lang w:val="bg-BG"/>
+        </w:rPr>
+        <w:t>“</w:t>
+      </w:r>
+      <w:r>
+        <w:rPr>
+          <w:rFonts w:ascii="Tahoma" w:hAnsi="Tahoma" w:cs="Tahoma"/>
+          <w:sz w:val="28"/>
+          <w:szCs w:val="28"/>
+          <w:lang w:val="bg-BG"/>
+        </w:rPr>
+        <w:t xml:space="preserve">, като те ще съдържат пътищата до съответните файлови ресурси. </w:t>
+      </w:r>
+      <w:r>
+        <w:rPr>
+          <w:rFonts w:ascii="Tahoma" w:hAnsi="Tahoma" w:cs="Tahoma"/>
+          <w:sz w:val="28"/>
+          <w:szCs w:val="28"/>
+          <w:lang w:val="bg-BG"/>
+        </w:rPr>
+        <w:t xml:space="preserve">Последната папка </w:t>
+      </w:r>
+      <w:r>
+        <w:rPr>
+          <w:rFonts w:ascii="Tahoma" w:hAnsi="Tahoma" w:cs="Tahoma"/>
+          <w:sz w:val="28"/>
+          <w:szCs w:val="28"/>
+        </w:rPr>
+        <w:t>“TUES”</w:t>
+      </w:r>
+      <w:r>
+        <w:rPr>
+          <w:rFonts w:ascii="Tahoma" w:hAnsi="Tahoma" w:cs="Tahoma"/>
+          <w:sz w:val="28"/>
+          <w:szCs w:val="28"/>
+          <w:lang w:val="bg-BG"/>
+        </w:rPr>
+        <w:t xml:space="preserve"> в примерните пътища е папката на </w:t>
+      </w:r>
+      <w:r>
+        <w:rPr>
+          <w:rFonts w:ascii="Tahoma" w:hAnsi="Tahoma" w:cs="Tahoma"/>
+          <w:sz w:val="28"/>
+          <w:szCs w:val="28"/>
+        </w:rPr>
+        <w:t xml:space="preserve">Github </w:t>
+      </w:r>
+      <w:r>
+        <w:rPr>
+          <w:rFonts w:ascii="Tahoma" w:hAnsi="Tahoma" w:cs="Tahoma"/>
+          <w:sz w:val="28"/>
+          <w:szCs w:val="28"/>
+          <w:lang w:val="bg-BG"/>
+        </w:rPr>
+        <w:t xml:space="preserve">репозиторито. </w:t>
+      </w:r>
+      <w:r>
+        <w:rPr>
+          <w:rFonts w:ascii="Tahoma" w:hAnsi="Tahoma" w:cs="Tahoma"/>
+          <w:sz w:val="28"/>
+          <w:szCs w:val="28"/>
+          <w:lang w:val="bg-BG"/>
+        </w:rPr>
+        <w:t>Пътищата могат да варират в зависимост от ситемата Ви, така че показания по-долу пример е само образец.</w:t>
+      </w:r>
+    </w:p>
+    <w:p>
+      <w:pPr>
+        <w:rPr>
+          <w:rFonts w:ascii="Tahoma" w:hAnsi="Tahoma" w:cs="Tahoma"/>
+          <w:sz w:val="28"/>
+          <w:szCs w:val="28"/>
+          <w:lang w:val="bg-BG"/>
+        </w:rPr>
+      </w:pPr>
+    </w:p>
+    <w:p>
+      <w:pPr>
+        <w:pBdr>
+          <w:top w:val="single" w:sz="2" w:space="0" w:color="E5E7EB"/>
+          <w:left w:val="single" w:sz="2" w:space="0" w:color="E5E7EB"/>
+          <w:bottom w:val="single" w:sz="2" w:space="0" w:color="E5E7EB"/>
+          <w:right w:val="single" w:sz="2" w:space="0" w:color="E5E7EB"/>
+        </w:pBdr>
+        <w:tabs>
+          <w:tab w:val="left" w:pos="916"/>
+          <w:tab w:val="left" w:pos="1832"/>
+          <w:tab w:val="left" w:pos="2748"/>
+          <w:tab w:val="left" w:pos="3664"/>
+          <w:tab w:val="left" w:pos="4580"/>
+          <w:tab w:val="left" w:pos="5496"/>
+          <w:tab w:val="left" w:pos="6412"/>
+          <w:tab w:val="left" w:pos="7328"/>
+          <w:tab w:val="left" w:pos="8244"/>
+          <w:tab w:val="left" w:pos="9160"/>
+          <w:tab w:val="left" w:pos="10076"/>
+          <w:tab w:val="left" w:pos="10992"/>
+          <w:tab w:val="left" w:pos="11908"/>
+          <w:tab w:val="left" w:pos="12824"/>
+          <w:tab w:val="left" w:pos="13740"/>
+          <w:tab w:val="left" w:pos="14656"/>
+        </w:tabs>
+        <w:spacing w:after="0" w:line="240" w:lineRule="auto"/>
+        <w:rPr>
+          <w:rFonts w:ascii="Consolas" w:eastAsia="Times New Roman" w:hAnsi="Consolas" w:cs="Courier New"/>
+          <w:color w:val="1F2937"/>
+          <w:sz w:val="24"/>
+          <w:szCs w:val="24"/>
+          <w:lang w:eastAsia="en-US"/>
+        </w:rPr>
+      </w:pPr>
+      <w:r>
+        <w:rPr>
+          <w:rFonts w:ascii="Consolas" w:eastAsia="Times New Roman" w:hAnsi="Consolas" w:cs="Courier New"/>
+          <w:color w:val="1F2937"/>
+          <w:sz w:val="24"/>
+          <w:szCs w:val="24"/>
+          <w:lang w:eastAsia="en-US"/>
+        </w:rPr>
+        <w:t>export CHESS_DATABASE='sqlite:///C:\\TUES\\Github\\TUES\\chess.db'</w:t>
+      </w:r>
+    </w:p>
+    <w:p>
+      <w:pPr>
+        <w:pBdr>
+          <w:top w:val="single" w:sz="2" w:space="0" w:color="E5E7EB"/>
+          <w:left w:val="single" w:sz="2" w:space="0" w:color="E5E7EB"/>
+          <w:bottom w:val="single" w:sz="2" w:space="0" w:color="E5E7EB"/>
+          <w:right w:val="single" w:sz="2" w:space="0" w:color="E5E7EB"/>
+        </w:pBdr>
+        <w:tabs>
+          <w:tab w:val="left" w:pos="916"/>
+          <w:tab w:val="left" w:pos="1832"/>
+          <w:tab w:val="left" w:pos="2748"/>
+          <w:tab w:val="left" w:pos="3664"/>
+          <w:tab w:val="left" w:pos="4580"/>
+          <w:tab w:val="left" w:pos="5496"/>
+          <w:tab w:val="left" w:pos="6412"/>
+          <w:tab w:val="left" w:pos="7328"/>
+          <w:tab w:val="left" w:pos="8244"/>
+          <w:tab w:val="left" w:pos="9160"/>
+          <w:tab w:val="left" w:pos="10076"/>
+          <w:tab w:val="left" w:pos="10992"/>
+          <w:tab w:val="left" w:pos="11908"/>
+          <w:tab w:val="left" w:pos="12824"/>
+          <w:tab w:val="left" w:pos="13740"/>
+          <w:tab w:val="left" w:pos="14656"/>
+        </w:tabs>
+        <w:spacing w:after="0" w:line="240" w:lineRule="auto"/>
+        <w:rPr>
+          <w:rFonts w:ascii="Consolas" w:eastAsia="Times New Roman" w:hAnsi="Consolas" w:cs="Courier New"/>
+          <w:color w:val="1F2937"/>
+          <w:sz w:val="24"/>
+          <w:szCs w:val="24"/>
+          <w:lang w:eastAsia="en-US"/>
+        </w:rPr>
+      </w:pPr>
+      <w:r>
+        <w:rPr>
+          <w:rFonts w:ascii="Consolas" w:eastAsia="Times New Roman" w:hAnsi="Consolas" w:cs="Courier New"/>
+          <w:color w:val="1F2937"/>
+          <w:sz w:val="24"/>
+          <w:szCs w:val="24"/>
+          <w:lang w:eastAsia="en-US"/>
+        </w:rPr>
+        <w:t xml:space="preserve">                                                                                                                                                                                                                                                        export PYTHON_GAME='/mnt/c/TUES/Github/TUES/python_game'</w:t>
+      </w:r>
+    </w:p>
+    <w:p>
+      <w:pPr>
+        <w:rPr>
+          <w:rFonts w:ascii="Tahoma" w:hAnsi="Tahoma" w:cs="Tahoma"/>
+          <w:sz w:val="28"/>
+          <w:szCs w:val="28"/>
+          <w:lang w:val="bg-BG"/>
+        </w:rPr>
+      </w:pPr>
+    </w:p>
+    <w:p>
+      <w:pPr>
+        <w:rPr>
+          <w:rFonts w:ascii="Tahoma" w:hAnsi="Tahoma" w:cs="Tahoma"/>
+          <w:sz w:val="28"/>
+          <w:szCs w:val="28"/>
+        </w:rPr>
+      </w:pPr>
+      <w:r>
+        <w:rPr>
+          <w:rFonts w:ascii="Tahoma" w:hAnsi="Tahoma" w:cs="Tahoma"/>
+          <w:sz w:val="28"/>
+          <w:szCs w:val="28"/>
+          <w:lang w:val="bg-BG"/>
+        </w:rPr>
+        <w:t xml:space="preserve">След това запишете файла с командите </w:t>
+      </w:r>
+      <w:r>
+        <w:rPr>
+          <w:rFonts w:ascii="Tahoma" w:hAnsi="Tahoma" w:cs="Tahoma"/>
+          <w:sz w:val="28"/>
+          <w:szCs w:val="28"/>
+        </w:rPr>
+        <w:t>Ctrl+X, Y, Enter.</w:t>
+      </w:r>
+    </w:p>
+    <w:p>
+      <w:pPr>
+        <w:rPr>
+          <w:rFonts w:ascii="Tahoma" w:hAnsi="Tahoma" w:cs="Tahoma"/>
+          <w:sz w:val="28"/>
+          <w:szCs w:val="28"/>
+          <w:lang w:val="bg-BG"/>
+        </w:rPr>
+      </w:pPr>
+      <w:r>
+        <w:rPr>
+          <w:rFonts w:ascii="Tahoma" w:hAnsi="Tahoma" w:cs="Tahoma"/>
+          <w:sz w:val="28"/>
+          <w:szCs w:val="28"/>
+          <w:lang w:val="bg-BG"/>
+        </w:rPr>
+        <w:t>За да се сигурни, че променливите са запазени трайно в системата изпълнете следната команда в терминала:</w:t>
+      </w:r>
+    </w:p>
+    <w:p>
+      <w:pPr>
+        <w:pBdr>
+          <w:top w:val="single" w:sz="2" w:space="0" w:color="E5E7EB"/>
+          <w:left w:val="single" w:sz="2" w:space="0" w:color="E5E7EB"/>
+          <w:bottom w:val="single" w:sz="2" w:space="0" w:color="E5E7EB"/>
+          <w:right w:val="single" w:sz="2" w:space="0" w:color="E5E7EB"/>
+        </w:pBdr>
+        <w:tabs>
+          <w:tab w:val="left" w:pos="916"/>
+          <w:tab w:val="left" w:pos="1832"/>
+          <w:tab w:val="left" w:pos="2748"/>
+          <w:tab w:val="left" w:pos="3664"/>
+          <w:tab w:val="left" w:pos="4580"/>
+          <w:tab w:val="left" w:pos="5496"/>
+          <w:tab w:val="left" w:pos="6412"/>
+          <w:tab w:val="left" w:pos="7328"/>
+          <w:tab w:val="left" w:pos="8244"/>
+          <w:tab w:val="left" w:pos="9160"/>
+          <w:tab w:val="left" w:pos="10076"/>
+          <w:tab w:val="left" w:pos="10992"/>
+          <w:tab w:val="left" w:pos="11908"/>
+          <w:tab w:val="left" w:pos="12824"/>
+          <w:tab w:val="left" w:pos="13740"/>
+          <w:tab w:val="left" w:pos="14656"/>
+        </w:tabs>
+        <w:spacing w:after="0" w:line="240" w:lineRule="auto"/>
+        <w:rPr>
+          <w:rFonts w:ascii="Consolas" w:hAnsi="Consolas"/>
+          <w:color w:val="1F2937"/>
+          <w:sz w:val="24"/>
+          <w:szCs w:val="24"/>
+          <w:shd w:val="clear" w:color="auto" w:fill="F3F4F6"/>
+        </w:rPr>
+      </w:pPr>
+      <w:r>
+        <w:rPr>
+          <w:rFonts w:ascii="Consolas" w:eastAsia="Times New Roman" w:hAnsi="Consolas" w:cs="Courier New"/>
+          <w:color w:val="1F2937"/>
+          <w:sz w:val="24"/>
+          <w:szCs w:val="24"/>
+          <w:lang w:val="bg-BG" w:eastAsia="en-US"/>
+        </w:rPr>
+        <w:t xml:space="preserve">$ </w:t>
+      </w:r>
+      <w:r>
+        <w:rPr>
+          <w:rFonts w:ascii="Consolas" w:hAnsi="Consolas"/>
+          <w:color w:val="1F2937"/>
+          <w:sz w:val="24"/>
+          <w:szCs w:val="24"/>
+          <w:shd w:val="clear" w:color="auto" w:fill="F3F4F6"/>
+        </w:rPr>
+        <w:t>source</w:t>
+      </w:r>
+      <w:r>
+        <w:rPr>
+          <w:rFonts w:ascii="Consolas" w:hAnsi="Consolas"/>
+          <w:color w:val="1F2937"/>
+          <w:sz w:val="24"/>
+          <w:szCs w:val="24"/>
+          <w:shd w:val="clear" w:color="auto" w:fill="F3F4F6"/>
+        </w:rPr>
+        <w:t xml:space="preserve"> </w:t>
+      </w:r>
+      <w:r>
+        <w:rPr>
+          <w:rFonts w:ascii="Consolas" w:hAnsi="Consolas"/>
+          <w:color w:val="1F2937"/>
+          <w:sz w:val="24"/>
+          <w:szCs w:val="24"/>
+          <w:shd w:val="clear" w:color="auto" w:fill="F3F4F6"/>
+        </w:rPr>
+        <w:t>~/.bashrc</w:t>
+      </w:r>
+    </w:p>
+    <w:p>
+      <w:pPr>
+        <w:rPr>
+          <w:rFonts w:ascii="Tahoma" w:hAnsi="Tahoma" w:cs="Tahoma"/>
+          <w:b/>
+          <w:bCs/>
+          <w:sz w:val="28"/>
+          <w:szCs w:val="28"/>
+        </w:rPr>
+      </w:pPr>
+    </w:p>
+    <w:p>
+      <w:pPr>
+        <w:rPr>
+          <w:rFonts w:ascii="Tahoma" w:hAnsi="Tahoma" w:cs="Tahoma"/>
+          <w:sz w:val="28"/>
+          <w:szCs w:val="28"/>
+          <w:lang w:val="bg-BG"/>
+        </w:rPr>
+      </w:pPr>
+      <w:r>
+        <w:rPr>
+          <w:rFonts w:ascii="Tahoma" w:hAnsi="Tahoma" w:cs="Tahoma"/>
+          <w:sz w:val="28"/>
+          <w:szCs w:val="28"/>
+          <w:lang w:val="bg-BG"/>
+        </w:rPr>
+        <w:t xml:space="preserve">Вече сте готови да стартирате приложението. Влезте в папката, където са изходните ресурси и </w:t>
+      </w:r>
+      <w:r>
+        <w:rPr>
+          <w:rFonts w:ascii="Tahoma" w:hAnsi="Tahoma" w:cs="Tahoma"/>
+          <w:sz w:val="28"/>
+          <w:szCs w:val="28"/>
+          <w:lang w:val="bg-BG"/>
+        </w:rPr>
+        <w:t>изпълнете</w:t>
+      </w:r>
+      <w:r>
+        <w:rPr>
+          <w:rFonts w:ascii="Tahoma" w:hAnsi="Tahoma" w:cs="Tahoma"/>
+          <w:sz w:val="28"/>
+          <w:szCs w:val="28"/>
+          <w:lang w:val="bg-BG"/>
+        </w:rPr>
+        <w:t xml:space="preserve"> командата:</w:t>
+      </w:r>
+    </w:p>
+    <w:p>
+      <w:pPr>
+        <w:pBdr>
+          <w:top w:val="single" w:sz="2" w:space="0" w:color="E5E7EB"/>
+          <w:left w:val="single" w:sz="2" w:space="0" w:color="E5E7EB"/>
+          <w:bottom w:val="single" w:sz="2" w:space="0" w:color="E5E7EB"/>
+          <w:right w:val="single" w:sz="2" w:space="0" w:color="E5E7EB"/>
+        </w:pBdr>
+        <w:tabs>
+          <w:tab w:val="left" w:pos="916"/>
+          <w:tab w:val="left" w:pos="1832"/>
+          <w:tab w:val="left" w:pos="2748"/>
+          <w:tab w:val="left" w:pos="3664"/>
+          <w:tab w:val="left" w:pos="4580"/>
+          <w:tab w:val="left" w:pos="5496"/>
+          <w:tab w:val="left" w:pos="6412"/>
+          <w:tab w:val="left" w:pos="7328"/>
+          <w:tab w:val="left" w:pos="8244"/>
+          <w:tab w:val="left" w:pos="9160"/>
+          <w:tab w:val="left" w:pos="10076"/>
+          <w:tab w:val="left" w:pos="10992"/>
+          <w:tab w:val="left" w:pos="11908"/>
+          <w:tab w:val="left" w:pos="12824"/>
+          <w:tab w:val="left" w:pos="13740"/>
+          <w:tab w:val="left" w:pos="14656"/>
+        </w:tabs>
+        <w:spacing w:after="0" w:line="240" w:lineRule="auto"/>
+        <w:rPr>
+          <w:rFonts w:ascii="Consolas" w:eastAsia="Times New Roman" w:hAnsi="Consolas" w:cs="Courier New"/>
+          <w:color w:val="1F2937"/>
+          <w:sz w:val="24"/>
+          <w:szCs w:val="24"/>
+          <w:lang w:eastAsia="en-US"/>
+        </w:rPr>
+      </w:pPr>
+      <w:r>
+        <w:rPr>
+          <w:rFonts w:ascii="Consolas" w:eastAsia="Times New Roman" w:hAnsi="Consolas" w:cs="Courier New"/>
+          <w:color w:val="1F2937"/>
+          <w:sz w:val="24"/>
+          <w:szCs w:val="24"/>
+          <w:lang w:val="bg-BG" w:eastAsia="en-US"/>
+        </w:rPr>
+        <w:t xml:space="preserve">$ </w:t>
+      </w:r>
+      <w:r>
+        <w:rPr>
+          <w:rFonts w:ascii="Consolas" w:hAnsi="Consolas"/>
+          <w:color w:val="1F2937"/>
+          <w:sz w:val="24"/>
+          <w:szCs w:val="24"/>
+          <w:shd w:val="clear" w:color="auto" w:fill="F3F4F6"/>
+        </w:rPr>
+        <w:t>export FLASK_APP=app.py</w:t>
+      </w:r>
+    </w:p>
+    <w:p>
+      <w:pPr>
+        <w:rPr>
+          <w:rFonts w:ascii="Tahoma" w:hAnsi="Tahoma" w:cs="Tahoma"/>
+          <w:sz w:val="28"/>
+          <w:szCs w:val="28"/>
+          <w:lang w:val="bg-BG"/>
+        </w:rPr>
+      </w:pPr>
+    </w:p>
+    <w:p>
+      <w:pPr>
+        <w:rPr>
+          <w:rFonts w:ascii="Tahoma" w:hAnsi="Tahoma" w:cs="Tahoma"/>
+          <w:sz w:val="28"/>
+          <w:szCs w:val="28"/>
+          <w:lang w:val="bg-BG"/>
+        </w:rPr>
+      </w:pPr>
+      <w:r>
+        <w:rPr>
+          <w:rFonts w:ascii="Tahoma" w:hAnsi="Tahoma" w:cs="Tahoma"/>
+          <w:sz w:val="28"/>
+          <w:szCs w:val="28"/>
+          <w:lang w:val="bg-BG"/>
+        </w:rPr>
+        <w:t>Сега можете да стартирате приложението (всеки път) с командата:</w:t>
+      </w:r>
+    </w:p>
+    <w:p>
+      <w:pPr>
+        <w:pBdr>
+          <w:top w:val="single" w:sz="2" w:space="0" w:color="E5E7EB"/>
+          <w:left w:val="single" w:sz="2" w:space="0" w:color="E5E7EB"/>
+          <w:bottom w:val="single" w:sz="2" w:space="0" w:color="E5E7EB"/>
+          <w:right w:val="single" w:sz="2" w:space="0" w:color="E5E7EB"/>
+        </w:pBdr>
+        <w:tabs>
+          <w:tab w:val="left" w:pos="916"/>
+          <w:tab w:val="left" w:pos="1832"/>
+          <w:tab w:val="left" w:pos="2748"/>
+          <w:tab w:val="left" w:pos="3664"/>
+          <w:tab w:val="left" w:pos="4580"/>
+          <w:tab w:val="left" w:pos="5496"/>
+          <w:tab w:val="left" w:pos="6412"/>
+          <w:tab w:val="left" w:pos="7328"/>
+          <w:tab w:val="left" w:pos="8244"/>
+          <w:tab w:val="left" w:pos="9160"/>
+          <w:tab w:val="left" w:pos="10076"/>
+          <w:tab w:val="left" w:pos="10992"/>
+          <w:tab w:val="left" w:pos="11908"/>
+          <w:tab w:val="left" w:pos="12824"/>
+          <w:tab w:val="left" w:pos="13740"/>
+          <w:tab w:val="left" w:pos="14656"/>
+        </w:tabs>
+        <w:spacing w:after="0" w:line="240" w:lineRule="auto"/>
+        <w:rPr>
+          <w:rFonts w:ascii="Consolas" w:eastAsia="Times New Roman" w:hAnsi="Consolas" w:cs="Courier New"/>
+          <w:color w:val="1F2937"/>
+          <w:sz w:val="24"/>
+          <w:szCs w:val="24"/>
+          <w:lang w:eastAsia="en-US"/>
+        </w:rPr>
+      </w:pPr>
+      <w:r>
+        <w:rPr>
+          <w:rFonts w:ascii="Consolas" w:eastAsia="Times New Roman" w:hAnsi="Consolas" w:cs="Courier New"/>
+          <w:color w:val="1F2937"/>
+          <w:sz w:val="24"/>
+          <w:szCs w:val="24"/>
+          <w:lang w:val="bg-BG" w:eastAsia="en-US"/>
+        </w:rPr>
+        <w:t xml:space="preserve">$ </w:t>
+      </w:r>
+      <w:r>
+        <w:rPr>
+          <w:rFonts w:ascii="Consolas" w:hAnsi="Consolas"/>
+          <w:color w:val="1F2937"/>
+          <w:sz w:val="24"/>
+          <w:szCs w:val="24"/>
+          <w:shd w:val="clear" w:color="auto" w:fill="F3F4F6"/>
+        </w:rPr>
+        <w:t>flask run</w:t>
+      </w:r>
+    </w:p>
+    <w:p>
+      <w:pPr>
+        <w:rPr>
+          <w:rFonts w:ascii="Tahoma" w:hAnsi="Tahoma" w:cs="Tahoma"/>
+          <w:sz w:val="28"/>
+          <w:szCs w:val="28"/>
+          <w:lang w:val="bg-BG"/>
+        </w:rPr>
+      </w:pPr>
+    </w:p>
+    <w:p>
+      <w:pPr>
+        <w:rPr>
+          <w:rFonts w:ascii="Tahoma" w:hAnsi="Tahoma" w:cs="Tahoma"/>
+          <w:sz w:val="28"/>
+          <w:szCs w:val="28"/>
+        </w:rPr>
+      </w:pPr>
+      <w:r>
+        <w:rPr>
+          <w:rFonts w:ascii="Tahoma" w:hAnsi="Tahoma" w:cs="Tahoma"/>
+          <w:sz w:val="28"/>
+          <w:szCs w:val="28"/>
+          <w:lang w:val="bg-BG"/>
+        </w:rPr>
+        <w:t xml:space="preserve">Ако искате да терминирате приложението, използвайте </w:t>
+      </w:r>
+      <w:r>
+        <w:rPr>
+          <w:rFonts w:ascii="Tahoma" w:hAnsi="Tahoma" w:cs="Tahoma"/>
+          <w:sz w:val="28"/>
+          <w:szCs w:val="28"/>
+        </w:rPr>
+        <w:t>Ctrl+C.</w:t>
+      </w:r>
     </w:p>
     <w:p>
       <w:pPr>

</xml_diff>

<commit_message>
fixed profile page visibility
</commit_message>
<xml_diff>
--- a/Documentation/Chess Website Documentation.docx
+++ b/Documentation/Chess Website Documentation.docx
@@ -2153,196 +2153,545 @@
       <w:pPr>
         <w:rPr>
           <w:rFonts w:ascii="Tahoma" w:hAnsi="Tahoma" w:cs="Tahoma"/>
-          <w:b/>
-          <w:bCs/>
-          <w:sz w:val="28"/>
-          <w:szCs w:val="28"/>
-        </w:rPr>
-      </w:pPr>
-    </w:p>
-    <w:p>
-      <w:pPr>
-        <w:rPr>
-          <w:rFonts w:ascii="Tahoma" w:hAnsi="Tahoma" w:cs="Tahoma"/>
-          <w:b/>
-          <w:bCs/>
-          <w:sz w:val="28"/>
-          <w:szCs w:val="28"/>
-        </w:rPr>
-      </w:pPr>
-    </w:p>
-    <w:p>
-      <w:pPr>
-        <w:rPr>
-          <w:rFonts w:ascii="Tahoma" w:hAnsi="Tahoma" w:cs="Tahoma"/>
-          <w:b/>
-          <w:bCs/>
-          <w:sz w:val="28"/>
-          <w:szCs w:val="28"/>
-        </w:rPr>
-      </w:pPr>
-    </w:p>
-    <w:p>
-      <w:pPr>
-        <w:rPr>
-          <w:rFonts w:ascii="Tahoma" w:hAnsi="Tahoma" w:cs="Tahoma"/>
-          <w:b/>
-          <w:bCs/>
-          <w:sz w:val="28"/>
-          <w:szCs w:val="28"/>
-        </w:rPr>
-      </w:pPr>
-    </w:p>
-    <w:p>
-      <w:pPr>
-        <w:rPr>
-          <w:rFonts w:ascii="Tahoma" w:hAnsi="Tahoma" w:cs="Tahoma"/>
-          <w:b/>
-          <w:bCs/>
-          <w:sz w:val="28"/>
-          <w:szCs w:val="28"/>
-        </w:rPr>
-      </w:pPr>
-    </w:p>
-    <w:p>
-      <w:pPr>
-        <w:rPr>
-          <w:rFonts w:ascii="Tahoma" w:hAnsi="Tahoma" w:cs="Tahoma"/>
-          <w:b/>
-          <w:bCs/>
-          <w:sz w:val="28"/>
-          <w:szCs w:val="28"/>
-        </w:rPr>
-      </w:pPr>
-    </w:p>
-    <w:p>
-      <w:pPr>
-        <w:rPr>
-          <w:rFonts w:ascii="Tahoma" w:hAnsi="Tahoma" w:cs="Tahoma"/>
-          <w:b/>
-          <w:bCs/>
-          <w:sz w:val="28"/>
-          <w:szCs w:val="28"/>
-        </w:rPr>
-      </w:pPr>
-    </w:p>
-    <w:p>
-      <w:pPr>
-        <w:rPr>
-          <w:rFonts w:ascii="Tahoma" w:hAnsi="Tahoma" w:cs="Tahoma"/>
-          <w:b/>
-          <w:bCs/>
-          <w:sz w:val="28"/>
-          <w:szCs w:val="28"/>
-        </w:rPr>
-      </w:pPr>
-    </w:p>
-    <w:p>
-      <w:pPr>
-        <w:rPr>
-          <w:rFonts w:ascii="Tahoma" w:hAnsi="Tahoma" w:cs="Tahoma"/>
-          <w:b/>
-          <w:bCs/>
-          <w:sz w:val="28"/>
-          <w:szCs w:val="28"/>
-        </w:rPr>
-      </w:pPr>
-    </w:p>
-    <w:p>
-      <w:pPr>
-        <w:rPr>
-          <w:rFonts w:ascii="Tahoma" w:hAnsi="Tahoma" w:cs="Tahoma"/>
-          <w:b/>
-          <w:bCs/>
-          <w:sz w:val="28"/>
-          <w:szCs w:val="28"/>
-        </w:rPr>
-      </w:pPr>
-    </w:p>
-    <w:p>
-      <w:pPr>
-        <w:rPr>
-          <w:rFonts w:ascii="Tahoma" w:hAnsi="Tahoma" w:cs="Tahoma"/>
-          <w:b/>
-          <w:bCs/>
-          <w:sz w:val="28"/>
-          <w:szCs w:val="28"/>
-        </w:rPr>
-      </w:pPr>
-    </w:p>
-    <w:p>
-      <w:pPr>
-        <w:rPr>
-          <w:rFonts w:ascii="Tahoma" w:hAnsi="Tahoma" w:cs="Tahoma"/>
-          <w:b/>
-          <w:bCs/>
-          <w:sz w:val="28"/>
-          <w:szCs w:val="28"/>
-        </w:rPr>
-      </w:pPr>
-    </w:p>
-    <w:p>
-      <w:pPr>
-        <w:rPr>
-          <w:rFonts w:ascii="Tahoma" w:hAnsi="Tahoma" w:cs="Tahoma"/>
-          <w:b/>
-          <w:bCs/>
-          <w:sz w:val="28"/>
-          <w:szCs w:val="28"/>
-        </w:rPr>
-      </w:pPr>
-    </w:p>
-    <w:p>
-      <w:pPr>
-        <w:rPr>
-          <w:rFonts w:ascii="Tahoma" w:hAnsi="Tahoma" w:cs="Tahoma"/>
-          <w:b/>
-          <w:bCs/>
-          <w:sz w:val="28"/>
-          <w:szCs w:val="28"/>
-        </w:rPr>
-      </w:pPr>
-    </w:p>
-    <w:p>
-      <w:pPr>
-        <w:rPr>
-          <w:rFonts w:ascii="Tahoma" w:hAnsi="Tahoma" w:cs="Tahoma"/>
-          <w:b/>
-          <w:bCs/>
-          <w:sz w:val="28"/>
-          <w:szCs w:val="28"/>
-        </w:rPr>
-      </w:pPr>
-    </w:p>
-    <w:p>
-      <w:pPr>
-        <w:rPr>
-          <w:rFonts w:ascii="Tahoma" w:hAnsi="Tahoma" w:cs="Tahoma"/>
-          <w:b/>
-          <w:bCs/>
-          <w:sz w:val="28"/>
-          <w:szCs w:val="28"/>
-        </w:rPr>
-      </w:pPr>
-    </w:p>
-    <w:p>
-      <w:pPr>
-        <w:rPr>
-          <w:rFonts w:ascii="Tahoma" w:hAnsi="Tahoma" w:cs="Tahoma"/>
-          <w:b/>
-          <w:bCs/>
-          <w:sz w:val="28"/>
-          <w:szCs w:val="28"/>
-        </w:rPr>
-      </w:pPr>
-      <w:r>
-        <w:rPr>
-          <w:rFonts w:ascii="Tahoma" w:hAnsi="Tahoma" w:cs="Tahoma"/>
-          <w:b/>
-          <w:bCs/>
-          <w:sz w:val="28"/>
-          <w:szCs w:val="28"/>
-        </w:rPr>
+          <w:sz w:val="28"/>
+          <w:szCs w:val="28"/>
+        </w:rPr>
+      </w:pPr>
+    </w:p>
+    <w:p>
+      <w:pPr>
+        <w:rPr>
+          <w:rFonts w:ascii="Tahoma" w:hAnsi="Tahoma" w:cs="Tahoma"/>
+          <w:sz w:val="28"/>
+          <w:szCs w:val="28"/>
+        </w:rPr>
+      </w:pPr>
+    </w:p>
+    <w:p>
+      <w:pPr>
+        <w:rPr>
+          <w:rFonts w:ascii="Tahoma" w:hAnsi="Tahoma" w:cs="Tahoma"/>
+          <w:sz w:val="28"/>
+          <w:szCs w:val="28"/>
+          <w:lang w:val="bg-BG"/>
+        </w:rPr>
+      </w:pPr>
+      <w:r>
+        <w:rPr>
+          <w:rFonts w:ascii="Tahoma" w:hAnsi="Tahoma" w:cs="Tahoma"/>
+          <w:b/>
+          <w:bCs/>
+          <w:noProof/>
+          <w:sz w:val="28"/>
+          <w:szCs w:val="28"/>
+        </w:rPr>
+        <w:lastRenderedPageBreak/>
+        <w:drawing>
+          <wp:anchor distT="0" distB="0" distL="114300" distR="114300" simplePos="0" relativeHeight="251658240" behindDoc="0" locked="0" layoutInCell="1" allowOverlap="1" wp14:anchorId="3F6FE31B" wp14:editId="1DDB988F">
+            <wp:simplePos x="0" y="0"/>
+            <wp:positionH relativeFrom="margin">
+              <wp:align>center</wp:align>
+            </wp:positionH>
+            <wp:positionV relativeFrom="paragraph">
+              <wp:posOffset>761365</wp:posOffset>
+            </wp:positionV>
+            <wp:extent cx="7174230" cy="4037965"/>
+            <wp:effectExtent l="0" t="0" r="7620" b="635"/>
+            <wp:wrapSquare wrapText="bothSides"/>
+            <wp:docPr id="3" name="Picture 3"/>
+            <wp:cNvGraphicFramePr>
+              <a:graphicFrameLocks xmlns:a="http://schemas.openxmlformats.org/drawingml/2006/main" noChangeAspect="1"/>
+            </wp:cNvGraphicFramePr>
+            <a:graphic xmlns:a="http://schemas.openxmlformats.org/drawingml/2006/main">
+              <a:graphicData uri="http://schemas.openxmlformats.org/drawingml/2006/picture">
+                <pic:pic xmlns:pic="http://schemas.openxmlformats.org/drawingml/2006/picture">
+                  <pic:nvPicPr>
+                    <pic:cNvPr id="0" name="Picture 3"/>
+                    <pic:cNvPicPr>
+                      <a:picLocks noChangeAspect="1" noChangeArrowheads="1"/>
+                    </pic:cNvPicPr>
+                  </pic:nvPicPr>
+                  <pic:blipFill>
+                    <a:blip r:embed="rId5" cstate="print">
+                      <a:extLst>
+                        <a:ext uri="{28A0092B-C50C-407E-A947-70E740481C1C}">
+                          <a14:useLocalDpi xmlns:a14="http://schemas.microsoft.com/office/drawing/2010/main" val="0"/>
+                        </a:ext>
+                      </a:extLst>
+                    </a:blip>
+                    <a:srcRect/>
+                    <a:stretch>
+                      <a:fillRect/>
+                    </a:stretch>
+                  </pic:blipFill>
+                  <pic:spPr bwMode="auto">
+                    <a:xfrm>
+                      <a:off x="0" y="0"/>
+                      <a:ext cx="7174230" cy="4037965"/>
+                    </a:xfrm>
+                    <a:prstGeom prst="rect">
+                      <a:avLst/>
+                    </a:prstGeom>
+                    <a:noFill/>
+                    <a:ln>
+                      <a:noFill/>
+                    </a:ln>
+                  </pic:spPr>
+                </pic:pic>
+              </a:graphicData>
+            </a:graphic>
+            <wp14:sizeRelH relativeFrom="margin">
+              <wp14:pctWidth>0</wp14:pctWidth>
+            </wp14:sizeRelH>
+            <wp14:sizeRelV relativeFrom="margin">
+              <wp14:pctHeight>0</wp14:pctHeight>
+            </wp14:sizeRelV>
+          </wp:anchor>
+        </w:drawing>
+      </w:r>
+      <w:r>
+        <w:rPr>
+          <w:rFonts w:ascii="Tahoma" w:hAnsi="Tahoma" w:cs="Tahoma"/>
+          <w:sz w:val="28"/>
+          <w:szCs w:val="28"/>
+          <w:lang w:val="bg-BG"/>
+        </w:rPr>
+        <w:t xml:space="preserve">Щом пуснете приложението, идете на адреса на </w:t>
+      </w:r>
+      <w:r>
+        <w:rPr>
+          <w:rFonts w:ascii="Tahoma" w:hAnsi="Tahoma" w:cs="Tahoma"/>
+          <w:sz w:val="28"/>
+          <w:szCs w:val="28"/>
+        </w:rPr>
+        <w:t>“localhost”</w:t>
+      </w:r>
+      <w:r>
+        <w:rPr>
+          <w:rFonts w:ascii="Tahoma" w:hAnsi="Tahoma" w:cs="Tahoma"/>
+          <w:sz w:val="28"/>
+          <w:szCs w:val="28"/>
+          <w:lang w:val="bg-BG"/>
+        </w:rPr>
+        <w:t xml:space="preserve"> в браузъра си</w:t>
+      </w:r>
+      <w:r>
+        <w:rPr>
+          <w:rFonts w:ascii="Tahoma" w:hAnsi="Tahoma" w:cs="Tahoma"/>
+          <w:sz w:val="28"/>
+          <w:szCs w:val="28"/>
+        </w:rPr>
+        <w:t xml:space="preserve"> </w:t>
+      </w:r>
+      <w:r>
+        <w:rPr>
+          <w:rFonts w:ascii="Tahoma" w:hAnsi="Tahoma" w:cs="Tahoma"/>
+          <w:sz w:val="28"/>
+          <w:szCs w:val="28"/>
+          <w:lang w:val="bg-BG"/>
+        </w:rPr>
+        <w:t>и ще се озовете на началната страница.</w:t>
+      </w:r>
+    </w:p>
+    <w:p>
+      <w:pPr>
+        <w:rPr>
+          <w:rFonts w:ascii="Tahoma" w:hAnsi="Tahoma" w:cs="Tahoma"/>
+          <w:sz w:val="28"/>
+          <w:szCs w:val="28"/>
+          <w:lang w:val="bg-BG"/>
+        </w:rPr>
+      </w:pPr>
+    </w:p>
+    <w:p>
+      <w:pPr>
+        <w:rPr>
+          <w:rFonts w:ascii="Tahoma" w:hAnsi="Tahoma" w:cs="Tahoma"/>
+          <w:sz w:val="28"/>
+          <w:szCs w:val="28"/>
+          <w:lang w:val="bg-BG"/>
+        </w:rPr>
+      </w:pPr>
+    </w:p>
+    <w:p>
+      <w:pPr>
+        <w:rPr>
+          <w:rFonts w:ascii="Tahoma" w:hAnsi="Tahoma" w:cs="Tahoma"/>
+          <w:sz w:val="28"/>
+          <w:szCs w:val="28"/>
+        </w:rPr>
+      </w:pPr>
+      <w:r>
+        <w:rPr>
+          <w:rFonts w:ascii="Tahoma" w:hAnsi="Tahoma" w:cs="Tahoma"/>
+          <w:sz w:val="28"/>
+          <w:szCs w:val="28"/>
+          <w:lang w:val="bg-BG"/>
+        </w:rPr>
+        <w:t>За да започнете игра първо трябва да влезете в профила си. Кликнете на бутона „</w:t>
+      </w:r>
+      <w:r>
+        <w:rPr>
+          <w:rFonts w:ascii="Tahoma" w:hAnsi="Tahoma" w:cs="Tahoma"/>
+          <w:sz w:val="28"/>
+          <w:szCs w:val="28"/>
+        </w:rPr>
+        <w:t>Login</w:t>
+      </w:r>
+      <w:r>
+        <w:rPr>
+          <w:rFonts w:ascii="Tahoma" w:hAnsi="Tahoma" w:cs="Tahoma"/>
+          <w:sz w:val="28"/>
+          <w:szCs w:val="28"/>
+          <w:lang w:val="bg-BG"/>
+        </w:rPr>
+        <w:t>“ от менюто</w:t>
+      </w:r>
+      <w:r>
+        <w:rPr>
+          <w:rFonts w:ascii="Tahoma" w:hAnsi="Tahoma" w:cs="Tahoma"/>
+          <w:sz w:val="28"/>
+          <w:szCs w:val="28"/>
+          <w:lang w:val="bg-BG"/>
+        </w:rPr>
+        <w:t>.</w:t>
+      </w:r>
+      <w:r>
+        <w:rPr>
+          <w:rFonts w:ascii="Tahoma" w:hAnsi="Tahoma" w:cs="Tahoma"/>
+          <w:sz w:val="28"/>
+          <w:szCs w:val="28"/>
+          <w:lang w:val="bg-BG"/>
+        </w:rPr>
+        <w:t xml:space="preserve"> </w:t>
+      </w:r>
+      <w:r>
+        <w:rPr>
+          <w:rFonts w:ascii="Tahoma" w:hAnsi="Tahoma" w:cs="Tahoma"/>
+          <w:sz w:val="28"/>
+          <w:szCs w:val="28"/>
+          <w:lang w:val="bg-BG"/>
+        </w:rPr>
+        <w:t>За да създадете профил последвайте  „</w:t>
+      </w:r>
+      <w:r>
+        <w:rPr>
+          <w:rFonts w:ascii="Tahoma" w:hAnsi="Tahoma" w:cs="Tahoma"/>
+          <w:sz w:val="28"/>
+          <w:szCs w:val="28"/>
+        </w:rPr>
+        <w:t>Sign up</w:t>
+      </w:r>
+      <w:r>
+        <w:rPr>
+          <w:rFonts w:ascii="Tahoma" w:hAnsi="Tahoma" w:cs="Tahoma"/>
+          <w:sz w:val="28"/>
+          <w:szCs w:val="28"/>
+          <w:lang w:val="bg-BG"/>
+        </w:rPr>
+        <w:t>“</w:t>
+      </w:r>
+      <w:r>
+        <w:rPr>
+          <w:rFonts w:ascii="Tahoma" w:hAnsi="Tahoma" w:cs="Tahoma"/>
+          <w:sz w:val="28"/>
+          <w:szCs w:val="28"/>
+        </w:rPr>
+        <w:t xml:space="preserve"> </w:t>
+      </w:r>
+      <w:r>
+        <w:rPr>
+          <w:rFonts w:ascii="Tahoma" w:hAnsi="Tahoma" w:cs="Tahoma"/>
+          <w:sz w:val="28"/>
+          <w:szCs w:val="28"/>
+          <w:lang w:val="bg-BG"/>
+        </w:rPr>
+        <w:t xml:space="preserve">линка под полетата. Щом се регистрирате автоматично ще бъдете пренасочени към </w:t>
+      </w:r>
+      <w:r>
+        <w:rPr>
+          <w:rFonts w:ascii="Tahoma" w:hAnsi="Tahoma" w:cs="Tahoma"/>
+          <w:sz w:val="28"/>
+          <w:szCs w:val="28"/>
+        </w:rPr>
+        <w:t>“Login”</w:t>
+      </w:r>
+      <w:r>
+        <w:rPr>
+          <w:rFonts w:ascii="Tahoma" w:hAnsi="Tahoma" w:cs="Tahoma"/>
+          <w:sz w:val="28"/>
+          <w:szCs w:val="28"/>
+          <w:lang w:val="bg-BG"/>
+        </w:rPr>
+        <w:t xml:space="preserve"> страницата. </w:t>
+      </w:r>
+      <w:r>
+        <w:rPr>
+          <w:rFonts w:ascii="Tahoma" w:hAnsi="Tahoma" w:cs="Tahoma"/>
+          <w:sz w:val="28"/>
+          <w:szCs w:val="28"/>
+          <w:lang w:val="bg-BG"/>
+        </w:rPr>
+        <w:t xml:space="preserve">След въвеждане на данните си ще бъдете пренасочени </w:t>
+      </w:r>
+      <w:r>
+        <w:rPr>
+          <w:rFonts w:ascii="Tahoma" w:hAnsi="Tahoma" w:cs="Tahoma"/>
+          <w:sz w:val="28"/>
+          <w:szCs w:val="28"/>
+          <w:lang w:val="bg-BG"/>
+        </w:rPr>
+        <w:t xml:space="preserve">към началната страница. Ако това не се случи, значи въведените от вас данни не са правилни. </w:t>
+      </w:r>
+      <w:r>
+        <w:rPr>
+          <w:rFonts w:ascii="Tahoma" w:hAnsi="Tahoma" w:cs="Tahoma"/>
+          <w:sz w:val="28"/>
+          <w:szCs w:val="28"/>
+          <w:lang w:val="bg-BG"/>
+        </w:rPr>
+        <w:t xml:space="preserve"> </w:t>
+      </w:r>
+    </w:p>
+    <w:p>
+      <w:pPr>
+        <w:rPr>
+          <w:rFonts w:ascii="Tahoma" w:hAnsi="Tahoma" w:cs="Tahoma"/>
+          <w:b/>
+          <w:bCs/>
+          <w:sz w:val="28"/>
+          <w:szCs w:val="28"/>
+        </w:rPr>
+      </w:pPr>
+    </w:p>
+    <w:p>
+      <w:pPr>
+        <w:rPr>
+          <w:rFonts w:ascii="Tahoma" w:hAnsi="Tahoma" w:cs="Tahoma"/>
+          <w:b/>
+          <w:bCs/>
+          <w:sz w:val="28"/>
+          <w:szCs w:val="28"/>
+        </w:rPr>
+      </w:pPr>
+    </w:p>
+    <w:p>
+      <w:pPr>
+        <w:rPr>
+          <w:rFonts w:ascii="Tahoma" w:hAnsi="Tahoma" w:cs="Tahoma"/>
+          <w:b/>
+          <w:bCs/>
+          <w:sz w:val="28"/>
+          <w:szCs w:val="28"/>
+        </w:rPr>
+      </w:pPr>
+      <w:r>
+        <w:rPr>
+          <w:rFonts w:ascii="Tahoma" w:hAnsi="Tahoma" w:cs="Tahoma"/>
+          <w:noProof/>
+          <w:sz w:val="28"/>
+          <w:szCs w:val="28"/>
+          <w:lang w:val="bg-BG"/>
+        </w:rPr>
+        <w:lastRenderedPageBreak/>
+        <w:drawing>
+          <wp:anchor distT="0" distB="0" distL="114300" distR="114300" simplePos="0" relativeHeight="251659264" behindDoc="0" locked="0" layoutInCell="1" allowOverlap="1" wp14:anchorId="221FE86D" wp14:editId="0C483FB6">
+            <wp:simplePos x="0" y="0"/>
+            <wp:positionH relativeFrom="page">
+              <wp:align>right</wp:align>
+            </wp:positionH>
+            <wp:positionV relativeFrom="paragraph">
+              <wp:posOffset>467995</wp:posOffset>
+            </wp:positionV>
+            <wp:extent cx="7051040" cy="3968750"/>
+            <wp:effectExtent l="0" t="0" r="0" b="0"/>
+            <wp:wrapSquare wrapText="bothSides"/>
+            <wp:docPr id="4" name="Picture 4"/>
+            <wp:cNvGraphicFramePr>
+              <a:graphicFrameLocks xmlns:a="http://schemas.openxmlformats.org/drawingml/2006/main" noChangeAspect="1"/>
+            </wp:cNvGraphicFramePr>
+            <a:graphic xmlns:a="http://schemas.openxmlformats.org/drawingml/2006/main">
+              <a:graphicData uri="http://schemas.openxmlformats.org/drawingml/2006/picture">
+                <pic:pic xmlns:pic="http://schemas.openxmlformats.org/drawingml/2006/picture">
+                  <pic:nvPicPr>
+                    <pic:cNvPr id="0" name="Picture 4"/>
+                    <pic:cNvPicPr>
+                      <a:picLocks noChangeAspect="1" noChangeArrowheads="1"/>
+                    </pic:cNvPicPr>
+                  </pic:nvPicPr>
+                  <pic:blipFill>
+                    <a:blip r:embed="rId6" cstate="print">
+                      <a:extLst>
+                        <a:ext uri="{28A0092B-C50C-407E-A947-70E740481C1C}">
+                          <a14:useLocalDpi xmlns:a14="http://schemas.microsoft.com/office/drawing/2010/main" val="0"/>
+                        </a:ext>
+                      </a:extLst>
+                    </a:blip>
+                    <a:srcRect/>
+                    <a:stretch>
+                      <a:fillRect/>
+                    </a:stretch>
+                  </pic:blipFill>
+                  <pic:spPr bwMode="auto">
+                    <a:xfrm>
+                      <a:off x="0" y="0"/>
+                      <a:ext cx="7051040" cy="3968750"/>
+                    </a:xfrm>
+                    <a:prstGeom prst="rect">
+                      <a:avLst/>
+                    </a:prstGeom>
+                    <a:noFill/>
+                    <a:ln>
+                      <a:noFill/>
+                    </a:ln>
+                  </pic:spPr>
+                </pic:pic>
+              </a:graphicData>
+            </a:graphic>
+          </wp:anchor>
+        </w:drawing>
+      </w:r>
+    </w:p>
+    <w:p>
+      <w:pPr>
+        <w:rPr>
+          <w:rFonts w:ascii="Tahoma" w:hAnsi="Tahoma" w:cs="Tahoma"/>
+          <w:b/>
+          <w:bCs/>
+          <w:sz w:val="28"/>
+          <w:szCs w:val="28"/>
+        </w:rPr>
+      </w:pPr>
+    </w:p>
+    <w:p>
+      <w:pPr>
+        <w:rPr>
+          <w:rFonts w:ascii="Tahoma" w:hAnsi="Tahoma" w:cs="Tahoma"/>
+          <w:b/>
+          <w:bCs/>
+          <w:sz w:val="28"/>
+          <w:szCs w:val="28"/>
+        </w:rPr>
+      </w:pPr>
+    </w:p>
+    <w:p>
+      <w:pPr>
+        <w:rPr>
+          <w:rFonts w:ascii="Tahoma" w:hAnsi="Tahoma" w:cs="Tahoma"/>
+          <w:b/>
+          <w:bCs/>
+          <w:sz w:val="28"/>
+          <w:szCs w:val="28"/>
+        </w:rPr>
+      </w:pPr>
+    </w:p>
+    <w:p>
+      <w:pPr>
+        <w:rPr>
+          <w:rFonts w:ascii="Tahoma" w:hAnsi="Tahoma" w:cs="Tahoma"/>
+          <w:b/>
+          <w:bCs/>
+          <w:sz w:val="28"/>
+          <w:szCs w:val="28"/>
+        </w:rPr>
+      </w:pPr>
+    </w:p>
+    <w:p>
+      <w:pPr>
+        <w:rPr>
+          <w:rFonts w:ascii="Tahoma" w:hAnsi="Tahoma" w:cs="Tahoma"/>
+          <w:b/>
+          <w:bCs/>
+          <w:sz w:val="28"/>
+          <w:szCs w:val="28"/>
+        </w:rPr>
+      </w:pPr>
+    </w:p>
+    <w:p>
+      <w:pPr>
+        <w:rPr>
+          <w:rFonts w:ascii="Tahoma" w:hAnsi="Tahoma" w:cs="Tahoma"/>
+          <w:b/>
+          <w:bCs/>
+          <w:sz w:val="28"/>
+          <w:szCs w:val="28"/>
+        </w:rPr>
+      </w:pPr>
+    </w:p>
+    <w:p>
+      <w:pPr>
+        <w:rPr>
+          <w:rFonts w:ascii="Tahoma" w:hAnsi="Tahoma" w:cs="Tahoma"/>
+          <w:b/>
+          <w:bCs/>
+          <w:sz w:val="28"/>
+          <w:szCs w:val="28"/>
+        </w:rPr>
+      </w:pPr>
+    </w:p>
+    <w:p>
+      <w:pPr>
+        <w:rPr>
+          <w:rFonts w:ascii="Tahoma" w:hAnsi="Tahoma" w:cs="Tahoma"/>
+          <w:b/>
+          <w:bCs/>
+          <w:sz w:val="28"/>
+          <w:szCs w:val="28"/>
+        </w:rPr>
+      </w:pPr>
+    </w:p>
+    <w:p>
+      <w:pPr>
+        <w:rPr>
+          <w:rFonts w:ascii="Tahoma" w:hAnsi="Tahoma" w:cs="Tahoma"/>
+          <w:b/>
+          <w:bCs/>
+          <w:sz w:val="28"/>
+          <w:szCs w:val="28"/>
+        </w:rPr>
+      </w:pPr>
+    </w:p>
+    <w:p>
+      <w:pPr>
+        <w:rPr>
+          <w:rFonts w:ascii="Tahoma" w:hAnsi="Tahoma" w:cs="Tahoma"/>
+          <w:b/>
+          <w:bCs/>
+          <w:sz w:val="28"/>
+          <w:szCs w:val="28"/>
+        </w:rPr>
+      </w:pPr>
+    </w:p>
+    <w:p>
+      <w:pPr>
+        <w:rPr>
+          <w:rFonts w:ascii="Tahoma" w:hAnsi="Tahoma" w:cs="Tahoma"/>
+          <w:b/>
+          <w:bCs/>
+          <w:sz w:val="28"/>
+          <w:szCs w:val="28"/>
+        </w:rPr>
+      </w:pPr>
+    </w:p>
+    <w:p>
+      <w:pPr>
+        <w:rPr>
+          <w:rFonts w:ascii="Tahoma" w:hAnsi="Tahoma" w:cs="Tahoma"/>
+          <w:b/>
+          <w:bCs/>
+          <w:sz w:val="28"/>
+          <w:szCs w:val="28"/>
+        </w:rPr>
+      </w:pPr>
+      <w:r>
+        <w:rPr>
+          <w:rFonts w:ascii="Tahoma" w:hAnsi="Tahoma" w:cs="Tahoma"/>
+          <w:b/>
+          <w:bCs/>
+          <w:sz w:val="28"/>
+          <w:szCs w:val="28"/>
+        </w:rPr>
+        <w:lastRenderedPageBreak/>
         <w:t xml:space="preserve">ЗАКЛЮЧЕНИЕ </w:t>
       </w:r>
     </w:p>

</xml_diff>

<commit_message>
updated readme + 80% of tutorial in documentation
</commit_message>
<xml_diff>
--- a/Documentation/Chess Website Documentation.docx
+++ b/Documentation/Chess Website Documentation.docx
@@ -1438,7 +1438,25 @@
           <w:szCs w:val="28"/>
           <w:lang w:val="bg-BG"/>
         </w:rPr>
-        <w:t xml:space="preserve">променливи във файла </w:t>
+        <w:t>променли</w:t>
+      </w:r>
+      <w:r>
+        <w:rPr>
+          <w:rFonts w:ascii="Tahoma" w:hAnsi="Tahoma" w:cs="Tahoma"/>
+          <w:sz w:val="28"/>
+          <w:szCs w:val="28"/>
+          <w:lang w:val="bg-BG"/>
+        </w:rPr>
+        <w:t>ви</w:t>
+      </w:r>
+      <w:r>
+        <w:rPr>
+          <w:rFonts w:ascii="Tahoma" w:hAnsi="Tahoma" w:cs="Tahoma"/>
+          <w:sz w:val="28"/>
+          <w:szCs w:val="28"/>
+          <w:lang w:val="bg-BG"/>
+        </w:rPr>
+        <w:t xml:space="preserve"> във файла </w:t>
       </w:r>
       <w:r>
         <w:rPr>
@@ -1576,7 +1594,25 @@
           <w:szCs w:val="28"/>
           <w:lang w:val="bg-BG"/>
         </w:rPr>
-        <w:t>След това отивате на най-долния ред на файла и създавате две променливи – „</w:t>
+        <w:t>След това отивате на най-долния ред на файла и създавате две променли</w:t>
+      </w:r>
+      <w:r>
+        <w:rPr>
+          <w:rFonts w:ascii="Tahoma" w:hAnsi="Tahoma" w:cs="Tahoma"/>
+          <w:sz w:val="28"/>
+          <w:szCs w:val="28"/>
+          <w:lang w:val="bg-BG"/>
+        </w:rPr>
+        <w:t>ви</w:t>
+      </w:r>
+      <w:r>
+        <w:rPr>
+          <w:rFonts w:ascii="Tahoma" w:hAnsi="Tahoma" w:cs="Tahoma"/>
+          <w:sz w:val="28"/>
+          <w:szCs w:val="28"/>
+          <w:lang w:val="bg-BG"/>
+        </w:rPr>
+        <w:t xml:space="preserve"> – „</w:t>
       </w:r>
       <w:r>
         <w:rPr>
@@ -1636,7 +1672,25 @@
           <w:szCs w:val="28"/>
           <w:lang w:val="bg-BG"/>
         </w:rPr>
-        <w:t xml:space="preserve">, като те ще съдържат пътищата до съответните файлови ресурси. </w:t>
+        <w:t>, като те ще съдържат пътищата до съответните файло</w:t>
+      </w:r>
+      <w:r>
+        <w:rPr>
+          <w:rFonts w:ascii="Tahoma" w:hAnsi="Tahoma" w:cs="Tahoma"/>
+          <w:sz w:val="28"/>
+          <w:szCs w:val="28"/>
+          <w:lang w:val="bg-BG"/>
+        </w:rPr>
+        <w:t>ви</w:t>
+      </w:r>
+      <w:r>
+        <w:rPr>
+          <w:rFonts w:ascii="Tahoma" w:hAnsi="Tahoma" w:cs="Tahoma"/>
+          <w:sz w:val="28"/>
+          <w:szCs w:val="28"/>
+          <w:lang w:val="bg-BG"/>
+        </w:rPr>
+        <w:t xml:space="preserve"> ресурси. </w:t>
       </w:r>
       <w:r>
         <w:rPr>
@@ -1688,7 +1742,43 @@
           <w:szCs w:val="28"/>
           <w:lang w:val="bg-BG"/>
         </w:rPr>
-        <w:t>Пътищата могат да варират в зависимост от ситемата Ви, така че показания по-долу пример е само образец.</w:t>
+        <w:t>Пътищата могат да варират в за</w:t>
+      </w:r>
+      <w:r>
+        <w:rPr>
+          <w:rFonts w:ascii="Tahoma" w:hAnsi="Tahoma" w:cs="Tahoma"/>
+          <w:sz w:val="28"/>
+          <w:szCs w:val="28"/>
+          <w:lang w:val="bg-BG"/>
+        </w:rPr>
+        <w:t>ви</w:t>
+      </w:r>
+      <w:r>
+        <w:rPr>
+          <w:rFonts w:ascii="Tahoma" w:hAnsi="Tahoma" w:cs="Tahoma"/>
+          <w:sz w:val="28"/>
+          <w:szCs w:val="28"/>
+          <w:lang w:val="bg-BG"/>
+        </w:rPr>
+        <w:t xml:space="preserve">симост от ситемата </w:t>
+      </w:r>
+      <w:r>
+        <w:rPr>
+          <w:rFonts w:ascii="Tahoma" w:hAnsi="Tahoma" w:cs="Tahoma"/>
+          <w:sz w:val="28"/>
+          <w:szCs w:val="28"/>
+          <w:lang w:val="bg-BG"/>
+        </w:rPr>
+        <w:t>Ви</w:t>
+      </w:r>
+      <w:r>
+        <w:rPr>
+          <w:rFonts w:ascii="Tahoma" w:hAnsi="Tahoma" w:cs="Tahoma"/>
+          <w:sz w:val="28"/>
+          <w:szCs w:val="28"/>
+          <w:lang w:val="bg-BG"/>
+        </w:rPr>
+        <w:t>, така че показания по-долу пример е само образец.</w:t>
       </w:r>
     </w:p>
     <w:p>
@@ -1845,7 +1935,25 @@
           <w:szCs w:val="28"/>
           <w:lang w:val="bg-BG"/>
         </w:rPr>
-        <w:t>За да се сигурни, че променливите са запазени трайно в системата изпълнете следната команда в терминала:</w:t>
+        <w:t>За да се сигурни, че променли</w:t>
+      </w:r>
+      <w:r>
+        <w:rPr>
+          <w:rFonts w:ascii="Tahoma" w:hAnsi="Tahoma" w:cs="Tahoma"/>
+          <w:sz w:val="28"/>
+          <w:szCs w:val="28"/>
+          <w:lang w:val="bg-BG"/>
+        </w:rPr>
+        <w:t>ви</w:t>
+      </w:r>
+      <w:r>
+        <w:rPr>
+          <w:rFonts w:ascii="Tahoma" w:hAnsi="Tahoma" w:cs="Tahoma"/>
+          <w:sz w:val="28"/>
+          <w:szCs w:val="28"/>
+          <w:lang w:val="bg-BG"/>
+        </w:rPr>
+        <w:t>те са запазени трайно в системата изпълнете следната команда в терминала:</w:t>
       </w:r>
     </w:p>
     <w:p>
@@ -1951,7 +2059,25 @@
           <w:szCs w:val="28"/>
           <w:lang w:val="bg-BG"/>
         </w:rPr>
-        <w:t xml:space="preserve">Вече сте готови да стартирате приложението. Влезте в папката, където са изходните ресурси и </w:t>
+        <w:t>Вече сте гото</w:t>
+      </w:r>
+      <w:r>
+        <w:rPr>
+          <w:rFonts w:ascii="Tahoma" w:hAnsi="Tahoma" w:cs="Tahoma"/>
+          <w:sz w:val="28"/>
+          <w:szCs w:val="28"/>
+          <w:lang w:val="bg-BG"/>
+        </w:rPr>
+        <w:t>ви</w:t>
+      </w:r>
+      <w:r>
+        <w:rPr>
+          <w:rFonts w:ascii="Tahoma" w:hAnsi="Tahoma" w:cs="Tahoma"/>
+          <w:sz w:val="28"/>
+          <w:szCs w:val="28"/>
+          <w:lang w:val="bg-BG"/>
+        </w:rPr>
+        <w:t xml:space="preserve"> да стартирате приложението. Влезте в папката, където са изходните ресурси и </w:t>
       </w:r>
       <w:r>
         <w:rPr>
@@ -2178,27 +2304,22 @@
       </w:pPr>
       <w:r>
         <w:rPr>
-          <w:rFonts w:ascii="Tahoma" w:hAnsi="Tahoma" w:cs="Tahoma"/>
-          <w:b/>
-          <w:bCs/>
           <w:noProof/>
-          <w:sz w:val="28"/>
-          <w:szCs w:val="28"/>
         </w:rPr>
         <w:lastRenderedPageBreak/>
         <w:drawing>
-          <wp:anchor distT="0" distB="0" distL="114300" distR="114300" simplePos="0" relativeHeight="251658240" behindDoc="0" locked="0" layoutInCell="1" allowOverlap="1" wp14:anchorId="3F6FE31B" wp14:editId="1DDB988F">
+          <wp:anchor distT="0" distB="0" distL="114300" distR="114300" simplePos="0" relativeHeight="251660288" behindDoc="0" locked="0" layoutInCell="1" allowOverlap="1" wp14:anchorId="6D1E953C" wp14:editId="48C96E51">
             <wp:simplePos x="0" y="0"/>
             <wp:positionH relativeFrom="margin">
               <wp:align>center</wp:align>
             </wp:positionH>
             <wp:positionV relativeFrom="paragraph">
-              <wp:posOffset>761365</wp:posOffset>
+              <wp:posOffset>0</wp:posOffset>
             </wp:positionV>
-            <wp:extent cx="7174230" cy="4037965"/>
-            <wp:effectExtent l="0" t="0" r="7620" b="635"/>
+            <wp:extent cx="7258050" cy="4082415"/>
+            <wp:effectExtent l="0" t="0" r="0" b="0"/>
             <wp:wrapSquare wrapText="bothSides"/>
-            <wp:docPr id="3" name="Picture 3"/>
+            <wp:docPr id="5" name="Picture 5"/>
             <wp:cNvGraphicFramePr>
               <a:graphicFrameLocks xmlns:a="http://schemas.openxmlformats.org/drawingml/2006/main" noChangeAspect="1"/>
             </wp:cNvGraphicFramePr>
@@ -2206,13 +2327,13 @@
               <a:graphicData uri="http://schemas.openxmlformats.org/drawingml/2006/picture">
                 <pic:pic xmlns:pic="http://schemas.openxmlformats.org/drawingml/2006/picture">
                   <pic:nvPicPr>
-                    <pic:cNvPr id="0" name="Picture 3"/>
+                    <pic:cNvPr id="0" name="Picture 5"/>
                     <pic:cNvPicPr>
                       <a:picLocks noChangeAspect="1" noChangeArrowheads="1"/>
                     </pic:cNvPicPr>
                   </pic:nvPicPr>
                   <pic:blipFill>
-                    <a:blip r:embed="rId5" cstate="print">
+                    <a:blip r:embed="rId8" cstate="print">
                       <a:extLst>
                         <a:ext uri="{28A0092B-C50C-407E-A947-70E740481C1C}">
                           <a14:useLocalDpi xmlns:a14="http://schemas.microsoft.com/office/drawing/2010/main" val="0"/>
@@ -2227,7 +2348,7 @@
                   <pic:spPr bwMode="auto">
                     <a:xfrm>
                       <a:off x="0" y="0"/>
-                      <a:ext cx="7174230" cy="4037965"/>
+                      <a:ext cx="7258050" cy="4082415"/>
                     </a:xfrm>
                     <a:prstGeom prst="rect">
                       <a:avLst/>
@@ -2249,14 +2370,34 @@
           </wp:anchor>
         </w:drawing>
       </w:r>
-      <w:r>
-        <w:rPr>
-          <w:rFonts w:ascii="Tahoma" w:hAnsi="Tahoma" w:cs="Tahoma"/>
-          <w:sz w:val="28"/>
-          <w:szCs w:val="28"/>
-          <w:lang w:val="bg-BG"/>
-        </w:rPr>
-        <w:t xml:space="preserve">Щом пуснете приложението, идете на адреса на </w:t>
+    </w:p>
+    <w:p>
+      <w:pPr>
+        <w:rPr>
+          <w:rFonts w:ascii="Tahoma" w:hAnsi="Tahoma" w:cs="Tahoma"/>
+          <w:sz w:val="28"/>
+          <w:szCs w:val="28"/>
+          <w:lang w:val="bg-BG"/>
+        </w:rPr>
+      </w:pPr>
+    </w:p>
+    <w:p>
+      <w:pPr>
+        <w:rPr>
+          <w:rFonts w:ascii="Tahoma" w:hAnsi="Tahoma" w:cs="Tahoma"/>
+          <w:sz w:val="28"/>
+          <w:szCs w:val="28"/>
+          <w:lang w:val="bg-BG"/>
+        </w:rPr>
+      </w:pPr>
+      <w:r>
+        <w:rPr>
+          <w:rFonts w:ascii="Tahoma" w:hAnsi="Tahoma" w:cs="Tahoma"/>
+          <w:sz w:val="28"/>
+          <w:szCs w:val="28"/>
+          <w:lang w:val="bg-BG"/>
+        </w:rPr>
+        <w:t xml:space="preserve">Щом пуснете приложението, заредете адреса на </w:t>
       </w:r>
       <w:r>
         <w:rPr>
@@ -2312,15 +2453,6 @@
           <w:lang w:val="bg-BG"/>
         </w:rPr>
       </w:pPr>
-    </w:p>
-    <w:p>
-      <w:pPr>
-        <w:rPr>
-          <w:rFonts w:ascii="Tahoma" w:hAnsi="Tahoma" w:cs="Tahoma"/>
-          <w:sz w:val="28"/>
-          <w:szCs w:val="28"/>
-        </w:rPr>
-      </w:pPr>
       <w:r>
         <w:rPr>
           <w:rFonts w:ascii="Tahoma" w:hAnsi="Tahoma" w:cs="Tahoma"/>
@@ -2441,28 +2573,184 @@
           <w:szCs w:val="28"/>
           <w:lang w:val="bg-BG"/>
         </w:rPr>
-        <w:t xml:space="preserve">към началната страница. Ако това не се случи, значи въведените от вас данни не са правилни. </w:t>
-      </w:r>
-      <w:r>
-        <w:rPr>
-          <w:rFonts w:ascii="Tahoma" w:hAnsi="Tahoma" w:cs="Tahoma"/>
-          <w:sz w:val="28"/>
-          <w:szCs w:val="28"/>
-          <w:lang w:val="bg-BG"/>
+        <w:t>към началната страница. Ако това не се случи, значи въведените от вас данни не са пра</w:t>
+      </w:r>
+      <w:r>
+        <w:rPr>
+          <w:rFonts w:ascii="Tahoma" w:hAnsi="Tahoma" w:cs="Tahoma"/>
+          <w:sz w:val="28"/>
+          <w:szCs w:val="28"/>
+          <w:lang w:val="bg-BG"/>
+        </w:rPr>
+        <w:t>ви</w:t>
+      </w:r>
+      <w:r>
+        <w:rPr>
+          <w:rFonts w:ascii="Tahoma" w:hAnsi="Tahoma" w:cs="Tahoma"/>
+          <w:sz w:val="28"/>
+          <w:szCs w:val="28"/>
+          <w:lang w:val="bg-BG"/>
+        </w:rPr>
+        <w:t>лни.</w:t>
+      </w:r>
+    </w:p>
+    <w:p>
+      <w:pPr>
+        <w:rPr>
+          <w:rFonts w:ascii="Tahoma" w:hAnsi="Tahoma" w:cs="Tahoma"/>
+          <w:sz w:val="28"/>
+          <w:szCs w:val="28"/>
+        </w:rPr>
+      </w:pPr>
+      <w:r>
+        <w:rPr>
+          <w:rFonts w:ascii="Tahoma" w:hAnsi="Tahoma" w:cs="Tahoma"/>
+          <w:sz w:val="28"/>
+          <w:szCs w:val="28"/>
+          <w:lang w:val="bg-BG"/>
+        </w:rPr>
+        <w:t xml:space="preserve">Докато не сте влезли в профила </w:t>
+      </w:r>
+      <w:r>
+        <w:rPr>
+          <w:rFonts w:ascii="Tahoma" w:hAnsi="Tahoma" w:cs="Tahoma"/>
+          <w:sz w:val="28"/>
+          <w:szCs w:val="28"/>
+          <w:lang w:val="bg-BG"/>
+        </w:rPr>
+        <w:t xml:space="preserve">си </w:t>
+      </w:r>
+      <w:r>
+        <w:rPr>
+          <w:rFonts w:ascii="Tahoma" w:hAnsi="Tahoma" w:cs="Tahoma"/>
+          <w:sz w:val="28"/>
+          <w:szCs w:val="28"/>
+          <w:lang w:val="bg-BG"/>
+        </w:rPr>
+        <w:t>страниц</w:t>
+      </w:r>
+      <w:r>
+        <w:rPr>
+          <w:rFonts w:ascii="Tahoma" w:hAnsi="Tahoma" w:cs="Tahoma"/>
+          <w:sz w:val="28"/>
+          <w:szCs w:val="28"/>
+          <w:lang w:val="bg-BG"/>
+        </w:rPr>
+        <w:t>ата за игра „</w:t>
+      </w:r>
+      <w:r>
+        <w:rPr>
+          <w:rFonts w:ascii="Tahoma" w:hAnsi="Tahoma" w:cs="Tahoma"/>
+          <w:sz w:val="28"/>
+          <w:szCs w:val="28"/>
+        </w:rPr>
+        <w:t>Play</w:t>
+      </w:r>
+      <w:r>
+        <w:rPr>
+          <w:rFonts w:ascii="Tahoma" w:hAnsi="Tahoma" w:cs="Tahoma"/>
+          <w:sz w:val="28"/>
+          <w:szCs w:val="28"/>
+          <w:lang w:val="bg-BG"/>
+        </w:rPr>
+        <w:t>“</w:t>
+      </w:r>
+      <w:r>
+        <w:rPr>
+          <w:rFonts w:ascii="Tahoma" w:hAnsi="Tahoma" w:cs="Tahoma"/>
+          <w:sz w:val="28"/>
+          <w:szCs w:val="28"/>
         </w:rPr>
         <w:t xml:space="preserve"> </w:t>
       </w:r>
-    </w:p>
-    <w:p>
-      <w:pPr>
-        <w:rPr>
-          <w:rFonts w:ascii="Tahoma" w:hAnsi="Tahoma" w:cs="Tahoma"/>
-          <w:b/>
-          <w:bCs/>
-          <w:sz w:val="28"/>
-          <w:szCs w:val="28"/>
-        </w:rPr>
-      </w:pPr>
+      <w:r>
+        <w:rPr>
+          <w:rFonts w:ascii="Tahoma" w:hAnsi="Tahoma" w:cs="Tahoma"/>
+          <w:sz w:val="28"/>
+          <w:szCs w:val="28"/>
+          <w:lang w:val="bg-BG"/>
+        </w:rPr>
+        <w:t xml:space="preserve">ще ви </w:t>
+      </w:r>
+      <w:r>
+        <w:rPr>
+          <w:rFonts w:ascii="Tahoma" w:hAnsi="Tahoma" w:cs="Tahoma"/>
+          <w:sz w:val="28"/>
+          <w:szCs w:val="28"/>
+          <w:lang w:val="bg-BG"/>
+        </w:rPr>
+        <w:t>пренасочва към „</w:t>
+      </w:r>
+      <w:r>
+        <w:rPr>
+          <w:rFonts w:ascii="Tahoma" w:hAnsi="Tahoma" w:cs="Tahoma"/>
+          <w:sz w:val="28"/>
+          <w:szCs w:val="28"/>
+        </w:rPr>
+        <w:t>Login</w:t>
+      </w:r>
+      <w:r>
+        <w:rPr>
+          <w:rFonts w:ascii="Tahoma" w:hAnsi="Tahoma" w:cs="Tahoma"/>
+          <w:sz w:val="28"/>
+          <w:szCs w:val="28"/>
+          <w:lang w:val="bg-BG"/>
+        </w:rPr>
+        <w:t>“.</w:t>
+      </w:r>
+      <w:r>
+        <w:rPr>
+          <w:rFonts w:ascii="Tahoma" w:hAnsi="Tahoma" w:cs="Tahoma"/>
+          <w:sz w:val="28"/>
+          <w:szCs w:val="28"/>
+          <w:lang w:val="bg-BG"/>
+        </w:rPr>
+        <w:t xml:space="preserve"> Щом </w:t>
+      </w:r>
+      <w:r>
+        <w:rPr>
+          <w:rFonts w:ascii="Tahoma" w:hAnsi="Tahoma" w:cs="Tahoma"/>
+          <w:sz w:val="28"/>
+          <w:szCs w:val="28"/>
+          <w:lang w:val="bg-BG"/>
+        </w:rPr>
+        <w:t xml:space="preserve">влезете в профила си </w:t>
+      </w:r>
+      <w:r>
+        <w:rPr>
+          <w:rFonts w:ascii="Tahoma" w:hAnsi="Tahoma" w:cs="Tahoma"/>
+          <w:sz w:val="28"/>
+          <w:szCs w:val="28"/>
+          <w:lang w:val="bg-BG"/>
+        </w:rPr>
+        <w:t>на менюто за навигация в най-лявата част ще се появи бутон „</w:t>
+      </w:r>
+      <w:r>
+        <w:rPr>
+          <w:rFonts w:ascii="Tahoma" w:hAnsi="Tahoma" w:cs="Tahoma"/>
+          <w:sz w:val="28"/>
+          <w:szCs w:val="28"/>
+        </w:rPr>
+        <w:t>Your Profile</w:t>
+      </w:r>
+      <w:r>
+        <w:rPr>
+          <w:rFonts w:ascii="Tahoma" w:hAnsi="Tahoma" w:cs="Tahoma"/>
+          <w:sz w:val="28"/>
+          <w:szCs w:val="28"/>
+          <w:lang w:val="bg-BG"/>
+        </w:rPr>
+        <w:t>“</w:t>
+      </w:r>
+      <w:r>
+        <w:rPr>
+          <w:rFonts w:ascii="Tahoma" w:hAnsi="Tahoma" w:cs="Tahoma"/>
+          <w:sz w:val="28"/>
+          <w:szCs w:val="28"/>
+          <w:lang w:val="bg-BG"/>
+        </w:rPr>
+        <w:t>.</w:t>
+      </w:r>
     </w:p>
     <w:p>
       <w:pPr>
@@ -2495,18 +2783,18 @@
         </w:rPr>
         <w:lastRenderedPageBreak/>
         <w:drawing>
-          <wp:anchor distT="0" distB="0" distL="114300" distR="114300" simplePos="0" relativeHeight="251659264" behindDoc="0" locked="0" layoutInCell="1" allowOverlap="1" wp14:anchorId="221FE86D" wp14:editId="0C483FB6">
+          <wp:anchor distT="0" distB="0" distL="114300" distR="114300" simplePos="0" relativeHeight="251661312" behindDoc="0" locked="0" layoutInCell="1" allowOverlap="1" wp14:anchorId="378132D6" wp14:editId="69229DE9">
             <wp:simplePos x="0" y="0"/>
-            <wp:positionH relativeFrom="page">
-              <wp:align>right</wp:align>
+            <wp:positionH relativeFrom="margin">
+              <wp:align>center</wp:align>
             </wp:positionH>
             <wp:positionV relativeFrom="paragraph">
-              <wp:posOffset>467995</wp:posOffset>
+              <wp:posOffset>288</wp:posOffset>
             </wp:positionV>
-            <wp:extent cx="7051040" cy="3968750"/>
+            <wp:extent cx="7244080" cy="4077335"/>
             <wp:effectExtent l="0" t="0" r="0" b="0"/>
             <wp:wrapSquare wrapText="bothSides"/>
-            <wp:docPr id="4" name="Picture 4"/>
+            <wp:docPr id="6" name="Picture 6"/>
             <wp:cNvGraphicFramePr>
               <a:graphicFrameLocks xmlns:a="http://schemas.openxmlformats.org/drawingml/2006/main" noChangeAspect="1"/>
             </wp:cNvGraphicFramePr>
@@ -2514,13 +2802,13 @@
               <a:graphicData uri="http://schemas.openxmlformats.org/drawingml/2006/picture">
                 <pic:pic xmlns:pic="http://schemas.openxmlformats.org/drawingml/2006/picture">
                   <pic:nvPicPr>
-                    <pic:cNvPr id="0" name="Picture 4"/>
+                    <pic:cNvPr id="0" name="Picture 7"/>
                     <pic:cNvPicPr>
                       <a:picLocks noChangeAspect="1" noChangeArrowheads="1"/>
                     </pic:cNvPicPr>
                   </pic:nvPicPr>
                   <pic:blipFill>
-                    <a:blip r:embed="rId6" cstate="print">
+                    <a:blip r:embed="rId9" cstate="print">
                       <a:extLst>
                         <a:ext uri="{28A0092B-C50C-407E-A947-70E740481C1C}">
                           <a14:useLocalDpi xmlns:a14="http://schemas.microsoft.com/office/drawing/2010/main" val="0"/>
@@ -2535,7 +2823,980 @@
                   <pic:spPr bwMode="auto">
                     <a:xfrm>
                       <a:off x="0" y="0"/>
-                      <a:ext cx="7051040" cy="3968750"/>
+                      <a:ext cx="7244080" cy="4077335"/>
+                    </a:xfrm>
+                    <a:prstGeom prst="rect">
+                      <a:avLst/>
+                    </a:prstGeom>
+                    <a:noFill/>
+                    <a:ln>
+                      <a:noFill/>
+                    </a:ln>
+                  </pic:spPr>
+                </pic:pic>
+              </a:graphicData>
+            </a:graphic>
+            <wp14:sizeRelH relativeFrom="margin">
+              <wp14:pctWidth>0</wp14:pctWidth>
+            </wp14:sizeRelH>
+            <wp14:sizeRelV relativeFrom="margin">
+              <wp14:pctHeight>0</wp14:pctHeight>
+            </wp14:sizeRelV>
+          </wp:anchor>
+        </w:drawing>
+      </w:r>
+    </w:p>
+    <w:p>
+      <w:pPr>
+        <w:rPr>
+          <w:rFonts w:ascii="Tahoma" w:hAnsi="Tahoma" w:cs="Tahoma"/>
+          <w:b/>
+          <w:bCs/>
+          <w:sz w:val="28"/>
+          <w:szCs w:val="28"/>
+        </w:rPr>
+      </w:pPr>
+    </w:p>
+    <w:p>
+      <w:pPr>
+        <w:rPr>
+          <w:rFonts w:ascii="Tahoma" w:hAnsi="Tahoma" w:cs="Tahoma"/>
+          <w:sz w:val="28"/>
+          <w:szCs w:val="28"/>
+          <w:lang w:val="bg-BG"/>
+        </w:rPr>
+      </w:pPr>
+      <w:r>
+        <w:rPr>
+          <w:rFonts w:ascii="Tahoma" w:hAnsi="Tahoma" w:cs="Tahoma"/>
+          <w:sz w:val="28"/>
+          <w:szCs w:val="28"/>
+          <w:lang w:val="bg-BG"/>
+        </w:rPr>
+        <w:t>Профилната страница се състои от:</w:t>
+      </w:r>
+    </w:p>
+    <w:p>
+      <w:pPr>
+        <w:pStyle w:val="ListParagraph"/>
+        <w:numPr>
+          <w:ilvl w:val="0"/>
+          <w:numId w:val="2"/>
+        </w:numPr>
+        <w:rPr>
+          <w:rFonts w:ascii="Tahoma" w:hAnsi="Tahoma" w:cs="Tahoma"/>
+          <w:sz w:val="28"/>
+          <w:szCs w:val="28"/>
+          <w:lang w:val="bg-BG"/>
+        </w:rPr>
+      </w:pPr>
+      <w:r>
+        <w:rPr>
+          <w:rFonts w:ascii="Tahoma" w:hAnsi="Tahoma" w:cs="Tahoma"/>
+          <w:sz w:val="28"/>
+          <w:szCs w:val="28"/>
+          <w:lang w:val="bg-BG"/>
+        </w:rPr>
+        <w:t>името на потребителя</w:t>
+      </w:r>
+    </w:p>
+    <w:p>
+      <w:pPr>
+        <w:pStyle w:val="ListParagraph"/>
+        <w:numPr>
+          <w:ilvl w:val="0"/>
+          <w:numId w:val="2"/>
+        </w:numPr>
+        <w:rPr>
+          <w:rFonts w:ascii="Tahoma" w:hAnsi="Tahoma" w:cs="Tahoma"/>
+          <w:sz w:val="28"/>
+          <w:szCs w:val="28"/>
+          <w:lang w:val="bg-BG"/>
+        </w:rPr>
+      </w:pPr>
+      <w:r>
+        <w:rPr>
+          <w:rFonts w:ascii="Tahoma" w:hAnsi="Tahoma" w:cs="Tahoma"/>
+          <w:sz w:val="28"/>
+          <w:szCs w:val="28"/>
+          <w:lang w:val="bg-BG"/>
+        </w:rPr>
+        <w:t>брой на изиграните игри</w:t>
+      </w:r>
+    </w:p>
+    <w:p>
+      <w:pPr>
+        <w:pStyle w:val="ListParagraph"/>
+        <w:numPr>
+          <w:ilvl w:val="0"/>
+          <w:numId w:val="2"/>
+        </w:numPr>
+        <w:rPr>
+          <w:rFonts w:ascii="Tahoma" w:hAnsi="Tahoma" w:cs="Tahoma"/>
+          <w:sz w:val="28"/>
+          <w:szCs w:val="28"/>
+          <w:lang w:val="bg-BG"/>
+        </w:rPr>
+      </w:pPr>
+      <w:r>
+        <w:rPr>
+          <w:rFonts w:ascii="Tahoma" w:hAnsi="Tahoma" w:cs="Tahoma"/>
+          <w:sz w:val="28"/>
+          <w:szCs w:val="28"/>
+          <w:lang w:val="bg-BG"/>
+        </w:rPr>
+        <w:t>процент на спечелените игри</w:t>
+      </w:r>
+    </w:p>
+    <w:p>
+      <w:pPr>
+        <w:pStyle w:val="ListParagraph"/>
+        <w:numPr>
+          <w:ilvl w:val="0"/>
+          <w:numId w:val="2"/>
+        </w:numPr>
+        <w:rPr>
+          <w:rFonts w:ascii="Tahoma" w:hAnsi="Tahoma" w:cs="Tahoma"/>
+          <w:sz w:val="28"/>
+          <w:szCs w:val="28"/>
+          <w:lang w:val="bg-BG"/>
+        </w:rPr>
+      </w:pPr>
+      <w:r>
+        <w:rPr>
+          <w:rFonts w:ascii="Tahoma" w:hAnsi="Tahoma" w:cs="Tahoma"/>
+          <w:sz w:val="28"/>
+          <w:szCs w:val="28"/>
+          <w:lang w:val="bg-BG"/>
+        </w:rPr>
+        <w:t xml:space="preserve">история на </w:t>
+      </w:r>
+      <w:r>
+        <w:rPr>
+          <w:rFonts w:ascii="Tahoma" w:hAnsi="Tahoma" w:cs="Tahoma"/>
+          <w:sz w:val="28"/>
+          <w:szCs w:val="28"/>
+          <w:lang w:val="bg-BG"/>
+        </w:rPr>
+        <w:t>игрите</w:t>
+      </w:r>
+    </w:p>
+    <w:p>
+      <w:pPr>
+        <w:rPr>
+          <w:rFonts w:ascii="Tahoma" w:hAnsi="Tahoma" w:cs="Tahoma"/>
+          <w:sz w:val="28"/>
+          <w:szCs w:val="28"/>
+          <w:lang w:val="bg-BG"/>
+        </w:rPr>
+      </w:pPr>
+    </w:p>
+    <w:p>
+      <w:pPr>
+        <w:rPr>
+          <w:rFonts w:ascii="Tahoma" w:hAnsi="Tahoma" w:cs="Tahoma"/>
+          <w:sz w:val="28"/>
+          <w:szCs w:val="28"/>
+          <w:lang w:val="bg-BG"/>
+        </w:rPr>
+      </w:pPr>
+      <w:r>
+        <w:rPr>
+          <w:rFonts w:ascii="Tahoma" w:hAnsi="Tahoma" w:cs="Tahoma"/>
+          <w:sz w:val="28"/>
+          <w:szCs w:val="28"/>
+          <w:lang w:val="bg-BG"/>
+        </w:rPr>
+        <w:t xml:space="preserve">Историята на игрите се състои </w:t>
+      </w:r>
+      <w:r>
+        <w:rPr>
+          <w:rFonts w:ascii="Tahoma" w:hAnsi="Tahoma" w:cs="Tahoma"/>
+          <w:sz w:val="28"/>
+          <w:szCs w:val="28"/>
+          <w:lang w:val="bg-BG"/>
+        </w:rPr>
+        <w:t xml:space="preserve">от списък на </w:t>
+      </w:r>
+      <w:r>
+        <w:rPr>
+          <w:rFonts w:ascii="Tahoma" w:hAnsi="Tahoma" w:cs="Tahoma"/>
+          <w:sz w:val="28"/>
+          <w:szCs w:val="28"/>
+          <w:lang w:val="bg-BG"/>
+        </w:rPr>
+        <w:t xml:space="preserve">изиграните досега </w:t>
+      </w:r>
+      <w:r>
+        <w:rPr>
+          <w:rFonts w:ascii="Tahoma" w:hAnsi="Tahoma" w:cs="Tahoma"/>
+          <w:sz w:val="28"/>
+          <w:szCs w:val="28"/>
+          <w:lang w:val="bg-BG"/>
+        </w:rPr>
+        <w:t xml:space="preserve">игри със следните </w:t>
+      </w:r>
+      <w:r>
+        <w:rPr>
+          <w:rFonts w:ascii="Tahoma" w:hAnsi="Tahoma" w:cs="Tahoma"/>
+          <w:sz w:val="28"/>
+          <w:szCs w:val="28"/>
+          <w:lang w:val="bg-BG"/>
+        </w:rPr>
+        <w:t>характеристики</w:t>
+      </w:r>
+      <w:r>
+        <w:rPr>
+          <w:rFonts w:ascii="Tahoma" w:hAnsi="Tahoma" w:cs="Tahoma"/>
+          <w:sz w:val="28"/>
+          <w:szCs w:val="28"/>
+          <w:lang w:val="bg-BG"/>
+        </w:rPr>
+        <w:t>:</w:t>
+      </w:r>
+      <w:r>
+        <w:rPr>
+          <w:rFonts w:ascii="Tahoma" w:hAnsi="Tahoma" w:cs="Tahoma"/>
+          <w:sz w:val="28"/>
+          <w:szCs w:val="28"/>
+          <w:lang w:val="bg-BG"/>
+        </w:rPr>
+        <w:t xml:space="preserve"> </w:t>
+      </w:r>
+    </w:p>
+    <w:p>
+      <w:pPr>
+        <w:pStyle w:val="ListParagraph"/>
+        <w:numPr>
+          <w:ilvl w:val="0"/>
+          <w:numId w:val="2"/>
+        </w:numPr>
+        <w:rPr>
+          <w:rFonts w:ascii="Tahoma" w:hAnsi="Tahoma" w:cs="Tahoma"/>
+          <w:sz w:val="28"/>
+          <w:szCs w:val="28"/>
+          <w:lang w:val="bg-BG"/>
+        </w:rPr>
+      </w:pPr>
+      <w:r>
+        <w:rPr>
+          <w:rFonts w:ascii="Tahoma" w:hAnsi="Tahoma" w:cs="Tahoma"/>
+          <w:sz w:val="28"/>
+          <w:szCs w:val="28"/>
+          <w:lang w:val="bg-BG"/>
+        </w:rPr>
+        <w:t xml:space="preserve">датата и часът на </w:t>
+      </w:r>
+      <w:r>
+        <w:rPr>
+          <w:rFonts w:ascii="Tahoma" w:hAnsi="Tahoma" w:cs="Tahoma"/>
+          <w:sz w:val="28"/>
+          <w:szCs w:val="28"/>
+          <w:lang w:val="bg-BG"/>
+        </w:rPr>
+        <w:t>започване</w:t>
+      </w:r>
+      <w:r>
+        <w:rPr>
+          <w:rFonts w:ascii="Tahoma" w:hAnsi="Tahoma" w:cs="Tahoma"/>
+          <w:sz w:val="28"/>
+          <w:szCs w:val="28"/>
+          <w:lang w:val="bg-BG"/>
+        </w:rPr>
+        <w:t xml:space="preserve"> на играта</w:t>
+      </w:r>
+    </w:p>
+    <w:p>
+      <w:pPr>
+        <w:pStyle w:val="ListParagraph"/>
+        <w:numPr>
+          <w:ilvl w:val="0"/>
+          <w:numId w:val="2"/>
+        </w:numPr>
+        <w:rPr>
+          <w:rFonts w:ascii="Tahoma" w:hAnsi="Tahoma" w:cs="Tahoma"/>
+          <w:sz w:val="28"/>
+          <w:szCs w:val="28"/>
+          <w:lang w:val="bg-BG"/>
+        </w:rPr>
+      </w:pPr>
+      <w:r>
+        <w:rPr>
+          <w:rFonts w:ascii="Tahoma" w:hAnsi="Tahoma" w:cs="Tahoma"/>
+          <w:sz w:val="28"/>
+          <w:szCs w:val="28"/>
+          <w:lang w:val="bg-BG"/>
+        </w:rPr>
+        <w:t xml:space="preserve">името на </w:t>
+      </w:r>
+      <w:r>
+        <w:rPr>
+          <w:rFonts w:ascii="Tahoma" w:hAnsi="Tahoma" w:cs="Tahoma"/>
+          <w:sz w:val="28"/>
+          <w:szCs w:val="28"/>
+          <w:lang w:val="bg-BG"/>
+        </w:rPr>
+        <w:t>потребител</w:t>
+      </w:r>
+      <w:r>
+        <w:rPr>
+          <w:rFonts w:ascii="Tahoma" w:hAnsi="Tahoma" w:cs="Tahoma"/>
+          <w:sz w:val="28"/>
+          <w:szCs w:val="28"/>
+          <w:lang w:val="bg-BG"/>
+        </w:rPr>
+        <w:t>я</w:t>
+      </w:r>
+      <w:r>
+        <w:rPr>
+          <w:rFonts w:ascii="Tahoma" w:hAnsi="Tahoma" w:cs="Tahoma"/>
+          <w:sz w:val="28"/>
+          <w:szCs w:val="28"/>
+          <w:lang w:val="bg-BG"/>
+        </w:rPr>
+        <w:t>, който е бил опонент</w:t>
+      </w:r>
+    </w:p>
+    <w:p>
+      <w:pPr>
+        <w:pStyle w:val="ListParagraph"/>
+        <w:numPr>
+          <w:ilvl w:val="0"/>
+          <w:numId w:val="2"/>
+        </w:numPr>
+        <w:rPr>
+          <w:rFonts w:ascii="Tahoma" w:hAnsi="Tahoma" w:cs="Tahoma"/>
+          <w:sz w:val="28"/>
+          <w:szCs w:val="28"/>
+          <w:lang w:val="bg-BG"/>
+        </w:rPr>
+      </w:pPr>
+      <w:r>
+        <w:rPr>
+          <w:rFonts w:ascii="Tahoma" w:hAnsi="Tahoma" w:cs="Tahoma"/>
+          <w:sz w:val="28"/>
+          <w:szCs w:val="28"/>
+          <w:lang w:val="bg-BG"/>
+        </w:rPr>
+        <w:t>дали играта е била спечелена, загубена или равен.</w:t>
+      </w:r>
+    </w:p>
+    <w:p>
+      <w:pPr>
+        <w:rPr>
+          <w:rFonts w:ascii="Tahoma" w:hAnsi="Tahoma" w:cs="Tahoma"/>
+          <w:sz w:val="28"/>
+          <w:szCs w:val="28"/>
+          <w:lang w:val="bg-BG"/>
+        </w:rPr>
+      </w:pPr>
+      <w:r>
+        <w:rPr>
+          <w:rFonts w:ascii="Tahoma" w:hAnsi="Tahoma" w:cs="Tahoma"/>
+          <w:sz w:val="28"/>
+          <w:szCs w:val="28"/>
+          <w:lang w:val="bg-BG"/>
+        </w:rPr>
+        <w:lastRenderedPageBreak/>
+        <w:t>Всяка игра от списъка</w:t>
+      </w:r>
+      <w:r>
+        <w:rPr>
+          <w:rFonts w:ascii="Tahoma" w:hAnsi="Tahoma" w:cs="Tahoma"/>
+          <w:sz w:val="28"/>
+          <w:szCs w:val="28"/>
+          <w:lang w:val="bg-BG"/>
+        </w:rPr>
+        <w:t xml:space="preserve"> представлява линк към страница, където </w:t>
+      </w:r>
+      <w:r>
+        <w:rPr>
+          <w:rFonts w:ascii="Tahoma" w:hAnsi="Tahoma" w:cs="Tahoma"/>
+          <w:sz w:val="28"/>
+          <w:szCs w:val="28"/>
+          <w:lang w:val="bg-BG"/>
+        </w:rPr>
+        <w:t>играта може да бъде проследена ход по ход.</w:t>
+      </w:r>
+    </w:p>
+    <w:p>
+      <w:pPr>
+        <w:rPr>
+          <w:rFonts w:ascii="Tahoma" w:hAnsi="Tahoma" w:cs="Tahoma"/>
+          <w:sz w:val="28"/>
+          <w:szCs w:val="28"/>
+          <w:lang w:val="bg-BG"/>
+        </w:rPr>
+      </w:pPr>
+    </w:p>
+    <w:p>
+      <w:pPr>
+        <w:rPr>
+          <w:rFonts w:ascii="Tahoma" w:hAnsi="Tahoma" w:cs="Tahoma"/>
+          <w:sz w:val="28"/>
+          <w:szCs w:val="28"/>
+          <w:lang w:val="bg-BG"/>
+        </w:rPr>
+      </w:pPr>
+      <w:r>
+        <w:rPr>
+          <w:rFonts w:ascii="Tahoma" w:hAnsi="Tahoma" w:cs="Tahoma"/>
+          <w:noProof/>
+          <w:sz w:val="28"/>
+          <w:szCs w:val="28"/>
+          <w:lang w:val="bg-BG"/>
+        </w:rPr>
+        <w:drawing>
+          <wp:anchor distT="0" distB="0" distL="114300" distR="114300" simplePos="0" relativeHeight="251662336" behindDoc="0" locked="0" layoutInCell="1" allowOverlap="1" wp14:anchorId="66999C90" wp14:editId="7ACAF358">
+            <wp:simplePos x="0" y="0"/>
+            <wp:positionH relativeFrom="margin">
+              <wp:align>center</wp:align>
+            </wp:positionH>
+            <wp:positionV relativeFrom="paragraph">
+              <wp:posOffset>115</wp:posOffset>
+            </wp:positionV>
+            <wp:extent cx="7107382" cy="4000938"/>
+            <wp:effectExtent l="0" t="0" r="0" b="0"/>
+            <wp:wrapSquare wrapText="bothSides"/>
+            <wp:docPr id="7" name="Picture 7"/>
+            <wp:cNvGraphicFramePr>
+              <a:graphicFrameLocks xmlns:a="http://schemas.openxmlformats.org/drawingml/2006/main" noChangeAspect="1"/>
+            </wp:cNvGraphicFramePr>
+            <a:graphic xmlns:a="http://schemas.openxmlformats.org/drawingml/2006/main">
+              <a:graphicData uri="http://schemas.openxmlformats.org/drawingml/2006/picture">
+                <pic:pic xmlns:pic="http://schemas.openxmlformats.org/drawingml/2006/picture">
+                  <pic:nvPicPr>
+                    <pic:cNvPr id="0" name="Picture 8"/>
+                    <pic:cNvPicPr>
+                      <a:picLocks noChangeAspect="1" noChangeArrowheads="1"/>
+                    </pic:cNvPicPr>
+                  </pic:nvPicPr>
+                  <pic:blipFill>
+                    <a:blip r:embed="rId10" cstate="print">
+                      <a:extLst>
+                        <a:ext uri="{28A0092B-C50C-407E-A947-70E740481C1C}">
+                          <a14:useLocalDpi xmlns:a14="http://schemas.microsoft.com/office/drawing/2010/main" val="0"/>
+                        </a:ext>
+                      </a:extLst>
+                    </a:blip>
+                    <a:srcRect/>
+                    <a:stretch>
+                      <a:fillRect/>
+                    </a:stretch>
+                  </pic:blipFill>
+                  <pic:spPr bwMode="auto">
+                    <a:xfrm>
+                      <a:off x="0" y="0"/>
+                      <a:ext cx="7107382" cy="4000938"/>
+                    </a:xfrm>
+                    <a:prstGeom prst="rect">
+                      <a:avLst/>
+                    </a:prstGeom>
+                    <a:noFill/>
+                    <a:ln>
+                      <a:noFill/>
+                    </a:ln>
+                  </pic:spPr>
+                </pic:pic>
+              </a:graphicData>
+            </a:graphic>
+            <wp14:sizeRelH relativeFrom="margin">
+              <wp14:pctWidth>0</wp14:pctWidth>
+            </wp14:sizeRelH>
+            <wp14:sizeRelV relativeFrom="margin">
+              <wp14:pctHeight>0</wp14:pctHeight>
+            </wp14:sizeRelV>
+          </wp:anchor>
+        </w:drawing>
+      </w:r>
+    </w:p>
+    <w:p>
+      <w:pPr>
+        <w:rPr>
+          <w:rFonts w:ascii="Tahoma" w:hAnsi="Tahoma" w:cs="Tahoma"/>
+          <w:sz w:val="28"/>
+          <w:szCs w:val="28"/>
+          <w:lang w:val="bg-BG"/>
+        </w:rPr>
+      </w:pPr>
+    </w:p>
+    <w:p>
+      <w:pPr>
+        <w:rPr>
+          <w:rFonts w:ascii="Tahoma" w:hAnsi="Tahoma" w:cs="Tahoma"/>
+          <w:sz w:val="28"/>
+          <w:szCs w:val="28"/>
+          <w:lang w:val="bg-BG"/>
+        </w:rPr>
+      </w:pPr>
+      <w:r>
+        <w:rPr>
+          <w:rFonts w:ascii="Tahoma" w:hAnsi="Tahoma" w:cs="Tahoma"/>
+          <w:sz w:val="28"/>
+          <w:szCs w:val="28"/>
+          <w:lang w:val="bg-BG"/>
+        </w:rPr>
+        <w:t xml:space="preserve">Над дъската пише кой играч с кои фигури е, и бутоните от двете страни </w:t>
+      </w:r>
+      <w:r>
+        <w:rPr>
+          <w:rFonts w:ascii="Tahoma" w:hAnsi="Tahoma" w:cs="Tahoma"/>
+          <w:sz w:val="28"/>
+          <w:szCs w:val="28"/>
+          <w:lang w:val="bg-BG"/>
+        </w:rPr>
+        <w:t xml:space="preserve">преместват фигурите по </w:t>
+      </w:r>
+      <w:r>
+        <w:rPr>
+          <w:rFonts w:ascii="Tahoma" w:hAnsi="Tahoma" w:cs="Tahoma"/>
+          <w:sz w:val="28"/>
+          <w:szCs w:val="28"/>
+          <w:lang w:val="bg-BG"/>
+        </w:rPr>
+        <w:t>ходовете, които са изигра</w:t>
+      </w:r>
+      <w:r>
+        <w:rPr>
+          <w:rFonts w:ascii="Tahoma" w:hAnsi="Tahoma" w:cs="Tahoma"/>
+          <w:sz w:val="28"/>
+          <w:szCs w:val="28"/>
+          <w:lang w:val="bg-BG"/>
+        </w:rPr>
+        <w:t>н</w:t>
+      </w:r>
+      <w:r>
+        <w:rPr>
+          <w:rFonts w:ascii="Tahoma" w:hAnsi="Tahoma" w:cs="Tahoma"/>
+          <w:sz w:val="28"/>
+          <w:szCs w:val="28"/>
+          <w:lang w:val="bg-BG"/>
+        </w:rPr>
+        <w:t>и по време на играта.</w:t>
+      </w:r>
+    </w:p>
+    <w:p>
+      <w:pPr>
+        <w:rPr>
+          <w:rFonts w:ascii="Tahoma" w:hAnsi="Tahoma" w:cs="Tahoma"/>
+          <w:b/>
+          <w:bCs/>
+          <w:sz w:val="28"/>
+          <w:szCs w:val="28"/>
+        </w:rPr>
+      </w:pPr>
+    </w:p>
+    <w:p>
+      <w:pPr>
+        <w:rPr>
+          <w:rFonts w:ascii="Tahoma" w:hAnsi="Tahoma" w:cs="Tahoma"/>
+          <w:sz w:val="28"/>
+          <w:szCs w:val="28"/>
+          <w:lang w:val="bg-BG"/>
+        </w:rPr>
+      </w:pPr>
+      <w:r>
+        <w:rPr>
+          <w:rFonts w:ascii="Tahoma" w:hAnsi="Tahoma" w:cs="Tahoma"/>
+          <w:sz w:val="28"/>
+          <w:szCs w:val="28"/>
+          <w:lang w:val="bg-BG"/>
+        </w:rPr>
+        <w:t>Когато искате да започнете игра трябва да натиснете бутона „</w:t>
+      </w:r>
+      <w:r>
+        <w:rPr>
+          <w:rFonts w:ascii="Tahoma" w:hAnsi="Tahoma" w:cs="Tahoma"/>
+          <w:sz w:val="28"/>
+          <w:szCs w:val="28"/>
+        </w:rPr>
+        <w:t>Play</w:t>
+      </w:r>
+      <w:r>
+        <w:rPr>
+          <w:rFonts w:ascii="Tahoma" w:hAnsi="Tahoma" w:cs="Tahoma"/>
+          <w:sz w:val="28"/>
+          <w:szCs w:val="28"/>
+          <w:lang w:val="bg-BG"/>
+        </w:rPr>
+        <w:t>“</w:t>
+      </w:r>
+      <w:r>
+        <w:rPr>
+          <w:rFonts w:ascii="Tahoma" w:hAnsi="Tahoma" w:cs="Tahoma"/>
+          <w:sz w:val="28"/>
+          <w:szCs w:val="28"/>
+        </w:rPr>
+        <w:t xml:space="preserve"> </w:t>
+      </w:r>
+      <w:r>
+        <w:rPr>
+          <w:rFonts w:ascii="Tahoma" w:hAnsi="Tahoma" w:cs="Tahoma"/>
+          <w:sz w:val="28"/>
+          <w:szCs w:val="28"/>
+          <w:lang w:val="bg-BG"/>
+        </w:rPr>
+        <w:t>от горното меню.</w:t>
+      </w:r>
+    </w:p>
+    <w:p>
+      <w:pPr>
+        <w:rPr>
+          <w:rFonts w:ascii="Tahoma" w:hAnsi="Tahoma" w:cs="Tahoma"/>
+          <w:sz w:val="28"/>
+          <w:szCs w:val="28"/>
+          <w:lang w:val="bg-BG"/>
+        </w:rPr>
+      </w:pPr>
+      <w:r>
+        <w:rPr>
+          <w:rFonts w:ascii="Tahoma" w:hAnsi="Tahoma" w:cs="Tahoma"/>
+          <w:sz w:val="28"/>
+          <w:szCs w:val="28"/>
+          <w:lang w:val="bg-BG"/>
+        </w:rPr>
+        <w:t>На страницата, която се зарежда имате</w:t>
+      </w:r>
+      <w:r>
+        <w:rPr>
+          <w:rFonts w:ascii="Tahoma" w:hAnsi="Tahoma" w:cs="Tahoma"/>
+          <w:sz w:val="28"/>
+          <w:szCs w:val="28"/>
+          <w:lang w:val="bg-BG"/>
+        </w:rPr>
+        <w:t xml:space="preserve"> две опции – да играете в нормален мултиплеър или в турнир.</w:t>
+      </w:r>
+    </w:p>
+    <w:p>
+      <w:pPr>
+        <w:rPr>
+          <w:rFonts w:ascii="Tahoma" w:hAnsi="Tahoma" w:cs="Tahoma"/>
+          <w:sz w:val="28"/>
+          <w:szCs w:val="28"/>
+          <w:lang w:val="bg-BG"/>
+        </w:rPr>
+      </w:pPr>
+    </w:p>
+    <w:p>
+      <w:pPr>
+        <w:rPr>
+          <w:rFonts w:ascii="Tahoma" w:hAnsi="Tahoma" w:cs="Tahoma"/>
+          <w:sz w:val="28"/>
+          <w:szCs w:val="28"/>
+          <w:lang w:val="bg-BG"/>
+        </w:rPr>
+      </w:pPr>
+      <w:r>
+        <w:rPr>
+          <w:rFonts w:ascii="Tahoma" w:hAnsi="Tahoma" w:cs="Tahoma"/>
+          <w:b/>
+          <w:bCs/>
+          <w:noProof/>
+          <w:sz w:val="28"/>
+          <w:szCs w:val="28"/>
+        </w:rPr>
+        <w:lastRenderedPageBreak/>
+        <w:drawing>
+          <wp:anchor distT="0" distB="0" distL="114300" distR="114300" simplePos="0" relativeHeight="251664384" behindDoc="0" locked="0" layoutInCell="1" allowOverlap="1" wp14:anchorId="290A90FA" wp14:editId="4565DBFC">
+            <wp:simplePos x="0" y="0"/>
+            <wp:positionH relativeFrom="margin">
+              <wp:align>left</wp:align>
+            </wp:positionH>
+            <wp:positionV relativeFrom="paragraph">
+              <wp:posOffset>462</wp:posOffset>
+            </wp:positionV>
+            <wp:extent cx="6046470" cy="3403600"/>
+            <wp:effectExtent l="0" t="0" r="0" b="6350"/>
+            <wp:wrapSquare wrapText="bothSides"/>
+            <wp:docPr id="9" name="Picture 9"/>
+            <wp:cNvGraphicFramePr>
+              <a:graphicFrameLocks xmlns:a="http://schemas.openxmlformats.org/drawingml/2006/main" noChangeAspect="1"/>
+            </wp:cNvGraphicFramePr>
+            <a:graphic xmlns:a="http://schemas.openxmlformats.org/drawingml/2006/main">
+              <a:graphicData uri="http://schemas.openxmlformats.org/drawingml/2006/picture">
+                <pic:pic xmlns:pic="http://schemas.openxmlformats.org/drawingml/2006/picture">
+                  <pic:nvPicPr>
+                    <pic:cNvPr id="0" name="Picture 10"/>
+                    <pic:cNvPicPr>
+                      <a:picLocks noChangeAspect="1" noChangeArrowheads="1"/>
+                    </pic:cNvPicPr>
+                  </pic:nvPicPr>
+                  <pic:blipFill>
+                    <a:blip r:embed="rId11" cstate="print">
+                      <a:extLst>
+                        <a:ext uri="{28A0092B-C50C-407E-A947-70E740481C1C}">
+                          <a14:useLocalDpi xmlns:a14="http://schemas.microsoft.com/office/drawing/2010/main" val="0"/>
+                        </a:ext>
+                      </a:extLst>
+                    </a:blip>
+                    <a:srcRect/>
+                    <a:stretch>
+                      <a:fillRect/>
+                    </a:stretch>
+                  </pic:blipFill>
+                  <pic:spPr bwMode="auto">
+                    <a:xfrm>
+                      <a:off x="0" y="0"/>
+                      <a:ext cx="6046470" cy="3403600"/>
+                    </a:xfrm>
+                    <a:prstGeom prst="rect">
+                      <a:avLst/>
+                    </a:prstGeom>
+                    <a:noFill/>
+                    <a:ln>
+                      <a:noFill/>
+                    </a:ln>
+                  </pic:spPr>
+                </pic:pic>
+              </a:graphicData>
+            </a:graphic>
+            <wp14:sizeRelH relativeFrom="margin">
+              <wp14:pctWidth>0</wp14:pctWidth>
+            </wp14:sizeRelH>
+            <wp14:sizeRelV relativeFrom="margin">
+              <wp14:pctHeight>0</wp14:pctHeight>
+            </wp14:sizeRelV>
+          </wp:anchor>
+        </w:drawing>
+      </w:r>
+    </w:p>
+    <w:p>
+      <w:pPr>
+        <w:rPr>
+          <w:rFonts w:ascii="Tahoma" w:hAnsi="Tahoma" w:cs="Tahoma"/>
+          <w:sz w:val="28"/>
+          <w:szCs w:val="28"/>
+          <w:lang w:val="bg-BG"/>
+        </w:rPr>
+      </w:pPr>
+      <w:r>
+        <w:rPr>
+          <w:rFonts w:ascii="Tahoma" w:hAnsi="Tahoma" w:cs="Tahoma"/>
+          <w:sz w:val="28"/>
+          <w:szCs w:val="28"/>
+          <w:lang w:val="bg-BG"/>
+        </w:rPr>
+        <w:t xml:space="preserve">Избирайки </w:t>
+      </w:r>
+      <w:r>
+        <w:rPr>
+          <w:rFonts w:ascii="Tahoma" w:hAnsi="Tahoma" w:cs="Tahoma"/>
+          <w:sz w:val="28"/>
+          <w:szCs w:val="28"/>
+          <w:lang w:val="bg-BG"/>
+        </w:rPr>
+        <w:t xml:space="preserve">една от </w:t>
+      </w:r>
+      <w:r>
+        <w:rPr>
+          <w:rFonts w:ascii="Tahoma" w:hAnsi="Tahoma" w:cs="Tahoma"/>
+          <w:sz w:val="28"/>
+          <w:szCs w:val="28"/>
+          <w:lang w:val="bg-BG"/>
+        </w:rPr>
+        <w:t>опци</w:t>
+      </w:r>
+      <w:r>
+        <w:rPr>
+          <w:rFonts w:ascii="Tahoma" w:hAnsi="Tahoma" w:cs="Tahoma"/>
+          <w:sz w:val="28"/>
+          <w:szCs w:val="28"/>
+          <w:lang w:val="bg-BG"/>
+        </w:rPr>
+        <w:t>ите</w:t>
+      </w:r>
+      <w:r>
+        <w:rPr>
+          <w:rFonts w:ascii="Tahoma" w:hAnsi="Tahoma" w:cs="Tahoma"/>
+          <w:sz w:val="28"/>
+          <w:szCs w:val="28"/>
+          <w:lang w:val="bg-BG"/>
+        </w:rPr>
+        <w:t xml:space="preserve"> влизате в списъка за чакащи</w:t>
+      </w:r>
+      <w:r>
+        <w:rPr>
+          <w:rFonts w:ascii="Tahoma" w:hAnsi="Tahoma" w:cs="Tahoma"/>
+          <w:sz w:val="28"/>
+          <w:szCs w:val="28"/>
+          <w:lang w:val="bg-BG"/>
+        </w:rPr>
+        <w:t>те играчи за съответния тип игр</w:t>
+      </w:r>
+      <w:r>
+        <w:rPr>
+          <w:rFonts w:ascii="Tahoma" w:hAnsi="Tahoma" w:cs="Tahoma"/>
+          <w:sz w:val="28"/>
+          <w:szCs w:val="28"/>
+          <w:lang w:val="bg-BG"/>
+        </w:rPr>
+        <w:t xml:space="preserve">а. </w:t>
+      </w:r>
+      <w:r>
+        <w:rPr>
+          <w:rFonts w:ascii="Tahoma" w:hAnsi="Tahoma" w:cs="Tahoma"/>
+          <w:sz w:val="28"/>
+          <w:szCs w:val="28"/>
+          <w:lang w:val="bg-BG"/>
+        </w:rPr>
+        <w:t xml:space="preserve">Нормалният мултиплеър </w:t>
+      </w:r>
+      <w:r>
+        <w:rPr>
+          <w:rFonts w:ascii="Tahoma" w:hAnsi="Tahoma" w:cs="Tahoma"/>
+          <w:sz w:val="28"/>
+          <w:szCs w:val="28"/>
+          <w:lang w:val="bg-BG"/>
+        </w:rPr>
+        <w:t xml:space="preserve">започва </w:t>
+      </w:r>
+      <w:r>
+        <w:rPr>
+          <w:rFonts w:ascii="Tahoma" w:hAnsi="Tahoma" w:cs="Tahoma"/>
+          <w:sz w:val="28"/>
+          <w:szCs w:val="28"/>
+          <w:lang w:val="bg-BG"/>
+        </w:rPr>
+        <w:t>при двама чакащи</w:t>
+      </w:r>
+      <w:r>
+        <w:rPr>
+          <w:rFonts w:ascii="Tahoma" w:hAnsi="Tahoma" w:cs="Tahoma"/>
+          <w:sz w:val="28"/>
+          <w:szCs w:val="28"/>
+          <w:lang w:val="bg-BG"/>
+        </w:rPr>
+        <w:t>, а т</w:t>
+      </w:r>
+      <w:r>
+        <w:rPr>
+          <w:rFonts w:ascii="Tahoma" w:hAnsi="Tahoma" w:cs="Tahoma"/>
+          <w:sz w:val="28"/>
+          <w:szCs w:val="28"/>
+          <w:lang w:val="bg-BG"/>
+        </w:rPr>
+        <w:t xml:space="preserve">урнирът </w:t>
+      </w:r>
+      <w:r>
+        <w:rPr>
+          <w:rFonts w:ascii="Tahoma" w:hAnsi="Tahoma" w:cs="Tahoma"/>
+          <w:sz w:val="28"/>
+          <w:szCs w:val="28"/>
+          <w:lang w:val="bg-BG"/>
+        </w:rPr>
+        <w:t>–</w:t>
+      </w:r>
+      <w:r>
+        <w:rPr>
+          <w:rFonts w:ascii="Tahoma" w:hAnsi="Tahoma" w:cs="Tahoma"/>
+          <w:sz w:val="28"/>
+          <w:szCs w:val="28"/>
+          <w:lang w:val="bg-BG"/>
+        </w:rPr>
+        <w:t xml:space="preserve"> </w:t>
+      </w:r>
+      <w:r>
+        <w:rPr>
+          <w:rFonts w:ascii="Tahoma" w:hAnsi="Tahoma" w:cs="Tahoma"/>
+          <w:sz w:val="28"/>
+          <w:szCs w:val="28"/>
+          <w:lang w:val="bg-BG"/>
+        </w:rPr>
+        <w:t xml:space="preserve">при </w:t>
+      </w:r>
+      <w:r>
+        <w:rPr>
+          <w:rFonts w:ascii="Tahoma" w:hAnsi="Tahoma" w:cs="Tahoma"/>
+          <w:sz w:val="28"/>
+          <w:szCs w:val="28"/>
+          <w:lang w:val="bg-BG"/>
+        </w:rPr>
+        <w:t>осем.</w:t>
+      </w:r>
+      <w:r>
+        <w:rPr>
+          <w:rFonts w:ascii="Tahoma" w:hAnsi="Tahoma" w:cs="Tahoma"/>
+          <w:sz w:val="28"/>
+          <w:szCs w:val="28"/>
+          <w:lang w:val="bg-BG"/>
+        </w:rPr>
+        <w:t xml:space="preserve"> Отдолу е показан екран</w:t>
+      </w:r>
+      <w:r>
+        <w:rPr>
+          <w:rFonts w:ascii="Tahoma" w:hAnsi="Tahoma" w:cs="Tahoma"/>
+          <w:sz w:val="28"/>
+          <w:szCs w:val="28"/>
+          <w:lang w:val="bg-BG"/>
+        </w:rPr>
+        <w:t>а при чакане</w:t>
+      </w:r>
+      <w:r>
+        <w:rPr>
+          <w:rFonts w:ascii="Tahoma" w:hAnsi="Tahoma" w:cs="Tahoma"/>
+          <w:sz w:val="28"/>
+          <w:szCs w:val="28"/>
+          <w:lang w:val="bg-BG"/>
+        </w:rPr>
+        <w:t>.</w:t>
+      </w:r>
+    </w:p>
+    <w:p>
+      <w:pPr>
+        <w:rPr>
+          <w:rFonts w:ascii="Tahoma" w:hAnsi="Tahoma" w:cs="Tahoma"/>
+          <w:b/>
+          <w:bCs/>
+          <w:sz w:val="28"/>
+          <w:szCs w:val="28"/>
+        </w:rPr>
+      </w:pPr>
+      <w:r>
+        <w:rPr>
+          <w:noProof/>
+        </w:rPr>
+        <w:drawing>
+          <wp:anchor distT="0" distB="0" distL="114300" distR="114300" simplePos="0" relativeHeight="251665408" behindDoc="0" locked="0" layoutInCell="1" allowOverlap="1" wp14:anchorId="0F5F5BFD" wp14:editId="54F56754">
+            <wp:simplePos x="0" y="0"/>
+            <wp:positionH relativeFrom="margin">
+              <wp:posOffset>-1790</wp:posOffset>
+            </wp:positionH>
+            <wp:positionV relativeFrom="paragraph">
+              <wp:posOffset>334588</wp:posOffset>
+            </wp:positionV>
+            <wp:extent cx="5943600" cy="3343275"/>
+            <wp:effectExtent l="0" t="0" r="0" b="9525"/>
+            <wp:wrapSquare wrapText="bothSides"/>
+            <wp:docPr id="11" name="Picture 11"/>
+            <wp:cNvGraphicFramePr>
+              <a:graphicFrameLocks xmlns:a="http://schemas.openxmlformats.org/drawingml/2006/main" noChangeAspect="1"/>
+            </wp:cNvGraphicFramePr>
+            <a:graphic xmlns:a="http://schemas.openxmlformats.org/drawingml/2006/main">
+              <a:graphicData uri="http://schemas.openxmlformats.org/drawingml/2006/picture">
+                <pic:pic xmlns:pic="http://schemas.openxmlformats.org/drawingml/2006/picture">
+                  <pic:nvPicPr>
+                    <pic:cNvPr id="0" name="Picture 12"/>
+                    <pic:cNvPicPr>
+                      <a:picLocks noChangeAspect="1" noChangeArrowheads="1"/>
+                    </pic:cNvPicPr>
+                  </pic:nvPicPr>
+                  <pic:blipFill>
+                    <a:blip r:embed="rId12" cstate="print">
+                      <a:extLst>
+                        <a:ext uri="{28A0092B-C50C-407E-A947-70E740481C1C}">
+                          <a14:useLocalDpi xmlns:a14="http://schemas.microsoft.com/office/drawing/2010/main" val="0"/>
+                        </a:ext>
+                      </a:extLst>
+                    </a:blip>
+                    <a:srcRect/>
+                    <a:stretch>
+                      <a:fillRect/>
+                    </a:stretch>
+                  </pic:blipFill>
+                  <pic:spPr bwMode="auto">
+                    <a:xfrm>
+                      <a:off x="0" y="0"/>
+                      <a:ext cx="5943600" cy="3343275"/>
                     </a:xfrm>
                     <a:prstGeom prst="rect">
                       <a:avLst/>
@@ -2628,70 +3889,14 @@
           <w:szCs w:val="28"/>
         </w:rPr>
       </w:pPr>
-    </w:p>
-    <w:p>
-      <w:pPr>
-        <w:rPr>
-          <w:rFonts w:ascii="Tahoma" w:hAnsi="Tahoma" w:cs="Tahoma"/>
-          <w:b/>
-          <w:bCs/>
-          <w:sz w:val="28"/>
-          <w:szCs w:val="28"/>
-        </w:rPr>
-      </w:pPr>
-    </w:p>
-    <w:p>
-      <w:pPr>
-        <w:rPr>
-          <w:rFonts w:ascii="Tahoma" w:hAnsi="Tahoma" w:cs="Tahoma"/>
-          <w:b/>
-          <w:bCs/>
-          <w:sz w:val="28"/>
-          <w:szCs w:val="28"/>
-        </w:rPr>
-      </w:pPr>
-    </w:p>
-    <w:p>
-      <w:pPr>
-        <w:rPr>
-          <w:rFonts w:ascii="Tahoma" w:hAnsi="Tahoma" w:cs="Tahoma"/>
-          <w:b/>
-          <w:bCs/>
-          <w:sz w:val="28"/>
-          <w:szCs w:val="28"/>
-        </w:rPr>
-      </w:pPr>
-    </w:p>
-    <w:p>
-      <w:pPr>
-        <w:rPr>
-          <w:rFonts w:ascii="Tahoma" w:hAnsi="Tahoma" w:cs="Tahoma"/>
-          <w:b/>
-          <w:bCs/>
-          <w:sz w:val="28"/>
-          <w:szCs w:val="28"/>
-        </w:rPr>
-      </w:pPr>
-    </w:p>
-    <w:p>
-      <w:pPr>
-        <w:rPr>
-          <w:rFonts w:ascii="Tahoma" w:hAnsi="Tahoma" w:cs="Tahoma"/>
-          <w:b/>
-          <w:bCs/>
-          <w:sz w:val="28"/>
-          <w:szCs w:val="28"/>
-        </w:rPr>
-      </w:pPr>
-      <w:r>
-        <w:rPr>
-          <w:rFonts w:ascii="Tahoma" w:hAnsi="Tahoma" w:cs="Tahoma"/>
-          <w:b/>
-          <w:bCs/>
-          <w:sz w:val="28"/>
-          <w:szCs w:val="28"/>
-        </w:rPr>
-        <w:lastRenderedPageBreak/>
+      <w:r>
+        <w:rPr>
+          <w:rFonts w:ascii="Tahoma" w:hAnsi="Tahoma" w:cs="Tahoma"/>
+          <w:b/>
+          <w:bCs/>
+          <w:sz w:val="28"/>
+          <w:szCs w:val="28"/>
+        </w:rPr>
         <w:t xml:space="preserve">ЗАКЛЮЧЕНИЕ </w:t>
       </w:r>
     </w:p>
@@ -2760,13 +3965,117 @@
       </w:r>
     </w:p>
     <w:sectPr>
+      <w:footerReference w:type="default" r:id="rId13"/>
       <w:pgSz w:w="12240" w:h="15840"/>
-      <w:pgMar w:top="1440" w:right="1440" w:bottom="1440" w:left="1440" w:header="720" w:footer="720" w:gutter="0"/>
+      <w:pgMar w:top="1440" w:right="1440" w:bottom="1440" w:left="1440" w:header="288" w:footer="288" w:gutter="0"/>
       <w:cols w:space="720"/>
       <w:docGrid w:linePitch="360"/>
     </w:sectPr>
   </w:body>
 </w:document>
+</file>
+
+<file path=word/endnotes.xml><?xml version="1.0" encoding="utf-8"?>
+<w:endnotes xmlns:wpc="http://schemas.microsoft.com/office/word/2010/wordprocessingCanvas" xmlns:cx="http://schemas.microsoft.com/office/drawing/2014/chartex" xmlns:cx1="http://schemas.microsoft.com/office/drawing/2015/9/8/chartex" xmlns:cx2="http://schemas.microsoft.com/office/drawing/2015/10/21/chartex" xmlns:cx3="http://schemas.microsoft.com/office/drawing/2016/5/9/chartex" xmlns:cx4="http://schemas.microsoft.com/office/drawing/2016/5/10/chartex" xmlns:cx5="http://schemas.microsoft.com/office/drawing/2016/5/11/chartex" xmlns:cx6="http://schemas.microsoft.com/office/drawing/2016/5/12/chartex" xmlns:cx7="http://schemas.microsoft.com/office/drawing/2016/5/13/chartex" xmlns:cx8="http://schemas.microsoft.com/office/drawing/2016/5/14/chartex" xmlns:mc="http://schemas.openxmlformats.org/markup-compatibility/2006" xmlns:aink="http://schemas.microsoft.com/office/drawing/2016/ink" xmlns:am3d="http://schemas.microsoft.com/office/drawing/2017/model3d" xmlns:o="urn:schemas-microsoft-com:office:office" xmlns:r="http://schemas.openxmlformats.org/officeDocument/2006/relationships" xmlns:m="http://schemas.openxmlformats.org/officeDocument/2006/math" xmlns:v="urn:schemas-microsoft-com:vml" xmlns:wp14="http://schemas.microsoft.com/office/word/2010/wordprocessingDrawing" xmlns:wp="http://schemas.openxmlformats.org/drawingml/2006/wordprocessingDrawing" xmlns:w10="urn:schemas-microsoft-com:office:word" xmlns:w="http://schemas.openxmlformats.org/wordprocessingml/2006/main" xmlns:w14="http://schemas.microsoft.com/office/word/2010/wordml" xmlns:w15="http://schemas.microsoft.com/office/word/2012/wordml" xmlns:w16cex="http://schemas.microsoft.com/office/word/2018/wordml/cex" xmlns:w16cid="http://schemas.microsoft.com/office/word/2016/wordml/cid" xmlns:w16="http://schemas.microsoft.com/office/word/2018/wordml" xmlns:w16se="http://schemas.microsoft.com/office/word/2015/wordml/symex" xmlns:wpg="http://schemas.microsoft.com/office/word/2010/wordprocessingGroup" xmlns:wpi="http://schemas.microsoft.com/office/word/2010/wordprocessingInk" xmlns:wne="http://schemas.microsoft.com/office/word/2006/wordml" xmlns:wps="http://schemas.microsoft.com/office/word/2010/wordprocessingShape" mc:Ignorable="w14 w15 w16se w16cid w16 w16cex wp14">
+  <w:endnote w:type="separator" w:id="-1">
+    <w:p>
+      <w:pPr>
+        <w:spacing w:after="0" w:line="240" w:lineRule="auto"/>
+      </w:pPr>
+      <w:r>
+        <w:separator/>
+      </w:r>
+    </w:p>
+  </w:endnote>
+  <w:endnote w:type="continuationSeparator" w:id="0">
+    <w:p>
+      <w:pPr>
+        <w:spacing w:after="0" w:line="240" w:lineRule="auto"/>
+      </w:pPr>
+      <w:r>
+        <w:continuationSeparator/>
+      </w:r>
+    </w:p>
+  </w:endnote>
+</w:endnotes>
+</file>
+
+<file path=word/footer1.xml><?xml version="1.0" encoding="utf-8"?>
+<w:ftr xmlns:wpc="http://schemas.microsoft.com/office/word/2010/wordprocessingCanvas" xmlns:cx="http://schemas.microsoft.com/office/drawing/2014/chartex" xmlns:cx1="http://schemas.microsoft.com/office/drawing/2015/9/8/chartex" xmlns:cx2="http://schemas.microsoft.com/office/drawing/2015/10/21/chartex" xmlns:cx3="http://schemas.microsoft.com/office/drawing/2016/5/9/chartex" xmlns:cx4="http://schemas.microsoft.com/office/drawing/2016/5/10/chartex" xmlns:cx5="http://schemas.microsoft.com/office/drawing/2016/5/11/chartex" xmlns:cx6="http://schemas.microsoft.com/office/drawing/2016/5/12/chartex" xmlns:cx7="http://schemas.microsoft.com/office/drawing/2016/5/13/chartex" xmlns:cx8="http://schemas.microsoft.com/office/drawing/2016/5/14/chartex" xmlns:mc="http://schemas.openxmlformats.org/markup-compatibility/2006" xmlns:aink="http://schemas.microsoft.com/office/drawing/2016/ink" xmlns:am3d="http://schemas.microsoft.com/office/drawing/2017/model3d" xmlns:o="urn:schemas-microsoft-com:office:office" xmlns:r="http://schemas.openxmlformats.org/officeDocument/2006/relationships" xmlns:m="http://schemas.openxmlformats.org/officeDocument/2006/math" xmlns:v="urn:schemas-microsoft-com:vml" xmlns:wp14="http://schemas.microsoft.com/office/word/2010/wordprocessingDrawing" xmlns:wp="http://schemas.openxmlformats.org/drawingml/2006/wordprocessingDrawing" xmlns:w10="urn:schemas-microsoft-com:office:word" xmlns:w="http://schemas.openxmlformats.org/wordprocessingml/2006/main" xmlns:w14="http://schemas.microsoft.com/office/word/2010/wordml" xmlns:w15="http://schemas.microsoft.com/office/word/2012/wordml" xmlns:w16cex="http://schemas.microsoft.com/office/word/2018/wordml/cex" xmlns:w16cid="http://schemas.microsoft.com/office/word/2016/wordml/cid" xmlns:w16="http://schemas.microsoft.com/office/word/2018/wordml" xmlns:w16se="http://schemas.microsoft.com/office/word/2015/wordml/symex" xmlns:wpg="http://schemas.microsoft.com/office/word/2010/wordprocessingGroup" xmlns:wpi="http://schemas.microsoft.com/office/word/2010/wordprocessingInk" xmlns:wne="http://schemas.microsoft.com/office/word/2006/wordml" xmlns:wps="http://schemas.microsoft.com/office/word/2010/wordprocessingShape" mc:Ignorable="w14 w15 w16se w16cid w16 w16cex wp14">
+  <w:sdt>
+    <w:sdtPr>
+      <w:id w:val="1981500856"/>
+      <w:docPartObj>
+        <w:docPartGallery w:val="Page Numbers (Bottom of Page)"/>
+        <w:docPartUnique/>
+      </w:docPartObj>
+    </w:sdtPr>
+    <w:sdtEndPr>
+      <w:rPr>
+        <w:noProof/>
+      </w:rPr>
+    </w:sdtEndPr>
+    <w:sdtContent>
+      <w:p>
+        <w:pPr>
+          <w:pStyle w:val="Footer"/>
+          <w:jc w:val="center"/>
+        </w:pPr>
+        <w:r>
+          <w:fldChar w:fldCharType="begin"/>
+        </w:r>
+        <w:r>
+          <w:instrText xml:space="preserve"> PAGE   \* MERGEFORMAT </w:instrText>
+        </w:r>
+        <w:r>
+          <w:fldChar w:fldCharType="separate"/>
+        </w:r>
+        <w:r>
+          <w:rPr>
+            <w:noProof/>
+          </w:rPr>
+          <w:t>2</w:t>
+        </w:r>
+        <w:r>
+          <w:rPr>
+            <w:noProof/>
+          </w:rPr>
+          <w:fldChar w:fldCharType="end"/>
+        </w:r>
+      </w:p>
+    </w:sdtContent>
+  </w:sdt>
+  <w:p>
+    <w:pPr>
+      <w:pStyle w:val="Footer"/>
+    </w:pPr>
+  </w:p>
+</w:ftr>
+</file>
+
+<file path=word/footnotes.xml><?xml version="1.0" encoding="utf-8"?>
+<w:footnotes xmlns:wpc="http://schemas.microsoft.com/office/word/2010/wordprocessingCanvas" xmlns:cx="http://schemas.microsoft.com/office/drawing/2014/chartex" xmlns:cx1="http://schemas.microsoft.com/office/drawing/2015/9/8/chartex" xmlns:cx2="http://schemas.microsoft.com/office/drawing/2015/10/21/chartex" xmlns:cx3="http://schemas.microsoft.com/office/drawing/2016/5/9/chartex" xmlns:cx4="http://schemas.microsoft.com/office/drawing/2016/5/10/chartex" xmlns:cx5="http://schemas.microsoft.com/office/drawing/2016/5/11/chartex" xmlns:cx6="http://schemas.microsoft.com/office/drawing/2016/5/12/chartex" xmlns:cx7="http://schemas.microsoft.com/office/drawing/2016/5/13/chartex" xmlns:cx8="http://schemas.microsoft.com/office/drawing/2016/5/14/chartex" xmlns:mc="http://schemas.openxmlformats.org/markup-compatibility/2006" xmlns:aink="http://schemas.microsoft.com/office/drawing/2016/ink" xmlns:am3d="http://schemas.microsoft.com/office/drawing/2017/model3d" xmlns:o="urn:schemas-microsoft-com:office:office" xmlns:r="http://schemas.openxmlformats.org/officeDocument/2006/relationships" xmlns:m="http://schemas.openxmlformats.org/officeDocument/2006/math" xmlns:v="urn:schemas-microsoft-com:vml" xmlns:wp14="http://schemas.microsoft.com/office/word/2010/wordprocessingDrawing" xmlns:wp="http://schemas.openxmlformats.org/drawingml/2006/wordprocessingDrawing" xmlns:w10="urn:schemas-microsoft-com:office:word" xmlns:w="http://schemas.openxmlformats.org/wordprocessingml/2006/main" xmlns:w14="http://schemas.microsoft.com/office/word/2010/wordml" xmlns:w15="http://schemas.microsoft.com/office/word/2012/wordml" xmlns:w16cex="http://schemas.microsoft.com/office/word/2018/wordml/cex" xmlns:w16cid="http://schemas.microsoft.com/office/word/2016/wordml/cid" xmlns:w16="http://schemas.microsoft.com/office/word/2018/wordml" xmlns:w16se="http://schemas.microsoft.com/office/word/2015/wordml/symex" xmlns:wpg="http://schemas.microsoft.com/office/word/2010/wordprocessingGroup" xmlns:wpi="http://schemas.microsoft.com/office/word/2010/wordprocessingInk" xmlns:wne="http://schemas.microsoft.com/office/word/2006/wordml" xmlns:wps="http://schemas.microsoft.com/office/word/2010/wordprocessingShape" mc:Ignorable="w14 w15 w16se w16cid w16 w16cex wp14">
+  <w:footnote w:type="separator" w:id="-1">
+    <w:p>
+      <w:pPr>
+        <w:spacing w:after="0" w:line="240" w:lineRule="auto"/>
+      </w:pPr>
+      <w:r>
+        <w:separator/>
+      </w:r>
+    </w:p>
+  </w:footnote>
+  <w:footnote w:type="continuationSeparator" w:id="0">
+    <w:p>
+      <w:pPr>
+        <w:spacing w:after="0" w:line="240" w:lineRule="auto"/>
+      </w:pPr>
+      <w:r>
+        <w:continuationSeparator/>
+      </w:r>
+    </w:p>
+  </w:footnote>
+</w:footnotes>
 </file>
 
 <file path=word/numbering.xml><?xml version="1.0" encoding="utf-8"?>
@@ -2886,8 +4195,123 @@
       </w:rPr>
     </w:lvl>
   </w:abstractNum>
+  <w:abstractNum w:abstractNumId="1" w15:restartNumberingAfterBreak="0">
+    <w:nsid w:val="49806643"/>
+    <w:multiLevelType w:val="hybridMultilevel"/>
+    <w:tmpl w:val="462C6FF6"/>
+    <w:lvl w:ilvl="0" w:tplc="AA9244F8">
+      <w:numFmt w:val="bullet"/>
+      <w:lvlText w:val="-"/>
+      <w:lvlJc w:val="left"/>
+      <w:pPr>
+        <w:ind w:left="1080" w:hanging="360"/>
+      </w:pPr>
+      <w:rPr>
+        <w:rFonts w:ascii="Tahoma" w:eastAsiaTheme="minorEastAsia" w:hAnsi="Tahoma" w:cs="Tahoma" w:hint="default"/>
+      </w:rPr>
+    </w:lvl>
+    <w:lvl w:ilvl="1" w:tplc="04090003" w:tentative="1">
+      <w:start w:val="1"/>
+      <w:numFmt w:val="bullet"/>
+      <w:lvlText w:val="o"/>
+      <w:lvlJc w:val="left"/>
+      <w:pPr>
+        <w:ind w:left="1800" w:hanging="360"/>
+      </w:pPr>
+      <w:rPr>
+        <w:rFonts w:ascii="Courier New" w:hAnsi="Courier New" w:cs="Courier New" w:hint="default"/>
+      </w:rPr>
+    </w:lvl>
+    <w:lvl w:ilvl="2" w:tplc="04090005" w:tentative="1">
+      <w:start w:val="1"/>
+      <w:numFmt w:val="bullet"/>
+      <w:lvlText w:val=""/>
+      <w:lvlJc w:val="left"/>
+      <w:pPr>
+        <w:ind w:left="2520" w:hanging="360"/>
+      </w:pPr>
+      <w:rPr>
+        <w:rFonts w:ascii="Wingdings" w:hAnsi="Wingdings" w:hint="default"/>
+      </w:rPr>
+    </w:lvl>
+    <w:lvl w:ilvl="3" w:tplc="04090001" w:tentative="1">
+      <w:start w:val="1"/>
+      <w:numFmt w:val="bullet"/>
+      <w:lvlText w:val=""/>
+      <w:lvlJc w:val="left"/>
+      <w:pPr>
+        <w:ind w:left="3240" w:hanging="360"/>
+      </w:pPr>
+      <w:rPr>
+        <w:rFonts w:ascii="Symbol" w:hAnsi="Symbol" w:hint="default"/>
+      </w:rPr>
+    </w:lvl>
+    <w:lvl w:ilvl="4" w:tplc="04090003" w:tentative="1">
+      <w:start w:val="1"/>
+      <w:numFmt w:val="bullet"/>
+      <w:lvlText w:val="o"/>
+      <w:lvlJc w:val="left"/>
+      <w:pPr>
+        <w:ind w:left="3960" w:hanging="360"/>
+      </w:pPr>
+      <w:rPr>
+        <w:rFonts w:ascii="Courier New" w:hAnsi="Courier New" w:cs="Courier New" w:hint="default"/>
+      </w:rPr>
+    </w:lvl>
+    <w:lvl w:ilvl="5" w:tplc="04090005" w:tentative="1">
+      <w:start w:val="1"/>
+      <w:numFmt w:val="bullet"/>
+      <w:lvlText w:val=""/>
+      <w:lvlJc w:val="left"/>
+      <w:pPr>
+        <w:ind w:left="4680" w:hanging="360"/>
+      </w:pPr>
+      <w:rPr>
+        <w:rFonts w:ascii="Wingdings" w:hAnsi="Wingdings" w:hint="default"/>
+      </w:rPr>
+    </w:lvl>
+    <w:lvl w:ilvl="6" w:tplc="04090001" w:tentative="1">
+      <w:start w:val="1"/>
+      <w:numFmt w:val="bullet"/>
+      <w:lvlText w:val=""/>
+      <w:lvlJc w:val="left"/>
+      <w:pPr>
+        <w:ind w:left="5400" w:hanging="360"/>
+      </w:pPr>
+      <w:rPr>
+        <w:rFonts w:ascii="Symbol" w:hAnsi="Symbol" w:hint="default"/>
+      </w:rPr>
+    </w:lvl>
+    <w:lvl w:ilvl="7" w:tplc="04090003" w:tentative="1">
+      <w:start w:val="1"/>
+      <w:numFmt w:val="bullet"/>
+      <w:lvlText w:val="o"/>
+      <w:lvlJc w:val="left"/>
+      <w:pPr>
+        <w:ind w:left="6120" w:hanging="360"/>
+      </w:pPr>
+      <w:rPr>
+        <w:rFonts w:ascii="Courier New" w:hAnsi="Courier New" w:cs="Courier New" w:hint="default"/>
+      </w:rPr>
+    </w:lvl>
+    <w:lvl w:ilvl="8" w:tplc="04090005" w:tentative="1">
+      <w:start w:val="1"/>
+      <w:numFmt w:val="bullet"/>
+      <w:lvlText w:val=""/>
+      <w:lvlJc w:val="left"/>
+      <w:pPr>
+        <w:ind w:left="6840" w:hanging="360"/>
+      </w:pPr>
+      <w:rPr>
+        <w:rFonts w:ascii="Wingdings" w:hAnsi="Wingdings" w:hint="default"/>
+      </w:rPr>
+    </w:lvl>
+  </w:abstractNum>
   <w:num w:numId="1">
     <w:abstractNumId w:val="0"/>
+  </w:num>
+  <w:num w:numId="2">
+    <w:abstractNumId w:val="1"/>
   </w:num>
 </w:numbering>
 </file>
@@ -3538,6 +4962,69 @@
       <w:szCs w:val="20"/>
     </w:rPr>
   </w:style>
+  <w:style w:type="paragraph" w:styleId="ListParagraph">
+    <w:name w:val="List Paragraph"/>
+    <w:basedOn w:val="Normal"/>
+    <w:uiPriority w:val="34"/>
+    <w:qFormat/>
+    <w:rsid w:val="00834D02"/>
+    <w:pPr>
+      <w:ind w:left="720"/>
+      <w:contextualSpacing/>
+    </w:pPr>
+  </w:style>
+  <w:style w:type="character" w:styleId="LineNumber">
+    <w:name w:val="line number"/>
+    <w:basedOn w:val="DefaultParagraphFont"/>
+    <w:uiPriority w:val="99"/>
+    <w:semiHidden/>
+    <w:unhideWhenUsed/>
+    <w:rsid w:val="00505A97"/>
+  </w:style>
+  <w:style w:type="paragraph" w:styleId="Header">
+    <w:name w:val="header"/>
+    <w:basedOn w:val="Normal"/>
+    <w:link w:val="HeaderChar"/>
+    <w:uiPriority w:val="99"/>
+    <w:unhideWhenUsed/>
+    <w:rsid w:val="00505A97"/>
+    <w:pPr>
+      <w:tabs>
+        <w:tab w:val="center" w:pos="4680"/>
+        <w:tab w:val="right" w:pos="9360"/>
+      </w:tabs>
+      <w:spacing w:after="0" w:line="240" w:lineRule="auto"/>
+    </w:pPr>
+  </w:style>
+  <w:style w:type="character" w:customStyle="1" w:styleId="HeaderChar">
+    <w:name w:val="Header Char"/>
+    <w:basedOn w:val="DefaultParagraphFont"/>
+    <w:link w:val="Header"/>
+    <w:uiPriority w:val="99"/>
+    <w:rsid w:val="00505A97"/>
+  </w:style>
+  <w:style w:type="paragraph" w:styleId="Footer">
+    <w:name w:val="footer"/>
+    <w:basedOn w:val="Normal"/>
+    <w:link w:val="FooterChar"/>
+    <w:uiPriority w:val="99"/>
+    <w:unhideWhenUsed/>
+    <w:rsid w:val="00505A97"/>
+    <w:pPr>
+      <w:tabs>
+        <w:tab w:val="center" w:pos="4680"/>
+        <w:tab w:val="right" w:pos="9360"/>
+      </w:tabs>
+      <w:spacing w:after="0" w:line="240" w:lineRule="auto"/>
+    </w:pPr>
+  </w:style>
+  <w:style w:type="character" w:customStyle="1" w:styleId="FooterChar">
+    <w:name w:val="Footer Char"/>
+    <w:basedOn w:val="DefaultParagraphFont"/>
+    <w:link w:val="Footer"/>
+    <w:uiPriority w:val="99"/>
+    <w:rsid w:val="00505A97"/>
+  </w:style>
 </w:styles>
 </file>
 
@@ -3834,4 +5321,16 @@
     </a:ext>
   </a:extLst>
 </a:theme>
+</file>
+
+<file path=customXml/item1.xml><?xml version="1.0" encoding="utf-8"?>
+<b:Sources xmlns:b="http://schemas.openxmlformats.org/officeDocument/2006/bibliography" xmlns="http://schemas.openxmlformats.org/officeDocument/2006/bibliography" SelectedStyle="\APASixthEditionOfficeOnline.xsl" StyleName="APA" Version="6"/>
+</file>
+
+<file path=customXml/itemProps1.xml><?xml version="1.0" encoding="utf-8"?>
+<ds:datastoreItem xmlns:ds="http://schemas.openxmlformats.org/officeDocument/2006/customXml" ds:itemID="{7BD4EA08-E627-4850-84DF-1163C6077C97}">
+  <ds:schemaRefs>
+    <ds:schemaRef ds:uri="http://schemas.openxmlformats.org/officeDocument/2006/bibliography"/>
+  </ds:schemaRefs>
+</ds:datastoreItem>
 </file>
</xml_diff>

<commit_message>
documentation update + a few bugs fixed
</commit_message>
<xml_diff>
--- a/Documentation/Chess Website Documentation.docx
+++ b/Documentation/Chess Website Documentation.docx
@@ -2906,14 +2906,129 @@
           <w:sz w:val="28"/>
           <w:szCs w:val="28"/>
         </w:rPr>
+        <mc:AlternateContent>
+          <mc:Choice Requires="wps">
+            <w:drawing>
+              <wp:anchor distT="45720" distB="45720" distL="114300" distR="114300" simplePos="0" relativeHeight="251677696" behindDoc="0" locked="0" layoutInCell="1" allowOverlap="1" wp14:anchorId="1742F168" wp14:editId="05345896">
+                <wp:simplePos x="0" y="0"/>
+                <wp:positionH relativeFrom="column">
+                  <wp:posOffset>-61710</wp:posOffset>
+                </wp:positionH>
+                <wp:positionV relativeFrom="paragraph">
+                  <wp:posOffset>274262</wp:posOffset>
+                </wp:positionV>
+                <wp:extent cx="879475" cy="283845"/>
+                <wp:effectExtent l="0" t="0" r="15875" b="20955"/>
+                <wp:wrapSquare wrapText="bothSides"/>
+                <wp:docPr id="217" name="Text Box 2"/>
+                <wp:cNvGraphicFramePr>
+                  <a:graphicFrameLocks xmlns:a="http://schemas.openxmlformats.org/drawingml/2006/main"/>
+                </wp:cNvGraphicFramePr>
+                <a:graphic xmlns:a="http://schemas.openxmlformats.org/drawingml/2006/main">
+                  <a:graphicData uri="http://schemas.microsoft.com/office/word/2010/wordprocessingShape">
+                    <wps:wsp>
+                      <wps:cNvSpPr txBox="1">
+                        <a:spLocks noChangeArrowheads="1"/>
+                      </wps:cNvSpPr>
+                      <wps:spPr bwMode="auto">
+                        <a:xfrm>
+                          <a:off x="0" y="0"/>
+                          <a:ext cx="879475" cy="283845"/>
+                        </a:xfrm>
+                        <a:prstGeom prst="rect">
+                          <a:avLst/>
+                        </a:prstGeom>
+                        <a:solidFill>
+                          <a:srgbClr val="FFFFFF"/>
+                        </a:solidFill>
+                        <a:ln w="9525">
+                          <a:solidFill>
+                            <a:schemeClr val="bg1"/>
+                          </a:solidFill>
+                          <a:miter lim="800000"/>
+                          <a:headEnd/>
+                          <a:tailEnd/>
+                        </a:ln>
+                      </wps:spPr>
+                      <wps:txbx>
+                        <w:txbxContent>
+                          <w:p>
+                            <w:pPr>
+                              <w:rPr>
+                                <w:lang w:val="bg-BG"/>
+                              </w:rPr>
+                            </w:pPr>
+                            <w:r>
+                              <w:rPr>
+                                <w:lang w:val="bg-BG"/>
+                              </w:rPr>
+                              <w:t>Снимка 1</w:t>
+                            </w:r>
+                          </w:p>
+                        </w:txbxContent>
+                      </wps:txbx>
+                      <wps:bodyPr rot="0" vert="horz" wrap="square" lIns="91440" tIns="45720" rIns="91440" bIns="45720" anchor="t" anchorCtr="0">
+                        <a:noAutofit/>
+                      </wps:bodyPr>
+                    </wps:wsp>
+                  </a:graphicData>
+                </a:graphic>
+                <wp14:sizeRelH relativeFrom="margin">
+                  <wp14:pctWidth>0</wp14:pctWidth>
+                </wp14:sizeRelH>
+                <wp14:sizeRelV relativeFrom="margin">
+                  <wp14:pctHeight>0</wp14:pctHeight>
+                </wp14:sizeRelV>
+              </wp:anchor>
+            </w:drawing>
+          </mc:Choice>
+          <mc:Fallback>
+            <w:pict>
+              <v:shapetype w14:anchorId="1742F168" id="_x0000_t202" coordsize="21600,21600" o:spt="202" path="m,l,21600r21600,l21600,xe">
+                <v:stroke joinstyle="miter"/>
+                <v:path gradientshapeok="t" o:connecttype="rect"/>
+              </v:shapetype>
+              <v:shape id="Text Box 2" o:spid="_x0000_s1026" type="#_x0000_t202" style="position:absolute;left:0;text-align:left;margin-left:-4.85pt;margin-top:21.6pt;width:69.25pt;height:22.35pt;z-index:251677696;visibility:visible;mso-wrap-style:square;mso-width-percent:0;mso-height-percent:0;mso-wrap-distance-left:9pt;mso-wrap-distance-top:3.6pt;mso-wrap-distance-right:9pt;mso-wrap-distance-bottom:3.6pt;mso-position-horizontal:absolute;mso-position-horizontal-relative:text;mso-position-vertical:absolute;mso-position-vertical-relative:text;mso-width-percent:0;mso-height-percent:0;mso-width-relative:margin;mso-height-relative:margin;v-text-anchor:top" o:gfxdata="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" strokecolor="white [3212]">
+                <v:textbox>
+                  <w:txbxContent>
+                    <w:p>
+                      <w:pPr>
+                        <w:rPr>
+                          <w:lang w:val="bg-BG"/>
+                        </w:rPr>
+                      </w:pPr>
+                      <w:r>
+                        <w:rPr>
+                          <w:lang w:val="bg-BG"/>
+                        </w:rPr>
+                        <w:t>Снимка 1</w:t>
+                      </w:r>
+                    </w:p>
+                  </w:txbxContent>
+                </v:textbox>
+                <w10:wrap type="square"/>
+              </v:shape>
+            </w:pict>
+          </mc:Fallback>
+        </mc:AlternateContent>
+      </w:r>
+      <w:r>
+        <w:rPr>
+          <w:rFonts w:ascii="Times New Roman" w:hAnsi="Times New Roman" w:cs="Times New Roman"/>
+          <w:b/>
+          <w:bCs/>
+          <w:noProof/>
+          <w:sz w:val="28"/>
+          <w:szCs w:val="28"/>
+        </w:rPr>
         <w:drawing>
-          <wp:anchor distT="0" distB="0" distL="114300" distR="114300" simplePos="0" relativeHeight="251667456" behindDoc="0" locked="0" layoutInCell="1" allowOverlap="1" wp14:anchorId="50D860EF" wp14:editId="1800EEC3">
+          <wp:anchor distT="0" distB="0" distL="114300" distR="114300" simplePos="0" relativeHeight="251667456" behindDoc="0" locked="0" layoutInCell="1" allowOverlap="1" wp14:anchorId="50D860EF" wp14:editId="72AE0DAC">
             <wp:simplePos x="0" y="0"/>
             <wp:positionH relativeFrom="margin">
               <wp:align>right</wp:align>
             </wp:positionH>
             <wp:positionV relativeFrom="paragraph">
-              <wp:posOffset>411711</wp:posOffset>
+              <wp:posOffset>577735</wp:posOffset>
             </wp:positionV>
             <wp:extent cx="5943600" cy="3345180"/>
             <wp:effectExtent l="0" t="0" r="0" b="7620"/>
@@ -2975,6 +3090,129 @@
           <w:szCs w:val="28"/>
         </w:rPr>
       </w:pPr>
+      <w:r>
+        <w:rPr>
+          <w:rFonts w:ascii="Times New Roman" w:hAnsi="Times New Roman" w:cs="Times New Roman"/>
+          <w:b/>
+          <w:bCs/>
+          <w:noProof/>
+          <w:sz w:val="28"/>
+          <w:szCs w:val="28"/>
+        </w:rPr>
+        <mc:AlternateContent>
+          <mc:Choice Requires="wps">
+            <w:drawing>
+              <wp:anchor distT="45720" distB="45720" distL="114300" distR="114300" simplePos="0" relativeHeight="251679744" behindDoc="0" locked="0" layoutInCell="1" allowOverlap="1" wp14:anchorId="50A61FB3" wp14:editId="638C550D">
+                <wp:simplePos x="0" y="0"/>
+                <wp:positionH relativeFrom="margin">
+                  <wp:align>left</wp:align>
+                </wp:positionH>
+                <wp:positionV relativeFrom="paragraph">
+                  <wp:posOffset>3837190</wp:posOffset>
+                </wp:positionV>
+                <wp:extent cx="879475" cy="283845"/>
+                <wp:effectExtent l="0" t="0" r="15875" b="20955"/>
+                <wp:wrapSquare wrapText="bothSides"/>
+                <wp:docPr id="13" name="Text Box 2"/>
+                <wp:cNvGraphicFramePr>
+                  <a:graphicFrameLocks xmlns:a="http://schemas.openxmlformats.org/drawingml/2006/main"/>
+                </wp:cNvGraphicFramePr>
+                <a:graphic xmlns:a="http://schemas.openxmlformats.org/drawingml/2006/main">
+                  <a:graphicData uri="http://schemas.microsoft.com/office/word/2010/wordprocessingShape">
+                    <wps:wsp>
+                      <wps:cNvSpPr txBox="1">
+                        <a:spLocks noChangeArrowheads="1"/>
+                      </wps:cNvSpPr>
+                      <wps:spPr bwMode="auto">
+                        <a:xfrm>
+                          <a:off x="0" y="0"/>
+                          <a:ext cx="879475" cy="283845"/>
+                        </a:xfrm>
+                        <a:prstGeom prst="rect">
+                          <a:avLst/>
+                        </a:prstGeom>
+                        <a:solidFill>
+                          <a:srgbClr val="FFFFFF"/>
+                        </a:solidFill>
+                        <a:ln w="9525">
+                          <a:solidFill>
+                            <a:schemeClr val="bg1"/>
+                          </a:solidFill>
+                          <a:miter lim="800000"/>
+                          <a:headEnd/>
+                          <a:tailEnd/>
+                        </a:ln>
+                      </wps:spPr>
+                      <wps:txbx>
+                        <w:txbxContent>
+                          <w:p>
+                            <w:pPr>
+                              <w:rPr>
+                                <w:lang w:val="bg-BG"/>
+                              </w:rPr>
+                            </w:pPr>
+                            <w:r>
+                              <w:rPr>
+                                <w:lang w:val="bg-BG"/>
+                              </w:rPr>
+                              <w:t xml:space="preserve">Снимка </w:t>
+                            </w:r>
+                            <w:r>
+                              <w:rPr>
+                                <w:lang w:val="bg-BG"/>
+                              </w:rPr>
+                              <w:t>2</w:t>
+                            </w:r>
+                          </w:p>
+                        </w:txbxContent>
+                      </wps:txbx>
+                      <wps:bodyPr rot="0" vert="horz" wrap="square" lIns="91440" tIns="45720" rIns="91440" bIns="45720" anchor="t" anchorCtr="0">
+                        <a:noAutofit/>
+                      </wps:bodyPr>
+                    </wps:wsp>
+                  </a:graphicData>
+                </a:graphic>
+                <wp14:sizeRelH relativeFrom="margin">
+                  <wp14:pctWidth>0</wp14:pctWidth>
+                </wp14:sizeRelH>
+                <wp14:sizeRelV relativeFrom="margin">
+                  <wp14:pctHeight>0</wp14:pctHeight>
+                </wp14:sizeRelV>
+              </wp:anchor>
+            </w:drawing>
+          </mc:Choice>
+          <mc:Fallback>
+            <w:pict>
+              <v:shape w14:anchorId="50A61FB3" id="_x0000_s1027" type="#_x0000_t202" style="position:absolute;margin-left:0;margin-top:302.15pt;width:69.25pt;height:22.35pt;z-index:251679744;visibility:visible;mso-wrap-style:square;mso-width-percent:0;mso-height-percent:0;mso-wrap-distance-left:9pt;mso-wrap-distance-top:3.6pt;mso-wrap-distance-right:9pt;mso-wrap-distance-bottom:3.6pt;mso-position-horizontal:left;mso-position-horizontal-relative:margin;mso-position-vertical:absolute;mso-position-vertical-relative:text;mso-width-percent:0;mso-height-percent:0;mso-width-relative:margin;mso-height-relative:margin;v-text-anchor:top" o:gfxdata="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" strokecolor="white [3212]">
+                <v:textbox>
+                  <w:txbxContent>
+                    <w:p>
+                      <w:pPr>
+                        <w:rPr>
+                          <w:lang w:val="bg-BG"/>
+                        </w:rPr>
+                      </w:pPr>
+                      <w:r>
+                        <w:rPr>
+                          <w:lang w:val="bg-BG"/>
+                        </w:rPr>
+                        <w:t xml:space="preserve">Снимка </w:t>
+                      </w:r>
+                      <w:r>
+                        <w:rPr>
+                          <w:lang w:val="bg-BG"/>
+                        </w:rPr>
+                        <w:t>2</w:t>
+                      </w:r>
+                    </w:p>
+                  </w:txbxContent>
+                </v:textbox>
+                <w10:wrap type="square" anchorx="margin"/>
+              </v:shape>
+            </w:pict>
+          </mc:Fallback>
+        </mc:AlternateContent>
+      </w:r>
       <w:r>
         <w:rPr>
           <w:rFonts w:ascii="Times New Roman" w:hAnsi="Times New Roman" w:cs="Times New Roman"/>
@@ -3154,6 +3392,33 @@
           <w:szCs w:val="28"/>
           <w:lang w:val="bg-BG"/>
         </w:rPr>
+        <w:t>(</w:t>
+      </w:r>
+      <w:r>
+        <w:rPr>
+          <w:rFonts w:ascii="Times New Roman" w:hAnsi="Times New Roman" w:cs="Times New Roman"/>
+          <w:sz w:val="28"/>
+          <w:szCs w:val="28"/>
+          <w:lang w:val="bg-BG"/>
+        </w:rPr>
+        <w:t>С</w:t>
+      </w:r>
+      <w:r>
+        <w:rPr>
+          <w:rFonts w:ascii="Times New Roman" w:hAnsi="Times New Roman" w:cs="Times New Roman"/>
+          <w:sz w:val="28"/>
+          <w:szCs w:val="28"/>
+          <w:lang w:val="bg-BG"/>
+        </w:rPr>
+        <w:t xml:space="preserve">нимка 1) </w:t>
+      </w:r>
+      <w:r>
+        <w:rPr>
+          <w:rFonts w:ascii="Times New Roman" w:hAnsi="Times New Roman" w:cs="Times New Roman"/>
+          <w:sz w:val="28"/>
+          <w:szCs w:val="28"/>
+          <w:lang w:val="bg-BG"/>
+        </w:rPr>
         <w:t xml:space="preserve">и </w:t>
       </w:r>
       <w:r>
@@ -3194,7 +3459,42 @@
           <w:sz w:val="28"/>
           <w:szCs w:val="28"/>
         </w:rPr>
-        <w:t>”.</w:t>
+        <w:t>”</w:t>
+      </w:r>
+      <w:r>
+        <w:rPr>
+          <w:rFonts w:ascii="Times New Roman" w:hAnsi="Times New Roman" w:cs="Times New Roman"/>
+          <w:sz w:val="28"/>
+          <w:szCs w:val="28"/>
+          <w:lang w:val="bg-BG"/>
+        </w:rPr>
+        <w:t xml:space="preserve"> (</w:t>
+      </w:r>
+      <w:r>
+        <w:rPr>
+          <w:rFonts w:ascii="Times New Roman" w:hAnsi="Times New Roman" w:cs="Times New Roman"/>
+          <w:sz w:val="28"/>
+          <w:szCs w:val="28"/>
+          <w:lang w:val="bg-BG"/>
+        </w:rPr>
+        <w:t>С</w:t>
+      </w:r>
+      <w:r>
+        <w:rPr>
+          <w:rFonts w:ascii="Times New Roman" w:hAnsi="Times New Roman" w:cs="Times New Roman"/>
+          <w:sz w:val="28"/>
+          <w:szCs w:val="28"/>
+          <w:lang w:val="bg-BG"/>
+        </w:rPr>
+        <w:t>нимка 2)</w:t>
+      </w:r>
+      <w:r>
+        <w:rPr>
+          <w:rFonts w:ascii="Times New Roman" w:hAnsi="Times New Roman" w:cs="Times New Roman"/>
+          <w:sz w:val="28"/>
+          <w:szCs w:val="28"/>
+        </w:rPr>
+        <w:t>.</w:t>
       </w:r>
       <w:r>
         <w:rPr>
@@ -5771,6 +6071,14 @@
         </w:rPr>
         <w:t xml:space="preserve">, </w:t>
       </w:r>
+      <w:r>
+        <w:rPr>
+          <w:rFonts w:ascii="Times New Roman" w:hAnsi="Times New Roman" w:cs="Times New Roman"/>
+          <w:sz w:val="28"/>
+          <w:szCs w:val="28"/>
+        </w:rPr>
+        <w:t xml:space="preserve">SQLite, </w:t>
+      </w:r>
       <w:proofErr w:type="spellStart"/>
       <w:r>
         <w:rPr>
@@ -5956,6 +6264,23 @@
           <w:lang w:val="bg-BG"/>
         </w:rPr>
       </w:pPr>
+      <w:r>
+        <w:rPr>
+          <w:rFonts w:ascii="Times New Roman" w:hAnsi="Times New Roman" w:cs="Times New Roman"/>
+          <w:sz w:val="28"/>
+          <w:szCs w:val="28"/>
+        </w:rPr>
+        <w:t xml:space="preserve">SQLite </w:t>
+      </w:r>
+      <w:r>
+        <w:rPr>
+          <w:rFonts w:ascii="Times New Roman" w:hAnsi="Times New Roman" w:cs="Times New Roman"/>
+          <w:sz w:val="28"/>
+          <w:szCs w:val="28"/>
+          <w:lang w:val="bg-BG"/>
+        </w:rPr>
+        <w:t xml:space="preserve">е СУБД, която интегрирана със структурите на </w:t>
+      </w:r>
       <w:proofErr w:type="spellStart"/>
       <w:r>
         <w:rPr>
@@ -5981,25 +6306,25 @@
           <w:szCs w:val="28"/>
           <w:lang w:val="bg-BG"/>
         </w:rPr>
-        <w:t xml:space="preserve">представлява СУБД, която много добре се интегрира </w:t>
-      </w:r>
-      <w:r>
-        <w:rPr>
-          <w:rFonts w:ascii="Times New Roman" w:hAnsi="Times New Roman" w:cs="Times New Roman"/>
-          <w:sz w:val="28"/>
-          <w:szCs w:val="28"/>
-          <w:lang w:val="bg-BG"/>
-        </w:rPr>
-        <w:t xml:space="preserve">в кода за приложението, тъй като разчита на специални </w:t>
-      </w:r>
-      <w:r>
-        <w:rPr>
-          <w:rFonts w:ascii="Times New Roman" w:hAnsi="Times New Roman" w:cs="Times New Roman"/>
-          <w:sz w:val="28"/>
-          <w:szCs w:val="28"/>
-          <w:lang w:val="bg-BG"/>
-        </w:rPr>
-        <w:t xml:space="preserve">структури, които позволяват работата с базата данни без чист </w:t>
+        <w:t xml:space="preserve">представлява </w:t>
+      </w:r>
+      <w:r>
+        <w:rPr>
+          <w:rFonts w:ascii="Times New Roman" w:hAnsi="Times New Roman" w:cs="Times New Roman"/>
+          <w:sz w:val="28"/>
+          <w:szCs w:val="28"/>
+          <w:lang w:val="bg-BG"/>
+        </w:rPr>
+        <w:t xml:space="preserve">много лесна за използване и </w:t>
+      </w:r>
+      <w:r>
+        <w:rPr>
+          <w:rFonts w:ascii="Times New Roman" w:hAnsi="Times New Roman" w:cs="Times New Roman"/>
+          <w:sz w:val="28"/>
+          <w:szCs w:val="28"/>
+          <w:lang w:val="bg-BG"/>
+        </w:rPr>
+        <w:t xml:space="preserve">изключително функционална база данни, която може да бъде управлявана без чист </w:t>
       </w:r>
       <w:r>
         <w:rPr>
@@ -6472,6 +6797,129 @@
           <w:szCs w:val="28"/>
         </w:rPr>
         <w:lastRenderedPageBreak/>
+        <mc:AlternateContent>
+          <mc:Choice Requires="wps">
+            <w:drawing>
+              <wp:anchor distT="45720" distB="45720" distL="114300" distR="114300" simplePos="0" relativeHeight="251681792" behindDoc="0" locked="0" layoutInCell="1" allowOverlap="1" wp14:anchorId="1D3B7A12" wp14:editId="195E5DEA">
+                <wp:simplePos x="0" y="0"/>
+                <wp:positionH relativeFrom="leftMargin">
+                  <wp:align>right</wp:align>
+                </wp:positionH>
+                <wp:positionV relativeFrom="paragraph">
+                  <wp:posOffset>529879</wp:posOffset>
+                </wp:positionV>
+                <wp:extent cx="755015" cy="269875"/>
+                <wp:effectExtent l="0" t="0" r="26035" b="15875"/>
+                <wp:wrapSquare wrapText="bothSides"/>
+                <wp:docPr id="18" name="Text Box 2"/>
+                <wp:cNvGraphicFramePr>
+                  <a:graphicFrameLocks xmlns:a="http://schemas.openxmlformats.org/drawingml/2006/main"/>
+                </wp:cNvGraphicFramePr>
+                <a:graphic xmlns:a="http://schemas.openxmlformats.org/drawingml/2006/main">
+                  <a:graphicData uri="http://schemas.microsoft.com/office/word/2010/wordprocessingShape">
+                    <wps:wsp>
+                      <wps:cNvSpPr txBox="1">
+                        <a:spLocks noChangeArrowheads="1"/>
+                      </wps:cNvSpPr>
+                      <wps:spPr bwMode="auto">
+                        <a:xfrm>
+                          <a:off x="0" y="0"/>
+                          <a:ext cx="755015" cy="269875"/>
+                        </a:xfrm>
+                        <a:prstGeom prst="rect">
+                          <a:avLst/>
+                        </a:prstGeom>
+                        <a:solidFill>
+                          <a:srgbClr val="FFFFFF"/>
+                        </a:solidFill>
+                        <a:ln w="9525">
+                          <a:solidFill>
+                            <a:schemeClr val="bg1"/>
+                          </a:solidFill>
+                          <a:miter lim="800000"/>
+                          <a:headEnd/>
+                          <a:tailEnd/>
+                        </a:ln>
+                      </wps:spPr>
+                      <wps:txbx>
+                        <w:txbxContent>
+                          <w:p>
+                            <w:pPr>
+                              <w:rPr>
+                                <w:lang w:val="bg-BG"/>
+                              </w:rPr>
+                            </w:pPr>
+                            <w:r>
+                              <w:rPr>
+                                <w:lang w:val="bg-BG"/>
+                              </w:rPr>
+                              <w:t xml:space="preserve">Снимка </w:t>
+                            </w:r>
+                            <w:r>
+                              <w:rPr>
+                                <w:lang w:val="bg-BG"/>
+                              </w:rPr>
+                              <w:t>3</w:t>
+                            </w:r>
+                          </w:p>
+                        </w:txbxContent>
+                      </wps:txbx>
+                      <wps:bodyPr rot="0" vert="horz" wrap="square" lIns="91440" tIns="45720" rIns="91440" bIns="45720" anchor="t" anchorCtr="0">
+                        <a:noAutofit/>
+                      </wps:bodyPr>
+                    </wps:wsp>
+                  </a:graphicData>
+                </a:graphic>
+                <wp14:sizeRelH relativeFrom="margin">
+                  <wp14:pctWidth>0</wp14:pctWidth>
+                </wp14:sizeRelH>
+                <wp14:sizeRelV relativeFrom="margin">
+                  <wp14:pctHeight>0</wp14:pctHeight>
+                </wp14:sizeRelV>
+              </wp:anchor>
+            </w:drawing>
+          </mc:Choice>
+          <mc:Fallback>
+            <w:pict>
+              <v:shape w14:anchorId="1D3B7A12" id="_x0000_s1028" type="#_x0000_t202" style="position:absolute;margin-left:8.25pt;margin-top:41.7pt;width:59.45pt;height:21.25pt;z-index:251681792;visibility:visible;mso-wrap-style:square;mso-width-percent:0;mso-height-percent:0;mso-wrap-distance-left:9pt;mso-wrap-distance-top:3.6pt;mso-wrap-distance-right:9pt;mso-wrap-distance-bottom:3.6pt;mso-position-horizontal:right;mso-position-horizontal-relative:left-margin-area;mso-position-vertical:absolute;mso-position-vertical-relative:text;mso-width-percent:0;mso-height-percent:0;mso-width-relative:margin;mso-height-relative:margin;v-text-anchor:top" o:gfxdata="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" strokecolor="white [3212]">
+                <v:textbox>
+                  <w:txbxContent>
+                    <w:p>
+                      <w:pPr>
+                        <w:rPr>
+                          <w:lang w:val="bg-BG"/>
+                        </w:rPr>
+                      </w:pPr>
+                      <w:r>
+                        <w:rPr>
+                          <w:lang w:val="bg-BG"/>
+                        </w:rPr>
+                        <w:t xml:space="preserve">Снимка </w:t>
+                      </w:r>
+                      <w:r>
+                        <w:rPr>
+                          <w:lang w:val="bg-BG"/>
+                        </w:rPr>
+                        <w:t>3</w:t>
+                      </w:r>
+                    </w:p>
+                  </w:txbxContent>
+                </v:textbox>
+                <w10:wrap type="square" anchorx="margin"/>
+              </v:shape>
+            </w:pict>
+          </mc:Fallback>
+        </mc:AlternateContent>
+      </w:r>
+      <w:r>
+        <w:rPr>
+          <w:rFonts w:ascii="Times New Roman" w:hAnsi="Times New Roman" w:cs="Times New Roman"/>
+          <w:b/>
+          <w:bCs/>
+          <w:noProof/>
+          <w:sz w:val="28"/>
+          <w:szCs w:val="28"/>
+        </w:rPr>
         <w:drawing>
           <wp:anchor distT="0" distB="0" distL="114300" distR="114300" simplePos="0" relativeHeight="251668480" behindDoc="0" locked="0" layoutInCell="1" allowOverlap="1" wp14:anchorId="15E8AEFF" wp14:editId="5EC8BAFF">
             <wp:simplePos x="0" y="0"/>
@@ -6781,6 +7229,129 @@
           <w:sz w:val="28"/>
           <w:szCs w:val="28"/>
         </w:rPr>
+        <mc:AlternateContent>
+          <mc:Choice Requires="wps">
+            <w:drawing>
+              <wp:anchor distT="45720" distB="45720" distL="114300" distR="114300" simplePos="0" relativeHeight="251683840" behindDoc="0" locked="0" layoutInCell="1" allowOverlap="1" wp14:anchorId="2A159954" wp14:editId="5CD90102">
+                <wp:simplePos x="0" y="0"/>
+                <wp:positionH relativeFrom="leftMargin">
+                  <wp:align>right</wp:align>
+                </wp:positionH>
+                <wp:positionV relativeFrom="paragraph">
+                  <wp:posOffset>327140</wp:posOffset>
+                </wp:positionV>
+                <wp:extent cx="755015" cy="269875"/>
+                <wp:effectExtent l="0" t="0" r="26035" b="15875"/>
+                <wp:wrapSquare wrapText="bothSides"/>
+                <wp:docPr id="19" name="Text Box 2"/>
+                <wp:cNvGraphicFramePr>
+                  <a:graphicFrameLocks xmlns:a="http://schemas.openxmlformats.org/drawingml/2006/main"/>
+                </wp:cNvGraphicFramePr>
+                <a:graphic xmlns:a="http://schemas.openxmlformats.org/drawingml/2006/main">
+                  <a:graphicData uri="http://schemas.microsoft.com/office/word/2010/wordprocessingShape">
+                    <wps:wsp>
+                      <wps:cNvSpPr txBox="1">
+                        <a:spLocks noChangeArrowheads="1"/>
+                      </wps:cNvSpPr>
+                      <wps:spPr bwMode="auto">
+                        <a:xfrm>
+                          <a:off x="0" y="0"/>
+                          <a:ext cx="755015" cy="269875"/>
+                        </a:xfrm>
+                        <a:prstGeom prst="rect">
+                          <a:avLst/>
+                        </a:prstGeom>
+                        <a:solidFill>
+                          <a:srgbClr val="FFFFFF"/>
+                        </a:solidFill>
+                        <a:ln w="9525">
+                          <a:solidFill>
+                            <a:schemeClr val="bg1"/>
+                          </a:solidFill>
+                          <a:miter lim="800000"/>
+                          <a:headEnd/>
+                          <a:tailEnd/>
+                        </a:ln>
+                      </wps:spPr>
+                      <wps:txbx>
+                        <w:txbxContent>
+                          <w:p>
+                            <w:pPr>
+                              <w:rPr>
+                                <w:lang w:val="bg-BG"/>
+                              </w:rPr>
+                            </w:pPr>
+                            <w:r>
+                              <w:rPr>
+                                <w:lang w:val="bg-BG"/>
+                              </w:rPr>
+                              <w:t xml:space="preserve">Снимка </w:t>
+                            </w:r>
+                            <w:r>
+                              <w:rPr>
+                                <w:lang w:val="bg-BG"/>
+                              </w:rPr>
+                              <w:t>4</w:t>
+                            </w:r>
+                          </w:p>
+                        </w:txbxContent>
+                      </wps:txbx>
+                      <wps:bodyPr rot="0" vert="horz" wrap="square" lIns="91440" tIns="45720" rIns="91440" bIns="45720" anchor="t" anchorCtr="0">
+                        <a:noAutofit/>
+                      </wps:bodyPr>
+                    </wps:wsp>
+                  </a:graphicData>
+                </a:graphic>
+                <wp14:sizeRelH relativeFrom="margin">
+                  <wp14:pctWidth>0</wp14:pctWidth>
+                </wp14:sizeRelH>
+                <wp14:sizeRelV relativeFrom="margin">
+                  <wp14:pctHeight>0</wp14:pctHeight>
+                </wp14:sizeRelV>
+              </wp:anchor>
+            </w:drawing>
+          </mc:Choice>
+          <mc:Fallback>
+            <w:pict>
+              <v:shape w14:anchorId="2A159954" id="_x0000_s1029" type="#_x0000_t202" style="position:absolute;margin-left:8.25pt;margin-top:25.75pt;width:59.45pt;height:21.25pt;z-index:251683840;visibility:visible;mso-wrap-style:square;mso-width-percent:0;mso-height-percent:0;mso-wrap-distance-left:9pt;mso-wrap-distance-top:3.6pt;mso-wrap-distance-right:9pt;mso-wrap-distance-bottom:3.6pt;mso-position-horizontal:right;mso-position-horizontal-relative:left-margin-area;mso-position-vertical:absolute;mso-position-vertical-relative:text;mso-width-percent:0;mso-height-percent:0;mso-width-relative:margin;mso-height-relative:margin;v-text-anchor:top" o:gfxdata="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" strokecolor="white [3212]">
+                <v:textbox>
+                  <w:txbxContent>
+                    <w:p>
+                      <w:pPr>
+                        <w:rPr>
+                          <w:lang w:val="bg-BG"/>
+                        </w:rPr>
+                      </w:pPr>
+                      <w:r>
+                        <w:rPr>
+                          <w:lang w:val="bg-BG"/>
+                        </w:rPr>
+                        <w:t xml:space="preserve">Снимка </w:t>
+                      </w:r>
+                      <w:r>
+                        <w:rPr>
+                          <w:lang w:val="bg-BG"/>
+                        </w:rPr>
+                        <w:t>4</w:t>
+                      </w:r>
+                    </w:p>
+                  </w:txbxContent>
+                </v:textbox>
+                <w10:wrap type="square" anchorx="margin"/>
+              </v:shape>
+            </w:pict>
+          </mc:Fallback>
+        </mc:AlternateContent>
+      </w:r>
+      <w:r>
+        <w:rPr>
+          <w:rFonts w:ascii="Times New Roman" w:hAnsi="Times New Roman" w:cs="Times New Roman"/>
+          <w:b/>
+          <w:bCs/>
+          <w:noProof/>
+          <w:sz w:val="28"/>
+          <w:szCs w:val="28"/>
+        </w:rPr>
         <w:drawing>
           <wp:anchor distT="0" distB="0" distL="114300" distR="114300" simplePos="0" relativeHeight="251674624" behindDoc="0" locked="0" layoutInCell="1" allowOverlap="1" wp14:anchorId="46AC9B5E" wp14:editId="17AA0DBB">
             <wp:simplePos x="0" y="0"/>
@@ -6895,6 +7466,15 @@
           <w:rFonts w:ascii="Times New Roman" w:hAnsi="Times New Roman" w:cs="Times New Roman"/>
           <w:sz w:val="28"/>
           <w:szCs w:val="28"/>
+          <w:lang w:val="bg-BG"/>
+        </w:rPr>
+        <w:t xml:space="preserve"> (Снимка 3)</w:t>
+      </w:r>
+      <w:r>
+        <w:rPr>
+          <w:rFonts w:ascii="Times New Roman" w:hAnsi="Times New Roman" w:cs="Times New Roman"/>
+          <w:sz w:val="28"/>
+          <w:szCs w:val="28"/>
         </w:rPr>
         <w:t xml:space="preserve"> </w:t>
       </w:r>
@@ -7407,7 +7987,25 @@
           <w:szCs w:val="28"/>
           <w:lang w:val="bg-BG"/>
         </w:rPr>
-        <w:t xml:space="preserve">Втората таблица е допълнение на първата </w:t>
+        <w:t>Втората таблица</w:t>
+      </w:r>
+      <w:r>
+        <w:rPr>
+          <w:rFonts w:ascii="Times New Roman" w:hAnsi="Times New Roman" w:cs="Times New Roman"/>
+          <w:sz w:val="28"/>
+          <w:szCs w:val="28"/>
+          <w:lang w:val="bg-BG"/>
+        </w:rPr>
+        <w:t xml:space="preserve"> (Снимка 4)</w:t>
+      </w:r>
+      <w:r>
+        <w:rPr>
+          <w:rFonts w:ascii="Times New Roman" w:hAnsi="Times New Roman" w:cs="Times New Roman"/>
+          <w:sz w:val="28"/>
+          <w:szCs w:val="28"/>
+          <w:lang w:val="bg-BG"/>
+        </w:rPr>
+        <w:t xml:space="preserve"> е допълнение на първата </w:t>
       </w:r>
       <w:r>
         <w:rPr>
@@ -7737,7 +8335,25 @@
           <w:lang w:val="bg-BG"/>
         </w:rPr>
         <w:lastRenderedPageBreak/>
-        <w:t>Третата таблица е за игрите</w:t>
+        <w:t>Третата таблица</w:t>
+      </w:r>
+      <w:r>
+        <w:rPr>
+          <w:rFonts w:ascii="Times New Roman" w:hAnsi="Times New Roman" w:cs="Times New Roman"/>
+          <w:sz w:val="28"/>
+          <w:szCs w:val="28"/>
+          <w:lang w:val="bg-BG"/>
+        </w:rPr>
+        <w:t xml:space="preserve"> (Снимка 5)</w:t>
+      </w:r>
+      <w:r>
+        <w:rPr>
+          <w:rFonts w:ascii="Times New Roman" w:hAnsi="Times New Roman" w:cs="Times New Roman"/>
+          <w:sz w:val="28"/>
+          <w:szCs w:val="28"/>
+          <w:lang w:val="bg-BG"/>
+        </w:rPr>
+        <w:t xml:space="preserve"> е за игрите</w:t>
       </w:r>
       <w:r>
         <w:rPr>
@@ -7793,83 +8409,6 @@
       <w:r>
         <w:rPr>
           <w:rFonts w:ascii="Times New Roman" w:hAnsi="Times New Roman" w:cs="Times New Roman"/>
-          <w:i/>
-          <w:iCs/>
-          <w:sz w:val="28"/>
-          <w:szCs w:val="28"/>
-        </w:rPr>
-        <w:t>id</w:t>
-      </w:r>
-      <w:r>
-        <w:rPr>
-          <w:rFonts w:ascii="Times New Roman" w:hAnsi="Times New Roman" w:cs="Times New Roman"/>
-          <w:sz w:val="28"/>
-          <w:szCs w:val="28"/>
-        </w:rPr>
-        <w:t xml:space="preserve"> </w:t>
-      </w:r>
-      <w:r>
-        <w:rPr>
-          <w:rFonts w:ascii="Times New Roman" w:hAnsi="Times New Roman" w:cs="Times New Roman"/>
-          <w:sz w:val="28"/>
-          <w:szCs w:val="28"/>
-        </w:rPr>
-        <w:t>–</w:t>
-      </w:r>
-      <w:r>
-        <w:rPr>
-          <w:rFonts w:ascii="Times New Roman" w:hAnsi="Times New Roman" w:cs="Times New Roman"/>
-          <w:sz w:val="28"/>
-          <w:szCs w:val="28"/>
-        </w:rPr>
-        <w:t xml:space="preserve"> </w:t>
-      </w:r>
-      <w:r>
-        <w:rPr>
-          <w:rFonts w:ascii="Times New Roman" w:hAnsi="Times New Roman" w:cs="Times New Roman"/>
-          <w:sz w:val="28"/>
-          <w:szCs w:val="28"/>
-          <w:lang w:val="bg-BG"/>
-        </w:rPr>
-        <w:t>идентификационно име (7 произволни символа</w:t>
-      </w:r>
-      <w:r>
-        <w:rPr>
-          <w:rFonts w:ascii="Times New Roman" w:hAnsi="Times New Roman" w:cs="Times New Roman"/>
-          <w:sz w:val="28"/>
-          <w:szCs w:val="28"/>
-          <w:lang w:val="bg-BG"/>
-        </w:rPr>
-        <w:t xml:space="preserve"> – първичен ключ</w:t>
-      </w:r>
-      <w:r>
-        <w:rPr>
-          <w:rFonts w:ascii="Times New Roman" w:hAnsi="Times New Roman" w:cs="Times New Roman"/>
-          <w:sz w:val="28"/>
-          <w:szCs w:val="28"/>
-          <w:lang w:val="bg-BG"/>
-        </w:rPr>
-        <w:t>)</w:t>
-      </w:r>
-    </w:p>
-    <w:p>
-      <w:pPr>
-        <w:pStyle w:val="ListParagraph"/>
-        <w:numPr>
-          <w:ilvl w:val="0"/>
-          <w:numId w:val="6"/>
-        </w:numPr>
-        <w:spacing w:line="360" w:lineRule="auto"/>
-        <w:rPr>
-          <w:rFonts w:ascii="Times New Roman" w:hAnsi="Times New Roman" w:cs="Times New Roman"/>
-          <w:sz w:val="28"/>
-          <w:szCs w:val="28"/>
-          <w:lang w:val="bg-BG"/>
-        </w:rPr>
-      </w:pPr>
-      <w:r>
-        <w:rPr>
-          <w:rFonts w:ascii="Times New Roman" w:hAnsi="Times New Roman" w:cs="Times New Roman"/>
           <w:b/>
           <w:bCs/>
           <w:i/>
@@ -7879,13 +8418,13 @@
           <w:szCs w:val="28"/>
         </w:rPr>
         <w:drawing>
-          <wp:anchor distT="0" distB="0" distL="114300" distR="114300" simplePos="0" relativeHeight="251670528" behindDoc="0" locked="0" layoutInCell="1" allowOverlap="1" wp14:anchorId="1BDCCBD7" wp14:editId="41EF8C28">
+          <wp:anchor distT="0" distB="0" distL="114300" distR="114300" simplePos="0" relativeHeight="251670528" behindDoc="0" locked="0" layoutInCell="1" allowOverlap="1" wp14:anchorId="1BDCCBD7" wp14:editId="15439831">
             <wp:simplePos x="0" y="0"/>
             <wp:positionH relativeFrom="page">
-              <wp:posOffset>4488180</wp:posOffset>
+              <wp:posOffset>4508269</wp:posOffset>
             </wp:positionH>
             <wp:positionV relativeFrom="paragraph">
-              <wp:posOffset>5080</wp:posOffset>
+              <wp:posOffset>80645</wp:posOffset>
             </wp:positionV>
             <wp:extent cx="3169285" cy="1854200"/>
             <wp:effectExtent l="0" t="0" r="0" b="0"/>
@@ -7934,7 +8473,6 @@
           </wp:anchor>
         </w:drawing>
       </w:r>
-      <w:proofErr w:type="spellStart"/>
       <w:r>
         <w:rPr>
           <w:rFonts w:ascii="Times New Roman" w:hAnsi="Times New Roman" w:cs="Times New Roman"/>
@@ -7943,9 +8481,8 @@
           <w:sz w:val="28"/>
           <w:szCs w:val="28"/>
         </w:rPr>
-        <w:t>w_player</w:t>
-      </w:r>
-      <w:proofErr w:type="spellEnd"/>
+        <w:t>id</w:t>
+      </w:r>
       <w:r>
         <w:rPr>
           <w:rFonts w:ascii="Times New Roman" w:hAnsi="Times New Roman" w:cs="Times New Roman"/>
@@ -7977,34 +8514,7 @@
           <w:szCs w:val="28"/>
           <w:lang w:val="bg-BG"/>
         </w:rPr>
-        <w:t>идентификационен номер на белия играч</w:t>
-      </w:r>
-      <w:r>
-        <w:rPr>
-          <w:rFonts w:ascii="Times New Roman" w:hAnsi="Times New Roman" w:cs="Times New Roman"/>
-          <w:sz w:val="28"/>
-          <w:szCs w:val="28"/>
-          <w:lang w:val="bg-BG"/>
-        </w:rPr>
-        <w:t xml:space="preserve"> (</w:t>
-      </w:r>
-      <w:r>
-        <w:rPr>
-          <w:rFonts w:ascii="Times New Roman" w:hAnsi="Times New Roman" w:cs="Times New Roman"/>
-          <w:sz w:val="28"/>
-          <w:szCs w:val="28"/>
-          <w:lang w:val="bg-BG"/>
-        </w:rPr>
-        <w:t>външен ключ</w:t>
-      </w:r>
-      <w:r>
-        <w:rPr>
-          <w:rFonts w:ascii="Times New Roman" w:hAnsi="Times New Roman" w:cs="Times New Roman"/>
-          <w:sz w:val="28"/>
-          <w:szCs w:val="28"/>
-          <w:lang w:val="bg-BG"/>
-        </w:rPr>
-        <w:t>)</w:t>
+        <w:t xml:space="preserve">идентификационно име </w:t>
       </w:r>
     </w:p>
     <w:p>
@@ -8022,77 +8532,32 @@
           <w:lang w:val="bg-BG"/>
         </w:rPr>
       </w:pPr>
-      <w:proofErr w:type="spellStart"/>
-      <w:r>
-        <w:rPr>
-          <w:rFonts w:ascii="Times New Roman" w:hAnsi="Times New Roman" w:cs="Times New Roman"/>
-          <w:i/>
-          <w:iCs/>
-          <w:sz w:val="28"/>
-          <w:szCs w:val="28"/>
-        </w:rPr>
-        <w:t>b_player</w:t>
-      </w:r>
-      <w:proofErr w:type="spellEnd"/>
-      <w:r>
-        <w:rPr>
-          <w:rFonts w:ascii="Times New Roman" w:hAnsi="Times New Roman" w:cs="Times New Roman"/>
-          <w:sz w:val="28"/>
-          <w:szCs w:val="28"/>
-          <w:lang w:val="bg-BG"/>
-        </w:rPr>
-        <w:t xml:space="preserve"> </w:t>
-      </w:r>
-      <w:r>
-        <w:rPr>
-          <w:rFonts w:ascii="Times New Roman" w:hAnsi="Times New Roman" w:cs="Times New Roman"/>
-          <w:sz w:val="28"/>
-          <w:szCs w:val="28"/>
-        </w:rPr>
-        <w:t>–</w:t>
-      </w:r>
-      <w:r>
-        <w:rPr>
-          <w:rFonts w:ascii="Times New Roman" w:hAnsi="Times New Roman" w:cs="Times New Roman"/>
-          <w:sz w:val="28"/>
-          <w:szCs w:val="28"/>
-        </w:rPr>
-        <w:t xml:space="preserve"> </w:t>
-      </w:r>
-      <w:r>
-        <w:rPr>
-          <w:rFonts w:ascii="Times New Roman" w:hAnsi="Times New Roman" w:cs="Times New Roman"/>
-          <w:sz w:val="28"/>
-          <w:szCs w:val="28"/>
-          <w:lang w:val="bg-BG"/>
-        </w:rPr>
-        <w:t>идентификационен номер на черния</w:t>
-      </w:r>
-      <w:r>
-        <w:rPr>
-          <w:rFonts w:ascii="Times New Roman" w:hAnsi="Times New Roman" w:cs="Times New Roman"/>
-          <w:sz w:val="28"/>
-          <w:szCs w:val="28"/>
-        </w:rPr>
-        <w:t xml:space="preserve"> </w:t>
-      </w:r>
-      <w:r>
-        <w:rPr>
-          <w:rFonts w:ascii="Times New Roman" w:hAnsi="Times New Roman" w:cs="Times New Roman"/>
-          <w:sz w:val="28"/>
-          <w:szCs w:val="28"/>
-          <w:lang w:val="bg-BG"/>
-        </w:rPr>
-        <w:t>играч</w:t>
-      </w:r>
-      <w:r>
-        <w:rPr>
-          <w:rFonts w:ascii="Times New Roman" w:hAnsi="Times New Roman" w:cs="Times New Roman"/>
-          <w:sz w:val="28"/>
-          <w:szCs w:val="28"/>
-          <w:lang w:val="bg-BG"/>
-        </w:rPr>
-        <w:t xml:space="preserve"> (външен ключ)</w:t>
+      <w:r>
+        <w:rPr>
+          <w:rFonts w:ascii="Times New Roman" w:hAnsi="Times New Roman" w:cs="Times New Roman"/>
+          <w:sz w:val="28"/>
+          <w:szCs w:val="28"/>
+          <w:lang w:val="bg-BG"/>
+        </w:rPr>
+        <w:t>(7 произволни символа</w:t>
+      </w:r>
+      <w:r>
+        <w:rPr>
+          <w:rFonts w:ascii="Times New Roman" w:hAnsi="Times New Roman" w:cs="Times New Roman"/>
+          <w:sz w:val="28"/>
+          <w:szCs w:val="28"/>
+          <w:lang w:val="bg-BG"/>
+        </w:rPr>
+        <w:t xml:space="preserve"> – първичен ключ</w:t>
+      </w:r>
+      <w:r>
+        <w:rPr>
+          <w:rFonts w:ascii="Times New Roman" w:hAnsi="Times New Roman" w:cs="Times New Roman"/>
+          <w:sz w:val="28"/>
+          <w:szCs w:val="28"/>
+          <w:lang w:val="bg-BG"/>
+        </w:rPr>
+        <w:t>)</w:t>
       </w:r>
     </w:p>
     <w:p>
@@ -8119,6 +8584,326 @@
           <w:sz w:val="28"/>
           <w:szCs w:val="28"/>
         </w:rPr>
+        <w:t>w_player</w:t>
+      </w:r>
+      <w:proofErr w:type="spellEnd"/>
+      <w:r>
+        <w:rPr>
+          <w:rFonts w:ascii="Times New Roman" w:hAnsi="Times New Roman" w:cs="Times New Roman"/>
+          <w:sz w:val="28"/>
+          <w:szCs w:val="28"/>
+        </w:rPr>
+        <w:t xml:space="preserve"> </w:t>
+      </w:r>
+      <w:r>
+        <w:rPr>
+          <w:rFonts w:ascii="Times New Roman" w:hAnsi="Times New Roman" w:cs="Times New Roman"/>
+          <w:sz w:val="28"/>
+          <w:szCs w:val="28"/>
+        </w:rPr>
+        <w:t>–</w:t>
+      </w:r>
+      <w:r>
+        <w:rPr>
+          <w:rFonts w:ascii="Times New Roman" w:hAnsi="Times New Roman" w:cs="Times New Roman"/>
+          <w:sz w:val="28"/>
+          <w:szCs w:val="28"/>
+        </w:rPr>
+        <w:t xml:space="preserve"> </w:t>
+      </w:r>
+      <w:r>
+        <w:rPr>
+          <w:rFonts w:ascii="Times New Roman" w:hAnsi="Times New Roman" w:cs="Times New Roman"/>
+          <w:sz w:val="28"/>
+          <w:szCs w:val="28"/>
+          <w:lang w:val="bg-BG"/>
+        </w:rPr>
+        <w:t>идентификационен номер на белия играч</w:t>
+      </w:r>
+      <w:r>
+        <w:rPr>
+          <w:rFonts w:ascii="Times New Roman" w:hAnsi="Times New Roman" w:cs="Times New Roman"/>
+          <w:sz w:val="28"/>
+          <w:szCs w:val="28"/>
+          <w:lang w:val="bg-BG"/>
+        </w:rPr>
+        <w:t xml:space="preserve"> (</w:t>
+      </w:r>
+      <w:r>
+        <w:rPr>
+          <w:rFonts w:ascii="Times New Roman" w:hAnsi="Times New Roman" w:cs="Times New Roman"/>
+          <w:sz w:val="28"/>
+          <w:szCs w:val="28"/>
+          <w:lang w:val="bg-BG"/>
+        </w:rPr>
+        <w:t>външен ключ</w:t>
+      </w:r>
+      <w:r>
+        <w:rPr>
+          <w:rFonts w:ascii="Times New Roman" w:hAnsi="Times New Roman" w:cs="Times New Roman"/>
+          <w:sz w:val="28"/>
+          <w:szCs w:val="28"/>
+          <w:lang w:val="bg-BG"/>
+        </w:rPr>
+        <w:t>)</w:t>
+      </w:r>
+    </w:p>
+    <w:p>
+      <w:pPr>
+        <w:pStyle w:val="ListParagraph"/>
+        <w:numPr>
+          <w:ilvl w:val="0"/>
+          <w:numId w:val="6"/>
+        </w:numPr>
+        <w:spacing w:line="360" w:lineRule="auto"/>
+        <w:rPr>
+          <w:rFonts w:ascii="Times New Roman" w:hAnsi="Times New Roman" w:cs="Times New Roman"/>
+          <w:sz w:val="28"/>
+          <w:szCs w:val="28"/>
+          <w:lang w:val="bg-BG"/>
+        </w:rPr>
+      </w:pPr>
+      <w:proofErr w:type="spellStart"/>
+      <w:r>
+        <w:rPr>
+          <w:rFonts w:ascii="Times New Roman" w:hAnsi="Times New Roman" w:cs="Times New Roman"/>
+          <w:i/>
+          <w:iCs/>
+          <w:sz w:val="28"/>
+          <w:szCs w:val="28"/>
+        </w:rPr>
+        <w:t>b_player</w:t>
+      </w:r>
+      <w:proofErr w:type="spellEnd"/>
+      <w:r>
+        <w:rPr>
+          <w:rFonts w:ascii="Times New Roman" w:hAnsi="Times New Roman" w:cs="Times New Roman"/>
+          <w:sz w:val="28"/>
+          <w:szCs w:val="28"/>
+          <w:lang w:val="bg-BG"/>
+        </w:rPr>
+        <w:t xml:space="preserve"> </w:t>
+      </w:r>
+      <w:r>
+        <w:rPr>
+          <w:rFonts w:ascii="Times New Roman" w:hAnsi="Times New Roman" w:cs="Times New Roman"/>
+          <w:sz w:val="28"/>
+          <w:szCs w:val="28"/>
+        </w:rPr>
+        <w:t>–</w:t>
+      </w:r>
+      <w:r>
+        <w:rPr>
+          <w:rFonts w:ascii="Times New Roman" w:hAnsi="Times New Roman" w:cs="Times New Roman"/>
+          <w:sz w:val="28"/>
+          <w:szCs w:val="28"/>
+        </w:rPr>
+        <w:t xml:space="preserve"> </w:t>
+      </w:r>
+      <w:r>
+        <w:rPr>
+          <w:rFonts w:ascii="Times New Roman" w:hAnsi="Times New Roman" w:cs="Times New Roman"/>
+          <w:sz w:val="28"/>
+          <w:szCs w:val="28"/>
+          <w:lang w:val="bg-BG"/>
+        </w:rPr>
+        <w:t xml:space="preserve">идентификационен номер </w:t>
+      </w:r>
+    </w:p>
+    <w:p>
+      <w:pPr>
+        <w:pStyle w:val="ListParagraph"/>
+        <w:spacing w:line="360" w:lineRule="auto"/>
+        <w:rPr>
+          <w:rFonts w:ascii="Times New Roman" w:hAnsi="Times New Roman" w:cs="Times New Roman"/>
+          <w:sz w:val="28"/>
+          <w:szCs w:val="28"/>
+          <w:lang w:val="bg-BG"/>
+        </w:rPr>
+      </w:pPr>
+      <w:r>
+        <w:rPr>
+          <w:rFonts w:ascii="Times New Roman" w:hAnsi="Times New Roman" w:cs="Times New Roman"/>
+          <w:b/>
+          <w:bCs/>
+          <w:noProof/>
+          <w:sz w:val="28"/>
+          <w:szCs w:val="28"/>
+        </w:rPr>
+        <mc:AlternateContent>
+          <mc:Choice Requires="wps">
+            <w:drawing>
+              <wp:anchor distT="45720" distB="45720" distL="114300" distR="114300" simplePos="0" relativeHeight="251685888" behindDoc="0" locked="0" layoutInCell="1" allowOverlap="1" wp14:anchorId="30ED667D" wp14:editId="5A5D6458">
+                <wp:simplePos x="0" y="0"/>
+                <wp:positionH relativeFrom="rightMargin">
+                  <wp:align>left</wp:align>
+                </wp:positionH>
+                <wp:positionV relativeFrom="paragraph">
+                  <wp:posOffset>132657</wp:posOffset>
+                </wp:positionV>
+                <wp:extent cx="755015" cy="269875"/>
+                <wp:effectExtent l="0" t="0" r="26035" b="15875"/>
+                <wp:wrapSquare wrapText="bothSides"/>
+                <wp:docPr id="20" name="Text Box 2"/>
+                <wp:cNvGraphicFramePr>
+                  <a:graphicFrameLocks xmlns:a="http://schemas.openxmlformats.org/drawingml/2006/main"/>
+                </wp:cNvGraphicFramePr>
+                <a:graphic xmlns:a="http://schemas.openxmlformats.org/drawingml/2006/main">
+                  <a:graphicData uri="http://schemas.microsoft.com/office/word/2010/wordprocessingShape">
+                    <wps:wsp>
+                      <wps:cNvSpPr txBox="1">
+                        <a:spLocks noChangeArrowheads="1"/>
+                      </wps:cNvSpPr>
+                      <wps:spPr bwMode="auto">
+                        <a:xfrm>
+                          <a:off x="0" y="0"/>
+                          <a:ext cx="755015" cy="269875"/>
+                        </a:xfrm>
+                        <a:prstGeom prst="rect">
+                          <a:avLst/>
+                        </a:prstGeom>
+                        <a:solidFill>
+                          <a:srgbClr val="FFFFFF"/>
+                        </a:solidFill>
+                        <a:ln w="9525">
+                          <a:solidFill>
+                            <a:schemeClr val="bg1"/>
+                          </a:solidFill>
+                          <a:miter lim="800000"/>
+                          <a:headEnd/>
+                          <a:tailEnd/>
+                        </a:ln>
+                      </wps:spPr>
+                      <wps:txbx>
+                        <w:txbxContent>
+                          <w:p>
+                            <w:pPr>
+                              <w:rPr>
+                                <w:lang w:val="bg-BG"/>
+                              </w:rPr>
+                            </w:pPr>
+                            <w:r>
+                              <w:rPr>
+                                <w:lang w:val="bg-BG"/>
+                              </w:rPr>
+                              <w:t xml:space="preserve">Снимка </w:t>
+                            </w:r>
+                            <w:r>
+                              <w:rPr>
+                                <w:lang w:val="bg-BG"/>
+                              </w:rPr>
+                              <w:t>5</w:t>
+                            </w:r>
+                          </w:p>
+                        </w:txbxContent>
+                      </wps:txbx>
+                      <wps:bodyPr rot="0" vert="horz" wrap="square" lIns="91440" tIns="45720" rIns="91440" bIns="45720" anchor="t" anchorCtr="0">
+                        <a:noAutofit/>
+                      </wps:bodyPr>
+                    </wps:wsp>
+                  </a:graphicData>
+                </a:graphic>
+                <wp14:sizeRelH relativeFrom="margin">
+                  <wp14:pctWidth>0</wp14:pctWidth>
+                </wp14:sizeRelH>
+                <wp14:sizeRelV relativeFrom="margin">
+                  <wp14:pctHeight>0</wp14:pctHeight>
+                </wp14:sizeRelV>
+              </wp:anchor>
+            </w:drawing>
+          </mc:Choice>
+          <mc:Fallback>
+            <w:pict>
+              <v:shape w14:anchorId="30ED667D" id="_x0000_s1030" type="#_x0000_t202" style="position:absolute;left:0;text-align:left;margin-left:0;margin-top:10.45pt;width:59.45pt;height:21.25pt;z-index:251685888;visibility:visible;mso-wrap-style:square;mso-width-percent:0;mso-height-percent:0;mso-wrap-distance-left:9pt;mso-wrap-distance-top:3.6pt;mso-wrap-distance-right:9pt;mso-wrap-distance-bottom:3.6pt;mso-position-horizontal:left;mso-position-horizontal-relative:right-margin-area;mso-position-vertical:absolute;mso-position-vertical-relative:text;mso-width-percent:0;mso-height-percent:0;mso-width-relative:margin;mso-height-relative:margin;v-text-anchor:top" o:gfxdata="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" strokecolor="white [3212]">
+                <v:textbox>
+                  <w:txbxContent>
+                    <w:p>
+                      <w:pPr>
+                        <w:rPr>
+                          <w:lang w:val="bg-BG"/>
+                        </w:rPr>
+                      </w:pPr>
+                      <w:r>
+                        <w:rPr>
+                          <w:lang w:val="bg-BG"/>
+                        </w:rPr>
+                        <w:t xml:space="preserve">Снимка </w:t>
+                      </w:r>
+                      <w:r>
+                        <w:rPr>
+                          <w:lang w:val="bg-BG"/>
+                        </w:rPr>
+                        <w:t>5</w:t>
+                      </w:r>
+                    </w:p>
+                  </w:txbxContent>
+                </v:textbox>
+                <w10:wrap type="square" anchorx="margin"/>
+              </v:shape>
+            </w:pict>
+          </mc:Fallback>
+        </mc:AlternateContent>
+      </w:r>
+      <w:r>
+        <w:rPr>
+          <w:rFonts w:ascii="Times New Roman" w:hAnsi="Times New Roman" w:cs="Times New Roman"/>
+          <w:sz w:val="28"/>
+          <w:szCs w:val="28"/>
+          <w:lang w:val="bg-BG"/>
+        </w:rPr>
+        <w:t>на черния</w:t>
+      </w:r>
+      <w:r>
+        <w:rPr>
+          <w:rFonts w:ascii="Times New Roman" w:hAnsi="Times New Roman" w:cs="Times New Roman"/>
+          <w:sz w:val="28"/>
+          <w:szCs w:val="28"/>
+        </w:rPr>
+        <w:t xml:space="preserve"> </w:t>
+      </w:r>
+      <w:r>
+        <w:rPr>
+          <w:rFonts w:ascii="Times New Roman" w:hAnsi="Times New Roman" w:cs="Times New Roman"/>
+          <w:sz w:val="28"/>
+          <w:szCs w:val="28"/>
+          <w:lang w:val="bg-BG"/>
+        </w:rPr>
+        <w:t>играч</w:t>
+      </w:r>
+      <w:r>
+        <w:rPr>
+          <w:rFonts w:ascii="Times New Roman" w:hAnsi="Times New Roman" w:cs="Times New Roman"/>
+          <w:sz w:val="28"/>
+          <w:szCs w:val="28"/>
+          <w:lang w:val="bg-BG"/>
+        </w:rPr>
+        <w:t xml:space="preserve"> (външен ключ)</w:t>
+      </w:r>
+    </w:p>
+    <w:p>
+      <w:pPr>
+        <w:pStyle w:val="ListParagraph"/>
+        <w:numPr>
+          <w:ilvl w:val="0"/>
+          <w:numId w:val="6"/>
+        </w:numPr>
+        <w:spacing w:line="360" w:lineRule="auto"/>
+        <w:rPr>
+          <w:rFonts w:ascii="Times New Roman" w:hAnsi="Times New Roman" w:cs="Times New Roman"/>
+          <w:sz w:val="28"/>
+          <w:szCs w:val="28"/>
+          <w:lang w:val="bg-BG"/>
+        </w:rPr>
+      </w:pPr>
+      <w:proofErr w:type="spellStart"/>
+      <w:r>
+        <w:rPr>
+          <w:rFonts w:ascii="Times New Roman" w:hAnsi="Times New Roman" w:cs="Times New Roman"/>
+          <w:i/>
+          <w:iCs/>
+          <w:sz w:val="28"/>
+          <w:szCs w:val="28"/>
+        </w:rPr>
         <w:t>tournament_id</w:t>
       </w:r>
       <w:proofErr w:type="spellEnd"/>
@@ -8153,30 +8938,39 @@
           <w:szCs w:val="28"/>
           <w:lang w:val="bg-BG"/>
         </w:rPr>
-        <w:t>идентификационен номер на турнир, към който принадлежи играта (ако има такъв)</w:t>
-      </w:r>
-    </w:p>
-    <w:p>
-      <w:pPr>
-        <w:spacing w:line="360" w:lineRule="auto"/>
-        <w:rPr>
-          <w:rFonts w:ascii="Times New Roman" w:hAnsi="Times New Roman" w:cs="Times New Roman"/>
-          <w:b/>
-          <w:bCs/>
-          <w:sz w:val="28"/>
-          <w:szCs w:val="28"/>
-        </w:rPr>
-      </w:pPr>
-    </w:p>
-    <w:p>
-      <w:pPr>
-        <w:spacing w:line="360" w:lineRule="auto"/>
-        <w:rPr>
-          <w:rFonts w:ascii="Times New Roman" w:hAnsi="Times New Roman" w:cs="Times New Roman"/>
-          <w:b/>
-          <w:bCs/>
-          <w:sz w:val="28"/>
-          <w:szCs w:val="28"/>
+        <w:t xml:space="preserve">идентификационен </w:t>
+      </w:r>
+    </w:p>
+    <w:p>
+      <w:pPr>
+        <w:pStyle w:val="ListParagraph"/>
+        <w:spacing w:line="360" w:lineRule="auto"/>
+        <w:rPr>
+          <w:rFonts w:ascii="Times New Roman" w:hAnsi="Times New Roman" w:cs="Times New Roman"/>
+          <w:sz w:val="28"/>
+          <w:szCs w:val="28"/>
+          <w:lang w:val="bg-BG"/>
+        </w:rPr>
+      </w:pPr>
+      <w:r>
+        <w:rPr>
+          <w:rFonts w:ascii="Times New Roman" w:hAnsi="Times New Roman" w:cs="Times New Roman"/>
+          <w:sz w:val="28"/>
+          <w:szCs w:val="28"/>
+          <w:lang w:val="bg-BG"/>
+        </w:rPr>
+        <w:t xml:space="preserve">номер на турнир, към който принадлежи </w:t>
+      </w:r>
+    </w:p>
+    <w:p>
+      <w:pPr>
+        <w:pStyle w:val="ListParagraph"/>
+        <w:spacing w:line="360" w:lineRule="auto"/>
+        <w:rPr>
+          <w:rFonts w:ascii="Times New Roman" w:hAnsi="Times New Roman" w:cs="Times New Roman"/>
+          <w:sz w:val="28"/>
+          <w:szCs w:val="28"/>
+          <w:lang w:val="bg-BG"/>
         </w:rPr>
       </w:pPr>
       <w:r>
@@ -8188,9 +8982,17 @@
           <w:szCs w:val="28"/>
         </w:rPr>
         <w:drawing>
-          <wp:inline distT="0" distB="0" distL="0" distR="0" wp14:anchorId="6CC3948D" wp14:editId="0F1C157D">
+          <wp:anchor distT="0" distB="0" distL="114300" distR="114300" simplePos="0" relativeHeight="251693056" behindDoc="0" locked="0" layoutInCell="1" allowOverlap="1" wp14:anchorId="6CC3948D" wp14:editId="7D6B9289">
+            <wp:simplePos x="0" y="0"/>
+            <wp:positionH relativeFrom="margin">
+              <wp:align>right</wp:align>
+            </wp:positionH>
+            <wp:positionV relativeFrom="paragraph">
+              <wp:posOffset>442422</wp:posOffset>
+            </wp:positionV>
             <wp:extent cx="5943600" cy="1595120"/>
             <wp:effectExtent l="0" t="0" r="0" b="5080"/>
+            <wp:wrapSquare wrapText="bothSides"/>
             <wp:docPr id="8" name="Picture 8"/>
             <wp:cNvGraphicFramePr>
               <a:graphicFrameLocks xmlns:a="http://schemas.openxmlformats.org/drawingml/2006/main" noChangeAspect="1"/>
@@ -8203,7 +9005,13 @@
                     <pic:cNvPicPr/>
                   </pic:nvPicPr>
                   <pic:blipFill>
-                    <a:blip r:embed="rId14"/>
+                    <a:blip r:embed="rId14">
+                      <a:extLst>
+                        <a:ext uri="{28A0092B-C50C-407E-A947-70E740481C1C}">
+                          <a14:useLocalDpi xmlns:a14="http://schemas.microsoft.com/office/drawing/2010/main" val="0"/>
+                        </a:ext>
+                      </a:extLst>
+                    </a:blip>
                     <a:stretch>
                       <a:fillRect/>
                     </a:stretch>
@@ -8220,40 +9028,208 @@
                 </pic:pic>
               </a:graphicData>
             </a:graphic>
-          </wp:inline>
+          </wp:anchor>
         </w:drawing>
       </w:r>
-    </w:p>
-    <w:p>
-      <w:pPr>
-        <w:spacing w:line="360" w:lineRule="auto"/>
-        <w:rPr>
-          <w:rFonts w:ascii="Times New Roman" w:hAnsi="Times New Roman" w:cs="Times New Roman"/>
-          <w:b/>
-          <w:bCs/>
-          <w:sz w:val="28"/>
-          <w:szCs w:val="28"/>
-        </w:rPr>
-      </w:pPr>
-    </w:p>
-    <w:p>
-      <w:pPr>
-        <w:spacing w:line="360" w:lineRule="auto"/>
-        <w:rPr>
-          <w:rFonts w:ascii="Times New Roman" w:hAnsi="Times New Roman" w:cs="Times New Roman"/>
-          <w:sz w:val="28"/>
-          <w:szCs w:val="28"/>
-          <w:lang w:val="bg-BG"/>
-        </w:rPr>
-      </w:pPr>
-      <w:r>
-        <w:rPr>
-          <w:rFonts w:ascii="Times New Roman" w:hAnsi="Times New Roman" w:cs="Times New Roman"/>
-          <w:sz w:val="28"/>
-          <w:szCs w:val="28"/>
-          <w:lang w:val="bg-BG"/>
-        </w:rPr>
-        <w:t xml:space="preserve">Четвъртата таблица </w:t>
+      <w:r>
+        <w:rPr>
+          <w:rFonts w:ascii="Times New Roman" w:hAnsi="Times New Roman" w:cs="Times New Roman"/>
+          <w:sz w:val="28"/>
+          <w:szCs w:val="28"/>
+          <w:lang w:val="bg-BG"/>
+        </w:rPr>
+        <w:t>играта (ако има такъв</w:t>
+      </w:r>
+      <w:r>
+        <w:rPr>
+          <w:rFonts w:ascii="Times New Roman" w:hAnsi="Times New Roman" w:cs="Times New Roman"/>
+          <w:sz w:val="28"/>
+          <w:szCs w:val="28"/>
+          <w:lang w:val="bg-BG"/>
+        </w:rPr>
+        <w:t xml:space="preserve"> – външен ключ</w:t>
+      </w:r>
+      <w:r>
+        <w:rPr>
+          <w:rFonts w:ascii="Times New Roman" w:hAnsi="Times New Roman" w:cs="Times New Roman"/>
+          <w:sz w:val="28"/>
+          <w:szCs w:val="28"/>
+          <w:lang w:val="bg-BG"/>
+        </w:rPr>
+        <w:t>)</w:t>
+      </w:r>
+    </w:p>
+    <w:p>
+      <w:pPr>
+        <w:spacing w:line="360" w:lineRule="auto"/>
+        <w:rPr>
+          <w:rFonts w:ascii="Times New Roman" w:hAnsi="Times New Roman" w:cs="Times New Roman"/>
+          <w:b/>
+          <w:bCs/>
+          <w:sz w:val="28"/>
+          <w:szCs w:val="28"/>
+        </w:rPr>
+      </w:pPr>
+      <w:r>
+        <w:rPr>
+          <w:rFonts w:ascii="Times New Roman" w:hAnsi="Times New Roman" w:cs="Times New Roman"/>
+          <w:b/>
+          <w:bCs/>
+          <w:noProof/>
+          <w:sz w:val="28"/>
+          <w:szCs w:val="28"/>
+        </w:rPr>
+        <mc:AlternateContent>
+          <mc:Choice Requires="wps">
+            <w:drawing>
+              <wp:anchor distT="45720" distB="45720" distL="114300" distR="114300" simplePos="0" relativeHeight="251687936" behindDoc="0" locked="0" layoutInCell="1" allowOverlap="1" wp14:anchorId="7BA38BCF" wp14:editId="5A1469A6">
+                <wp:simplePos x="0" y="0"/>
+                <wp:positionH relativeFrom="leftMargin">
+                  <wp:posOffset>13855</wp:posOffset>
+                </wp:positionH>
+                <wp:positionV relativeFrom="paragraph">
+                  <wp:posOffset>625475</wp:posOffset>
+                </wp:positionV>
+                <wp:extent cx="755015" cy="269875"/>
+                <wp:effectExtent l="0" t="0" r="26035" b="15875"/>
+                <wp:wrapSquare wrapText="bothSides"/>
+                <wp:docPr id="22" name="Text Box 2"/>
+                <wp:cNvGraphicFramePr>
+                  <a:graphicFrameLocks xmlns:a="http://schemas.openxmlformats.org/drawingml/2006/main"/>
+                </wp:cNvGraphicFramePr>
+                <a:graphic xmlns:a="http://schemas.openxmlformats.org/drawingml/2006/main">
+                  <a:graphicData uri="http://schemas.microsoft.com/office/word/2010/wordprocessingShape">
+                    <wps:wsp>
+                      <wps:cNvSpPr txBox="1">
+                        <a:spLocks noChangeArrowheads="1"/>
+                      </wps:cNvSpPr>
+                      <wps:spPr bwMode="auto">
+                        <a:xfrm>
+                          <a:off x="0" y="0"/>
+                          <a:ext cx="755015" cy="269875"/>
+                        </a:xfrm>
+                        <a:prstGeom prst="rect">
+                          <a:avLst/>
+                        </a:prstGeom>
+                        <a:solidFill>
+                          <a:srgbClr val="FFFFFF"/>
+                        </a:solidFill>
+                        <a:ln w="9525">
+                          <a:solidFill>
+                            <a:schemeClr val="bg1"/>
+                          </a:solidFill>
+                          <a:miter lim="800000"/>
+                          <a:headEnd/>
+                          <a:tailEnd/>
+                        </a:ln>
+                      </wps:spPr>
+                      <wps:txbx>
+                        <w:txbxContent>
+                          <w:p>
+                            <w:pPr>
+                              <w:rPr>
+                                <w:lang w:val="bg-BG"/>
+                              </w:rPr>
+                            </w:pPr>
+                            <w:r>
+                              <w:rPr>
+                                <w:lang w:val="bg-BG"/>
+                              </w:rPr>
+                              <w:t xml:space="preserve">Снимка </w:t>
+                            </w:r>
+                            <w:r>
+                              <w:rPr>
+                                <w:lang w:val="bg-BG"/>
+                              </w:rPr>
+                              <w:t>6</w:t>
+                            </w:r>
+                          </w:p>
+                        </w:txbxContent>
+                      </wps:txbx>
+                      <wps:bodyPr rot="0" vert="horz" wrap="square" lIns="91440" tIns="45720" rIns="91440" bIns="45720" anchor="t" anchorCtr="0">
+                        <a:noAutofit/>
+                      </wps:bodyPr>
+                    </wps:wsp>
+                  </a:graphicData>
+                </a:graphic>
+                <wp14:sizeRelH relativeFrom="margin">
+                  <wp14:pctWidth>0</wp14:pctWidth>
+                </wp14:sizeRelH>
+                <wp14:sizeRelV relativeFrom="margin">
+                  <wp14:pctHeight>0</wp14:pctHeight>
+                </wp14:sizeRelV>
+              </wp:anchor>
+            </w:drawing>
+          </mc:Choice>
+          <mc:Fallback>
+            <w:pict>
+              <v:shape w14:anchorId="7BA38BCF" id="_x0000_s1031" type="#_x0000_t202" style="position:absolute;margin-left:1.1pt;margin-top:49.25pt;width:59.45pt;height:21.25pt;z-index:251687936;visibility:visible;mso-wrap-style:square;mso-width-percent:0;mso-height-percent:0;mso-wrap-distance-left:9pt;mso-wrap-distance-top:3.6pt;mso-wrap-distance-right:9pt;mso-wrap-distance-bottom:3.6pt;mso-position-horizontal:absolute;mso-position-horizontal-relative:left-margin-area;mso-position-vertical:absolute;mso-position-vertical-relative:text;mso-width-percent:0;mso-height-percent:0;mso-width-relative:margin;mso-height-relative:margin;v-text-anchor:top" o:gfxdata="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" strokecolor="white [3212]">
+                <v:textbox>
+                  <w:txbxContent>
+                    <w:p>
+                      <w:pPr>
+                        <w:rPr>
+                          <w:lang w:val="bg-BG"/>
+                        </w:rPr>
+                      </w:pPr>
+                      <w:r>
+                        <w:rPr>
+                          <w:lang w:val="bg-BG"/>
+                        </w:rPr>
+                        <w:t xml:space="preserve">Снимка </w:t>
+                      </w:r>
+                      <w:r>
+                        <w:rPr>
+                          <w:lang w:val="bg-BG"/>
+                        </w:rPr>
+                        <w:t>6</w:t>
+                      </w:r>
+                    </w:p>
+                  </w:txbxContent>
+                </v:textbox>
+                <w10:wrap type="square" anchorx="margin"/>
+              </v:shape>
+            </w:pict>
+          </mc:Fallback>
+        </mc:AlternateContent>
+      </w:r>
+    </w:p>
+    <w:p>
+      <w:pPr>
+        <w:spacing w:line="360" w:lineRule="auto"/>
+        <w:rPr>
+          <w:rFonts w:ascii="Times New Roman" w:hAnsi="Times New Roman" w:cs="Times New Roman"/>
+          <w:sz w:val="28"/>
+          <w:szCs w:val="28"/>
+          <w:lang w:val="bg-BG"/>
+        </w:rPr>
+      </w:pPr>
+      <w:r>
+        <w:rPr>
+          <w:rFonts w:ascii="Times New Roman" w:hAnsi="Times New Roman" w:cs="Times New Roman"/>
+          <w:sz w:val="28"/>
+          <w:szCs w:val="28"/>
+          <w:lang w:val="bg-BG"/>
+        </w:rPr>
+        <w:t>Четвъртата таблица</w:t>
+      </w:r>
+      <w:r>
+        <w:rPr>
+          <w:rFonts w:ascii="Times New Roman" w:hAnsi="Times New Roman" w:cs="Times New Roman"/>
+          <w:sz w:val="28"/>
+          <w:szCs w:val="28"/>
+          <w:lang w:val="bg-BG"/>
+        </w:rPr>
+        <w:t xml:space="preserve"> (Снимка 6)</w:t>
+      </w:r>
+      <w:r>
+        <w:rPr>
+          <w:rFonts w:ascii="Times New Roman" w:hAnsi="Times New Roman" w:cs="Times New Roman"/>
+          <w:sz w:val="28"/>
+          <w:szCs w:val="28"/>
+          <w:lang w:val="bg-BG"/>
+        </w:rPr>
+        <w:t xml:space="preserve"> </w:t>
       </w:r>
       <w:r>
         <w:rPr>
@@ -8660,6 +9636,15 @@
           <w:szCs w:val="28"/>
           <w:lang w:val="bg-BG"/>
         </w:rPr>
+        <w:t xml:space="preserve">ако има такъв - </w:t>
+      </w:r>
+      <w:r>
+        <w:rPr>
+          <w:rFonts w:ascii="Times New Roman" w:hAnsi="Times New Roman" w:cs="Times New Roman"/>
+          <w:sz w:val="28"/>
+          <w:szCs w:val="28"/>
+          <w:lang w:val="bg-BG"/>
+        </w:rPr>
         <w:t>външен ключ</w:t>
       </w:r>
       <w:r>
@@ -8688,10 +9673,133 @@
           <w:rFonts w:ascii="Times New Roman" w:hAnsi="Times New Roman" w:cs="Times New Roman"/>
           <w:b/>
           <w:bCs/>
+          <w:noProof/>
           <w:sz w:val="28"/>
           <w:szCs w:val="28"/>
         </w:rPr>
         <w:lastRenderedPageBreak/>
+        <mc:AlternateContent>
+          <mc:Choice Requires="wps">
+            <w:drawing>
+              <wp:anchor distT="45720" distB="45720" distL="114300" distR="114300" simplePos="0" relativeHeight="251689984" behindDoc="0" locked="0" layoutInCell="1" allowOverlap="1" wp14:anchorId="53658013" wp14:editId="04B0E2EA">
+                <wp:simplePos x="0" y="0"/>
+                <wp:positionH relativeFrom="leftMargin">
+                  <wp:align>right</wp:align>
+                </wp:positionH>
+                <wp:positionV relativeFrom="paragraph">
+                  <wp:posOffset>8948</wp:posOffset>
+                </wp:positionV>
+                <wp:extent cx="755015" cy="269875"/>
+                <wp:effectExtent l="0" t="0" r="26035" b="15875"/>
+                <wp:wrapSquare wrapText="bothSides"/>
+                <wp:docPr id="23" name="Text Box 2"/>
+                <wp:cNvGraphicFramePr>
+                  <a:graphicFrameLocks xmlns:a="http://schemas.openxmlformats.org/drawingml/2006/main"/>
+                </wp:cNvGraphicFramePr>
+                <a:graphic xmlns:a="http://schemas.openxmlformats.org/drawingml/2006/main">
+                  <a:graphicData uri="http://schemas.microsoft.com/office/word/2010/wordprocessingShape">
+                    <wps:wsp>
+                      <wps:cNvSpPr txBox="1">
+                        <a:spLocks noChangeArrowheads="1"/>
+                      </wps:cNvSpPr>
+                      <wps:spPr bwMode="auto">
+                        <a:xfrm>
+                          <a:off x="0" y="0"/>
+                          <a:ext cx="755015" cy="269875"/>
+                        </a:xfrm>
+                        <a:prstGeom prst="rect">
+                          <a:avLst/>
+                        </a:prstGeom>
+                        <a:solidFill>
+                          <a:srgbClr val="FFFFFF"/>
+                        </a:solidFill>
+                        <a:ln w="9525">
+                          <a:solidFill>
+                            <a:schemeClr val="bg1"/>
+                          </a:solidFill>
+                          <a:miter lim="800000"/>
+                          <a:headEnd/>
+                          <a:tailEnd/>
+                        </a:ln>
+                      </wps:spPr>
+                      <wps:txbx>
+                        <w:txbxContent>
+                          <w:p>
+                            <w:pPr>
+                              <w:rPr>
+                                <w:lang w:val="bg-BG"/>
+                              </w:rPr>
+                            </w:pPr>
+                            <w:r>
+                              <w:rPr>
+                                <w:lang w:val="bg-BG"/>
+                              </w:rPr>
+                              <w:t xml:space="preserve">Снимка </w:t>
+                            </w:r>
+                            <w:r>
+                              <w:rPr>
+                                <w:lang w:val="bg-BG"/>
+                              </w:rPr>
+                              <w:t>7</w:t>
+                            </w:r>
+                          </w:p>
+                        </w:txbxContent>
+                      </wps:txbx>
+                      <wps:bodyPr rot="0" vert="horz" wrap="square" lIns="91440" tIns="45720" rIns="91440" bIns="45720" anchor="t" anchorCtr="0">
+                        <a:noAutofit/>
+                      </wps:bodyPr>
+                    </wps:wsp>
+                  </a:graphicData>
+                </a:graphic>
+                <wp14:sizeRelH relativeFrom="margin">
+                  <wp14:pctWidth>0</wp14:pctWidth>
+                </wp14:sizeRelH>
+                <wp14:sizeRelV relativeFrom="margin">
+                  <wp14:pctHeight>0</wp14:pctHeight>
+                </wp14:sizeRelV>
+              </wp:anchor>
+            </w:drawing>
+          </mc:Choice>
+          <mc:Fallback>
+            <w:pict>
+              <v:shape w14:anchorId="53658013" id="_x0000_s1032" type="#_x0000_t202" style="position:absolute;margin-left:8.25pt;margin-top:.7pt;width:59.45pt;height:21.25pt;z-index:251689984;visibility:visible;mso-wrap-style:square;mso-width-percent:0;mso-height-percent:0;mso-wrap-distance-left:9pt;mso-wrap-distance-top:3.6pt;mso-wrap-distance-right:9pt;mso-wrap-distance-bottom:3.6pt;mso-position-horizontal:right;mso-position-horizontal-relative:left-margin-area;mso-position-vertical:absolute;mso-position-vertical-relative:text;mso-width-percent:0;mso-height-percent:0;mso-width-relative:margin;mso-height-relative:margin;v-text-anchor:top" o:gfxdata="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" strokecolor="white [3212]">
+                <v:textbox>
+                  <w:txbxContent>
+                    <w:p>
+                      <w:pPr>
+                        <w:rPr>
+                          <w:lang w:val="bg-BG"/>
+                        </w:rPr>
+                      </w:pPr>
+                      <w:r>
+                        <w:rPr>
+                          <w:lang w:val="bg-BG"/>
+                        </w:rPr>
+                        <w:t xml:space="preserve">Снимка </w:t>
+                      </w:r>
+                      <w:r>
+                        <w:rPr>
+                          <w:lang w:val="bg-BG"/>
+                        </w:rPr>
+                        <w:t>7</w:t>
+                      </w:r>
+                    </w:p>
+                  </w:txbxContent>
+                </v:textbox>
+                <w10:wrap type="square" anchorx="margin"/>
+              </v:shape>
+            </w:pict>
+          </mc:Fallback>
+        </mc:AlternateContent>
+      </w:r>
+      <w:r>
+        <w:rPr>
+          <w:rFonts w:ascii="Times New Roman" w:hAnsi="Times New Roman" w:cs="Times New Roman"/>
+          <w:b/>
+          <w:bCs/>
+          <w:sz w:val="28"/>
+          <w:szCs w:val="28"/>
+        </w:rPr>
         <w:drawing>
           <wp:inline distT="0" distB="0" distL="0" distR="0" wp14:anchorId="6448CD80" wp14:editId="580091F9">
             <wp:extent cx="5734850" cy="866896"/>
@@ -8758,7 +9866,70 @@
           <w:szCs w:val="28"/>
           <w:lang w:val="bg-BG"/>
         </w:rPr>
-        <w:t>Последната таблица се казва „</w:t>
+        <w:t>След</w:t>
+      </w:r>
+      <w:r>
+        <w:rPr>
+          <w:rFonts w:ascii="Times New Roman" w:hAnsi="Times New Roman" w:cs="Times New Roman"/>
+          <w:sz w:val="28"/>
+          <w:szCs w:val="28"/>
+          <w:lang w:val="bg-BG"/>
+        </w:rPr>
+        <w:t>ващата</w:t>
+      </w:r>
+      <w:r>
+        <w:rPr>
+          <w:rFonts w:ascii="Times New Roman" w:hAnsi="Times New Roman" w:cs="Times New Roman"/>
+          <w:sz w:val="28"/>
+          <w:szCs w:val="28"/>
+          <w:lang w:val="bg-BG"/>
+        </w:rPr>
+        <w:t xml:space="preserve"> таблица </w:t>
+      </w:r>
+      <w:r>
+        <w:rPr>
+          <w:rFonts w:ascii="Times New Roman" w:hAnsi="Times New Roman" w:cs="Times New Roman"/>
+          <w:sz w:val="28"/>
+          <w:szCs w:val="28"/>
+          <w:lang w:val="bg-BG"/>
+        </w:rPr>
+        <w:t xml:space="preserve"> (Снимка </w:t>
+      </w:r>
+      <w:r>
+        <w:rPr>
+          <w:rFonts w:ascii="Times New Roman" w:hAnsi="Times New Roman" w:cs="Times New Roman"/>
+          <w:sz w:val="28"/>
+          <w:szCs w:val="28"/>
+          <w:lang w:val="bg-BG"/>
+        </w:rPr>
+        <w:t>7</w:t>
+      </w:r>
+      <w:r>
+        <w:rPr>
+          <w:rFonts w:ascii="Times New Roman" w:hAnsi="Times New Roman" w:cs="Times New Roman"/>
+          <w:sz w:val="28"/>
+          <w:szCs w:val="28"/>
+          <w:lang w:val="bg-BG"/>
+        </w:rPr>
+        <w:t>)</w:t>
+      </w:r>
+      <w:r>
+        <w:rPr>
+          <w:rFonts w:ascii="Times New Roman" w:hAnsi="Times New Roman" w:cs="Times New Roman"/>
+          <w:sz w:val="28"/>
+          <w:szCs w:val="28"/>
+          <w:lang w:val="bg-BG"/>
+        </w:rPr>
+        <w:t xml:space="preserve"> </w:t>
+      </w:r>
+      <w:r>
+        <w:rPr>
+          <w:rFonts w:ascii="Times New Roman" w:hAnsi="Times New Roman" w:cs="Times New Roman"/>
+          <w:sz w:val="28"/>
+          <w:szCs w:val="28"/>
+          <w:lang w:val="bg-BG"/>
+        </w:rPr>
+        <w:t>се казва „</w:t>
       </w:r>
       <w:r>
         <w:rPr>
@@ -8803,6 +9974,17 @@
         </w:rPr>
         <w:t>Колоните са следните:</w:t>
       </w:r>
+    </w:p>
+    <w:p>
+      <w:pPr>
+        <w:spacing w:line="360" w:lineRule="auto"/>
+        <w:rPr>
+          <w:rFonts w:ascii="Times New Roman" w:hAnsi="Times New Roman" w:cs="Times New Roman"/>
+          <w:sz w:val="28"/>
+          <w:szCs w:val="28"/>
+          <w:lang w:val="bg-BG"/>
+        </w:rPr>
+      </w:pPr>
     </w:p>
     <w:p>
       <w:pPr>
@@ -9026,7 +10208,6 @@
         </w:rPr>
         <w:t xml:space="preserve"> </w:t>
       </w:r>
-      <w:proofErr w:type="gramStart"/>
       <w:r>
         <w:rPr>
           <w:rFonts w:ascii="Times New Roman" w:hAnsi="Times New Roman" w:cs="Times New Roman"/>
@@ -9051,17 +10232,7 @@
           <w:szCs w:val="28"/>
           <w:lang w:val="bg-BG"/>
         </w:rPr>
-        <w:t>списък</w:t>
-      </w:r>
-      <w:proofErr w:type="gramEnd"/>
-      <w:r>
-        <w:rPr>
-          <w:rFonts w:ascii="Times New Roman" w:hAnsi="Times New Roman" w:cs="Times New Roman"/>
-          <w:sz w:val="28"/>
-          <w:szCs w:val="28"/>
-          <w:lang w:val="bg-BG"/>
-        </w:rPr>
-        <w:t xml:space="preserve"> с идентификационните номера на потребителите, започващи игра в четвърт финал</w:t>
+        <w:t>списък с идентификационните номера на потребителите, започващи игра в четвърт финал</w:t>
       </w:r>
     </w:p>
     <w:p>
@@ -9101,7 +10272,6 @@
         </w:rPr>
         <w:t xml:space="preserve"> </w:t>
       </w:r>
-      <w:proofErr w:type="gramStart"/>
       <w:r>
         <w:rPr>
           <w:rFonts w:ascii="Times New Roman" w:hAnsi="Times New Roman" w:cs="Times New Roman"/>
@@ -9126,17 +10296,7 @@
           <w:szCs w:val="28"/>
           <w:lang w:val="bg-BG"/>
         </w:rPr>
-        <w:t>списък</w:t>
-      </w:r>
-      <w:proofErr w:type="gramEnd"/>
-      <w:r>
-        <w:rPr>
-          <w:rFonts w:ascii="Times New Roman" w:hAnsi="Times New Roman" w:cs="Times New Roman"/>
-          <w:sz w:val="28"/>
-          <w:szCs w:val="28"/>
-          <w:lang w:val="bg-BG"/>
-        </w:rPr>
-        <w:t xml:space="preserve"> с идентификационните номера на потребителите, започващи игра в </w:t>
+        <w:t xml:space="preserve">списък с идентификационните номера на потребителите, започващи игра в </w:t>
       </w:r>
       <w:r>
         <w:rPr>
@@ -9182,7 +10342,6 @@
         </w:rPr>
         <w:t xml:space="preserve">final </w:t>
       </w:r>
-      <w:proofErr w:type="gramStart"/>
       <w:r>
         <w:rPr>
           <w:rFonts w:ascii="Times New Roman" w:hAnsi="Times New Roman" w:cs="Times New Roman"/>
@@ -9207,17 +10366,7 @@
           <w:szCs w:val="28"/>
           <w:lang w:val="bg-BG"/>
         </w:rPr>
-        <w:t>списък</w:t>
-      </w:r>
-      <w:proofErr w:type="gramEnd"/>
-      <w:r>
-        <w:rPr>
-          <w:rFonts w:ascii="Times New Roman" w:hAnsi="Times New Roman" w:cs="Times New Roman"/>
-          <w:sz w:val="28"/>
-          <w:szCs w:val="28"/>
-          <w:lang w:val="bg-BG"/>
-        </w:rPr>
-        <w:t xml:space="preserve"> с идентификационните номера на потребителите, започващи игра в четвърт финал</w:t>
+        <w:t>списък с идентификационните номера на потребителите, започващи игра в четвърт финал</w:t>
       </w:r>
     </w:p>
     <w:p>
@@ -9307,18 +10456,598 @@
           <w:szCs w:val="28"/>
         </w:rPr>
       </w:pPr>
-    </w:p>
-    <w:p>
-      <w:pPr>
-        <w:spacing w:line="360" w:lineRule="auto"/>
-        <w:rPr>
-          <w:rFonts w:ascii="Times New Roman" w:hAnsi="Times New Roman" w:cs="Times New Roman"/>
-          <w:b/>
-          <w:bCs/>
-          <w:sz w:val="28"/>
-          <w:szCs w:val="28"/>
-        </w:rPr>
-      </w:pPr>
+      <w:r>
+        <w:rPr>
+          <w:rFonts w:ascii="Times New Roman" w:hAnsi="Times New Roman" w:cs="Times New Roman"/>
+          <w:b/>
+          <w:bCs/>
+          <w:noProof/>
+          <w:sz w:val="28"/>
+          <w:szCs w:val="28"/>
+        </w:rPr>
+        <w:lastRenderedPageBreak/>
+        <mc:AlternateContent>
+          <mc:Choice Requires="wps">
+            <w:drawing>
+              <wp:anchor distT="45720" distB="45720" distL="114300" distR="114300" simplePos="0" relativeHeight="251692032" behindDoc="0" locked="0" layoutInCell="1" allowOverlap="1" wp14:anchorId="72EF9A4F" wp14:editId="3BF0FBE0">
+                <wp:simplePos x="0" y="0"/>
+                <wp:positionH relativeFrom="leftMargin">
+                  <wp:align>right</wp:align>
+                </wp:positionH>
+                <wp:positionV relativeFrom="paragraph">
+                  <wp:posOffset>78220</wp:posOffset>
+                </wp:positionV>
+                <wp:extent cx="755015" cy="269875"/>
+                <wp:effectExtent l="0" t="0" r="26035" b="15875"/>
+                <wp:wrapSquare wrapText="bothSides"/>
+                <wp:docPr id="24" name="Text Box 2"/>
+                <wp:cNvGraphicFramePr>
+                  <a:graphicFrameLocks xmlns:a="http://schemas.openxmlformats.org/drawingml/2006/main"/>
+                </wp:cNvGraphicFramePr>
+                <a:graphic xmlns:a="http://schemas.openxmlformats.org/drawingml/2006/main">
+                  <a:graphicData uri="http://schemas.microsoft.com/office/word/2010/wordprocessingShape">
+                    <wps:wsp>
+                      <wps:cNvSpPr txBox="1">
+                        <a:spLocks noChangeArrowheads="1"/>
+                      </wps:cNvSpPr>
+                      <wps:spPr bwMode="auto">
+                        <a:xfrm>
+                          <a:off x="0" y="0"/>
+                          <a:ext cx="755015" cy="269875"/>
+                        </a:xfrm>
+                        <a:prstGeom prst="rect">
+                          <a:avLst/>
+                        </a:prstGeom>
+                        <a:solidFill>
+                          <a:srgbClr val="FFFFFF"/>
+                        </a:solidFill>
+                        <a:ln w="9525">
+                          <a:solidFill>
+                            <a:schemeClr val="bg1"/>
+                          </a:solidFill>
+                          <a:miter lim="800000"/>
+                          <a:headEnd/>
+                          <a:tailEnd/>
+                        </a:ln>
+                      </wps:spPr>
+                      <wps:txbx>
+                        <w:txbxContent>
+                          <w:p>
+                            <w:pPr>
+                              <w:rPr>
+                                <w:lang w:val="bg-BG"/>
+                              </w:rPr>
+                            </w:pPr>
+                            <w:r>
+                              <w:rPr>
+                                <w:lang w:val="bg-BG"/>
+                              </w:rPr>
+                              <w:t xml:space="preserve">Снимка </w:t>
+                            </w:r>
+                            <w:r>
+                              <w:rPr>
+                                <w:lang w:val="bg-BG"/>
+                              </w:rPr>
+                              <w:t>8</w:t>
+                            </w:r>
+                          </w:p>
+                        </w:txbxContent>
+                      </wps:txbx>
+                      <wps:bodyPr rot="0" vert="horz" wrap="square" lIns="91440" tIns="45720" rIns="91440" bIns="45720" anchor="t" anchorCtr="0">
+                        <a:noAutofit/>
+                      </wps:bodyPr>
+                    </wps:wsp>
+                  </a:graphicData>
+                </a:graphic>
+                <wp14:sizeRelH relativeFrom="margin">
+                  <wp14:pctWidth>0</wp14:pctWidth>
+                </wp14:sizeRelH>
+                <wp14:sizeRelV relativeFrom="margin">
+                  <wp14:pctHeight>0</wp14:pctHeight>
+                </wp14:sizeRelV>
+              </wp:anchor>
+            </w:drawing>
+          </mc:Choice>
+          <mc:Fallback>
+            <w:pict>
+              <v:shape w14:anchorId="72EF9A4F" id="_x0000_s1033" type="#_x0000_t202" style="position:absolute;margin-left:8.25pt;margin-top:6.15pt;width:59.45pt;height:21.25pt;z-index:251692032;visibility:visible;mso-wrap-style:square;mso-width-percent:0;mso-height-percent:0;mso-wrap-distance-left:9pt;mso-wrap-distance-top:3.6pt;mso-wrap-distance-right:9pt;mso-wrap-distance-bottom:3.6pt;mso-position-horizontal:right;mso-position-horizontal-relative:left-margin-area;mso-position-vertical:absolute;mso-position-vertical-relative:text;mso-width-percent:0;mso-height-percent:0;mso-width-relative:margin;mso-height-relative:margin;v-text-anchor:top" o:gfxdata="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" strokecolor="white [3212]">
+                <v:textbox>
+                  <w:txbxContent>
+                    <w:p>
+                      <w:pPr>
+                        <w:rPr>
+                          <w:lang w:val="bg-BG"/>
+                        </w:rPr>
+                      </w:pPr>
+                      <w:r>
+                        <w:rPr>
+                          <w:lang w:val="bg-BG"/>
+                        </w:rPr>
+                        <w:t xml:space="preserve">Снимка </w:t>
+                      </w:r>
+                      <w:r>
+                        <w:rPr>
+                          <w:lang w:val="bg-BG"/>
+                        </w:rPr>
+                        <w:t>8</w:t>
+                      </w:r>
+                    </w:p>
+                  </w:txbxContent>
+                </v:textbox>
+                <w10:wrap type="square" anchorx="margin"/>
+              </v:shape>
+            </w:pict>
+          </mc:Fallback>
+        </mc:AlternateContent>
+      </w:r>
+      <w:r>
+        <w:rPr>
+          <w:rFonts w:ascii="Times New Roman" w:hAnsi="Times New Roman" w:cs="Times New Roman"/>
+          <w:b/>
+          <w:bCs/>
+          <w:sz w:val="28"/>
+          <w:szCs w:val="28"/>
+        </w:rPr>
+        <w:drawing>
+          <wp:anchor distT="0" distB="0" distL="114300" distR="114300" simplePos="0" relativeHeight="251675648" behindDoc="0" locked="0" layoutInCell="1" allowOverlap="1" wp14:anchorId="1ED8BB33" wp14:editId="429D3584">
+            <wp:simplePos x="0" y="0"/>
+            <wp:positionH relativeFrom="margin">
+              <wp:align>center</wp:align>
+            </wp:positionH>
+            <wp:positionV relativeFrom="paragraph">
+              <wp:posOffset>231</wp:posOffset>
+            </wp:positionV>
+            <wp:extent cx="5430008" cy="2657846"/>
+            <wp:effectExtent l="0" t="0" r="0" b="9525"/>
+            <wp:wrapSquare wrapText="bothSides"/>
+            <wp:docPr id="12" name="Picture 12"/>
+            <wp:cNvGraphicFramePr>
+              <a:graphicFrameLocks xmlns:a="http://schemas.openxmlformats.org/drawingml/2006/main" noChangeAspect="1"/>
+            </wp:cNvGraphicFramePr>
+            <a:graphic xmlns:a="http://schemas.openxmlformats.org/drawingml/2006/main">
+              <a:graphicData uri="http://schemas.openxmlformats.org/drawingml/2006/picture">
+                <pic:pic xmlns:pic="http://schemas.openxmlformats.org/drawingml/2006/picture">
+                  <pic:nvPicPr>
+                    <pic:cNvPr id="1" name=""/>
+                    <pic:cNvPicPr/>
+                  </pic:nvPicPr>
+                  <pic:blipFill>
+                    <a:blip r:embed="rId16">
+                      <a:extLst>
+                        <a:ext uri="{28A0092B-C50C-407E-A947-70E740481C1C}">
+                          <a14:useLocalDpi xmlns:a14="http://schemas.microsoft.com/office/drawing/2010/main" val="0"/>
+                        </a:ext>
+                      </a:extLst>
+                    </a:blip>
+                    <a:stretch>
+                      <a:fillRect/>
+                    </a:stretch>
+                  </pic:blipFill>
+                  <pic:spPr>
+                    <a:xfrm>
+                      <a:off x="0" y="0"/>
+                      <a:ext cx="5430008" cy="2657846"/>
+                    </a:xfrm>
+                    <a:prstGeom prst="rect">
+                      <a:avLst/>
+                    </a:prstGeom>
+                  </pic:spPr>
+                </pic:pic>
+              </a:graphicData>
+            </a:graphic>
+          </wp:anchor>
+        </w:drawing>
+      </w:r>
+    </w:p>
+    <w:p>
+      <w:pPr>
+        <w:spacing w:line="360" w:lineRule="auto"/>
+        <w:rPr>
+          <w:rFonts w:ascii="Times New Roman" w:hAnsi="Times New Roman" w:cs="Times New Roman"/>
+          <w:b/>
+          <w:bCs/>
+          <w:sz w:val="28"/>
+          <w:szCs w:val="28"/>
+        </w:rPr>
+      </w:pPr>
+    </w:p>
+    <w:p>
+      <w:pPr>
+        <w:spacing w:line="360" w:lineRule="auto"/>
+        <w:rPr>
+          <w:rFonts w:ascii="Times New Roman" w:hAnsi="Times New Roman" w:cs="Times New Roman"/>
+          <w:sz w:val="28"/>
+          <w:szCs w:val="28"/>
+          <w:lang w:val="bg-BG"/>
+        </w:rPr>
+      </w:pPr>
+      <w:r>
+        <w:rPr>
+          <w:rFonts w:ascii="Times New Roman" w:hAnsi="Times New Roman" w:cs="Times New Roman"/>
+          <w:sz w:val="28"/>
+          <w:szCs w:val="28"/>
+          <w:lang w:val="bg-BG"/>
+        </w:rPr>
+        <w:t>Последната таблица</w:t>
+      </w:r>
+      <w:r>
+        <w:rPr>
+          <w:rFonts w:ascii="Times New Roman" w:hAnsi="Times New Roman" w:cs="Times New Roman"/>
+          <w:sz w:val="28"/>
+          <w:szCs w:val="28"/>
+          <w:lang w:val="bg-BG"/>
+        </w:rPr>
+        <w:t xml:space="preserve"> (Снимка 8)</w:t>
+      </w:r>
+      <w:r>
+        <w:rPr>
+          <w:rFonts w:ascii="Times New Roman" w:hAnsi="Times New Roman" w:cs="Times New Roman"/>
+          <w:sz w:val="28"/>
+          <w:szCs w:val="28"/>
+          <w:lang w:val="bg-BG"/>
+        </w:rPr>
+        <w:t xml:space="preserve"> се казва „</w:t>
+      </w:r>
+      <w:r>
+        <w:rPr>
+          <w:rFonts w:ascii="Times New Roman" w:hAnsi="Times New Roman" w:cs="Times New Roman"/>
+          <w:sz w:val="28"/>
+          <w:szCs w:val="28"/>
+        </w:rPr>
+        <w:t>messages</w:t>
+      </w:r>
+      <w:r>
+        <w:rPr>
+          <w:rFonts w:ascii="Times New Roman" w:hAnsi="Times New Roman" w:cs="Times New Roman"/>
+          <w:sz w:val="28"/>
+          <w:szCs w:val="28"/>
+          <w:lang w:val="bg-BG"/>
+        </w:rPr>
+        <w:t>“</w:t>
+      </w:r>
+      <w:r>
+        <w:rPr>
+          <w:rFonts w:ascii="Times New Roman" w:hAnsi="Times New Roman" w:cs="Times New Roman"/>
+          <w:sz w:val="28"/>
+          <w:szCs w:val="28"/>
+        </w:rPr>
+        <w:t xml:space="preserve"> </w:t>
+      </w:r>
+      <w:r>
+        <w:rPr>
+          <w:rFonts w:ascii="Times New Roman" w:hAnsi="Times New Roman" w:cs="Times New Roman"/>
+          <w:sz w:val="28"/>
+          <w:szCs w:val="28"/>
+          <w:lang w:val="bg-BG"/>
+        </w:rPr>
+        <w:t>и съдържа данни за всички съобщения, изпратени в чат по време на игр</w:t>
+      </w:r>
+      <w:r>
+        <w:rPr>
+          <w:rFonts w:ascii="Times New Roman" w:hAnsi="Times New Roman" w:cs="Times New Roman"/>
+          <w:sz w:val="28"/>
+          <w:szCs w:val="28"/>
+          <w:lang w:val="bg-BG"/>
+        </w:rPr>
+        <w:t>и</w:t>
+      </w:r>
+      <w:r>
+        <w:rPr>
+          <w:rFonts w:ascii="Times New Roman" w:hAnsi="Times New Roman" w:cs="Times New Roman"/>
+          <w:sz w:val="28"/>
+          <w:szCs w:val="28"/>
+          <w:lang w:val="bg-BG"/>
+        </w:rPr>
+        <w:t>те</w:t>
+      </w:r>
+      <w:r>
+        <w:rPr>
+          <w:rFonts w:ascii="Times New Roman" w:hAnsi="Times New Roman" w:cs="Times New Roman"/>
+          <w:sz w:val="28"/>
+          <w:szCs w:val="28"/>
+          <w:lang w:val="bg-BG"/>
+        </w:rPr>
+        <w:t xml:space="preserve">. </w:t>
+      </w:r>
+      <w:r>
+        <w:rPr>
+          <w:rFonts w:ascii="Times New Roman" w:hAnsi="Times New Roman" w:cs="Times New Roman"/>
+          <w:sz w:val="28"/>
+          <w:szCs w:val="28"/>
+          <w:lang w:val="bg-BG"/>
+        </w:rPr>
+        <w:t xml:space="preserve">Тя съдържа следните </w:t>
+      </w:r>
+      <w:r>
+        <w:rPr>
+          <w:rFonts w:ascii="Times New Roman" w:hAnsi="Times New Roman" w:cs="Times New Roman"/>
+          <w:sz w:val="28"/>
+          <w:szCs w:val="28"/>
+          <w:lang w:val="bg-BG"/>
+        </w:rPr>
+        <w:t>атрибути</w:t>
+      </w:r>
+      <w:r>
+        <w:rPr>
+          <w:rFonts w:ascii="Times New Roman" w:hAnsi="Times New Roman" w:cs="Times New Roman"/>
+          <w:sz w:val="28"/>
+          <w:szCs w:val="28"/>
+          <w:lang w:val="bg-BG"/>
+        </w:rPr>
+        <w:t>:</w:t>
+      </w:r>
+    </w:p>
+    <w:p>
+      <w:pPr>
+        <w:spacing w:line="360" w:lineRule="auto"/>
+        <w:rPr>
+          <w:rFonts w:ascii="Times New Roman" w:hAnsi="Times New Roman" w:cs="Times New Roman"/>
+          <w:sz w:val="28"/>
+          <w:szCs w:val="28"/>
+          <w:lang w:val="bg-BG"/>
+        </w:rPr>
+      </w:pPr>
+    </w:p>
+    <w:p>
+      <w:pPr>
+        <w:pStyle w:val="ListParagraph"/>
+        <w:numPr>
+          <w:ilvl w:val="0"/>
+          <w:numId w:val="6"/>
+        </w:numPr>
+        <w:spacing w:line="360" w:lineRule="auto"/>
+        <w:rPr>
+          <w:rFonts w:ascii="Times New Roman" w:hAnsi="Times New Roman" w:cs="Times New Roman"/>
+          <w:i/>
+          <w:iCs/>
+          <w:sz w:val="28"/>
+          <w:szCs w:val="28"/>
+          <w:lang w:val="bg-BG"/>
+        </w:rPr>
+      </w:pPr>
+      <w:r>
+        <w:rPr>
+          <w:rFonts w:ascii="Times New Roman" w:hAnsi="Times New Roman" w:cs="Times New Roman"/>
+          <w:i/>
+          <w:iCs/>
+          <w:sz w:val="28"/>
+          <w:szCs w:val="28"/>
+        </w:rPr>
+        <w:t>id</w:t>
+      </w:r>
+      <w:r>
+        <w:rPr>
+          <w:rFonts w:ascii="Times New Roman" w:hAnsi="Times New Roman" w:cs="Times New Roman"/>
+          <w:i/>
+          <w:iCs/>
+          <w:sz w:val="28"/>
+          <w:szCs w:val="28"/>
+        </w:rPr>
+        <w:t xml:space="preserve"> – </w:t>
+      </w:r>
+      <w:r>
+        <w:rPr>
+          <w:rFonts w:ascii="Times New Roman" w:hAnsi="Times New Roman" w:cs="Times New Roman"/>
+          <w:sz w:val="28"/>
+          <w:szCs w:val="28"/>
+          <w:lang w:val="bg-BG"/>
+        </w:rPr>
+        <w:t>идентификационен номер на съобщението (първичен ключ)</w:t>
+      </w:r>
+    </w:p>
+    <w:p>
+      <w:pPr>
+        <w:pStyle w:val="ListParagraph"/>
+        <w:numPr>
+          <w:ilvl w:val="0"/>
+          <w:numId w:val="6"/>
+        </w:numPr>
+        <w:spacing w:line="360" w:lineRule="auto"/>
+        <w:rPr>
+          <w:rFonts w:ascii="Times New Roman" w:hAnsi="Times New Roman" w:cs="Times New Roman"/>
+          <w:i/>
+          <w:iCs/>
+          <w:sz w:val="28"/>
+          <w:szCs w:val="28"/>
+          <w:lang w:val="bg-BG"/>
+        </w:rPr>
+      </w:pPr>
+      <w:proofErr w:type="spellStart"/>
+      <w:r>
+        <w:rPr>
+          <w:rFonts w:ascii="Times New Roman" w:hAnsi="Times New Roman" w:cs="Times New Roman"/>
+          <w:i/>
+          <w:iCs/>
+          <w:sz w:val="28"/>
+          <w:szCs w:val="28"/>
+        </w:rPr>
+        <w:t>user_id</w:t>
+      </w:r>
+      <w:proofErr w:type="spellEnd"/>
+      <w:r>
+        <w:rPr>
+          <w:rFonts w:ascii="Times New Roman" w:hAnsi="Times New Roman" w:cs="Times New Roman"/>
+          <w:i/>
+          <w:iCs/>
+          <w:sz w:val="28"/>
+          <w:szCs w:val="28"/>
+          <w:lang w:val="bg-BG"/>
+        </w:rPr>
+        <w:t xml:space="preserve"> – </w:t>
+      </w:r>
+      <w:r>
+        <w:rPr>
+          <w:rFonts w:ascii="Times New Roman" w:hAnsi="Times New Roman" w:cs="Times New Roman"/>
+          <w:sz w:val="28"/>
+          <w:szCs w:val="28"/>
+          <w:lang w:val="bg-BG"/>
+        </w:rPr>
+        <w:t>идентификационен номер на потребителя, който е изпратил съобщението (външен ключ)</w:t>
+      </w:r>
+    </w:p>
+    <w:p>
+      <w:pPr>
+        <w:pStyle w:val="ListParagraph"/>
+        <w:numPr>
+          <w:ilvl w:val="0"/>
+          <w:numId w:val="6"/>
+        </w:numPr>
+        <w:spacing w:line="360" w:lineRule="auto"/>
+        <w:rPr>
+          <w:rFonts w:ascii="Times New Roman" w:hAnsi="Times New Roman" w:cs="Times New Roman"/>
+          <w:i/>
+          <w:iCs/>
+          <w:sz w:val="28"/>
+          <w:szCs w:val="28"/>
+          <w:lang w:val="bg-BG"/>
+        </w:rPr>
+      </w:pPr>
+      <w:proofErr w:type="spellStart"/>
+      <w:r>
+        <w:rPr>
+          <w:rFonts w:ascii="Times New Roman" w:hAnsi="Times New Roman" w:cs="Times New Roman"/>
+          <w:i/>
+          <w:iCs/>
+          <w:sz w:val="28"/>
+          <w:szCs w:val="28"/>
+        </w:rPr>
+        <w:t>game_id</w:t>
+      </w:r>
+      <w:proofErr w:type="spellEnd"/>
+      <w:r>
+        <w:rPr>
+          <w:rFonts w:ascii="Times New Roman" w:hAnsi="Times New Roman" w:cs="Times New Roman"/>
+          <w:i/>
+          <w:iCs/>
+          <w:sz w:val="28"/>
+          <w:szCs w:val="28"/>
+          <w:lang w:val="bg-BG"/>
+        </w:rPr>
+        <w:t xml:space="preserve"> – </w:t>
+      </w:r>
+      <w:r>
+        <w:rPr>
+          <w:rFonts w:ascii="Times New Roman" w:hAnsi="Times New Roman" w:cs="Times New Roman"/>
+          <w:sz w:val="28"/>
+          <w:szCs w:val="28"/>
+          <w:lang w:val="bg-BG"/>
+        </w:rPr>
+        <w:t>идентификационно име на играта, по време на която потребителя</w:t>
+      </w:r>
+      <w:r>
+        <w:rPr>
+          <w:rFonts w:ascii="Times New Roman" w:hAnsi="Times New Roman" w:cs="Times New Roman"/>
+          <w:sz w:val="28"/>
+          <w:szCs w:val="28"/>
+          <w:lang w:val="bg-BG"/>
+        </w:rPr>
+        <w:t>т</w:t>
+      </w:r>
+      <w:r>
+        <w:rPr>
+          <w:rFonts w:ascii="Times New Roman" w:hAnsi="Times New Roman" w:cs="Times New Roman"/>
+          <w:sz w:val="28"/>
+          <w:szCs w:val="28"/>
+          <w:lang w:val="bg-BG"/>
+        </w:rPr>
+        <w:t xml:space="preserve"> е изпратил съобщението</w:t>
+      </w:r>
+    </w:p>
+    <w:p>
+      <w:pPr>
+        <w:pStyle w:val="ListParagraph"/>
+        <w:numPr>
+          <w:ilvl w:val="0"/>
+          <w:numId w:val="6"/>
+        </w:numPr>
+        <w:spacing w:line="360" w:lineRule="auto"/>
+        <w:rPr>
+          <w:rFonts w:ascii="Times New Roman" w:hAnsi="Times New Roman" w:cs="Times New Roman"/>
+          <w:i/>
+          <w:iCs/>
+          <w:sz w:val="28"/>
+          <w:szCs w:val="28"/>
+          <w:lang w:val="bg-BG"/>
+        </w:rPr>
+      </w:pPr>
+      <w:r>
+        <w:rPr>
+          <w:rFonts w:ascii="Times New Roman" w:hAnsi="Times New Roman" w:cs="Times New Roman"/>
+          <w:i/>
+          <w:iCs/>
+          <w:sz w:val="28"/>
+          <w:szCs w:val="28"/>
+        </w:rPr>
+        <w:t>text</w:t>
+      </w:r>
+      <w:r>
+        <w:rPr>
+          <w:rFonts w:ascii="Times New Roman" w:hAnsi="Times New Roman" w:cs="Times New Roman"/>
+          <w:i/>
+          <w:iCs/>
+          <w:sz w:val="28"/>
+          <w:szCs w:val="28"/>
+          <w:lang w:val="bg-BG"/>
+        </w:rPr>
+        <w:t xml:space="preserve"> – </w:t>
+      </w:r>
+      <w:r>
+        <w:rPr>
+          <w:rFonts w:ascii="Times New Roman" w:hAnsi="Times New Roman" w:cs="Times New Roman"/>
+          <w:sz w:val="28"/>
+          <w:szCs w:val="28"/>
+          <w:lang w:val="bg-BG"/>
+        </w:rPr>
+        <w:t>текстът на самото съобщение</w:t>
+      </w:r>
+    </w:p>
+    <w:p>
+      <w:pPr>
+        <w:pStyle w:val="ListParagraph"/>
+        <w:numPr>
+          <w:ilvl w:val="0"/>
+          <w:numId w:val="6"/>
+        </w:numPr>
+        <w:spacing w:line="360" w:lineRule="auto"/>
+        <w:rPr>
+          <w:rFonts w:ascii="Times New Roman" w:hAnsi="Times New Roman" w:cs="Times New Roman"/>
+          <w:i/>
+          <w:iCs/>
+          <w:sz w:val="28"/>
+          <w:szCs w:val="28"/>
+          <w:lang w:val="bg-BG"/>
+        </w:rPr>
+      </w:pPr>
+      <w:r>
+        <w:rPr>
+          <w:rFonts w:ascii="Times New Roman" w:hAnsi="Times New Roman" w:cs="Times New Roman"/>
+          <w:i/>
+          <w:iCs/>
+          <w:sz w:val="28"/>
+          <w:szCs w:val="28"/>
+        </w:rPr>
+        <w:t>time</w:t>
+      </w:r>
+      <w:r>
+        <w:rPr>
+          <w:rFonts w:ascii="Times New Roman" w:hAnsi="Times New Roman" w:cs="Times New Roman"/>
+          <w:i/>
+          <w:iCs/>
+          <w:sz w:val="28"/>
+          <w:szCs w:val="28"/>
+          <w:lang w:val="bg-BG"/>
+        </w:rPr>
+        <w:t xml:space="preserve"> – </w:t>
+      </w:r>
+      <w:r>
+        <w:rPr>
+          <w:rFonts w:ascii="Times New Roman" w:hAnsi="Times New Roman" w:cs="Times New Roman"/>
+          <w:sz w:val="28"/>
+          <w:szCs w:val="28"/>
+          <w:lang w:val="bg-BG"/>
+        </w:rPr>
+        <w:t>датата и часа, в които съобщението е било изпратено</w:t>
+      </w:r>
     </w:p>
     <w:p>
       <w:pPr>
@@ -10028,7 +11757,6 @@
         <w:t xml:space="preserve"> add-apt-repository </w:t>
       </w:r>
       <w:proofErr w:type="spellStart"/>
-      <w:proofErr w:type="gramStart"/>
       <w:r>
         <w:rPr>
           <w:rFonts w:ascii="Times New Roman" w:hAnsi="Times New Roman" w:cs="Times New Roman"/>
@@ -10040,7 +11768,6 @@
         <w:t>ppa:deadsnakes</w:t>
       </w:r>
       <w:proofErr w:type="spellEnd"/>
-      <w:proofErr w:type="gramEnd"/>
       <w:r>
         <w:rPr>
           <w:rFonts w:ascii="Times New Roman" w:hAnsi="Times New Roman" w:cs="Times New Roman"/>
@@ -11286,7 +13013,6 @@
         <w:t>export CHESS_DATABASE='</w:t>
       </w:r>
       <w:proofErr w:type="spellStart"/>
-      <w:proofErr w:type="gramStart"/>
       <w:r>
         <w:rPr>
           <w:rFonts w:ascii="Times New Roman" w:eastAsia="Times New Roman" w:hAnsi="Times New Roman" w:cs="Times New Roman"/>
@@ -11342,7 +13068,6 @@
         <w:t>chess.db</w:t>
       </w:r>
       <w:proofErr w:type="spellEnd"/>
-      <w:proofErr w:type="gramEnd"/>
       <w:r>
         <w:rPr>
           <w:rFonts w:ascii="Times New Roman" w:eastAsia="Times New Roman" w:hAnsi="Times New Roman" w:cs="Times New Roman"/>
@@ -11910,7 +13635,7 @@
                     </pic:cNvPicPr>
                   </pic:nvPicPr>
                   <pic:blipFill>
-                    <a:blip r:embed="rId16" cstate="print">
+                    <a:blip r:embed="rId17" cstate="print">
                       <a:extLst>
                         <a:ext uri="{28A0092B-C50C-407E-A947-70E740481C1C}">
                           <a14:useLocalDpi xmlns:a14="http://schemas.microsoft.com/office/drawing/2010/main" val="0"/>
@@ -12406,18 +14131,18 @@
         </w:rPr>
         <w:lastRenderedPageBreak/>
         <w:drawing>
-          <wp:anchor distT="0" distB="0" distL="114300" distR="114300" simplePos="0" relativeHeight="251661312" behindDoc="0" locked="0" layoutInCell="1" allowOverlap="1" wp14:anchorId="378132D6" wp14:editId="69229DE9">
+          <wp:anchor distT="0" distB="0" distL="114300" distR="114300" simplePos="0" relativeHeight="251694080" behindDoc="0" locked="0" layoutInCell="1" allowOverlap="1" wp14:anchorId="1B229410" wp14:editId="6168D453">
             <wp:simplePos x="0" y="0"/>
             <wp:positionH relativeFrom="margin">
               <wp:align>center</wp:align>
             </wp:positionH>
             <wp:positionV relativeFrom="paragraph">
-              <wp:posOffset>288</wp:posOffset>
+              <wp:posOffset>404</wp:posOffset>
             </wp:positionV>
-            <wp:extent cx="7244080" cy="4077335"/>
+            <wp:extent cx="6534150" cy="3677920"/>
             <wp:effectExtent l="0" t="0" r="0" b="0"/>
             <wp:wrapSquare wrapText="bothSides"/>
-            <wp:docPr id="6" name="Picture 6"/>
+            <wp:docPr id="25" name="Picture 25"/>
             <wp:cNvGraphicFramePr>
               <a:graphicFrameLocks xmlns:a="http://schemas.openxmlformats.org/drawingml/2006/main" noChangeAspect="1"/>
             </wp:cNvGraphicFramePr>
@@ -12425,13 +14150,13 @@
               <a:graphicData uri="http://schemas.openxmlformats.org/drawingml/2006/picture">
                 <pic:pic xmlns:pic="http://schemas.openxmlformats.org/drawingml/2006/picture">
                   <pic:nvPicPr>
-                    <pic:cNvPr id="0" name="Picture 7"/>
+                    <pic:cNvPr id="0" name="Picture 1"/>
                     <pic:cNvPicPr>
                       <a:picLocks noChangeAspect="1" noChangeArrowheads="1"/>
                     </pic:cNvPicPr>
                   </pic:nvPicPr>
                   <pic:blipFill>
-                    <a:blip r:embed="rId17" cstate="print">
+                    <a:blip r:embed="rId18" cstate="print">
                       <a:extLst>
                         <a:ext uri="{28A0092B-C50C-407E-A947-70E740481C1C}">
                           <a14:useLocalDpi xmlns:a14="http://schemas.microsoft.com/office/drawing/2010/main" val="0"/>
@@ -12446,7 +14171,7 @@
                   <pic:spPr bwMode="auto">
                     <a:xfrm>
                       <a:off x="0" y="0"/>
-                      <a:ext cx="7244080" cy="4077335"/>
+                      <a:ext cx="6534150" cy="3677920"/>
                     </a:xfrm>
                     <a:prstGeom prst="rect">
                       <a:avLst/>
@@ -12809,65 +14534,54 @@
           <w:szCs w:val="28"/>
           <w:lang w:val="bg-BG"/>
         </w:rPr>
+        <w:t>Всяка игра от списъка</w:t>
+      </w:r>
+      <w:r>
+        <w:rPr>
+          <w:rFonts w:ascii="Times New Roman" w:hAnsi="Times New Roman" w:cs="Times New Roman"/>
+          <w:sz w:val="28"/>
+          <w:szCs w:val="28"/>
+          <w:lang w:val="bg-BG"/>
+        </w:rPr>
+        <w:t xml:space="preserve"> представлява линк към страница, където </w:t>
+      </w:r>
+      <w:r>
+        <w:rPr>
+          <w:rFonts w:ascii="Times New Roman" w:hAnsi="Times New Roman" w:cs="Times New Roman"/>
+          <w:sz w:val="28"/>
+          <w:szCs w:val="28"/>
+          <w:lang w:val="bg-BG"/>
+        </w:rPr>
+        <w:t>играта може да бъде проследена ход по ход.</w:t>
+      </w:r>
+    </w:p>
+    <w:p>
+      <w:pPr>
+        <w:spacing w:line="360" w:lineRule="auto"/>
+        <w:rPr>
+          <w:rFonts w:ascii="Times New Roman" w:hAnsi="Times New Roman" w:cs="Times New Roman"/>
+          <w:sz w:val="28"/>
+          <w:szCs w:val="28"/>
+          <w:lang w:val="bg-BG"/>
+        </w:rPr>
+      </w:pPr>
+      <w:r>
+        <w:rPr>
+          <w:rFonts w:ascii="Times New Roman" w:hAnsi="Times New Roman" w:cs="Times New Roman"/>
+          <w:noProof/>
+          <w:sz w:val="28"/>
+          <w:szCs w:val="28"/>
+          <w:lang w:val="bg-BG"/>
+        </w:rPr>
         <w:lastRenderedPageBreak/>
-        <w:t>Всяка игра от списъка</w:t>
-      </w:r>
-      <w:r>
-        <w:rPr>
-          <w:rFonts w:ascii="Times New Roman" w:hAnsi="Times New Roman" w:cs="Times New Roman"/>
-          <w:sz w:val="28"/>
-          <w:szCs w:val="28"/>
-          <w:lang w:val="bg-BG"/>
-        </w:rPr>
-        <w:t xml:space="preserve"> представлява линк към страница, където </w:t>
-      </w:r>
-      <w:r>
-        <w:rPr>
-          <w:rFonts w:ascii="Times New Roman" w:hAnsi="Times New Roman" w:cs="Times New Roman"/>
-          <w:sz w:val="28"/>
-          <w:szCs w:val="28"/>
-          <w:lang w:val="bg-BG"/>
-        </w:rPr>
-        <w:t>играта може да бъде проследена ход по ход.</w:t>
-      </w:r>
-    </w:p>
-    <w:p>
-      <w:pPr>
-        <w:spacing w:line="360" w:lineRule="auto"/>
-        <w:rPr>
-          <w:rFonts w:ascii="Times New Roman" w:hAnsi="Times New Roman" w:cs="Times New Roman"/>
-          <w:sz w:val="28"/>
-          <w:szCs w:val="28"/>
-          <w:lang w:val="bg-BG"/>
-        </w:rPr>
-      </w:pPr>
-    </w:p>
-    <w:p>
-      <w:pPr>
-        <w:spacing w:line="360" w:lineRule="auto"/>
-        <w:rPr>
-          <w:rFonts w:ascii="Times New Roman" w:hAnsi="Times New Roman" w:cs="Times New Roman"/>
-          <w:sz w:val="28"/>
-          <w:szCs w:val="28"/>
-          <w:lang w:val="bg-BG"/>
-        </w:rPr>
-      </w:pPr>
-      <w:r>
-        <w:rPr>
-          <w:rFonts w:ascii="Times New Roman" w:hAnsi="Times New Roman" w:cs="Times New Roman"/>
-          <w:noProof/>
-          <w:sz w:val="28"/>
-          <w:szCs w:val="28"/>
-          <w:lang w:val="bg-BG"/>
-        </w:rPr>
         <w:drawing>
-          <wp:anchor distT="0" distB="0" distL="114300" distR="114300" simplePos="0" relativeHeight="251662336" behindDoc="0" locked="0" layoutInCell="1" allowOverlap="1" wp14:anchorId="66999C90" wp14:editId="7ACAF358">
+          <wp:anchor distT="0" distB="0" distL="114300" distR="114300" simplePos="0" relativeHeight="251662336" behindDoc="0" locked="0" layoutInCell="1" allowOverlap="1" wp14:anchorId="66999C90" wp14:editId="07493A8D">
             <wp:simplePos x="0" y="0"/>
             <wp:positionH relativeFrom="margin">
               <wp:align>center</wp:align>
             </wp:positionH>
             <wp:positionV relativeFrom="paragraph">
-              <wp:posOffset>115</wp:posOffset>
+              <wp:posOffset>231</wp:posOffset>
             </wp:positionV>
             <wp:extent cx="7107382" cy="4000938"/>
             <wp:effectExtent l="0" t="0" r="0" b="0"/>
@@ -12886,7 +14600,7 @@
                     </pic:cNvPicPr>
                   </pic:nvPicPr>
                   <pic:blipFill>
-                    <a:blip r:embed="rId18" cstate="print">
+                    <a:blip r:embed="rId19" cstate="print">
                       <a:extLst>
                         <a:ext uri="{28A0092B-C50C-407E-A947-70E740481C1C}">
                           <a14:useLocalDpi xmlns:a14="http://schemas.microsoft.com/office/drawing/2010/main" val="0"/>
@@ -12945,6 +14659,17 @@
           <w:lang w:val="bg-BG"/>
         </w:rPr>
       </w:pPr>
+    </w:p>
+    <w:p>
+      <w:pPr>
+        <w:spacing w:line="360" w:lineRule="auto"/>
+        <w:rPr>
+          <w:rFonts w:ascii="Times New Roman" w:hAnsi="Times New Roman" w:cs="Times New Roman"/>
+          <w:sz w:val="28"/>
+          <w:szCs w:val="28"/>
+          <w:lang w:val="bg-BG"/>
+        </w:rPr>
+      </w:pPr>
       <w:r>
         <w:rPr>
           <w:rFonts w:ascii="Times New Roman" w:hAnsi="Times New Roman" w:cs="Times New Roman"/>
@@ -13149,7 +14874,7 @@
                     </pic:cNvPicPr>
                   </pic:nvPicPr>
                   <pic:blipFill>
-                    <a:blip r:embed="rId19" cstate="print">
+                    <a:blip r:embed="rId20" cstate="print">
                       <a:extLst>
                         <a:ext uri="{28A0092B-C50C-407E-A947-70E740481C1C}">
                           <a14:useLocalDpi xmlns:a14="http://schemas.microsoft.com/office/drawing/2010/main" val="0"/>
@@ -13228,7 +14953,7 @@
                     </pic:cNvPicPr>
                   </pic:nvPicPr>
                   <pic:blipFill>
-                    <a:blip r:embed="rId20" cstate="print">
+                    <a:blip r:embed="rId21" cstate="print">
                       <a:extLst>
                         <a:ext uri="{28A0092B-C50C-407E-A947-70E740481C1C}">
                           <a14:useLocalDpi xmlns:a14="http://schemas.microsoft.com/office/drawing/2010/main" val="0"/>
@@ -13308,232 +15033,323 @@
       </w:pPr>
       <w:r>
         <w:rPr>
-          <w:rFonts w:ascii="Times New Roman" w:hAnsi="Times New Roman" w:cs="Times New Roman"/>
-          <w:b/>
-          <w:bCs/>
-          <w:sz w:val="28"/>
-          <w:szCs w:val="28"/>
+          <w:noProof/>
         </w:rPr>
         <w:lastRenderedPageBreak/>
-        <w:t>ЗАКЛЮЧЕНИЕ</w:t>
-      </w:r>
-    </w:p>
-    <w:p>
-      <w:pPr>
-        <w:spacing w:line="360" w:lineRule="auto"/>
-        <w:rPr>
-          <w:rFonts w:ascii="Times New Roman" w:hAnsi="Times New Roman" w:cs="Times New Roman"/>
-          <w:b/>
-          <w:bCs/>
-          <w:sz w:val="28"/>
-          <w:szCs w:val="28"/>
-        </w:rPr>
-      </w:pPr>
-    </w:p>
-    <w:p>
-      <w:pPr>
-        <w:spacing w:line="360" w:lineRule="auto"/>
-        <w:rPr>
-          <w:rFonts w:ascii="Times New Roman" w:hAnsi="Times New Roman" w:cs="Times New Roman"/>
-          <w:b/>
-          <w:bCs/>
-          <w:sz w:val="28"/>
-          <w:szCs w:val="28"/>
-          <w:lang w:val="bg-BG"/>
-        </w:rPr>
-      </w:pPr>
-      <w:r>
-        <w:rPr>
-          <w:rFonts w:ascii="Times New Roman" w:hAnsi="Times New Roman" w:cs="Times New Roman"/>
-          <w:b/>
-          <w:bCs/>
-          <w:sz w:val="28"/>
-          <w:szCs w:val="28"/>
-          <w:lang w:val="bg-BG"/>
-        </w:rPr>
-        <w:t>Обобщение</w:t>
-      </w:r>
-    </w:p>
-    <w:p>
-      <w:pPr>
-        <w:spacing w:line="360" w:lineRule="auto"/>
-        <w:rPr>
-          <w:rFonts w:ascii="Times New Roman" w:hAnsi="Times New Roman" w:cs="Times New Roman"/>
-          <w:sz w:val="28"/>
-          <w:szCs w:val="28"/>
-          <w:lang w:val="bg-BG"/>
-        </w:rPr>
-      </w:pPr>
-      <w:r>
-        <w:rPr>
-          <w:rFonts w:ascii="Times New Roman" w:hAnsi="Times New Roman" w:cs="Times New Roman"/>
-          <w:sz w:val="28"/>
-          <w:szCs w:val="28"/>
-          <w:lang w:val="bg-BG"/>
-        </w:rPr>
-        <w:t xml:space="preserve">Чрез разработването на този проект бе постигната една напълно функционална реализация на </w:t>
-      </w:r>
-      <w:r>
-        <w:rPr>
-          <w:rFonts w:ascii="Times New Roman" w:hAnsi="Times New Roman" w:cs="Times New Roman"/>
-          <w:sz w:val="28"/>
-          <w:szCs w:val="28"/>
-        </w:rPr>
-        <w:t xml:space="preserve">WEB </w:t>
-      </w:r>
-      <w:r>
-        <w:rPr>
-          <w:rFonts w:ascii="Times New Roman" w:hAnsi="Times New Roman" w:cs="Times New Roman"/>
-          <w:sz w:val="28"/>
-          <w:szCs w:val="28"/>
-          <w:lang w:val="bg-BG"/>
-        </w:rPr>
-        <w:t>приложение за игра на шах,</w:t>
-      </w:r>
-      <w:r>
-        <w:rPr>
-          <w:rFonts w:ascii="Times New Roman" w:hAnsi="Times New Roman" w:cs="Times New Roman"/>
-          <w:sz w:val="28"/>
-          <w:szCs w:val="28"/>
-          <w:lang w:val="bg-BG"/>
-        </w:rPr>
-        <w:t xml:space="preserve"> като</w:t>
-      </w:r>
-      <w:r>
-        <w:rPr>
-          <w:rFonts w:ascii="Times New Roman" w:hAnsi="Times New Roman" w:cs="Times New Roman"/>
-          <w:sz w:val="28"/>
-          <w:szCs w:val="28"/>
-          <w:lang w:val="bg-BG"/>
-        </w:rPr>
-        <w:t xml:space="preserve"> </w:t>
-      </w:r>
-      <w:r>
-        <w:rPr>
-          <w:rFonts w:ascii="Times New Roman" w:hAnsi="Times New Roman" w:cs="Times New Roman"/>
-          <w:sz w:val="28"/>
-          <w:szCs w:val="28"/>
-          <w:lang w:val="bg-BG"/>
-        </w:rPr>
-        <w:t xml:space="preserve">самата игра представлява </w:t>
-      </w:r>
-      <w:r>
-        <w:rPr>
-          <w:rFonts w:ascii="Times New Roman" w:hAnsi="Times New Roman" w:cs="Times New Roman"/>
-          <w:sz w:val="28"/>
-          <w:szCs w:val="28"/>
-          <w:lang w:val="bg-BG"/>
-        </w:rPr>
-        <w:t xml:space="preserve">ядрото, а сървъра и клиентската част </w:t>
-      </w:r>
-      <w:r>
-        <w:rPr>
-          <w:rFonts w:ascii="Times New Roman" w:hAnsi="Times New Roman" w:cs="Times New Roman"/>
-          <w:sz w:val="28"/>
-          <w:szCs w:val="28"/>
-          <w:lang w:val="bg-BG"/>
-        </w:rPr>
-        <w:t xml:space="preserve">са нужни, за да може играта да бъде използвана по лесен, достъпен и </w:t>
-      </w:r>
-      <w:r>
-        <w:rPr>
-          <w:rFonts w:ascii="Times New Roman" w:hAnsi="Times New Roman" w:cs="Times New Roman"/>
-          <w:sz w:val="28"/>
-          <w:szCs w:val="28"/>
-          <w:lang w:val="bg-BG"/>
-        </w:rPr>
-        <w:t>приятен за потребителите начин.</w:t>
-      </w:r>
-      <w:r>
-        <w:rPr>
-          <w:rFonts w:ascii="Times New Roman" w:hAnsi="Times New Roman" w:cs="Times New Roman"/>
-          <w:sz w:val="28"/>
-          <w:szCs w:val="28"/>
-          <w:lang w:val="bg-BG"/>
-        </w:rPr>
-        <w:t xml:space="preserve"> </w:t>
-      </w:r>
-    </w:p>
-    <w:p>
-      <w:pPr>
-        <w:spacing w:line="360" w:lineRule="auto"/>
-        <w:rPr>
-          <w:rFonts w:ascii="Times New Roman" w:hAnsi="Times New Roman" w:cs="Times New Roman"/>
-          <w:sz w:val="28"/>
-          <w:szCs w:val="28"/>
-          <w:lang w:val="bg-BG"/>
-        </w:rPr>
-      </w:pPr>
-    </w:p>
-    <w:p>
-      <w:pPr>
-        <w:spacing w:line="360" w:lineRule="auto"/>
-        <w:rPr>
-          <w:rFonts w:ascii="Times New Roman" w:hAnsi="Times New Roman" w:cs="Times New Roman"/>
-          <w:b/>
-          <w:bCs/>
-          <w:sz w:val="28"/>
-          <w:szCs w:val="28"/>
-          <w:lang w:val="bg-BG"/>
-        </w:rPr>
-      </w:pPr>
-      <w:r>
-        <w:rPr>
-          <w:rFonts w:ascii="Times New Roman" w:hAnsi="Times New Roman" w:cs="Times New Roman"/>
-          <w:b/>
-          <w:bCs/>
-          <w:sz w:val="28"/>
-          <w:szCs w:val="28"/>
-          <w:lang w:val="bg-BG"/>
-        </w:rPr>
-        <w:t>Бъдещи подобрения</w:t>
-      </w:r>
-    </w:p>
-    <w:p>
-      <w:pPr>
-        <w:spacing w:line="360" w:lineRule="auto"/>
-        <w:rPr>
-          <w:rFonts w:ascii="Times New Roman" w:hAnsi="Times New Roman" w:cs="Times New Roman"/>
-          <w:sz w:val="28"/>
-          <w:szCs w:val="28"/>
-          <w:lang w:val="bg-BG"/>
-        </w:rPr>
-      </w:pPr>
-      <w:r>
-        <w:rPr>
-          <w:rFonts w:ascii="Times New Roman" w:hAnsi="Times New Roman" w:cs="Times New Roman"/>
-          <w:sz w:val="28"/>
-          <w:szCs w:val="28"/>
-          <w:lang w:val="bg-BG"/>
-        </w:rPr>
-        <w:t xml:space="preserve">За да бъде възможна реализацията на проекта </w:t>
-      </w:r>
-      <w:r>
-        <w:rPr>
-          <w:rFonts w:ascii="Times New Roman" w:hAnsi="Times New Roman" w:cs="Times New Roman"/>
-          <w:sz w:val="28"/>
-          <w:szCs w:val="28"/>
-          <w:lang w:val="bg-BG"/>
-        </w:rPr>
-        <w:t>на пазарно ниво</w:t>
-      </w:r>
-      <w:r>
-        <w:rPr>
-          <w:rFonts w:ascii="Times New Roman" w:hAnsi="Times New Roman" w:cs="Times New Roman"/>
-          <w:sz w:val="28"/>
-          <w:szCs w:val="28"/>
-          <w:lang w:val="bg-BG"/>
-        </w:rPr>
-        <w:t xml:space="preserve"> трябва да се извършат следните промени/</w:t>
-      </w:r>
-      <w:r>
-        <w:rPr>
-          <w:rFonts w:ascii="Times New Roman" w:hAnsi="Times New Roman" w:cs="Times New Roman"/>
-          <w:sz w:val="28"/>
-          <w:szCs w:val="28"/>
-          <w:lang w:val="bg-BG"/>
-        </w:rPr>
-        <w:t>допълнителни имплементации:</w:t>
+        <w:drawing>
+          <wp:anchor distT="0" distB="0" distL="114300" distR="114300" simplePos="0" relativeHeight="251695104" behindDoc="0" locked="0" layoutInCell="1" allowOverlap="1" wp14:anchorId="7DDDFFD1" wp14:editId="02B7D17F">
+            <wp:simplePos x="0" y="0"/>
+            <wp:positionH relativeFrom="margin">
+              <wp:align>center</wp:align>
+            </wp:positionH>
+            <wp:positionV relativeFrom="paragraph">
+              <wp:posOffset>0</wp:posOffset>
+            </wp:positionV>
+            <wp:extent cx="6351905" cy="3571875"/>
+            <wp:effectExtent l="0" t="0" r="0" b="9525"/>
+            <wp:wrapSquare wrapText="bothSides"/>
+            <wp:docPr id="26" name="Picture 26"/>
+            <wp:cNvGraphicFramePr>
+              <a:graphicFrameLocks xmlns:a="http://schemas.openxmlformats.org/drawingml/2006/main" noChangeAspect="1"/>
+            </wp:cNvGraphicFramePr>
+            <a:graphic xmlns:a="http://schemas.openxmlformats.org/drawingml/2006/main">
+              <a:graphicData uri="http://schemas.openxmlformats.org/drawingml/2006/picture">
+                <pic:pic xmlns:pic="http://schemas.openxmlformats.org/drawingml/2006/picture">
+                  <pic:nvPicPr>
+                    <pic:cNvPr id="1" name=""/>
+                    <pic:cNvPicPr/>
+                  </pic:nvPicPr>
+                  <pic:blipFill>
+                    <a:blip r:embed="rId22" cstate="print">
+                      <a:extLst>
+                        <a:ext uri="{28A0092B-C50C-407E-A947-70E740481C1C}">
+                          <a14:useLocalDpi xmlns:a14="http://schemas.microsoft.com/office/drawing/2010/main" val="0"/>
+                        </a:ext>
+                      </a:extLst>
+                    </a:blip>
+                    <a:stretch>
+                      <a:fillRect/>
+                    </a:stretch>
+                  </pic:blipFill>
+                  <pic:spPr>
+                    <a:xfrm>
+                      <a:off x="0" y="0"/>
+                      <a:ext cx="6351905" cy="3571875"/>
+                    </a:xfrm>
+                    <a:prstGeom prst="rect">
+                      <a:avLst/>
+                    </a:prstGeom>
+                  </pic:spPr>
+                </pic:pic>
+              </a:graphicData>
+            </a:graphic>
+            <wp14:sizeRelH relativeFrom="margin">
+              <wp14:pctWidth>0</wp14:pctWidth>
+            </wp14:sizeRelH>
+            <wp14:sizeRelV relativeFrom="margin">
+              <wp14:pctHeight>0</wp14:pctHeight>
+            </wp14:sizeRelV>
+          </wp:anchor>
+        </w:drawing>
+      </w:r>
+    </w:p>
+    <w:p>
+      <w:pPr>
+        <w:spacing w:line="360" w:lineRule="auto"/>
+        <w:rPr>
+          <w:rFonts w:ascii="Times New Roman" w:hAnsi="Times New Roman" w:cs="Times New Roman"/>
+          <w:sz w:val="28"/>
+          <w:szCs w:val="28"/>
+          <w:lang w:val="bg-BG"/>
+        </w:rPr>
+      </w:pPr>
+      <w:r>
+        <w:rPr>
+          <w:noProof/>
+        </w:rPr>
+        <w:drawing>
+          <wp:anchor distT="0" distB="0" distL="114300" distR="114300" simplePos="0" relativeHeight="251696128" behindDoc="0" locked="0" layoutInCell="1" allowOverlap="1" wp14:anchorId="46DFC91D" wp14:editId="729DEA36">
+            <wp:simplePos x="0" y="0"/>
+            <wp:positionH relativeFrom="margin">
+              <wp:align>center</wp:align>
+            </wp:positionH>
+            <wp:positionV relativeFrom="paragraph">
+              <wp:posOffset>655320</wp:posOffset>
+            </wp:positionV>
+            <wp:extent cx="6367780" cy="3581400"/>
+            <wp:effectExtent l="0" t="0" r="0" b="0"/>
+            <wp:wrapSquare wrapText="bothSides"/>
+            <wp:docPr id="27" name="Picture 27"/>
+            <wp:cNvGraphicFramePr>
+              <a:graphicFrameLocks xmlns:a="http://schemas.openxmlformats.org/drawingml/2006/main" noChangeAspect="1"/>
+            </wp:cNvGraphicFramePr>
+            <a:graphic xmlns:a="http://schemas.openxmlformats.org/drawingml/2006/main">
+              <a:graphicData uri="http://schemas.openxmlformats.org/drawingml/2006/picture">
+                <pic:pic xmlns:pic="http://schemas.openxmlformats.org/drawingml/2006/picture">
+                  <pic:nvPicPr>
+                    <pic:cNvPr id="1" name=""/>
+                    <pic:cNvPicPr/>
+                  </pic:nvPicPr>
+                  <pic:blipFill>
+                    <a:blip r:embed="rId23" cstate="print">
+                      <a:extLst>
+                        <a:ext uri="{28A0092B-C50C-407E-A947-70E740481C1C}">
+                          <a14:useLocalDpi xmlns:a14="http://schemas.microsoft.com/office/drawing/2010/main" val="0"/>
+                        </a:ext>
+                      </a:extLst>
+                    </a:blip>
+                    <a:stretch>
+                      <a:fillRect/>
+                    </a:stretch>
+                  </pic:blipFill>
+                  <pic:spPr>
+                    <a:xfrm>
+                      <a:off x="0" y="0"/>
+                      <a:ext cx="6367780" cy="3581400"/>
+                    </a:xfrm>
+                    <a:prstGeom prst="rect">
+                      <a:avLst/>
+                    </a:prstGeom>
+                  </pic:spPr>
+                </pic:pic>
+              </a:graphicData>
+            </a:graphic>
+            <wp14:sizeRelH relativeFrom="margin">
+              <wp14:pctWidth>0</wp14:pctWidth>
+            </wp14:sizeRelH>
+            <wp14:sizeRelV relativeFrom="margin">
+              <wp14:pctHeight>0</wp14:pctHeight>
+            </wp14:sizeRelV>
+          </wp:anchor>
+        </w:drawing>
+      </w:r>
+      <w:r>
+        <w:rPr>
+          <w:rFonts w:ascii="Times New Roman" w:hAnsi="Times New Roman" w:cs="Times New Roman"/>
+          <w:sz w:val="28"/>
+          <w:szCs w:val="28"/>
+          <w:lang w:val="bg-BG"/>
+        </w:rPr>
+        <w:t xml:space="preserve">На </w:t>
+      </w:r>
+      <w:r>
+        <w:rPr>
+          <w:rFonts w:ascii="Times New Roman" w:hAnsi="Times New Roman" w:cs="Times New Roman"/>
+          <w:sz w:val="28"/>
+          <w:szCs w:val="28"/>
+          <w:lang w:val="bg-BG"/>
+        </w:rPr>
+        <w:t xml:space="preserve">снимките отгоре и отдолу са показани екраните на играча с белите фигури и </w:t>
+      </w:r>
+      <w:r>
+        <w:rPr>
+          <w:rFonts w:ascii="Times New Roman" w:hAnsi="Times New Roman" w:cs="Times New Roman"/>
+          <w:sz w:val="28"/>
+          <w:szCs w:val="28"/>
+          <w:lang w:val="bg-BG"/>
+        </w:rPr>
+        <w:t xml:space="preserve">на </w:t>
+      </w:r>
+      <w:r>
+        <w:rPr>
+          <w:rFonts w:ascii="Times New Roman" w:hAnsi="Times New Roman" w:cs="Times New Roman"/>
+          <w:sz w:val="28"/>
+          <w:szCs w:val="28"/>
+          <w:lang w:val="bg-BG"/>
+        </w:rPr>
+        <w:t>играча с черните</w:t>
+      </w:r>
+      <w:r>
+        <w:rPr>
+          <w:rFonts w:ascii="Times New Roman" w:hAnsi="Times New Roman" w:cs="Times New Roman"/>
+          <w:sz w:val="28"/>
+          <w:szCs w:val="28"/>
+          <w:lang w:val="bg-BG"/>
+        </w:rPr>
+        <w:t>.</w:t>
+      </w:r>
+    </w:p>
+    <w:p>
+      <w:pPr>
+        <w:spacing w:line="360" w:lineRule="auto"/>
+        <w:rPr>
+          <w:rFonts w:ascii="Times New Roman" w:hAnsi="Times New Roman" w:cs="Times New Roman"/>
+          <w:b/>
+          <w:bCs/>
+          <w:sz w:val="28"/>
+          <w:szCs w:val="28"/>
+        </w:rPr>
+      </w:pPr>
+      <w:r>
+        <w:rPr>
+          <w:noProof/>
+        </w:rPr>
+        <w:lastRenderedPageBreak/>
+        <w:drawing>
+          <wp:anchor distT="0" distB="0" distL="114300" distR="114300" simplePos="0" relativeHeight="251697152" behindDoc="0" locked="0" layoutInCell="1" allowOverlap="1" wp14:anchorId="16050D83" wp14:editId="59F2D073">
+            <wp:simplePos x="0" y="0"/>
+            <wp:positionH relativeFrom="margin">
+              <wp:align>center</wp:align>
+            </wp:positionH>
+            <wp:positionV relativeFrom="paragraph">
+              <wp:posOffset>404</wp:posOffset>
+            </wp:positionV>
+            <wp:extent cx="7131050" cy="4010660"/>
+            <wp:effectExtent l="0" t="0" r="0" b="8890"/>
+            <wp:wrapSquare wrapText="bothSides"/>
+            <wp:docPr id="28" name="Picture 28"/>
+            <wp:cNvGraphicFramePr>
+              <a:graphicFrameLocks xmlns:a="http://schemas.openxmlformats.org/drawingml/2006/main" noChangeAspect="1"/>
+            </wp:cNvGraphicFramePr>
+            <a:graphic xmlns:a="http://schemas.openxmlformats.org/drawingml/2006/main">
+              <a:graphicData uri="http://schemas.openxmlformats.org/drawingml/2006/picture">
+                <pic:pic xmlns:pic="http://schemas.openxmlformats.org/drawingml/2006/picture">
+                  <pic:nvPicPr>
+                    <pic:cNvPr id="1" name=""/>
+                    <pic:cNvPicPr/>
+                  </pic:nvPicPr>
+                  <pic:blipFill>
+                    <a:blip r:embed="rId24" cstate="print">
+                      <a:extLst>
+                        <a:ext uri="{28A0092B-C50C-407E-A947-70E740481C1C}">
+                          <a14:useLocalDpi xmlns:a14="http://schemas.microsoft.com/office/drawing/2010/main" val="0"/>
+                        </a:ext>
+                      </a:extLst>
+                    </a:blip>
+                    <a:stretch>
+                      <a:fillRect/>
+                    </a:stretch>
+                  </pic:blipFill>
+                  <pic:spPr>
+                    <a:xfrm>
+                      <a:off x="0" y="0"/>
+                      <a:ext cx="7131050" cy="4010660"/>
+                    </a:xfrm>
+                    <a:prstGeom prst="rect">
+                      <a:avLst/>
+                    </a:prstGeom>
+                  </pic:spPr>
+                </pic:pic>
+              </a:graphicData>
+            </a:graphic>
+            <wp14:sizeRelH relativeFrom="margin">
+              <wp14:pctWidth>0</wp14:pctWidth>
+            </wp14:sizeRelH>
+            <wp14:sizeRelV relativeFrom="margin">
+              <wp14:pctHeight>0</wp14:pctHeight>
+            </wp14:sizeRelV>
+          </wp:anchor>
+        </w:drawing>
+      </w:r>
+    </w:p>
+    <w:p>
+      <w:pPr>
+        <w:spacing w:line="360" w:lineRule="auto"/>
+        <w:rPr>
+          <w:rFonts w:ascii="Times New Roman" w:hAnsi="Times New Roman" w:cs="Times New Roman"/>
+          <w:b/>
+          <w:bCs/>
+          <w:sz w:val="28"/>
+          <w:szCs w:val="28"/>
+        </w:rPr>
+      </w:pPr>
+    </w:p>
+    <w:p>
+      <w:pPr>
+        <w:spacing w:line="360" w:lineRule="auto"/>
+        <w:rPr>
+          <w:rFonts w:ascii="Times New Roman" w:hAnsi="Times New Roman" w:cs="Times New Roman"/>
+          <w:sz w:val="28"/>
+          <w:szCs w:val="28"/>
+          <w:lang w:val="bg-BG"/>
+        </w:rPr>
+      </w:pPr>
+      <w:r>
+        <w:rPr>
+          <w:rFonts w:ascii="Times New Roman" w:hAnsi="Times New Roman" w:cs="Times New Roman"/>
+          <w:sz w:val="28"/>
+          <w:szCs w:val="28"/>
+          <w:lang w:val="bg-BG"/>
+        </w:rPr>
+        <w:t>Бутонът вляво служи за показване и скриване на чата по време на играта.</w:t>
+      </w:r>
+    </w:p>
+    <w:p>
+      <w:pPr>
+        <w:spacing w:line="360" w:lineRule="auto"/>
+        <w:rPr>
+          <w:rFonts w:ascii="Times New Roman" w:hAnsi="Times New Roman" w:cs="Times New Roman"/>
+          <w:sz w:val="28"/>
+          <w:szCs w:val="28"/>
+          <w:lang w:val="bg-BG"/>
+        </w:rPr>
+      </w:pPr>
+      <w:r>
+        <w:rPr>
+          <w:rFonts w:ascii="Times New Roman" w:hAnsi="Times New Roman" w:cs="Times New Roman"/>
+          <w:sz w:val="28"/>
+          <w:szCs w:val="28"/>
+          <w:lang w:val="bg-BG"/>
+        </w:rPr>
+        <w:t xml:space="preserve">Съобщенията се показват </w:t>
+      </w:r>
+      <w:r>
+        <w:rPr>
+          <w:rFonts w:ascii="Times New Roman" w:hAnsi="Times New Roman" w:cs="Times New Roman"/>
+          <w:sz w:val="28"/>
+          <w:szCs w:val="28"/>
+          <w:lang w:val="bg-BG"/>
+        </w:rPr>
+        <w:t>чрез следните параметри</w:t>
+      </w:r>
+      <w:r>
+        <w:rPr>
+          <w:rFonts w:ascii="Times New Roman" w:hAnsi="Times New Roman" w:cs="Times New Roman"/>
+          <w:sz w:val="28"/>
+          <w:szCs w:val="28"/>
+          <w:lang w:val="bg-BG"/>
+        </w:rPr>
+        <w:t>:</w:t>
       </w:r>
     </w:p>
     <w:p>
@@ -13558,7 +15374,7 @@
           <w:szCs w:val="28"/>
           <w:lang w:val="bg-BG"/>
         </w:rPr>
-        <w:t>да се напишат тестове за сървърните и клиентските функционалности</w:t>
+        <w:t>час и минута на изпращане</w:t>
       </w:r>
     </w:p>
     <w:p>
@@ -13583,52 +15399,7 @@
           <w:szCs w:val="28"/>
           <w:lang w:val="bg-BG"/>
         </w:rPr>
-        <w:t xml:space="preserve">да се подобри ефективността </w:t>
-      </w:r>
-      <w:r>
-        <w:rPr>
-          <w:rFonts w:ascii="Times New Roman" w:hAnsi="Times New Roman" w:cs="Times New Roman"/>
-          <w:sz w:val="28"/>
-          <w:szCs w:val="28"/>
-          <w:lang w:val="bg-BG"/>
-        </w:rPr>
-        <w:t xml:space="preserve">на софтуера </w:t>
-      </w:r>
-      <w:r>
-        <w:rPr>
-          <w:rFonts w:ascii="Times New Roman" w:hAnsi="Times New Roman" w:cs="Times New Roman"/>
-          <w:sz w:val="28"/>
-          <w:szCs w:val="28"/>
-          <w:lang w:val="bg-BG"/>
-        </w:rPr>
-        <w:t xml:space="preserve">и </w:t>
-      </w:r>
-      <w:r>
-        <w:rPr>
-          <w:rFonts w:ascii="Times New Roman" w:hAnsi="Times New Roman" w:cs="Times New Roman"/>
-          <w:sz w:val="28"/>
-          <w:szCs w:val="28"/>
-          <w:lang w:val="bg-BG"/>
-        </w:rPr>
-        <w:t>максималния</w:t>
-      </w:r>
-      <w:r>
-        <w:rPr>
-          <w:rFonts w:ascii="Times New Roman" w:hAnsi="Times New Roman" w:cs="Times New Roman"/>
-          <w:sz w:val="28"/>
-          <w:szCs w:val="28"/>
-          <w:lang w:val="bg-BG"/>
-        </w:rPr>
-        <w:t xml:space="preserve"> размер на данни, които могат да бъдат използвани</w:t>
-      </w:r>
-      <w:r>
-        <w:rPr>
-          <w:rFonts w:ascii="Times New Roman" w:hAnsi="Times New Roman" w:cs="Times New Roman"/>
-          <w:sz w:val="28"/>
-          <w:szCs w:val="28"/>
-          <w:lang w:val="bg-BG"/>
-        </w:rPr>
-        <w:t xml:space="preserve"> от системата</w:t>
+        <w:t>името на потребителя, който е изпратил съобщението</w:t>
       </w:r>
     </w:p>
     <w:p>
@@ -13653,34 +15424,292 @@
           <w:szCs w:val="28"/>
           <w:lang w:val="bg-BG"/>
         </w:rPr>
-        <w:t xml:space="preserve">да се имплементира някакъв вид комуникация между потребителите извън конкретна игра, например </w:t>
-      </w:r>
-      <w:r>
-        <w:rPr>
-          <w:rFonts w:ascii="Times New Roman" w:hAnsi="Times New Roman" w:cs="Times New Roman"/>
-          <w:sz w:val="28"/>
-          <w:szCs w:val="28"/>
-          <w:lang w:val="bg-BG"/>
-        </w:rPr>
-        <w:t xml:space="preserve">отбори от играчи и възможност за </w:t>
-      </w:r>
-      <w:r>
-        <w:rPr>
-          <w:rFonts w:ascii="Times New Roman" w:hAnsi="Times New Roman" w:cs="Times New Roman"/>
-          <w:sz w:val="28"/>
-          <w:szCs w:val="28"/>
-          <w:lang w:val="bg-BG"/>
-        </w:rPr>
-        <w:t>покана за игра</w:t>
-      </w:r>
-      <w:r>
-        <w:rPr>
-          <w:rFonts w:ascii="Times New Roman" w:hAnsi="Times New Roman" w:cs="Times New Roman"/>
-          <w:sz w:val="28"/>
-          <w:szCs w:val="28"/>
-          <w:lang w:val="bg-BG"/>
-        </w:rPr>
-        <w:t xml:space="preserve"> между тях</w:t>
+        <w:t>текста на съобщението</w:t>
+      </w:r>
+    </w:p>
+    <w:p>
+      <w:pPr>
+        <w:spacing w:line="360" w:lineRule="auto"/>
+        <w:rPr>
+          <w:rFonts w:ascii="Times New Roman" w:hAnsi="Times New Roman" w:cs="Times New Roman"/>
+          <w:sz w:val="28"/>
+          <w:szCs w:val="28"/>
+          <w:lang w:val="bg-BG"/>
+        </w:rPr>
+      </w:pPr>
+      <w:r>
+        <w:rPr>
+          <w:rFonts w:ascii="Times New Roman" w:hAnsi="Times New Roman" w:cs="Times New Roman"/>
+          <w:sz w:val="28"/>
+          <w:szCs w:val="28"/>
+          <w:lang w:val="bg-BG"/>
+        </w:rPr>
+        <w:t>Съобщенията са сортирани по време на изпращане в низходящ ред, тоест най-скорошните се появяват първи.</w:t>
+      </w:r>
+    </w:p>
+    <w:p>
+      <w:pPr>
+        <w:spacing w:line="360" w:lineRule="auto"/>
+        <w:rPr>
+          <w:rFonts w:ascii="Times New Roman" w:hAnsi="Times New Roman" w:cs="Times New Roman"/>
+          <w:b/>
+          <w:bCs/>
+          <w:sz w:val="28"/>
+          <w:szCs w:val="28"/>
+        </w:rPr>
+      </w:pPr>
+    </w:p>
+    <w:p>
+      <w:pPr>
+        <w:spacing w:line="360" w:lineRule="auto"/>
+        <w:rPr>
+          <w:rFonts w:ascii="Times New Roman" w:hAnsi="Times New Roman" w:cs="Times New Roman"/>
+          <w:b/>
+          <w:bCs/>
+          <w:sz w:val="28"/>
+          <w:szCs w:val="28"/>
+        </w:rPr>
+      </w:pPr>
+    </w:p>
+    <w:p>
+      <w:pPr>
+        <w:spacing w:line="360" w:lineRule="auto"/>
+        <w:rPr>
+          <w:rFonts w:ascii="Times New Roman" w:hAnsi="Times New Roman" w:cs="Times New Roman"/>
+          <w:b/>
+          <w:bCs/>
+          <w:sz w:val="28"/>
+          <w:szCs w:val="28"/>
+        </w:rPr>
+      </w:pPr>
+      <w:r>
+        <w:rPr>
+          <w:rFonts w:ascii="Times New Roman" w:hAnsi="Times New Roman" w:cs="Times New Roman"/>
+          <w:b/>
+          <w:bCs/>
+          <w:sz w:val="28"/>
+          <w:szCs w:val="28"/>
+        </w:rPr>
+        <w:lastRenderedPageBreak/>
+        <w:t>ЗАКЛЮЧЕНИЕ</w:t>
+      </w:r>
+    </w:p>
+    <w:p>
+      <w:pPr>
+        <w:spacing w:line="360" w:lineRule="auto"/>
+        <w:rPr>
+          <w:rFonts w:ascii="Times New Roman" w:hAnsi="Times New Roman" w:cs="Times New Roman"/>
+          <w:b/>
+          <w:bCs/>
+          <w:sz w:val="28"/>
+          <w:szCs w:val="28"/>
+        </w:rPr>
+      </w:pPr>
+    </w:p>
+    <w:p>
+      <w:pPr>
+        <w:spacing w:line="360" w:lineRule="auto"/>
+        <w:rPr>
+          <w:rFonts w:ascii="Times New Roman" w:hAnsi="Times New Roman" w:cs="Times New Roman"/>
+          <w:b/>
+          <w:bCs/>
+          <w:sz w:val="28"/>
+          <w:szCs w:val="28"/>
+          <w:lang w:val="bg-BG"/>
+        </w:rPr>
+      </w:pPr>
+      <w:r>
+        <w:rPr>
+          <w:rFonts w:ascii="Times New Roman" w:hAnsi="Times New Roman" w:cs="Times New Roman"/>
+          <w:b/>
+          <w:bCs/>
+          <w:sz w:val="28"/>
+          <w:szCs w:val="28"/>
+          <w:lang w:val="bg-BG"/>
+        </w:rPr>
+        <w:t>Обобщение</w:t>
+      </w:r>
+    </w:p>
+    <w:p>
+      <w:pPr>
+        <w:spacing w:line="360" w:lineRule="auto"/>
+        <w:rPr>
+          <w:rFonts w:ascii="Times New Roman" w:hAnsi="Times New Roman" w:cs="Times New Roman"/>
+          <w:sz w:val="28"/>
+          <w:szCs w:val="28"/>
+          <w:lang w:val="bg-BG"/>
+        </w:rPr>
+      </w:pPr>
+      <w:r>
+        <w:rPr>
+          <w:rFonts w:ascii="Times New Roman" w:hAnsi="Times New Roman" w:cs="Times New Roman"/>
+          <w:sz w:val="28"/>
+          <w:szCs w:val="28"/>
+          <w:lang w:val="bg-BG"/>
+        </w:rPr>
+        <w:t xml:space="preserve">Чрез разработването на този проект бе постигната една напълно функционална реализация на </w:t>
+      </w:r>
+      <w:r>
+        <w:rPr>
+          <w:rFonts w:ascii="Times New Roman" w:hAnsi="Times New Roman" w:cs="Times New Roman"/>
+          <w:sz w:val="28"/>
+          <w:szCs w:val="28"/>
+        </w:rPr>
+        <w:t xml:space="preserve">WEB </w:t>
+      </w:r>
+      <w:r>
+        <w:rPr>
+          <w:rFonts w:ascii="Times New Roman" w:hAnsi="Times New Roman" w:cs="Times New Roman"/>
+          <w:sz w:val="28"/>
+          <w:szCs w:val="28"/>
+          <w:lang w:val="bg-BG"/>
+        </w:rPr>
+        <w:t>приложение за игра на шах,</w:t>
+      </w:r>
+      <w:r>
+        <w:rPr>
+          <w:rFonts w:ascii="Times New Roman" w:hAnsi="Times New Roman" w:cs="Times New Roman"/>
+          <w:sz w:val="28"/>
+          <w:szCs w:val="28"/>
+          <w:lang w:val="bg-BG"/>
+        </w:rPr>
+        <w:t xml:space="preserve"> като</w:t>
+      </w:r>
+      <w:r>
+        <w:rPr>
+          <w:rFonts w:ascii="Times New Roman" w:hAnsi="Times New Roman" w:cs="Times New Roman"/>
+          <w:sz w:val="28"/>
+          <w:szCs w:val="28"/>
+          <w:lang w:val="bg-BG"/>
+        </w:rPr>
+        <w:t xml:space="preserve"> </w:t>
+      </w:r>
+      <w:r>
+        <w:rPr>
+          <w:rFonts w:ascii="Times New Roman" w:hAnsi="Times New Roman" w:cs="Times New Roman"/>
+          <w:sz w:val="28"/>
+          <w:szCs w:val="28"/>
+          <w:lang w:val="bg-BG"/>
+        </w:rPr>
+        <w:t xml:space="preserve">самата игра представлява </w:t>
+      </w:r>
+      <w:r>
+        <w:rPr>
+          <w:rFonts w:ascii="Times New Roman" w:hAnsi="Times New Roman" w:cs="Times New Roman"/>
+          <w:sz w:val="28"/>
+          <w:szCs w:val="28"/>
+          <w:lang w:val="bg-BG"/>
+        </w:rPr>
+        <w:t xml:space="preserve">ядрото, а сървъра и клиентската част </w:t>
+      </w:r>
+      <w:r>
+        <w:rPr>
+          <w:rFonts w:ascii="Times New Roman" w:hAnsi="Times New Roman" w:cs="Times New Roman"/>
+          <w:sz w:val="28"/>
+          <w:szCs w:val="28"/>
+          <w:lang w:val="bg-BG"/>
+        </w:rPr>
+        <w:t xml:space="preserve">са нужни, за да може играта да бъде използвана по лесен, достъпен и </w:t>
+      </w:r>
+      <w:r>
+        <w:rPr>
+          <w:rFonts w:ascii="Times New Roman" w:hAnsi="Times New Roman" w:cs="Times New Roman"/>
+          <w:sz w:val="28"/>
+          <w:szCs w:val="28"/>
+          <w:lang w:val="bg-BG"/>
+        </w:rPr>
+        <w:t>приятен за потребителите начин.</w:t>
+      </w:r>
+      <w:r>
+        <w:rPr>
+          <w:rFonts w:ascii="Times New Roman" w:hAnsi="Times New Roman" w:cs="Times New Roman"/>
+          <w:sz w:val="28"/>
+          <w:szCs w:val="28"/>
+          <w:lang w:val="bg-BG"/>
+        </w:rPr>
+        <w:t xml:space="preserve"> </w:t>
+      </w:r>
+    </w:p>
+    <w:p>
+      <w:pPr>
+        <w:spacing w:line="360" w:lineRule="auto"/>
+        <w:rPr>
+          <w:rFonts w:ascii="Times New Roman" w:hAnsi="Times New Roman" w:cs="Times New Roman"/>
+          <w:sz w:val="28"/>
+          <w:szCs w:val="28"/>
+          <w:lang w:val="bg-BG"/>
+        </w:rPr>
+      </w:pPr>
+    </w:p>
+    <w:p>
+      <w:pPr>
+        <w:spacing w:line="360" w:lineRule="auto"/>
+        <w:rPr>
+          <w:rFonts w:ascii="Times New Roman" w:hAnsi="Times New Roman" w:cs="Times New Roman"/>
+          <w:b/>
+          <w:bCs/>
+          <w:sz w:val="28"/>
+          <w:szCs w:val="28"/>
+          <w:lang w:val="bg-BG"/>
+        </w:rPr>
+      </w:pPr>
+      <w:r>
+        <w:rPr>
+          <w:rFonts w:ascii="Times New Roman" w:hAnsi="Times New Roman" w:cs="Times New Roman"/>
+          <w:b/>
+          <w:bCs/>
+          <w:sz w:val="28"/>
+          <w:szCs w:val="28"/>
+          <w:lang w:val="bg-BG"/>
+        </w:rPr>
+        <w:t>Бъдещи подобрения</w:t>
+      </w:r>
+    </w:p>
+    <w:p>
+      <w:pPr>
+        <w:spacing w:line="360" w:lineRule="auto"/>
+        <w:rPr>
+          <w:rFonts w:ascii="Times New Roman" w:hAnsi="Times New Roman" w:cs="Times New Roman"/>
+          <w:sz w:val="28"/>
+          <w:szCs w:val="28"/>
+          <w:lang w:val="bg-BG"/>
+        </w:rPr>
+      </w:pPr>
+      <w:r>
+        <w:rPr>
+          <w:rFonts w:ascii="Times New Roman" w:hAnsi="Times New Roman" w:cs="Times New Roman"/>
+          <w:sz w:val="28"/>
+          <w:szCs w:val="28"/>
+          <w:lang w:val="bg-BG"/>
+        </w:rPr>
+        <w:t xml:space="preserve">За да бъде възможна реализацията на проекта </w:t>
+      </w:r>
+      <w:r>
+        <w:rPr>
+          <w:rFonts w:ascii="Times New Roman" w:hAnsi="Times New Roman" w:cs="Times New Roman"/>
+          <w:sz w:val="28"/>
+          <w:szCs w:val="28"/>
+          <w:lang w:val="bg-BG"/>
+        </w:rPr>
+        <w:t>на пазарно ниво</w:t>
+      </w:r>
+      <w:r>
+        <w:rPr>
+          <w:rFonts w:ascii="Times New Roman" w:hAnsi="Times New Roman" w:cs="Times New Roman"/>
+          <w:sz w:val="28"/>
+          <w:szCs w:val="28"/>
+          <w:lang w:val="bg-BG"/>
+        </w:rPr>
+        <w:t xml:space="preserve"> трябва да се извършат следните промени/</w:t>
+      </w:r>
+      <w:r>
+        <w:rPr>
+          <w:rFonts w:ascii="Times New Roman" w:hAnsi="Times New Roman" w:cs="Times New Roman"/>
+          <w:sz w:val="28"/>
+          <w:szCs w:val="28"/>
+          <w:lang w:val="bg-BG"/>
+        </w:rPr>
+        <w:t>допълнителни имплементации:</w:t>
       </w:r>
     </w:p>
     <w:p>
@@ -13705,90 +15734,7 @@
           <w:szCs w:val="28"/>
           <w:lang w:val="bg-BG"/>
         </w:rPr>
-        <w:t xml:space="preserve">да се имплементира изкуствен интелект под формата на </w:t>
-      </w:r>
-      <w:proofErr w:type="spellStart"/>
-      <w:r>
-        <w:rPr>
-          <w:rFonts w:ascii="Times New Roman" w:hAnsi="Times New Roman" w:cs="Times New Roman"/>
-          <w:sz w:val="28"/>
-          <w:szCs w:val="28"/>
-          <w:lang w:val="bg-BG"/>
-        </w:rPr>
-        <w:t>бот</w:t>
-      </w:r>
-      <w:proofErr w:type="spellEnd"/>
-      <w:r>
-        <w:rPr>
-          <w:rFonts w:ascii="Times New Roman" w:hAnsi="Times New Roman" w:cs="Times New Roman"/>
-          <w:sz w:val="28"/>
-          <w:szCs w:val="28"/>
-          <w:lang w:val="bg-BG"/>
-        </w:rPr>
-        <w:t>,</w:t>
-      </w:r>
-      <w:r>
-        <w:rPr>
-          <w:rFonts w:ascii="Times New Roman" w:hAnsi="Times New Roman" w:cs="Times New Roman"/>
-          <w:sz w:val="28"/>
-          <w:szCs w:val="28"/>
-          <w:lang w:val="bg-BG"/>
-        </w:rPr>
-        <w:t xml:space="preserve"> който да играе с по</w:t>
-      </w:r>
-      <w:r>
-        <w:rPr>
-          <w:rFonts w:ascii="Times New Roman" w:hAnsi="Times New Roman" w:cs="Times New Roman"/>
-          <w:sz w:val="28"/>
-          <w:szCs w:val="28"/>
-          <w:lang w:val="bg-BG"/>
-        </w:rPr>
-        <w:t>требителя</w:t>
-      </w:r>
-      <w:r>
-        <w:rPr>
-          <w:rFonts w:ascii="Times New Roman" w:hAnsi="Times New Roman" w:cs="Times New Roman"/>
-          <w:sz w:val="28"/>
-          <w:szCs w:val="28"/>
-          <w:lang w:val="bg-BG"/>
-        </w:rPr>
-        <w:t xml:space="preserve"> на </w:t>
-      </w:r>
-      <w:r>
-        <w:rPr>
-          <w:rFonts w:ascii="Times New Roman" w:hAnsi="Times New Roman" w:cs="Times New Roman"/>
-          <w:sz w:val="28"/>
-          <w:szCs w:val="28"/>
-          <w:lang w:val="bg-BG"/>
-        </w:rPr>
-        <w:t xml:space="preserve">избрано </w:t>
-      </w:r>
-      <w:r>
-        <w:rPr>
-          <w:rFonts w:ascii="Times New Roman" w:hAnsi="Times New Roman" w:cs="Times New Roman"/>
-          <w:sz w:val="28"/>
-          <w:szCs w:val="28"/>
-          <w:lang w:val="bg-BG"/>
-        </w:rPr>
-        <w:t>нив</w:t>
-      </w:r>
-      <w:r>
-        <w:rPr>
-          <w:rFonts w:ascii="Times New Roman" w:hAnsi="Times New Roman" w:cs="Times New Roman"/>
-          <w:sz w:val="28"/>
-          <w:szCs w:val="28"/>
-          <w:lang w:val="bg-BG"/>
-        </w:rPr>
-        <w:t>о</w:t>
-      </w:r>
-      <w:r>
-        <w:rPr>
-          <w:rFonts w:ascii="Times New Roman" w:hAnsi="Times New Roman" w:cs="Times New Roman"/>
-          <w:sz w:val="28"/>
-          <w:szCs w:val="28"/>
-          <w:lang w:val="bg-BG"/>
-        </w:rPr>
-        <w:t xml:space="preserve"> на трудност</w:t>
+        <w:t>да се напишат тестове за сървърните и клиентските функционалности</w:t>
       </w:r>
     </w:p>
     <w:p>
@@ -13813,6 +15759,236 @@
           <w:szCs w:val="28"/>
           <w:lang w:val="bg-BG"/>
         </w:rPr>
+        <w:t xml:space="preserve">да се подобри ефективността </w:t>
+      </w:r>
+      <w:r>
+        <w:rPr>
+          <w:rFonts w:ascii="Times New Roman" w:hAnsi="Times New Roman" w:cs="Times New Roman"/>
+          <w:sz w:val="28"/>
+          <w:szCs w:val="28"/>
+          <w:lang w:val="bg-BG"/>
+        </w:rPr>
+        <w:t xml:space="preserve">на софтуера </w:t>
+      </w:r>
+      <w:r>
+        <w:rPr>
+          <w:rFonts w:ascii="Times New Roman" w:hAnsi="Times New Roman" w:cs="Times New Roman"/>
+          <w:sz w:val="28"/>
+          <w:szCs w:val="28"/>
+          <w:lang w:val="bg-BG"/>
+        </w:rPr>
+        <w:t xml:space="preserve">и </w:t>
+      </w:r>
+      <w:r>
+        <w:rPr>
+          <w:rFonts w:ascii="Times New Roman" w:hAnsi="Times New Roman" w:cs="Times New Roman"/>
+          <w:sz w:val="28"/>
+          <w:szCs w:val="28"/>
+          <w:lang w:val="bg-BG"/>
+        </w:rPr>
+        <w:t>максималния</w:t>
+      </w:r>
+      <w:r>
+        <w:rPr>
+          <w:rFonts w:ascii="Times New Roman" w:hAnsi="Times New Roman" w:cs="Times New Roman"/>
+          <w:sz w:val="28"/>
+          <w:szCs w:val="28"/>
+          <w:lang w:val="bg-BG"/>
+        </w:rPr>
+        <w:t xml:space="preserve"> размер на данни, които могат да бъдат използвани</w:t>
+      </w:r>
+      <w:r>
+        <w:rPr>
+          <w:rFonts w:ascii="Times New Roman" w:hAnsi="Times New Roman" w:cs="Times New Roman"/>
+          <w:sz w:val="28"/>
+          <w:szCs w:val="28"/>
+          <w:lang w:val="bg-BG"/>
+        </w:rPr>
+        <w:t xml:space="preserve"> от системата</w:t>
+      </w:r>
+    </w:p>
+    <w:p>
+      <w:pPr>
+        <w:pStyle w:val="ListParagraph"/>
+        <w:numPr>
+          <w:ilvl w:val="0"/>
+          <w:numId w:val="2"/>
+        </w:numPr>
+        <w:spacing w:line="360" w:lineRule="auto"/>
+        <w:rPr>
+          <w:rFonts w:ascii="Times New Roman" w:hAnsi="Times New Roman" w:cs="Times New Roman"/>
+          <w:sz w:val="28"/>
+          <w:szCs w:val="28"/>
+          <w:lang w:val="bg-BG"/>
+        </w:rPr>
+      </w:pPr>
+      <w:r>
+        <w:rPr>
+          <w:rFonts w:ascii="Times New Roman" w:hAnsi="Times New Roman" w:cs="Times New Roman"/>
+          <w:sz w:val="28"/>
+          <w:szCs w:val="28"/>
+          <w:lang w:val="bg-BG"/>
+        </w:rPr>
+        <w:t xml:space="preserve">да се имплементира някакъв вид комуникация между потребителите извън конкретна игра, например </w:t>
+      </w:r>
+      <w:r>
+        <w:rPr>
+          <w:rFonts w:ascii="Times New Roman" w:hAnsi="Times New Roman" w:cs="Times New Roman"/>
+          <w:sz w:val="28"/>
+          <w:szCs w:val="28"/>
+          <w:lang w:val="bg-BG"/>
+        </w:rPr>
+        <w:t xml:space="preserve">отбори от играчи и възможност за </w:t>
+      </w:r>
+      <w:r>
+        <w:rPr>
+          <w:rFonts w:ascii="Times New Roman" w:hAnsi="Times New Roman" w:cs="Times New Roman"/>
+          <w:sz w:val="28"/>
+          <w:szCs w:val="28"/>
+          <w:lang w:val="bg-BG"/>
+        </w:rPr>
+        <w:t>покана за игра</w:t>
+      </w:r>
+      <w:r>
+        <w:rPr>
+          <w:rFonts w:ascii="Times New Roman" w:hAnsi="Times New Roman" w:cs="Times New Roman"/>
+          <w:sz w:val="28"/>
+          <w:szCs w:val="28"/>
+          <w:lang w:val="bg-BG"/>
+        </w:rPr>
+        <w:t xml:space="preserve"> между тях</w:t>
+      </w:r>
+    </w:p>
+    <w:p>
+      <w:pPr>
+        <w:pStyle w:val="ListParagraph"/>
+        <w:numPr>
+          <w:ilvl w:val="0"/>
+          <w:numId w:val="2"/>
+        </w:numPr>
+        <w:spacing w:line="360" w:lineRule="auto"/>
+        <w:rPr>
+          <w:rFonts w:ascii="Times New Roman" w:hAnsi="Times New Roman" w:cs="Times New Roman"/>
+          <w:sz w:val="28"/>
+          <w:szCs w:val="28"/>
+          <w:lang w:val="bg-BG"/>
+        </w:rPr>
+      </w:pPr>
+      <w:r>
+        <w:rPr>
+          <w:rFonts w:ascii="Times New Roman" w:hAnsi="Times New Roman" w:cs="Times New Roman"/>
+          <w:sz w:val="28"/>
+          <w:szCs w:val="28"/>
+          <w:lang w:val="bg-BG"/>
+        </w:rPr>
+        <w:t xml:space="preserve">да се имплементира изкуствен интелект под формата на </w:t>
+      </w:r>
+      <w:proofErr w:type="spellStart"/>
+      <w:r>
+        <w:rPr>
+          <w:rFonts w:ascii="Times New Roman" w:hAnsi="Times New Roman" w:cs="Times New Roman"/>
+          <w:sz w:val="28"/>
+          <w:szCs w:val="28"/>
+          <w:lang w:val="bg-BG"/>
+        </w:rPr>
+        <w:t>бот</w:t>
+      </w:r>
+      <w:proofErr w:type="spellEnd"/>
+      <w:r>
+        <w:rPr>
+          <w:rFonts w:ascii="Times New Roman" w:hAnsi="Times New Roman" w:cs="Times New Roman"/>
+          <w:sz w:val="28"/>
+          <w:szCs w:val="28"/>
+          <w:lang w:val="bg-BG"/>
+        </w:rPr>
+        <w:t>,</w:t>
+      </w:r>
+      <w:r>
+        <w:rPr>
+          <w:rFonts w:ascii="Times New Roman" w:hAnsi="Times New Roman" w:cs="Times New Roman"/>
+          <w:sz w:val="28"/>
+          <w:szCs w:val="28"/>
+          <w:lang w:val="bg-BG"/>
+        </w:rPr>
+        <w:t xml:space="preserve"> който да играе с по</w:t>
+      </w:r>
+      <w:r>
+        <w:rPr>
+          <w:rFonts w:ascii="Times New Roman" w:hAnsi="Times New Roman" w:cs="Times New Roman"/>
+          <w:sz w:val="28"/>
+          <w:szCs w:val="28"/>
+          <w:lang w:val="bg-BG"/>
+        </w:rPr>
+        <w:t>требителя</w:t>
+      </w:r>
+      <w:r>
+        <w:rPr>
+          <w:rFonts w:ascii="Times New Roman" w:hAnsi="Times New Roman" w:cs="Times New Roman"/>
+          <w:sz w:val="28"/>
+          <w:szCs w:val="28"/>
+          <w:lang w:val="bg-BG"/>
+        </w:rPr>
+        <w:t xml:space="preserve"> на </w:t>
+      </w:r>
+      <w:r>
+        <w:rPr>
+          <w:rFonts w:ascii="Times New Roman" w:hAnsi="Times New Roman" w:cs="Times New Roman"/>
+          <w:sz w:val="28"/>
+          <w:szCs w:val="28"/>
+          <w:lang w:val="bg-BG"/>
+        </w:rPr>
+        <w:t xml:space="preserve">избрано </w:t>
+      </w:r>
+      <w:r>
+        <w:rPr>
+          <w:rFonts w:ascii="Times New Roman" w:hAnsi="Times New Roman" w:cs="Times New Roman"/>
+          <w:sz w:val="28"/>
+          <w:szCs w:val="28"/>
+          <w:lang w:val="bg-BG"/>
+        </w:rPr>
+        <w:t>нив</w:t>
+      </w:r>
+      <w:r>
+        <w:rPr>
+          <w:rFonts w:ascii="Times New Roman" w:hAnsi="Times New Roman" w:cs="Times New Roman"/>
+          <w:sz w:val="28"/>
+          <w:szCs w:val="28"/>
+          <w:lang w:val="bg-BG"/>
+        </w:rPr>
+        <w:t>о</w:t>
+      </w:r>
+      <w:r>
+        <w:rPr>
+          <w:rFonts w:ascii="Times New Roman" w:hAnsi="Times New Roman" w:cs="Times New Roman"/>
+          <w:sz w:val="28"/>
+          <w:szCs w:val="28"/>
+          <w:lang w:val="bg-BG"/>
+        </w:rPr>
+        <w:t xml:space="preserve"> на трудност</w:t>
+      </w:r>
+    </w:p>
+    <w:p>
+      <w:pPr>
+        <w:pStyle w:val="ListParagraph"/>
+        <w:numPr>
+          <w:ilvl w:val="0"/>
+          <w:numId w:val="2"/>
+        </w:numPr>
+        <w:spacing w:line="360" w:lineRule="auto"/>
+        <w:rPr>
+          <w:rFonts w:ascii="Times New Roman" w:hAnsi="Times New Roman" w:cs="Times New Roman"/>
+          <w:sz w:val="28"/>
+          <w:szCs w:val="28"/>
+          <w:lang w:val="bg-BG"/>
+        </w:rPr>
+      </w:pPr>
+      <w:r>
+        <w:rPr>
+          <w:rFonts w:ascii="Times New Roman" w:hAnsi="Times New Roman" w:cs="Times New Roman"/>
+          <w:sz w:val="28"/>
+          <w:szCs w:val="28"/>
+          <w:lang w:val="bg-BG"/>
+        </w:rPr>
         <w:t xml:space="preserve">потребителите да се класифицират в лиги, което </w:t>
       </w:r>
       <w:r>
@@ -13969,7 +16145,7 @@
           <w:szCs w:val="28"/>
         </w:rPr>
       </w:pPr>
-      <w:hyperlink r:id="rId21" w:history="1">
+      <w:hyperlink r:id="rId25" w:history="1">
         <w:r>
           <w:rPr>
             <w:rStyle w:val="Hyperlink"/>
@@ -14054,7 +16230,7 @@
           <w:szCs w:val="28"/>
         </w:rPr>
       </w:pPr>
-      <w:hyperlink r:id="rId22" w:history="1">
+      <w:hyperlink r:id="rId26" w:history="1">
         <w:r>
           <w:rPr>
             <w:rStyle w:val="Hyperlink"/>
@@ -14123,7 +16299,7 @@
           <w:szCs w:val="28"/>
         </w:rPr>
       </w:pPr>
-      <w:hyperlink r:id="rId23" w:history="1">
+      <w:hyperlink r:id="rId27" w:history="1">
         <w:r>
           <w:rPr>
             <w:rStyle w:val="Hyperlink"/>
@@ -14217,7 +16393,7 @@
           <w:szCs w:val="28"/>
         </w:rPr>
       </w:pPr>
-      <w:hyperlink r:id="rId24" w:history="1">
+      <w:hyperlink r:id="rId28" w:history="1">
         <w:r>
           <w:rPr>
             <w:rStyle w:val="Hyperlink"/>
@@ -14287,7 +16463,7 @@
           <w:lang w:val="bg-BG"/>
         </w:rPr>
       </w:pPr>
-      <w:hyperlink r:id="rId25" w:history="1">
+      <w:hyperlink r:id="rId29" w:history="1">
         <w:r>
           <w:rPr>
             <w:rStyle w:val="Hyperlink"/>

</xml_diff>

<commit_message>
started the third chapter of the documentation
</commit_message>
<xml_diff>
--- a/Documentation/Chess Website Documentation.docx
+++ b/Documentation/Chess Website Documentation.docx
@@ -3155,13 +3155,7 @@
                               <w:rPr>
                                 <w:lang w:val="bg-BG"/>
                               </w:rPr>
-                              <w:t xml:space="preserve">Снимка </w:t>
-                            </w:r>
-                            <w:r>
-                              <w:rPr>
-                                <w:lang w:val="bg-BG"/>
-                              </w:rPr>
-                              <w:t>2</w:t>
+                              <w:t>Снимка 2</w:t>
                             </w:r>
                           </w:p>
                         </w:txbxContent>
@@ -3196,13 +3190,7 @@
                         <w:rPr>
                           <w:lang w:val="bg-BG"/>
                         </w:rPr>
-                        <w:t xml:space="preserve">Снимка </w:t>
-                      </w:r>
-                      <w:r>
-                        <w:rPr>
-                          <w:lang w:val="bg-BG"/>
-                        </w:rPr>
-                        <w:t>2</w:t>
+                        <w:t>Снимка 2</w:t>
                       </w:r>
                     </w:p>
                   </w:txbxContent>
@@ -6853,13 +6841,7 @@
                               <w:rPr>
                                 <w:lang w:val="bg-BG"/>
                               </w:rPr>
-                              <w:t xml:space="preserve">Снимка </w:t>
-                            </w:r>
-                            <w:r>
-                              <w:rPr>
-                                <w:lang w:val="bg-BG"/>
-                              </w:rPr>
-                              <w:t>3</w:t>
+                              <w:t>Снимка 3</w:t>
                             </w:r>
                           </w:p>
                         </w:txbxContent>
@@ -6894,13 +6876,7 @@
                         <w:rPr>
                           <w:lang w:val="bg-BG"/>
                         </w:rPr>
-                        <w:t xml:space="preserve">Снимка </w:t>
-                      </w:r>
-                      <w:r>
-                        <w:rPr>
-                          <w:lang w:val="bg-BG"/>
-                        </w:rPr>
-                        <w:t>3</w:t>
+                        <w:t>Снимка 3</w:t>
                       </w:r>
                     </w:p>
                   </w:txbxContent>
@@ -7285,13 +7261,7 @@
                               <w:rPr>
                                 <w:lang w:val="bg-BG"/>
                               </w:rPr>
-                              <w:t xml:space="preserve">Снимка </w:t>
-                            </w:r>
-                            <w:r>
-                              <w:rPr>
-                                <w:lang w:val="bg-BG"/>
-                              </w:rPr>
-                              <w:t>4</w:t>
+                              <w:t>Снимка 4</w:t>
                             </w:r>
                           </w:p>
                         </w:txbxContent>
@@ -7326,13 +7296,7 @@
                         <w:rPr>
                           <w:lang w:val="bg-BG"/>
                         </w:rPr>
-                        <w:t xml:space="preserve">Снимка </w:t>
-                      </w:r>
-                      <w:r>
-                        <w:rPr>
-                          <w:lang w:val="bg-BG"/>
-                        </w:rPr>
-                        <w:t>4</w:t>
+                        <w:t>Снимка 4</w:t>
                       </w:r>
                     </w:p>
                   </w:txbxContent>
@@ -8786,13 +8750,7 @@
                               <w:rPr>
                                 <w:lang w:val="bg-BG"/>
                               </w:rPr>
-                              <w:t xml:space="preserve">Снимка </w:t>
-                            </w:r>
-                            <w:r>
-                              <w:rPr>
-                                <w:lang w:val="bg-BG"/>
-                              </w:rPr>
-                              <w:t>5</w:t>
+                              <w:t>Снимка 5</w:t>
                             </w:r>
                           </w:p>
                         </w:txbxContent>
@@ -8827,13 +8785,7 @@
                         <w:rPr>
                           <w:lang w:val="bg-BG"/>
                         </w:rPr>
-                        <w:t xml:space="preserve">Снимка </w:t>
-                      </w:r>
-                      <w:r>
-                        <w:rPr>
-                          <w:lang w:val="bg-BG"/>
-                        </w:rPr>
-                        <w:t>5</w:t>
+                        <w:t>Снимка 5</w:t>
                       </w:r>
                     </w:p>
                   </w:txbxContent>
@@ -8978,6 +8930,7 @@
           <w:rFonts w:ascii="Times New Roman" w:hAnsi="Times New Roman" w:cs="Times New Roman"/>
           <w:b/>
           <w:bCs/>
+          <w:noProof/>
           <w:sz w:val="28"/>
           <w:szCs w:val="28"/>
         </w:rPr>
@@ -9135,13 +9088,7 @@
                               <w:rPr>
                                 <w:lang w:val="bg-BG"/>
                               </w:rPr>
-                              <w:t xml:space="preserve">Снимка </w:t>
-                            </w:r>
-                            <w:r>
-                              <w:rPr>
-                                <w:lang w:val="bg-BG"/>
-                              </w:rPr>
-                              <w:t>6</w:t>
+                              <w:t>Снимка 6</w:t>
                             </w:r>
                           </w:p>
                         </w:txbxContent>
@@ -9176,13 +9123,7 @@
                         <w:rPr>
                           <w:lang w:val="bg-BG"/>
                         </w:rPr>
-                        <w:t xml:space="preserve">Снимка </w:t>
-                      </w:r>
-                      <w:r>
-                        <w:rPr>
-                          <w:lang w:val="bg-BG"/>
-                        </w:rPr>
-                        <w:t>6</w:t>
+                        <w:t>Снимка 6</w:t>
                       </w:r>
                     </w:p>
                   </w:txbxContent>
@@ -9734,13 +9675,7 @@
                               <w:rPr>
                                 <w:lang w:val="bg-BG"/>
                               </w:rPr>
-                              <w:t xml:space="preserve">Снимка </w:t>
-                            </w:r>
-                            <w:r>
-                              <w:rPr>
-                                <w:lang w:val="bg-BG"/>
-                              </w:rPr>
-                              <w:t>7</w:t>
+                              <w:t>Снимка 7</w:t>
                             </w:r>
                           </w:p>
                         </w:txbxContent>
@@ -9775,13 +9710,7 @@
                         <w:rPr>
                           <w:lang w:val="bg-BG"/>
                         </w:rPr>
-                        <w:t xml:space="preserve">Снимка </w:t>
-                      </w:r>
-                      <w:r>
-                        <w:rPr>
-                          <w:lang w:val="bg-BG"/>
-                        </w:rPr>
-                        <w:t>7</w:t>
+                        <w:t>Снимка 7</w:t>
                       </w:r>
                     </w:p>
                   </w:txbxContent>
@@ -9797,6 +9726,7 @@
           <w:rFonts w:ascii="Times New Roman" w:hAnsi="Times New Roman" w:cs="Times New Roman"/>
           <w:b/>
           <w:bCs/>
+          <w:noProof/>
           <w:sz w:val="28"/>
           <w:szCs w:val="28"/>
         </w:rPr>
@@ -9893,34 +9823,7 @@
           <w:szCs w:val="28"/>
           <w:lang w:val="bg-BG"/>
         </w:rPr>
-        <w:t xml:space="preserve"> (Снимка </w:t>
-      </w:r>
-      <w:r>
-        <w:rPr>
-          <w:rFonts w:ascii="Times New Roman" w:hAnsi="Times New Roman" w:cs="Times New Roman"/>
-          <w:sz w:val="28"/>
-          <w:szCs w:val="28"/>
-          <w:lang w:val="bg-BG"/>
-        </w:rPr>
-        <w:t>7</w:t>
-      </w:r>
-      <w:r>
-        <w:rPr>
-          <w:rFonts w:ascii="Times New Roman" w:hAnsi="Times New Roman" w:cs="Times New Roman"/>
-          <w:sz w:val="28"/>
-          <w:szCs w:val="28"/>
-          <w:lang w:val="bg-BG"/>
-        </w:rPr>
-        <w:t>)</w:t>
-      </w:r>
-      <w:r>
-        <w:rPr>
-          <w:rFonts w:ascii="Times New Roman" w:hAnsi="Times New Roman" w:cs="Times New Roman"/>
-          <w:sz w:val="28"/>
-          <w:szCs w:val="28"/>
-          <w:lang w:val="bg-BG"/>
-        </w:rPr>
-        <w:t xml:space="preserve"> </w:t>
+        <w:t xml:space="preserve"> (Снимка 7) </w:t>
       </w:r>
       <w:r>
         <w:rPr>
@@ -10208,6 +10111,7 @@
         </w:rPr>
         <w:t xml:space="preserve"> </w:t>
       </w:r>
+      <w:proofErr w:type="gramStart"/>
       <w:r>
         <w:rPr>
           <w:rFonts w:ascii="Times New Roman" w:hAnsi="Times New Roman" w:cs="Times New Roman"/>
@@ -10232,7 +10136,17 @@
           <w:szCs w:val="28"/>
           <w:lang w:val="bg-BG"/>
         </w:rPr>
-        <w:t>списък с идентификационните номера на потребителите, започващи игра в четвърт финал</w:t>
+        <w:t>списък</w:t>
+      </w:r>
+      <w:proofErr w:type="gramEnd"/>
+      <w:r>
+        <w:rPr>
+          <w:rFonts w:ascii="Times New Roman" w:hAnsi="Times New Roman" w:cs="Times New Roman"/>
+          <w:sz w:val="28"/>
+          <w:szCs w:val="28"/>
+          <w:lang w:val="bg-BG"/>
+        </w:rPr>
+        <w:t xml:space="preserve"> с идентификационните номера на потребителите, започващи игра в четвърт финал</w:t>
       </w:r>
     </w:p>
     <w:p>
@@ -10272,6 +10186,7 @@
         </w:rPr>
         <w:t xml:space="preserve"> </w:t>
       </w:r>
+      <w:proofErr w:type="gramStart"/>
       <w:r>
         <w:rPr>
           <w:rFonts w:ascii="Times New Roman" w:hAnsi="Times New Roman" w:cs="Times New Roman"/>
@@ -10296,7 +10211,17 @@
           <w:szCs w:val="28"/>
           <w:lang w:val="bg-BG"/>
         </w:rPr>
-        <w:t xml:space="preserve">списък с идентификационните номера на потребителите, започващи игра в </w:t>
+        <w:t>списък</w:t>
+      </w:r>
+      <w:proofErr w:type="gramEnd"/>
+      <w:r>
+        <w:rPr>
+          <w:rFonts w:ascii="Times New Roman" w:hAnsi="Times New Roman" w:cs="Times New Roman"/>
+          <w:sz w:val="28"/>
+          <w:szCs w:val="28"/>
+          <w:lang w:val="bg-BG"/>
+        </w:rPr>
+        <w:t xml:space="preserve"> с идентификационните номера на потребителите, започващи игра в </w:t>
       </w:r>
       <w:r>
         <w:rPr>
@@ -10342,6 +10267,7 @@
         </w:rPr>
         <w:t xml:space="preserve">final </w:t>
       </w:r>
+      <w:proofErr w:type="gramStart"/>
       <w:r>
         <w:rPr>
           <w:rFonts w:ascii="Times New Roman" w:hAnsi="Times New Roman" w:cs="Times New Roman"/>
@@ -10366,7 +10292,17 @@
           <w:szCs w:val="28"/>
           <w:lang w:val="bg-BG"/>
         </w:rPr>
-        <w:t>списък с идентификационните номера на потребителите, започващи игра в четвърт финал</w:t>
+        <w:t>списък</w:t>
+      </w:r>
+      <w:proofErr w:type="gramEnd"/>
+      <w:r>
+        <w:rPr>
+          <w:rFonts w:ascii="Times New Roman" w:hAnsi="Times New Roman" w:cs="Times New Roman"/>
+          <w:sz w:val="28"/>
+          <w:szCs w:val="28"/>
+          <w:lang w:val="bg-BG"/>
+        </w:rPr>
+        <w:t xml:space="preserve"> с идентификационните номера на потребителите, започващи игра в четвърт финал</w:t>
       </w:r>
     </w:p>
     <w:p>
@@ -10522,13 +10458,7 @@
                               <w:rPr>
                                 <w:lang w:val="bg-BG"/>
                               </w:rPr>
-                              <w:t xml:space="preserve">Снимка </w:t>
-                            </w:r>
-                            <w:r>
-                              <w:rPr>
-                                <w:lang w:val="bg-BG"/>
-                              </w:rPr>
-                              <w:t>8</w:t>
+                              <w:t>Снимка 8</w:t>
                             </w:r>
                           </w:p>
                         </w:txbxContent>
@@ -10563,13 +10493,7 @@
                         <w:rPr>
                           <w:lang w:val="bg-BG"/>
                         </w:rPr>
-                        <w:t xml:space="preserve">Снимка </w:t>
-                      </w:r>
-                      <w:r>
-                        <w:rPr>
-                          <w:lang w:val="bg-BG"/>
-                        </w:rPr>
-                        <w:t>8</w:t>
+                        <w:t>Снимка 8</w:t>
                       </w:r>
                     </w:p>
                   </w:txbxContent>
@@ -10585,6 +10509,7 @@
           <w:rFonts w:ascii="Times New Roman" w:hAnsi="Times New Roman" w:cs="Times New Roman"/>
           <w:b/>
           <w:bCs/>
+          <w:noProof/>
           <w:sz w:val="28"/>
           <w:szCs w:val="28"/>
         </w:rPr>
@@ -11139,176 +11064,1969 @@
           <w:bCs/>
           <w:sz w:val="28"/>
           <w:szCs w:val="28"/>
-        </w:rPr>
-      </w:pPr>
-    </w:p>
-    <w:p>
-      <w:pPr>
-        <w:spacing w:line="360" w:lineRule="auto"/>
-        <w:rPr>
-          <w:rFonts w:ascii="Times New Roman" w:hAnsi="Times New Roman" w:cs="Times New Roman"/>
-          <w:b/>
-          <w:bCs/>
-          <w:sz w:val="28"/>
-          <w:szCs w:val="28"/>
-        </w:rPr>
-      </w:pPr>
-    </w:p>
-    <w:p>
-      <w:pPr>
-        <w:spacing w:line="360" w:lineRule="auto"/>
-        <w:rPr>
-          <w:rFonts w:ascii="Times New Roman" w:hAnsi="Times New Roman" w:cs="Times New Roman"/>
-          <w:b/>
-          <w:bCs/>
-          <w:sz w:val="28"/>
-          <w:szCs w:val="28"/>
-        </w:rPr>
-      </w:pPr>
-    </w:p>
-    <w:p>
-      <w:pPr>
-        <w:spacing w:line="360" w:lineRule="auto"/>
-        <w:rPr>
-          <w:rFonts w:ascii="Times New Roman" w:hAnsi="Times New Roman" w:cs="Times New Roman"/>
-          <w:b/>
-          <w:bCs/>
-          <w:sz w:val="28"/>
-          <w:szCs w:val="28"/>
-        </w:rPr>
-      </w:pPr>
-    </w:p>
-    <w:p>
-      <w:pPr>
-        <w:spacing w:line="360" w:lineRule="auto"/>
-        <w:rPr>
-          <w:rFonts w:ascii="Times New Roman" w:hAnsi="Times New Roman" w:cs="Times New Roman"/>
-          <w:b/>
-          <w:bCs/>
-          <w:sz w:val="28"/>
-          <w:szCs w:val="28"/>
-        </w:rPr>
-      </w:pPr>
-    </w:p>
-    <w:p>
-      <w:pPr>
-        <w:spacing w:line="360" w:lineRule="auto"/>
-        <w:rPr>
-          <w:rFonts w:ascii="Times New Roman" w:hAnsi="Times New Roman" w:cs="Times New Roman"/>
-          <w:b/>
-          <w:bCs/>
-          <w:sz w:val="28"/>
-          <w:szCs w:val="28"/>
-        </w:rPr>
-      </w:pPr>
-    </w:p>
-    <w:p>
-      <w:pPr>
-        <w:spacing w:line="360" w:lineRule="auto"/>
-        <w:rPr>
-          <w:rFonts w:ascii="Times New Roman" w:hAnsi="Times New Roman" w:cs="Times New Roman"/>
-          <w:b/>
-          <w:bCs/>
-          <w:sz w:val="28"/>
-          <w:szCs w:val="28"/>
-        </w:rPr>
-      </w:pPr>
-    </w:p>
-    <w:p>
-      <w:pPr>
-        <w:spacing w:line="360" w:lineRule="auto"/>
-        <w:rPr>
-          <w:rFonts w:ascii="Times New Roman" w:hAnsi="Times New Roman" w:cs="Times New Roman"/>
-          <w:b/>
-          <w:bCs/>
-          <w:sz w:val="28"/>
-          <w:szCs w:val="28"/>
-        </w:rPr>
-      </w:pPr>
-    </w:p>
-    <w:p>
-      <w:pPr>
-        <w:spacing w:line="360" w:lineRule="auto"/>
-        <w:rPr>
-          <w:rFonts w:ascii="Times New Roman" w:hAnsi="Times New Roman" w:cs="Times New Roman"/>
-          <w:b/>
-          <w:bCs/>
-          <w:sz w:val="28"/>
-          <w:szCs w:val="28"/>
-        </w:rPr>
-      </w:pPr>
-    </w:p>
-    <w:p>
-      <w:pPr>
-        <w:spacing w:line="360" w:lineRule="auto"/>
-        <w:rPr>
-          <w:rFonts w:ascii="Times New Roman" w:hAnsi="Times New Roman" w:cs="Times New Roman"/>
-          <w:b/>
-          <w:bCs/>
-          <w:sz w:val="28"/>
-          <w:szCs w:val="28"/>
-        </w:rPr>
-      </w:pPr>
-    </w:p>
-    <w:p>
-      <w:pPr>
-        <w:spacing w:line="360" w:lineRule="auto"/>
-        <w:rPr>
-          <w:rFonts w:ascii="Times New Roman" w:hAnsi="Times New Roman" w:cs="Times New Roman"/>
-          <w:b/>
-          <w:bCs/>
-          <w:sz w:val="28"/>
-          <w:szCs w:val="28"/>
-        </w:rPr>
-      </w:pPr>
-    </w:p>
-    <w:p>
-      <w:pPr>
-        <w:spacing w:line="360" w:lineRule="auto"/>
-        <w:rPr>
-          <w:rFonts w:ascii="Times New Roman" w:hAnsi="Times New Roman" w:cs="Times New Roman"/>
-          <w:b/>
-          <w:bCs/>
-          <w:sz w:val="28"/>
-          <w:szCs w:val="28"/>
-        </w:rPr>
-      </w:pPr>
-    </w:p>
-    <w:p>
-      <w:pPr>
-        <w:spacing w:line="360" w:lineRule="auto"/>
-        <w:rPr>
-          <w:rFonts w:ascii="Times New Roman" w:hAnsi="Times New Roman" w:cs="Times New Roman"/>
-          <w:b/>
-          <w:bCs/>
-          <w:sz w:val="28"/>
-          <w:szCs w:val="28"/>
-        </w:rPr>
-      </w:pPr>
-    </w:p>
-    <w:p>
-      <w:pPr>
-        <w:spacing w:line="360" w:lineRule="auto"/>
-        <w:rPr>
-          <w:rFonts w:ascii="Times New Roman" w:hAnsi="Times New Roman" w:cs="Times New Roman"/>
-          <w:b/>
-          <w:bCs/>
-          <w:sz w:val="28"/>
-          <w:szCs w:val="28"/>
-        </w:rPr>
-      </w:pPr>
-    </w:p>
-    <w:p>
-      <w:pPr>
-        <w:spacing w:line="360" w:lineRule="auto"/>
-        <w:rPr>
-          <w:rFonts w:ascii="Times New Roman" w:hAnsi="Times New Roman" w:cs="Times New Roman"/>
-          <w:b/>
-          <w:bCs/>
-          <w:sz w:val="28"/>
-          <w:szCs w:val="28"/>
-        </w:rPr>
-      </w:pPr>
+          <w:lang w:val="bg-BG"/>
+        </w:rPr>
+      </w:pPr>
+      <w:r>
+        <w:rPr>
+          <w:rFonts w:ascii="Times New Roman" w:hAnsi="Times New Roman" w:cs="Times New Roman"/>
+          <w:b/>
+          <w:bCs/>
+          <w:sz w:val="28"/>
+          <w:szCs w:val="28"/>
+          <w:lang w:val="bg-BG"/>
+        </w:rPr>
+        <w:t xml:space="preserve">3.1. </w:t>
+      </w:r>
+      <w:r>
+        <w:rPr>
+          <w:rFonts w:ascii="Times New Roman" w:hAnsi="Times New Roman" w:cs="Times New Roman"/>
+          <w:b/>
+          <w:bCs/>
+          <w:sz w:val="28"/>
+          <w:szCs w:val="28"/>
+          <w:lang w:val="bg-BG"/>
+        </w:rPr>
+        <w:t>Цялостна с</w:t>
+      </w:r>
+      <w:r>
+        <w:rPr>
+          <w:rFonts w:ascii="Times New Roman" w:hAnsi="Times New Roman" w:cs="Times New Roman"/>
+          <w:b/>
+          <w:bCs/>
+          <w:sz w:val="28"/>
+          <w:szCs w:val="28"/>
+          <w:lang w:val="bg-BG"/>
+        </w:rPr>
+        <w:t>труктура на приложението</w:t>
+      </w:r>
+      <w:r>
+        <w:rPr>
+          <w:rFonts w:ascii="Times New Roman" w:hAnsi="Times New Roman" w:cs="Times New Roman"/>
+          <w:sz w:val="28"/>
+          <w:szCs w:val="28"/>
+          <w:lang w:val="bg-BG"/>
+        </w:rPr>
+        <w:drawing>
+          <wp:anchor distT="0" distB="0" distL="114300" distR="114300" simplePos="0" relativeHeight="251698176" behindDoc="0" locked="0" layoutInCell="1" allowOverlap="1" wp14:anchorId="3766EB5F" wp14:editId="25ED2375">
+            <wp:simplePos x="0" y="0"/>
+            <wp:positionH relativeFrom="column">
+              <wp:posOffset>177800</wp:posOffset>
+            </wp:positionH>
+            <wp:positionV relativeFrom="paragraph">
+              <wp:posOffset>311785</wp:posOffset>
+            </wp:positionV>
+            <wp:extent cx="2536190" cy="4431665"/>
+            <wp:effectExtent l="0" t="0" r="0" b="6985"/>
+            <wp:wrapSquare wrapText="bothSides"/>
+            <wp:docPr id="4" name="Picture 4"/>
+            <wp:cNvGraphicFramePr>
+              <a:graphicFrameLocks xmlns:a="http://schemas.openxmlformats.org/drawingml/2006/main" noChangeAspect="1"/>
+            </wp:cNvGraphicFramePr>
+            <a:graphic xmlns:a="http://schemas.openxmlformats.org/drawingml/2006/main">
+              <a:graphicData uri="http://schemas.openxmlformats.org/drawingml/2006/picture">
+                <pic:pic xmlns:pic="http://schemas.openxmlformats.org/drawingml/2006/picture">
+                  <pic:nvPicPr>
+                    <pic:cNvPr id="1" name=""/>
+                    <pic:cNvPicPr/>
+                  </pic:nvPicPr>
+                  <pic:blipFill>
+                    <a:blip r:embed="rId17">
+                      <a:extLst>
+                        <a:ext uri="{28A0092B-C50C-407E-A947-70E740481C1C}">
+                          <a14:useLocalDpi xmlns:a14="http://schemas.microsoft.com/office/drawing/2010/main" val="0"/>
+                        </a:ext>
+                      </a:extLst>
+                    </a:blip>
+                    <a:stretch>
+                      <a:fillRect/>
+                    </a:stretch>
+                  </pic:blipFill>
+                  <pic:spPr>
+                    <a:xfrm>
+                      <a:off x="0" y="0"/>
+                      <a:ext cx="2536190" cy="4431665"/>
+                    </a:xfrm>
+                    <a:prstGeom prst="rect">
+                      <a:avLst/>
+                    </a:prstGeom>
+                  </pic:spPr>
+                </pic:pic>
+              </a:graphicData>
+            </a:graphic>
+            <wp14:sizeRelH relativeFrom="margin">
+              <wp14:pctWidth>0</wp14:pctWidth>
+            </wp14:sizeRelH>
+            <wp14:sizeRelV relativeFrom="margin">
+              <wp14:pctHeight>0</wp14:pctHeight>
+            </wp14:sizeRelV>
+          </wp:anchor>
+        </w:drawing>
+      </w:r>
+    </w:p>
+    <w:p>
+      <w:pPr>
+        <w:spacing w:line="360" w:lineRule="auto"/>
+        <w:rPr>
+          <w:rFonts w:ascii="Times New Roman" w:hAnsi="Times New Roman" w:cs="Times New Roman"/>
+          <w:b/>
+          <w:bCs/>
+          <w:sz w:val="28"/>
+          <w:szCs w:val="28"/>
+          <w:lang w:val="bg-BG"/>
+        </w:rPr>
+      </w:pPr>
+      <w:r>
+        <w:rPr>
+          <w:rFonts w:ascii="Times New Roman" w:hAnsi="Times New Roman" w:cs="Times New Roman"/>
+          <w:b/>
+          <w:bCs/>
+          <w:noProof/>
+          <w:sz w:val="28"/>
+          <w:szCs w:val="28"/>
+          <w:lang w:val="bg-BG"/>
+        </w:rPr>
+        <mc:AlternateContent>
+          <mc:Choice Requires="wps">
+            <w:drawing>
+              <wp:anchor distT="0" distB="0" distL="114300" distR="114300" simplePos="0" relativeHeight="251702272" behindDoc="0" locked="0" layoutInCell="1" allowOverlap="1" wp14:anchorId="2DD365CD" wp14:editId="7CF40DDA">
+                <wp:simplePos x="0" y="0"/>
+                <wp:positionH relativeFrom="column">
+                  <wp:posOffset>3414222</wp:posOffset>
+                </wp:positionH>
+                <wp:positionV relativeFrom="paragraph">
+                  <wp:posOffset>373900</wp:posOffset>
+                </wp:positionV>
+                <wp:extent cx="311728" cy="1828800"/>
+                <wp:effectExtent l="38100" t="0" r="12700" b="19050"/>
+                <wp:wrapNone/>
+                <wp:docPr id="31" name="Left Brace 31"/>
+                <wp:cNvGraphicFramePr/>
+                <a:graphic xmlns:a="http://schemas.openxmlformats.org/drawingml/2006/main">
+                  <a:graphicData uri="http://schemas.microsoft.com/office/word/2010/wordprocessingShape">
+                    <wps:wsp>
+                      <wps:cNvSpPr/>
+                      <wps:spPr>
+                        <a:xfrm>
+                          <a:off x="0" y="0"/>
+                          <a:ext cx="311728" cy="1828800"/>
+                        </a:xfrm>
+                        <a:prstGeom prst="leftBrace">
+                          <a:avLst/>
+                        </a:prstGeom>
+                        <a:ln>
+                          <a:solidFill>
+                            <a:schemeClr val="accent1"/>
+                          </a:solidFill>
+                        </a:ln>
+                      </wps:spPr>
+                      <wps:style>
+                        <a:lnRef idx="1">
+                          <a:schemeClr val="accent1"/>
+                        </a:lnRef>
+                        <a:fillRef idx="0">
+                          <a:schemeClr val="accent1"/>
+                        </a:fillRef>
+                        <a:effectRef idx="0">
+                          <a:schemeClr val="accent1"/>
+                        </a:effectRef>
+                        <a:fontRef idx="minor">
+                          <a:schemeClr val="tx1"/>
+                        </a:fontRef>
+                      </wps:style>
+                      <wps:bodyPr rot="0" spcFirstLastPara="0" vertOverflow="overflow" horzOverflow="overflow" vert="horz" wrap="square" lIns="91440" tIns="45720" rIns="91440" bIns="45720" numCol="1" spcCol="0" rtlCol="0" fromWordArt="0" anchor="ctr" anchorCtr="0" forceAA="0" compatLnSpc="1">
+                        <a:prstTxWarp prst="textNoShape">
+                          <a:avLst/>
+                        </a:prstTxWarp>
+                        <a:noAutofit/>
+                      </wps:bodyPr>
+                    </wps:wsp>
+                  </a:graphicData>
+                </a:graphic>
+              </wp:anchor>
+            </w:drawing>
+          </mc:Choice>
+          <mc:Fallback>
+            <w:pict>
+              <v:shapetype w14:anchorId="31BEF7C3" id="_x0000_t87" coordsize="21600,21600" o:spt="87" adj="1800,10800" path="m21600,qx10800@0l10800@2qy0@11,10800@3l10800@1qy21600,21600e" filled="f">
+                <v:formulas>
+                  <v:f eqn="val #0"/>
+                  <v:f eqn="sum 21600 0 #0"/>
+                  <v:f eqn="sum #1 0 #0"/>
+                  <v:f eqn="sum #1 #0 0"/>
+                  <v:f eqn="prod #0 9598 32768"/>
+                  <v:f eqn="sum 21600 0 @4"/>
+                  <v:f eqn="sum 21600 0 #1"/>
+                  <v:f eqn="min #1 @6"/>
+                  <v:f eqn="prod @7 1 2"/>
+                  <v:f eqn="prod #0 2 1"/>
+                  <v:f eqn="sum 21600 0 @9"/>
+                  <v:f eqn="val #1"/>
+                </v:formulas>
+                <v:path arrowok="t" o:connecttype="custom" o:connectlocs="21600,0;0,10800;21600,21600" textboxrect="13963,@4,21600,@5"/>
+                <v:handles>
+                  <v:h position="center,#0" yrange="0,@8"/>
+                  <v:h position="topLeft,#1" yrange="@9,@10"/>
+                </v:handles>
+              </v:shapetype>
+              <v:shape id="Left Brace 31" o:spid="_x0000_s1026" type="#_x0000_t87" style="position:absolute;margin-left:268.85pt;margin-top:29.45pt;width:24.55pt;height:2in;z-index:251702272;visibility:visible;mso-wrap-style:square;mso-wrap-distance-left:9pt;mso-wrap-distance-top:0;mso-wrap-distance-right:9pt;mso-wrap-distance-bottom:0;mso-position-horizontal:absolute;mso-position-horizontal-relative:text;mso-position-vertical:absolute;mso-position-vertical-relative:text;v-text-anchor:middle" o:gfxdata="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" adj="307" strokecolor="#4472c4 [3204]" strokeweight=".5pt">
+                <v:stroke joinstyle="miter"/>
+              </v:shape>
+            </w:pict>
+          </mc:Fallback>
+        </mc:AlternateContent>
+      </w:r>
+    </w:p>
+    <w:p>
+      <w:pPr>
+        <w:spacing w:line="360" w:lineRule="auto"/>
+        <w:rPr>
+          <w:rFonts w:ascii="Times New Roman" w:hAnsi="Times New Roman" w:cs="Times New Roman"/>
+          <w:b/>
+          <w:bCs/>
+          <w:sz w:val="28"/>
+          <w:szCs w:val="28"/>
+          <w:lang w:val="bg-BG"/>
+        </w:rPr>
+      </w:pPr>
+      <w:r>
+        <w:rPr>
+          <w:rFonts w:ascii="Times New Roman" w:hAnsi="Times New Roman" w:cs="Times New Roman"/>
+          <w:b/>
+          <w:bCs/>
+          <w:sz w:val="28"/>
+          <w:szCs w:val="28"/>
+          <w:lang w:val="bg-BG"/>
+        </w:rPr>
+        <w:drawing>
+          <wp:anchor distT="0" distB="0" distL="114300" distR="114300" simplePos="0" relativeHeight="251699200" behindDoc="0" locked="0" layoutInCell="1" allowOverlap="1" wp14:anchorId="25D56CC7" wp14:editId="04AAE3D2">
+            <wp:simplePos x="0" y="0"/>
+            <wp:positionH relativeFrom="column">
+              <wp:posOffset>3677920</wp:posOffset>
+            </wp:positionH>
+            <wp:positionV relativeFrom="paragraph">
+              <wp:posOffset>118456</wp:posOffset>
+            </wp:positionV>
+            <wp:extent cx="1080135" cy="1588770"/>
+            <wp:effectExtent l="0" t="0" r="5715" b="0"/>
+            <wp:wrapSquare wrapText="bothSides"/>
+            <wp:docPr id="6" name="Picture 6"/>
+            <wp:cNvGraphicFramePr>
+              <a:graphicFrameLocks xmlns:a="http://schemas.openxmlformats.org/drawingml/2006/main" noChangeAspect="1"/>
+            </wp:cNvGraphicFramePr>
+            <a:graphic xmlns:a="http://schemas.openxmlformats.org/drawingml/2006/main">
+              <a:graphicData uri="http://schemas.openxmlformats.org/drawingml/2006/picture">
+                <pic:pic xmlns:pic="http://schemas.openxmlformats.org/drawingml/2006/picture">
+                  <pic:nvPicPr>
+                    <pic:cNvPr id="1" name=""/>
+                    <pic:cNvPicPr/>
+                  </pic:nvPicPr>
+                  <pic:blipFill>
+                    <a:blip r:embed="rId18">
+                      <a:extLst>
+                        <a:ext uri="{28A0092B-C50C-407E-A947-70E740481C1C}">
+                          <a14:useLocalDpi xmlns:a14="http://schemas.microsoft.com/office/drawing/2010/main" val="0"/>
+                        </a:ext>
+                      </a:extLst>
+                    </a:blip>
+                    <a:stretch>
+                      <a:fillRect/>
+                    </a:stretch>
+                  </pic:blipFill>
+                  <pic:spPr>
+                    <a:xfrm>
+                      <a:off x="0" y="0"/>
+                      <a:ext cx="1080135" cy="1588770"/>
+                    </a:xfrm>
+                    <a:prstGeom prst="rect">
+                      <a:avLst/>
+                    </a:prstGeom>
+                  </pic:spPr>
+                </pic:pic>
+              </a:graphicData>
+            </a:graphic>
+            <wp14:sizeRelH relativeFrom="margin">
+              <wp14:pctWidth>0</wp14:pctWidth>
+            </wp14:sizeRelH>
+            <wp14:sizeRelV relativeFrom="margin">
+              <wp14:pctHeight>0</wp14:pctHeight>
+            </wp14:sizeRelV>
+          </wp:anchor>
+        </w:drawing>
+      </w:r>
+    </w:p>
+    <w:p>
+      <w:pPr>
+        <w:spacing w:line="360" w:lineRule="auto"/>
+        <w:rPr>
+          <w:rFonts w:ascii="Times New Roman" w:hAnsi="Times New Roman" w:cs="Times New Roman"/>
+          <w:b/>
+          <w:bCs/>
+          <w:sz w:val="28"/>
+          <w:szCs w:val="28"/>
+          <w:lang w:val="bg-BG"/>
+        </w:rPr>
+      </w:pPr>
+      <w:r>
+        <w:rPr>
+          <w:rFonts w:ascii="Times New Roman" w:hAnsi="Times New Roman" w:cs="Times New Roman"/>
+          <w:b/>
+          <w:bCs/>
+          <w:noProof/>
+          <w:sz w:val="28"/>
+          <w:szCs w:val="28"/>
+          <w:lang w:val="bg-BG"/>
+        </w:rPr>
+        <mc:AlternateContent>
+          <mc:Choice Requires="wps">
+            <w:drawing>
+              <wp:anchor distT="0" distB="0" distL="114300" distR="114300" simplePos="0" relativeHeight="251701248" behindDoc="0" locked="0" layoutInCell="1" allowOverlap="1" wp14:anchorId="037D01CE" wp14:editId="4C0734A6">
+                <wp:simplePos x="0" y="0"/>
+                <wp:positionH relativeFrom="column">
+                  <wp:posOffset>1287780</wp:posOffset>
+                </wp:positionH>
+                <wp:positionV relativeFrom="paragraph">
+                  <wp:posOffset>408305</wp:posOffset>
+                </wp:positionV>
+                <wp:extent cx="2029460" cy="131445"/>
+                <wp:effectExtent l="0" t="19050" r="46990" b="40005"/>
+                <wp:wrapNone/>
+                <wp:docPr id="30" name="Arrow: Right 30"/>
+                <wp:cNvGraphicFramePr/>
+                <a:graphic xmlns:a="http://schemas.openxmlformats.org/drawingml/2006/main">
+                  <a:graphicData uri="http://schemas.microsoft.com/office/word/2010/wordprocessingShape">
+                    <wps:wsp>
+                      <wps:cNvSpPr/>
+                      <wps:spPr>
+                        <a:xfrm>
+                          <a:off x="0" y="0"/>
+                          <a:ext cx="2029460" cy="131445"/>
+                        </a:xfrm>
+                        <a:prstGeom prst="rightArrow">
+                          <a:avLst/>
+                        </a:prstGeom>
+                        <a:solidFill>
+                          <a:schemeClr val="accent1">
+                            <a:lumMod val="60000"/>
+                            <a:lumOff val="40000"/>
+                          </a:schemeClr>
+                        </a:solidFill>
+                        <a:ln>
+                          <a:solidFill>
+                            <a:schemeClr val="accent1"/>
+                          </a:solidFill>
+                        </a:ln>
+                      </wps:spPr>
+                      <wps:style>
+                        <a:lnRef idx="2">
+                          <a:schemeClr val="accent6"/>
+                        </a:lnRef>
+                        <a:fillRef idx="1">
+                          <a:schemeClr val="lt1"/>
+                        </a:fillRef>
+                        <a:effectRef idx="0">
+                          <a:schemeClr val="accent6"/>
+                        </a:effectRef>
+                        <a:fontRef idx="minor">
+                          <a:schemeClr val="dk1"/>
+                        </a:fontRef>
+                      </wps:style>
+                      <wps:bodyPr rot="0" spcFirstLastPara="0" vertOverflow="overflow" horzOverflow="overflow" vert="horz" wrap="square" lIns="91440" tIns="45720" rIns="91440" bIns="45720" numCol="1" spcCol="0" rtlCol="0" fromWordArt="0" anchor="ctr" anchorCtr="0" forceAA="0" compatLnSpc="1">
+                        <a:prstTxWarp prst="textNoShape">
+                          <a:avLst/>
+                        </a:prstTxWarp>
+                        <a:noAutofit/>
+                      </wps:bodyPr>
+                    </wps:wsp>
+                  </a:graphicData>
+                </a:graphic>
+              </wp:anchor>
+            </w:drawing>
+          </mc:Choice>
+          <mc:Fallback>
+            <w:pict>
+              <v:shapetype w14:anchorId="493C761A" id="_x0000_t13" coordsize="21600,21600" o:spt="13" adj="16200,5400" path="m@0,l@0@1,0@1,0@2@0@2@0,21600,21600,10800xe">
+                <v:stroke joinstyle="miter"/>
+                <v:formulas>
+                  <v:f eqn="val #0"/>
+                  <v:f eqn="val #1"/>
+                  <v:f eqn="sum height 0 #1"/>
+                  <v:f eqn="sum 10800 0 #1"/>
+                  <v:f eqn="sum width 0 #0"/>
+                  <v:f eqn="prod @4 @3 10800"/>
+                  <v:f eqn="sum width 0 @5"/>
+                </v:formulas>
+                <v:path o:connecttype="custom" o:connectlocs="@0,0;0,10800;@0,21600;21600,10800" o:connectangles="270,180,90,0" textboxrect="0,@1,@6,@2"/>
+                <v:handles>
+                  <v:h position="#0,#1" xrange="0,21600" yrange="0,10800"/>
+                </v:handles>
+              </v:shapetype>
+              <v:shape id="Arrow: Right 30" o:spid="_x0000_s1026" type="#_x0000_t13" style="position:absolute;margin-left:101.4pt;margin-top:32.15pt;width:159.8pt;height:10.35pt;z-index:251701248;visibility:visible;mso-wrap-style:square;mso-wrap-distance-left:9pt;mso-wrap-distance-top:0;mso-wrap-distance-right:9pt;mso-wrap-distance-bottom:0;mso-position-horizontal:absolute;mso-position-horizontal-relative:text;mso-position-vertical:absolute;mso-position-vertical-relative:text;v-text-anchor:middle" o:gfxdata="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" adj="20901" fillcolor="#8eaadb [1940]" strokecolor="#4472c4 [3204]" strokeweight="1pt"/>
+            </w:pict>
+          </mc:Fallback>
+        </mc:AlternateContent>
+      </w:r>
+    </w:p>
+    <w:p>
+      <w:pPr>
+        <w:spacing w:line="360" w:lineRule="auto"/>
+        <w:rPr>
+          <w:rFonts w:ascii="Times New Roman" w:hAnsi="Times New Roman" w:cs="Times New Roman"/>
+          <w:b/>
+          <w:bCs/>
+          <w:sz w:val="28"/>
+          <w:szCs w:val="28"/>
+          <w:lang w:val="bg-BG"/>
+        </w:rPr>
+      </w:pPr>
+    </w:p>
+    <w:p>
+      <w:pPr>
+        <w:spacing w:line="360" w:lineRule="auto"/>
+        <w:rPr>
+          <w:rFonts w:ascii="Times New Roman" w:hAnsi="Times New Roman" w:cs="Times New Roman"/>
+          <w:b/>
+          <w:bCs/>
+          <w:sz w:val="28"/>
+          <w:szCs w:val="28"/>
+          <w:lang w:val="bg-BG"/>
+        </w:rPr>
+      </w:pPr>
+    </w:p>
+    <w:p>
+      <w:pPr>
+        <w:spacing w:line="360" w:lineRule="auto"/>
+        <w:rPr>
+          <w:rFonts w:ascii="Times New Roman" w:hAnsi="Times New Roman" w:cs="Times New Roman"/>
+          <w:b/>
+          <w:bCs/>
+          <w:sz w:val="28"/>
+          <w:szCs w:val="28"/>
+          <w:lang w:val="bg-BG"/>
+        </w:rPr>
+      </w:pPr>
+    </w:p>
+    <w:p>
+      <w:pPr>
+        <w:spacing w:line="360" w:lineRule="auto"/>
+        <w:rPr>
+          <w:rFonts w:ascii="Times New Roman" w:hAnsi="Times New Roman" w:cs="Times New Roman"/>
+          <w:b/>
+          <w:bCs/>
+          <w:sz w:val="28"/>
+          <w:szCs w:val="28"/>
+          <w:lang w:val="bg-BG"/>
+        </w:rPr>
+      </w:pPr>
+    </w:p>
+    <w:p>
+      <w:pPr>
+        <w:spacing w:line="360" w:lineRule="auto"/>
+        <w:rPr>
+          <w:rFonts w:ascii="Times New Roman" w:hAnsi="Times New Roman" w:cs="Times New Roman"/>
+          <w:b/>
+          <w:bCs/>
+          <w:sz w:val="28"/>
+          <w:szCs w:val="28"/>
+          <w:lang w:val="bg-BG"/>
+        </w:rPr>
+      </w:pPr>
+    </w:p>
+    <w:p>
+      <w:pPr>
+        <w:spacing w:line="360" w:lineRule="auto"/>
+        <w:rPr>
+          <w:rFonts w:ascii="Times New Roman" w:hAnsi="Times New Roman" w:cs="Times New Roman"/>
+          <w:b/>
+          <w:bCs/>
+          <w:sz w:val="28"/>
+          <w:szCs w:val="28"/>
+          <w:lang w:val="bg-BG"/>
+        </w:rPr>
+      </w:pPr>
+    </w:p>
+    <w:p>
+      <w:pPr>
+        <w:spacing w:line="360" w:lineRule="auto"/>
+        <w:rPr>
+          <w:rFonts w:ascii="Times New Roman" w:hAnsi="Times New Roman" w:cs="Times New Roman"/>
+          <w:b/>
+          <w:bCs/>
+          <w:sz w:val="28"/>
+          <w:szCs w:val="28"/>
+          <w:lang w:val="bg-BG"/>
+        </w:rPr>
+      </w:pPr>
+    </w:p>
+    <w:p>
+      <w:pPr>
+        <w:spacing w:line="360" w:lineRule="auto"/>
+        <w:rPr>
+          <w:rFonts w:ascii="Times New Roman" w:hAnsi="Times New Roman" w:cs="Times New Roman"/>
+          <w:b/>
+          <w:bCs/>
+          <w:sz w:val="28"/>
+          <w:szCs w:val="28"/>
+          <w:lang w:val="bg-BG"/>
+        </w:rPr>
+      </w:pPr>
+    </w:p>
+    <w:p>
+      <w:pPr>
+        <w:spacing w:line="360" w:lineRule="auto"/>
+        <w:rPr>
+          <w:rFonts w:ascii="Times New Roman" w:hAnsi="Times New Roman" w:cs="Times New Roman"/>
+          <w:sz w:val="28"/>
+          <w:szCs w:val="28"/>
+          <w:lang w:val="bg-BG"/>
+        </w:rPr>
+      </w:pPr>
+      <w:r>
+        <w:rPr>
+          <w:rFonts w:ascii="Times New Roman" w:hAnsi="Times New Roman" w:cs="Times New Roman"/>
+          <w:sz w:val="28"/>
+          <w:szCs w:val="28"/>
+          <w:lang w:val="bg-BG"/>
+        </w:rPr>
+        <w:t xml:space="preserve">Извън папка се намират файловете, съставляващи </w:t>
+      </w:r>
+      <w:r>
+        <w:rPr>
+          <w:rFonts w:ascii="Times New Roman" w:hAnsi="Times New Roman" w:cs="Times New Roman"/>
+          <w:sz w:val="28"/>
+          <w:szCs w:val="28"/>
+        </w:rPr>
+        <w:t xml:space="preserve">Flask </w:t>
+      </w:r>
+      <w:r>
+        <w:rPr>
+          <w:rFonts w:ascii="Times New Roman" w:hAnsi="Times New Roman" w:cs="Times New Roman"/>
+          <w:sz w:val="28"/>
+          <w:szCs w:val="28"/>
+          <w:lang w:val="bg-BG"/>
+        </w:rPr>
+        <w:t>приложението, както и файла с базата данни.</w:t>
+      </w:r>
+    </w:p>
+    <w:p>
+      <w:pPr>
+        <w:spacing w:line="360" w:lineRule="auto"/>
+        <w:rPr>
+          <w:rFonts w:ascii="Times New Roman" w:hAnsi="Times New Roman" w:cs="Times New Roman"/>
+          <w:b/>
+          <w:bCs/>
+          <w:sz w:val="28"/>
+          <w:szCs w:val="28"/>
+          <w:lang w:val="bg-BG"/>
+        </w:rPr>
+      </w:pPr>
+      <w:r>
+        <w:rPr>
+          <w:rFonts w:ascii="Times New Roman" w:hAnsi="Times New Roman" w:cs="Times New Roman"/>
+          <w:sz w:val="28"/>
+          <w:szCs w:val="28"/>
+          <w:lang w:val="bg-BG"/>
+        </w:rPr>
+        <w:t>В папката „</w:t>
+      </w:r>
+      <w:proofErr w:type="spellStart"/>
+      <w:r>
+        <w:rPr>
+          <w:rFonts w:ascii="Times New Roman" w:hAnsi="Times New Roman" w:cs="Times New Roman"/>
+          <w:sz w:val="28"/>
+          <w:szCs w:val="28"/>
+        </w:rPr>
+        <w:t>python_game</w:t>
+      </w:r>
+      <w:proofErr w:type="spellEnd"/>
+      <w:r>
+        <w:rPr>
+          <w:rFonts w:ascii="Times New Roman" w:hAnsi="Times New Roman" w:cs="Times New Roman"/>
+          <w:sz w:val="28"/>
+          <w:szCs w:val="28"/>
+          <w:lang w:val="bg-BG"/>
+        </w:rPr>
+        <w:t>“ се намират файловете, представляващи самата игра на шах</w:t>
+      </w:r>
+      <w:r>
+        <w:rPr>
+          <w:rFonts w:ascii="Times New Roman" w:hAnsi="Times New Roman" w:cs="Times New Roman"/>
+          <w:sz w:val="28"/>
+          <w:szCs w:val="28"/>
+          <w:lang w:val="bg-BG"/>
+        </w:rPr>
+        <w:t>, в папк</w:t>
+      </w:r>
+      <w:r>
+        <w:rPr>
+          <w:rFonts w:ascii="Times New Roman" w:hAnsi="Times New Roman" w:cs="Times New Roman"/>
+          <w:sz w:val="28"/>
+          <w:szCs w:val="28"/>
+          <w:lang w:val="bg-BG"/>
+        </w:rPr>
+        <w:t>ата</w:t>
+      </w:r>
+      <w:r>
+        <w:rPr>
+          <w:rFonts w:ascii="Times New Roman" w:hAnsi="Times New Roman" w:cs="Times New Roman"/>
+          <w:sz w:val="28"/>
+          <w:szCs w:val="28"/>
+          <w:lang w:val="bg-BG"/>
+        </w:rPr>
+        <w:t xml:space="preserve"> „</w:t>
+      </w:r>
+      <w:r>
+        <w:rPr>
+          <w:rFonts w:ascii="Times New Roman" w:hAnsi="Times New Roman" w:cs="Times New Roman"/>
+          <w:sz w:val="28"/>
+          <w:szCs w:val="28"/>
+        </w:rPr>
+        <w:t>static</w:t>
+      </w:r>
+      <w:r>
+        <w:rPr>
+          <w:rFonts w:ascii="Times New Roman" w:hAnsi="Times New Roman" w:cs="Times New Roman"/>
+          <w:sz w:val="28"/>
+          <w:szCs w:val="28"/>
+          <w:lang w:val="bg-BG"/>
+        </w:rPr>
+        <w:t xml:space="preserve">“ се намират </w:t>
+      </w:r>
+      <w:r>
+        <w:rPr>
+          <w:rFonts w:ascii="Times New Roman" w:hAnsi="Times New Roman" w:cs="Times New Roman"/>
+          <w:sz w:val="28"/>
+          <w:szCs w:val="28"/>
+        </w:rPr>
+        <w:t>CSS</w:t>
+      </w:r>
+      <w:r>
+        <w:rPr>
+          <w:rFonts w:ascii="Times New Roman" w:hAnsi="Times New Roman" w:cs="Times New Roman"/>
+          <w:sz w:val="28"/>
+          <w:szCs w:val="28"/>
+          <w:lang w:val="bg-BG"/>
+        </w:rPr>
+        <w:t xml:space="preserve"> </w:t>
+      </w:r>
+      <w:r>
+        <w:rPr>
+          <w:rFonts w:ascii="Times New Roman" w:hAnsi="Times New Roman" w:cs="Times New Roman"/>
+          <w:sz w:val="28"/>
+          <w:szCs w:val="28"/>
+          <w:lang w:val="bg-BG"/>
+        </w:rPr>
+        <w:t>и</w:t>
+      </w:r>
+      <w:r>
+        <w:rPr>
+          <w:rFonts w:ascii="Times New Roman" w:hAnsi="Times New Roman" w:cs="Times New Roman"/>
+          <w:sz w:val="28"/>
+          <w:szCs w:val="28"/>
+        </w:rPr>
+        <w:t xml:space="preserve"> JavaScript </w:t>
+      </w:r>
+      <w:r>
+        <w:rPr>
+          <w:rFonts w:ascii="Times New Roman" w:hAnsi="Times New Roman" w:cs="Times New Roman"/>
+          <w:sz w:val="28"/>
+          <w:szCs w:val="28"/>
+          <w:lang w:val="bg-BG"/>
+        </w:rPr>
+        <w:t xml:space="preserve">файловете, а в </w:t>
+      </w:r>
+      <w:r>
+        <w:rPr>
+          <w:rFonts w:ascii="Times New Roman" w:hAnsi="Times New Roman" w:cs="Times New Roman"/>
+          <w:sz w:val="28"/>
+          <w:szCs w:val="28"/>
+          <w:lang w:val="bg-BG"/>
+        </w:rPr>
+        <w:t>„</w:t>
+      </w:r>
+      <w:r>
+        <w:rPr>
+          <w:rFonts w:ascii="Times New Roman" w:hAnsi="Times New Roman" w:cs="Times New Roman"/>
+          <w:sz w:val="28"/>
+          <w:szCs w:val="28"/>
+        </w:rPr>
+        <w:t>templates</w:t>
+      </w:r>
+      <w:r>
+        <w:rPr>
+          <w:rFonts w:ascii="Times New Roman" w:hAnsi="Times New Roman" w:cs="Times New Roman"/>
+          <w:sz w:val="28"/>
+          <w:szCs w:val="28"/>
+          <w:lang w:val="bg-BG"/>
+        </w:rPr>
+        <w:t>“</w:t>
+      </w:r>
+      <w:r>
+        <w:rPr>
+          <w:rFonts w:ascii="Times New Roman" w:hAnsi="Times New Roman" w:cs="Times New Roman"/>
+          <w:sz w:val="28"/>
+          <w:szCs w:val="28"/>
+        </w:rPr>
+        <w:t xml:space="preserve"> </w:t>
+      </w:r>
+      <w:r>
+        <w:rPr>
+          <w:rFonts w:ascii="Times New Roman" w:hAnsi="Times New Roman" w:cs="Times New Roman"/>
+          <w:sz w:val="28"/>
+          <w:szCs w:val="28"/>
+          <w:lang w:val="bg-BG"/>
+        </w:rPr>
+        <w:t>-</w:t>
+      </w:r>
+      <w:r>
+        <w:rPr>
+          <w:rFonts w:ascii="Times New Roman" w:hAnsi="Times New Roman" w:cs="Times New Roman"/>
+          <w:sz w:val="28"/>
+          <w:szCs w:val="28"/>
+          <w:lang w:val="bg-BG"/>
+        </w:rPr>
+        <w:t xml:space="preserve"> </w:t>
+      </w:r>
+      <w:r>
+        <w:rPr>
+          <w:rFonts w:ascii="Times New Roman" w:hAnsi="Times New Roman" w:cs="Times New Roman"/>
+          <w:sz w:val="28"/>
+          <w:szCs w:val="28"/>
+        </w:rPr>
+        <w:t xml:space="preserve">HTML </w:t>
+      </w:r>
+      <w:r>
+        <w:rPr>
+          <w:rFonts w:ascii="Times New Roman" w:hAnsi="Times New Roman" w:cs="Times New Roman"/>
+          <w:sz w:val="28"/>
+          <w:szCs w:val="28"/>
+          <w:lang w:val="bg-BG"/>
+        </w:rPr>
+        <w:t>файловете</w:t>
+      </w:r>
+      <w:r>
+        <w:rPr>
+          <w:rFonts w:ascii="Times New Roman" w:hAnsi="Times New Roman" w:cs="Times New Roman"/>
+          <w:sz w:val="28"/>
+          <w:szCs w:val="28"/>
+          <w:lang w:val="bg-BG"/>
+        </w:rPr>
+        <w:t>.</w:t>
+      </w:r>
+    </w:p>
+    <w:p>
+      <w:pPr>
+        <w:spacing w:line="360" w:lineRule="auto"/>
+        <w:rPr>
+          <w:rFonts w:ascii="Times New Roman" w:hAnsi="Times New Roman" w:cs="Times New Roman"/>
+          <w:b/>
+          <w:bCs/>
+          <w:sz w:val="28"/>
+          <w:szCs w:val="28"/>
+          <w:lang w:val="bg-BG"/>
+        </w:rPr>
+      </w:pPr>
+      <w:r>
+        <w:rPr>
+          <w:rFonts w:ascii="Times New Roman" w:hAnsi="Times New Roman" w:cs="Times New Roman"/>
+          <w:b/>
+          <w:bCs/>
+          <w:sz w:val="28"/>
+          <w:szCs w:val="28"/>
+          <w:lang w:val="bg-BG"/>
+        </w:rPr>
+        <w:lastRenderedPageBreak/>
+        <w:t xml:space="preserve">3.2. </w:t>
+      </w:r>
+      <w:r>
+        <w:rPr>
+          <w:rFonts w:ascii="Times New Roman" w:hAnsi="Times New Roman" w:cs="Times New Roman"/>
+          <w:b/>
+          <w:bCs/>
+          <w:sz w:val="28"/>
+          <w:szCs w:val="28"/>
+          <w:lang w:val="bg-BG"/>
+        </w:rPr>
+        <w:t>Ядрото на проекта – играта на шах</w:t>
+      </w:r>
+    </w:p>
+    <w:p>
+      <w:pPr>
+        <w:spacing w:line="360" w:lineRule="auto"/>
+        <w:rPr>
+          <w:rFonts w:ascii="Times New Roman" w:hAnsi="Times New Roman" w:cs="Times New Roman"/>
+          <w:b/>
+          <w:bCs/>
+          <w:sz w:val="28"/>
+          <w:szCs w:val="28"/>
+          <w:lang w:val="bg-BG"/>
+        </w:rPr>
+      </w:pPr>
+    </w:p>
+    <w:p>
+      <w:pPr>
+        <w:spacing w:line="360" w:lineRule="auto"/>
+        <w:rPr>
+          <w:rFonts w:ascii="Times New Roman" w:hAnsi="Times New Roman" w:cs="Times New Roman"/>
+          <w:sz w:val="28"/>
+          <w:szCs w:val="28"/>
+          <w:lang w:val="bg-BG"/>
+        </w:rPr>
+      </w:pPr>
+      <w:r>
+        <w:rPr>
+          <w:rFonts w:ascii="Times New Roman" w:hAnsi="Times New Roman" w:cs="Times New Roman"/>
+          <w:sz w:val="28"/>
+          <w:szCs w:val="28"/>
+          <w:lang w:val="bg-BG"/>
+        </w:rPr>
+        <w:t xml:space="preserve">Играта на шах е имплементирана под формата на </w:t>
+      </w:r>
+      <w:r>
+        <w:rPr>
+          <w:rFonts w:ascii="Times New Roman" w:hAnsi="Times New Roman" w:cs="Times New Roman"/>
+          <w:sz w:val="28"/>
+          <w:szCs w:val="28"/>
+          <w:lang w:val="bg-BG"/>
+        </w:rPr>
+        <w:t xml:space="preserve">командна </w:t>
+      </w:r>
+      <w:r>
+        <w:rPr>
+          <w:rFonts w:ascii="Times New Roman" w:hAnsi="Times New Roman" w:cs="Times New Roman"/>
+          <w:sz w:val="28"/>
+          <w:szCs w:val="28"/>
+        </w:rPr>
+        <w:t xml:space="preserve">Python </w:t>
+      </w:r>
+      <w:r>
+        <w:rPr>
+          <w:rFonts w:ascii="Times New Roman" w:hAnsi="Times New Roman" w:cs="Times New Roman"/>
+          <w:sz w:val="28"/>
+          <w:szCs w:val="28"/>
+          <w:lang w:val="bg-BG"/>
+        </w:rPr>
+        <w:t xml:space="preserve">програма, </w:t>
+      </w:r>
+      <w:r>
+        <w:rPr>
+          <w:rFonts w:ascii="Times New Roman" w:hAnsi="Times New Roman" w:cs="Times New Roman"/>
+          <w:sz w:val="28"/>
+          <w:szCs w:val="28"/>
+          <w:lang w:val="bg-BG"/>
+        </w:rPr>
+        <w:t>която се базира на ООП логиката за разделяне на отделните компоненти на програмата в класове.</w:t>
+      </w:r>
+    </w:p>
+    <w:p>
+      <w:pPr>
+        <w:spacing w:line="360" w:lineRule="auto"/>
+        <w:rPr>
+          <w:rFonts w:ascii="Times New Roman" w:hAnsi="Times New Roman" w:cs="Times New Roman"/>
+          <w:sz w:val="28"/>
+          <w:szCs w:val="28"/>
+          <w:lang w:val="bg-BG"/>
+        </w:rPr>
+      </w:pPr>
+      <w:r>
+        <w:rPr>
+          <w:rFonts w:ascii="Times New Roman" w:hAnsi="Times New Roman" w:cs="Times New Roman"/>
+          <w:sz w:val="28"/>
+          <w:szCs w:val="28"/>
+          <w:lang w:val="bg-BG"/>
+        </w:rPr>
+        <w:t xml:space="preserve">Играта се състои от </w:t>
+      </w:r>
+      <w:r>
+        <w:rPr>
+          <w:rFonts w:ascii="Times New Roman" w:hAnsi="Times New Roman" w:cs="Times New Roman"/>
+          <w:sz w:val="28"/>
+          <w:szCs w:val="28"/>
+          <w:lang w:val="bg-BG"/>
+        </w:rPr>
+        <w:t>пет</w:t>
+      </w:r>
+      <w:r>
+        <w:rPr>
+          <w:rFonts w:ascii="Times New Roman" w:hAnsi="Times New Roman" w:cs="Times New Roman"/>
+          <w:sz w:val="28"/>
+          <w:szCs w:val="28"/>
+          <w:lang w:val="bg-BG"/>
+        </w:rPr>
+        <w:t xml:space="preserve"> класа:</w:t>
+      </w:r>
+    </w:p>
+    <w:p>
+      <w:pPr>
+        <w:pStyle w:val="ListParagraph"/>
+        <w:numPr>
+          <w:ilvl w:val="0"/>
+          <w:numId w:val="6"/>
+        </w:numPr>
+        <w:spacing w:line="360" w:lineRule="auto"/>
+        <w:rPr>
+          <w:rFonts w:ascii="Times New Roman" w:hAnsi="Times New Roman" w:cs="Times New Roman"/>
+          <w:i/>
+          <w:iCs/>
+          <w:sz w:val="28"/>
+          <w:szCs w:val="28"/>
+          <w:lang w:val="bg-BG"/>
+        </w:rPr>
+      </w:pPr>
+      <w:proofErr w:type="spellStart"/>
+      <w:r>
+        <w:rPr>
+          <w:rFonts w:ascii="Times New Roman" w:hAnsi="Times New Roman" w:cs="Times New Roman"/>
+          <w:i/>
+          <w:iCs/>
+          <w:sz w:val="28"/>
+          <w:szCs w:val="28"/>
+        </w:rPr>
+        <w:t>Chess</w:t>
+      </w:r>
+      <w:r>
+        <w:rPr>
+          <w:rFonts w:ascii="Times New Roman" w:hAnsi="Times New Roman" w:cs="Times New Roman"/>
+          <w:i/>
+          <w:iCs/>
+          <w:sz w:val="28"/>
+          <w:szCs w:val="28"/>
+        </w:rPr>
+        <w:t>Board</w:t>
+      </w:r>
+      <w:proofErr w:type="spellEnd"/>
+      <w:r>
+        <w:rPr>
+          <w:rFonts w:ascii="Times New Roman" w:hAnsi="Times New Roman" w:cs="Times New Roman"/>
+          <w:i/>
+          <w:iCs/>
+          <w:sz w:val="28"/>
+          <w:szCs w:val="28"/>
+        </w:rPr>
+        <w:t xml:space="preserve"> </w:t>
+      </w:r>
+      <w:r>
+        <w:rPr>
+          <w:rFonts w:ascii="Times New Roman" w:hAnsi="Times New Roman" w:cs="Times New Roman"/>
+          <w:i/>
+          <w:iCs/>
+          <w:sz w:val="28"/>
+          <w:szCs w:val="28"/>
+        </w:rPr>
+        <w:t>–</w:t>
+      </w:r>
+      <w:r>
+        <w:rPr>
+          <w:rFonts w:ascii="Times New Roman" w:hAnsi="Times New Roman" w:cs="Times New Roman"/>
+          <w:i/>
+          <w:iCs/>
+          <w:sz w:val="28"/>
+          <w:szCs w:val="28"/>
+        </w:rPr>
+        <w:t xml:space="preserve"> </w:t>
+      </w:r>
+      <w:r>
+        <w:rPr>
+          <w:rFonts w:ascii="Times New Roman" w:hAnsi="Times New Roman" w:cs="Times New Roman"/>
+          <w:sz w:val="28"/>
+          <w:szCs w:val="28"/>
+          <w:lang w:val="bg-BG"/>
+        </w:rPr>
+        <w:t>дъската в играта</w:t>
+      </w:r>
+    </w:p>
+    <w:p>
+      <w:pPr>
+        <w:pStyle w:val="ListParagraph"/>
+        <w:numPr>
+          <w:ilvl w:val="0"/>
+          <w:numId w:val="6"/>
+        </w:numPr>
+        <w:spacing w:line="360" w:lineRule="auto"/>
+        <w:rPr>
+          <w:rFonts w:ascii="Times New Roman" w:hAnsi="Times New Roman" w:cs="Times New Roman"/>
+          <w:sz w:val="28"/>
+          <w:szCs w:val="28"/>
+          <w:lang w:val="bg-BG"/>
+        </w:rPr>
+      </w:pPr>
+      <w:r>
+        <w:rPr>
+          <w:rFonts w:ascii="Times New Roman" w:hAnsi="Times New Roman" w:cs="Times New Roman"/>
+          <w:i/>
+          <w:iCs/>
+          <w:sz w:val="28"/>
+          <w:szCs w:val="28"/>
+        </w:rPr>
+        <w:t>Figure</w:t>
+      </w:r>
+      <w:r>
+        <w:rPr>
+          <w:rFonts w:ascii="Times New Roman" w:hAnsi="Times New Roman" w:cs="Times New Roman"/>
+          <w:sz w:val="28"/>
+          <w:szCs w:val="28"/>
+          <w:lang w:val="bg-BG"/>
+        </w:rPr>
+        <w:t xml:space="preserve"> – фигура на даден играч</w:t>
+      </w:r>
+    </w:p>
+    <w:p>
+      <w:pPr>
+        <w:pStyle w:val="ListParagraph"/>
+        <w:numPr>
+          <w:ilvl w:val="0"/>
+          <w:numId w:val="6"/>
+        </w:numPr>
+        <w:spacing w:line="360" w:lineRule="auto"/>
+        <w:rPr>
+          <w:rFonts w:ascii="Times New Roman" w:hAnsi="Times New Roman" w:cs="Times New Roman"/>
+          <w:sz w:val="28"/>
+          <w:szCs w:val="28"/>
+          <w:lang w:val="bg-BG"/>
+        </w:rPr>
+      </w:pPr>
+      <w:r>
+        <w:rPr>
+          <w:rFonts w:ascii="Times New Roman" w:hAnsi="Times New Roman" w:cs="Times New Roman"/>
+          <w:i/>
+          <w:iCs/>
+          <w:sz w:val="28"/>
+          <w:szCs w:val="28"/>
+        </w:rPr>
+        <w:t>Player</w:t>
+      </w:r>
+      <w:r>
+        <w:rPr>
+          <w:rFonts w:ascii="Times New Roman" w:hAnsi="Times New Roman" w:cs="Times New Roman"/>
+          <w:sz w:val="28"/>
+          <w:szCs w:val="28"/>
+          <w:lang w:val="bg-BG"/>
+        </w:rPr>
+        <w:t xml:space="preserve"> </w:t>
+      </w:r>
+      <w:r>
+        <w:rPr>
+          <w:rFonts w:ascii="Times New Roman" w:hAnsi="Times New Roman" w:cs="Times New Roman"/>
+          <w:sz w:val="28"/>
+          <w:szCs w:val="28"/>
+          <w:lang w:val="bg-BG"/>
+        </w:rPr>
+        <w:t>–</w:t>
+      </w:r>
+      <w:r>
+        <w:rPr>
+          <w:rFonts w:ascii="Times New Roman" w:hAnsi="Times New Roman" w:cs="Times New Roman"/>
+          <w:sz w:val="28"/>
+          <w:szCs w:val="28"/>
+          <w:lang w:val="bg-BG"/>
+        </w:rPr>
+        <w:t xml:space="preserve"> играч</w:t>
+      </w:r>
+    </w:p>
+    <w:p>
+      <w:pPr>
+        <w:pStyle w:val="ListParagraph"/>
+        <w:numPr>
+          <w:ilvl w:val="0"/>
+          <w:numId w:val="6"/>
+        </w:numPr>
+        <w:spacing w:line="360" w:lineRule="auto"/>
+        <w:rPr>
+          <w:rFonts w:ascii="Times New Roman" w:hAnsi="Times New Roman" w:cs="Times New Roman"/>
+          <w:sz w:val="28"/>
+          <w:szCs w:val="28"/>
+          <w:lang w:val="bg-BG"/>
+        </w:rPr>
+      </w:pPr>
+      <w:r>
+        <w:rPr>
+          <w:rFonts w:ascii="Times New Roman" w:hAnsi="Times New Roman" w:cs="Times New Roman"/>
+          <w:i/>
+          <w:iCs/>
+          <w:sz w:val="28"/>
+          <w:szCs w:val="28"/>
+        </w:rPr>
+        <w:t>Game</w:t>
+      </w:r>
+      <w:r>
+        <w:rPr>
+          <w:rFonts w:ascii="Times New Roman" w:hAnsi="Times New Roman" w:cs="Times New Roman"/>
+          <w:sz w:val="28"/>
+          <w:szCs w:val="28"/>
+          <w:lang w:val="bg-BG"/>
+        </w:rPr>
+        <w:t xml:space="preserve"> – събирателен клас, който изпълнява цялостния процес, който наричаме „</w:t>
+      </w:r>
+      <w:proofErr w:type="gramStart"/>
+      <w:r>
+        <w:rPr>
+          <w:rFonts w:ascii="Times New Roman" w:hAnsi="Times New Roman" w:cs="Times New Roman"/>
+          <w:sz w:val="28"/>
+          <w:szCs w:val="28"/>
+          <w:lang w:val="bg-BG"/>
+        </w:rPr>
+        <w:t>игра“</w:t>
+      </w:r>
+      <w:proofErr w:type="gramEnd"/>
+    </w:p>
+    <w:p>
+      <w:pPr>
+        <w:pStyle w:val="ListParagraph"/>
+        <w:numPr>
+          <w:ilvl w:val="0"/>
+          <w:numId w:val="6"/>
+        </w:numPr>
+        <w:spacing w:line="360" w:lineRule="auto"/>
+        <w:rPr>
+          <w:rFonts w:ascii="Times New Roman" w:hAnsi="Times New Roman" w:cs="Times New Roman"/>
+          <w:sz w:val="28"/>
+          <w:szCs w:val="28"/>
+          <w:lang w:val="bg-BG"/>
+        </w:rPr>
+      </w:pPr>
+      <w:proofErr w:type="spellStart"/>
+      <w:r>
+        <w:rPr>
+          <w:rFonts w:ascii="Times New Roman" w:hAnsi="Times New Roman" w:cs="Times New Roman"/>
+          <w:i/>
+          <w:iCs/>
+          <w:sz w:val="28"/>
+          <w:szCs w:val="28"/>
+        </w:rPr>
+        <w:t>TestGame</w:t>
+      </w:r>
+      <w:proofErr w:type="spellEnd"/>
+      <w:r>
+        <w:rPr>
+          <w:rFonts w:ascii="Times New Roman" w:hAnsi="Times New Roman" w:cs="Times New Roman"/>
+          <w:i/>
+          <w:iCs/>
+          <w:sz w:val="28"/>
+          <w:szCs w:val="28"/>
+        </w:rPr>
+        <w:t xml:space="preserve"> </w:t>
+      </w:r>
+      <w:r>
+        <w:rPr>
+          <w:rFonts w:ascii="Times New Roman" w:hAnsi="Times New Roman" w:cs="Times New Roman"/>
+          <w:sz w:val="28"/>
+          <w:szCs w:val="28"/>
+          <w:lang w:val="bg-BG"/>
+        </w:rPr>
+        <w:t>–</w:t>
+      </w:r>
+      <w:r>
+        <w:rPr>
+          <w:rFonts w:ascii="Times New Roman" w:hAnsi="Times New Roman" w:cs="Times New Roman"/>
+          <w:sz w:val="28"/>
+          <w:szCs w:val="28"/>
+        </w:rPr>
+        <w:t xml:space="preserve"> </w:t>
+      </w:r>
+      <w:proofErr w:type="spellStart"/>
+      <w:r>
+        <w:rPr>
+          <w:rFonts w:ascii="Times New Roman" w:hAnsi="Times New Roman" w:cs="Times New Roman"/>
+          <w:sz w:val="28"/>
+          <w:szCs w:val="28"/>
+        </w:rPr>
+        <w:t>unittest</w:t>
+      </w:r>
+      <w:proofErr w:type="spellEnd"/>
+      <w:r>
+        <w:rPr>
+          <w:rFonts w:ascii="Times New Roman" w:hAnsi="Times New Roman" w:cs="Times New Roman"/>
+          <w:sz w:val="28"/>
+          <w:szCs w:val="28"/>
+        </w:rPr>
+        <w:t>-</w:t>
+      </w:r>
+      <w:proofErr w:type="spellStart"/>
+      <w:r>
+        <w:rPr>
+          <w:rFonts w:ascii="Times New Roman" w:hAnsi="Times New Roman" w:cs="Times New Roman"/>
+          <w:sz w:val="28"/>
+          <w:szCs w:val="28"/>
+          <w:lang w:val="bg-BG"/>
+        </w:rPr>
+        <w:t>ове</w:t>
+      </w:r>
+      <w:proofErr w:type="spellEnd"/>
+      <w:r>
+        <w:rPr>
+          <w:rFonts w:ascii="Times New Roman" w:hAnsi="Times New Roman" w:cs="Times New Roman"/>
+          <w:sz w:val="28"/>
+          <w:szCs w:val="28"/>
+          <w:lang w:val="bg-BG"/>
+        </w:rPr>
+        <w:t>, които проверяват коректната работа на играта</w:t>
+      </w:r>
+    </w:p>
+    <w:p>
+      <w:pPr>
+        <w:spacing w:line="360" w:lineRule="auto"/>
+        <w:rPr>
+          <w:rFonts w:ascii="Times New Roman" w:hAnsi="Times New Roman" w:cs="Times New Roman"/>
+          <w:b/>
+          <w:bCs/>
+          <w:sz w:val="28"/>
+          <w:szCs w:val="28"/>
+          <w:lang w:val="bg-BG"/>
+        </w:rPr>
+      </w:pPr>
+    </w:p>
+    <w:p>
+      <w:pPr>
+        <w:spacing w:line="360" w:lineRule="auto"/>
+        <w:rPr>
+          <w:rFonts w:ascii="Times New Roman" w:hAnsi="Times New Roman" w:cs="Times New Roman"/>
+          <w:sz w:val="28"/>
+          <w:szCs w:val="28"/>
+          <w:lang w:val="bg-BG"/>
+        </w:rPr>
+      </w:pPr>
+      <w:r>
+        <w:rPr>
+          <w:rFonts w:ascii="Times New Roman" w:hAnsi="Times New Roman" w:cs="Times New Roman"/>
+          <w:sz w:val="28"/>
+          <w:szCs w:val="28"/>
+          <w:lang w:val="bg-BG"/>
+        </w:rPr>
+        <w:t xml:space="preserve">Играта </w:t>
+      </w:r>
+      <w:r>
+        <w:rPr>
+          <w:rFonts w:ascii="Times New Roman" w:hAnsi="Times New Roman" w:cs="Times New Roman"/>
+          <w:sz w:val="28"/>
+          <w:szCs w:val="28"/>
+          <w:lang w:val="bg-BG"/>
+        </w:rPr>
+        <w:t xml:space="preserve">на базово ниво </w:t>
+      </w:r>
+      <w:r>
+        <w:rPr>
+          <w:rFonts w:ascii="Times New Roman" w:hAnsi="Times New Roman" w:cs="Times New Roman"/>
+          <w:sz w:val="28"/>
+          <w:szCs w:val="28"/>
+          <w:lang w:val="bg-BG"/>
+        </w:rPr>
+        <w:t>се създава по следния начин:</w:t>
+      </w:r>
+    </w:p>
+    <w:p>
+      <w:pPr>
+        <w:pStyle w:val="ListParagraph"/>
+        <w:numPr>
+          <w:ilvl w:val="0"/>
+          <w:numId w:val="6"/>
+        </w:numPr>
+        <w:spacing w:line="360" w:lineRule="auto"/>
+        <w:rPr>
+          <w:rFonts w:ascii="Times New Roman" w:hAnsi="Times New Roman" w:cs="Times New Roman"/>
+          <w:b/>
+          <w:bCs/>
+          <w:sz w:val="28"/>
+          <w:szCs w:val="28"/>
+          <w:lang w:val="bg-BG"/>
+        </w:rPr>
+      </w:pPr>
+      <w:r>
+        <w:rPr>
+          <w:rFonts w:ascii="Times New Roman" w:hAnsi="Times New Roman" w:cs="Times New Roman"/>
+          <w:sz w:val="28"/>
+          <w:szCs w:val="28"/>
+          <w:lang w:val="bg-BG"/>
+        </w:rPr>
+        <w:t xml:space="preserve">създава се </w:t>
+      </w:r>
+      <w:r>
+        <w:rPr>
+          <w:rFonts w:ascii="Times New Roman" w:hAnsi="Times New Roman" w:cs="Times New Roman"/>
+          <w:sz w:val="28"/>
+          <w:szCs w:val="28"/>
+          <w:lang w:val="bg-BG"/>
+        </w:rPr>
+        <w:t>обект</w:t>
+      </w:r>
+      <w:r>
+        <w:rPr>
+          <w:rFonts w:ascii="Times New Roman" w:hAnsi="Times New Roman" w:cs="Times New Roman"/>
+          <w:sz w:val="28"/>
+          <w:szCs w:val="28"/>
+          <w:lang w:val="bg-BG"/>
+        </w:rPr>
+        <w:t xml:space="preserve"> </w:t>
+      </w:r>
+      <w:r>
+        <w:rPr>
+          <w:rFonts w:ascii="Times New Roman" w:hAnsi="Times New Roman" w:cs="Times New Roman"/>
+          <w:i/>
+          <w:iCs/>
+          <w:sz w:val="28"/>
+          <w:szCs w:val="28"/>
+        </w:rPr>
+        <w:t>Game</w:t>
+      </w:r>
+      <w:r>
+        <w:rPr>
+          <w:rFonts w:ascii="Times New Roman" w:hAnsi="Times New Roman" w:cs="Times New Roman"/>
+          <w:sz w:val="28"/>
+          <w:szCs w:val="28"/>
+        </w:rPr>
+        <w:t xml:space="preserve">, </w:t>
+      </w:r>
+      <w:r>
+        <w:rPr>
+          <w:rFonts w:ascii="Times New Roman" w:hAnsi="Times New Roman" w:cs="Times New Roman"/>
+          <w:sz w:val="28"/>
+          <w:szCs w:val="28"/>
+          <w:lang w:val="bg-BG"/>
+        </w:rPr>
+        <w:t>в който ще се инициализира всичко</w:t>
+      </w:r>
+    </w:p>
+    <w:p>
+      <w:pPr>
+        <w:spacing w:line="360" w:lineRule="auto"/>
+        <w:ind w:left="360"/>
+        <w:rPr>
+          <w:rFonts w:ascii="Times New Roman" w:hAnsi="Times New Roman" w:cs="Times New Roman"/>
+          <w:sz w:val="28"/>
+          <w:szCs w:val="28"/>
+          <w:lang w:val="bg-BG"/>
+        </w:rPr>
+      </w:pPr>
+      <w:r>
+        <w:rPr>
+          <w:rFonts w:ascii="Times New Roman" w:hAnsi="Times New Roman" w:cs="Times New Roman"/>
+          <w:sz w:val="28"/>
+          <w:szCs w:val="28"/>
+          <w:lang w:val="bg-BG"/>
+        </w:rPr>
+        <w:t xml:space="preserve">Вътре в </w:t>
+      </w:r>
+      <w:r>
+        <w:rPr>
+          <w:rFonts w:ascii="Times New Roman" w:hAnsi="Times New Roman" w:cs="Times New Roman"/>
+          <w:sz w:val="28"/>
+          <w:szCs w:val="28"/>
+        </w:rPr>
+        <w:t xml:space="preserve">Game </w:t>
+      </w:r>
+      <w:r>
+        <w:rPr>
+          <w:rFonts w:ascii="Times New Roman" w:hAnsi="Times New Roman" w:cs="Times New Roman"/>
+          <w:sz w:val="28"/>
+          <w:szCs w:val="28"/>
+          <w:lang w:val="bg-BG"/>
+        </w:rPr>
+        <w:t>обекта се създават:</w:t>
+      </w:r>
+    </w:p>
+    <w:p>
+      <w:pPr>
+        <w:pStyle w:val="ListParagraph"/>
+        <w:numPr>
+          <w:ilvl w:val="1"/>
+          <w:numId w:val="6"/>
+        </w:numPr>
+        <w:spacing w:line="360" w:lineRule="auto"/>
+        <w:rPr>
+          <w:rFonts w:ascii="Times New Roman" w:hAnsi="Times New Roman" w:cs="Times New Roman"/>
+          <w:b/>
+          <w:bCs/>
+          <w:sz w:val="28"/>
+          <w:szCs w:val="28"/>
+          <w:lang w:val="bg-BG"/>
+        </w:rPr>
+      </w:pPr>
+      <w:r>
+        <w:rPr>
+          <w:rFonts w:ascii="Times New Roman" w:hAnsi="Times New Roman" w:cs="Times New Roman"/>
+          <w:sz w:val="28"/>
+          <w:szCs w:val="28"/>
+          <w:lang w:val="bg-BG"/>
+        </w:rPr>
+        <w:t>дъска</w:t>
+      </w:r>
+      <w:r>
+        <w:rPr>
+          <w:rFonts w:ascii="Times New Roman" w:hAnsi="Times New Roman" w:cs="Times New Roman"/>
+          <w:sz w:val="28"/>
+          <w:szCs w:val="28"/>
+          <w:lang w:val="bg-BG"/>
+        </w:rPr>
+        <w:t xml:space="preserve"> </w:t>
+      </w:r>
+      <w:proofErr w:type="spellStart"/>
+      <w:r>
+        <w:rPr>
+          <w:rFonts w:ascii="Times New Roman" w:hAnsi="Times New Roman" w:cs="Times New Roman"/>
+          <w:i/>
+          <w:iCs/>
+          <w:sz w:val="28"/>
+          <w:szCs w:val="28"/>
+        </w:rPr>
+        <w:t>ChessBoard</w:t>
+      </w:r>
+      <w:proofErr w:type="spellEnd"/>
+    </w:p>
+    <w:p>
+      <w:pPr>
+        <w:pStyle w:val="ListParagraph"/>
+        <w:numPr>
+          <w:ilvl w:val="1"/>
+          <w:numId w:val="6"/>
+        </w:numPr>
+        <w:spacing w:line="360" w:lineRule="auto"/>
+        <w:rPr>
+          <w:rFonts w:ascii="Times New Roman" w:hAnsi="Times New Roman" w:cs="Times New Roman"/>
+          <w:b/>
+          <w:bCs/>
+          <w:sz w:val="28"/>
+          <w:szCs w:val="28"/>
+          <w:lang w:val="bg-BG"/>
+        </w:rPr>
+      </w:pPr>
+      <w:r>
+        <w:rPr>
+          <w:rFonts w:ascii="Times New Roman" w:hAnsi="Times New Roman" w:cs="Times New Roman"/>
+          <w:sz w:val="28"/>
+          <w:szCs w:val="28"/>
+          <w:lang w:val="bg-BG"/>
+        </w:rPr>
+        <w:t xml:space="preserve">32 фигури </w:t>
+      </w:r>
+      <w:r>
+        <w:rPr>
+          <w:rFonts w:ascii="Times New Roman" w:hAnsi="Times New Roman" w:cs="Times New Roman"/>
+          <w:i/>
+          <w:iCs/>
+          <w:sz w:val="28"/>
+          <w:szCs w:val="28"/>
+        </w:rPr>
+        <w:t>Figure</w:t>
+      </w:r>
+      <w:r>
+        <w:rPr>
+          <w:rFonts w:ascii="Times New Roman" w:hAnsi="Times New Roman" w:cs="Times New Roman"/>
+          <w:sz w:val="28"/>
+          <w:szCs w:val="28"/>
+        </w:rPr>
+        <w:t xml:space="preserve"> (</w:t>
+      </w:r>
+      <w:r>
+        <w:rPr>
+          <w:rFonts w:ascii="Times New Roman" w:hAnsi="Times New Roman" w:cs="Times New Roman"/>
+          <w:sz w:val="28"/>
+          <w:szCs w:val="28"/>
+          <w:lang w:val="bg-BG"/>
+        </w:rPr>
+        <w:t xml:space="preserve">бели </w:t>
+      </w:r>
+      <w:r>
+        <w:rPr>
+          <w:rFonts w:ascii="Times New Roman" w:hAnsi="Times New Roman" w:cs="Times New Roman"/>
+          <w:sz w:val="28"/>
+          <w:szCs w:val="28"/>
+          <w:lang w:val="bg-BG"/>
+        </w:rPr>
+        <w:t>+</w:t>
+      </w:r>
+      <w:r>
+        <w:rPr>
+          <w:rFonts w:ascii="Times New Roman" w:hAnsi="Times New Roman" w:cs="Times New Roman"/>
+          <w:sz w:val="28"/>
+          <w:szCs w:val="28"/>
+          <w:lang w:val="bg-BG"/>
+        </w:rPr>
+        <w:t xml:space="preserve"> черни</w:t>
+      </w:r>
+      <w:r>
+        <w:rPr>
+          <w:rFonts w:ascii="Times New Roman" w:hAnsi="Times New Roman" w:cs="Times New Roman"/>
+          <w:sz w:val="28"/>
+          <w:szCs w:val="28"/>
+        </w:rPr>
+        <w:t>)</w:t>
+      </w:r>
+    </w:p>
+    <w:p>
+      <w:pPr>
+        <w:pStyle w:val="ListParagraph"/>
+        <w:numPr>
+          <w:ilvl w:val="1"/>
+          <w:numId w:val="6"/>
+        </w:numPr>
+        <w:spacing w:line="360" w:lineRule="auto"/>
+        <w:rPr>
+          <w:rFonts w:ascii="Times New Roman" w:hAnsi="Times New Roman" w:cs="Times New Roman"/>
+          <w:b/>
+          <w:bCs/>
+          <w:sz w:val="28"/>
+          <w:szCs w:val="28"/>
+          <w:lang w:val="bg-BG"/>
+        </w:rPr>
+      </w:pPr>
+      <w:r>
+        <w:rPr>
+          <w:rFonts w:ascii="Times New Roman" w:hAnsi="Times New Roman" w:cs="Times New Roman"/>
+          <w:sz w:val="28"/>
+          <w:szCs w:val="28"/>
+          <w:lang w:val="bg-BG"/>
+        </w:rPr>
+        <w:t xml:space="preserve">двама играчи </w:t>
+      </w:r>
+      <w:r>
+        <w:rPr>
+          <w:rFonts w:ascii="Times New Roman" w:hAnsi="Times New Roman" w:cs="Times New Roman"/>
+          <w:i/>
+          <w:iCs/>
+          <w:sz w:val="28"/>
+          <w:szCs w:val="28"/>
+        </w:rPr>
+        <w:t>Player</w:t>
+      </w:r>
+      <w:r>
+        <w:rPr>
+          <w:rFonts w:ascii="Times New Roman" w:hAnsi="Times New Roman" w:cs="Times New Roman"/>
+          <w:sz w:val="28"/>
+          <w:szCs w:val="28"/>
+        </w:rPr>
+        <w:t xml:space="preserve">, </w:t>
+      </w:r>
+      <w:r>
+        <w:rPr>
+          <w:rFonts w:ascii="Times New Roman" w:hAnsi="Times New Roman" w:cs="Times New Roman"/>
+          <w:sz w:val="28"/>
+          <w:szCs w:val="28"/>
+          <w:lang w:val="bg-BG"/>
+        </w:rPr>
+        <w:t>които взимат в себе си по 16 фигури</w:t>
+      </w:r>
+    </w:p>
+    <w:p>
+      <w:pPr>
+        <w:pStyle w:val="ListParagraph"/>
+        <w:spacing w:line="360" w:lineRule="auto"/>
+        <w:ind w:left="1440"/>
+        <w:rPr>
+          <w:rFonts w:ascii="Times New Roman" w:hAnsi="Times New Roman" w:cs="Times New Roman"/>
+          <w:b/>
+          <w:bCs/>
+          <w:sz w:val="28"/>
+          <w:szCs w:val="28"/>
+          <w:lang w:val="bg-BG"/>
+        </w:rPr>
+      </w:pPr>
+      <w:r>
+        <w:rPr>
+          <w:rFonts w:ascii="Times New Roman" w:hAnsi="Times New Roman" w:cs="Times New Roman"/>
+          <w:sz w:val="28"/>
+          <w:szCs w:val="28"/>
+          <w:lang w:val="bg-BG"/>
+        </w:rPr>
+        <w:t>от съответния за играча цвят</w:t>
+      </w:r>
+    </w:p>
+    <w:p>
+      <w:pPr>
+        <w:spacing w:line="360" w:lineRule="auto"/>
+        <w:rPr>
+          <w:rFonts w:ascii="Times New Roman" w:hAnsi="Times New Roman" w:cs="Times New Roman"/>
+          <w:b/>
+          <w:bCs/>
+          <w:sz w:val="28"/>
+          <w:szCs w:val="28"/>
+          <w:lang w:val="bg-BG"/>
+        </w:rPr>
+      </w:pPr>
+    </w:p>
+    <w:p>
+      <w:pPr>
+        <w:spacing w:line="360" w:lineRule="auto"/>
+        <w:rPr>
+          <w:rFonts w:ascii="Times New Roman" w:hAnsi="Times New Roman" w:cs="Times New Roman"/>
+          <w:sz w:val="28"/>
+          <w:szCs w:val="28"/>
+          <w:lang w:val="bg-BG"/>
+        </w:rPr>
+      </w:pPr>
+      <w:r>
+        <w:rPr>
+          <w:rFonts w:ascii="Times New Roman" w:hAnsi="Times New Roman" w:cs="Times New Roman"/>
+          <w:sz w:val="28"/>
+          <w:szCs w:val="28"/>
+          <w:lang w:val="bg-BG"/>
+        </w:rPr>
+        <w:t xml:space="preserve">Сега ще разгледаме подробно как протича играта в метода </w:t>
+      </w:r>
+      <w:r>
+        <w:rPr>
+          <w:rFonts w:ascii="Times New Roman" w:hAnsi="Times New Roman" w:cs="Times New Roman"/>
+          <w:i/>
+          <w:iCs/>
+          <w:sz w:val="28"/>
+          <w:szCs w:val="28"/>
+        </w:rPr>
+        <w:t>run</w:t>
+      </w:r>
+      <w:r>
+        <w:rPr>
+          <w:rFonts w:ascii="Times New Roman" w:hAnsi="Times New Roman" w:cs="Times New Roman"/>
+          <w:sz w:val="28"/>
+          <w:szCs w:val="28"/>
+        </w:rPr>
+        <w:t xml:space="preserve"> </w:t>
+      </w:r>
+      <w:r>
+        <w:rPr>
+          <w:rFonts w:ascii="Times New Roman" w:hAnsi="Times New Roman" w:cs="Times New Roman"/>
+          <w:sz w:val="28"/>
+          <w:szCs w:val="28"/>
+          <w:lang w:val="bg-BG"/>
+        </w:rPr>
+        <w:t xml:space="preserve">на </w:t>
+      </w:r>
+      <w:r>
+        <w:rPr>
+          <w:rFonts w:ascii="Times New Roman" w:hAnsi="Times New Roman" w:cs="Times New Roman"/>
+          <w:i/>
+          <w:iCs/>
+          <w:sz w:val="28"/>
+          <w:szCs w:val="28"/>
+        </w:rPr>
+        <w:t>Game</w:t>
+      </w:r>
+      <w:r>
+        <w:rPr>
+          <w:rFonts w:ascii="Times New Roman" w:hAnsi="Times New Roman" w:cs="Times New Roman"/>
+          <w:sz w:val="28"/>
+          <w:szCs w:val="28"/>
+        </w:rPr>
+        <w:t xml:space="preserve"> </w:t>
+      </w:r>
+      <w:r>
+        <w:rPr>
+          <w:rFonts w:ascii="Times New Roman" w:hAnsi="Times New Roman" w:cs="Times New Roman"/>
+          <w:sz w:val="28"/>
+          <w:szCs w:val="28"/>
+          <w:lang w:val="bg-BG"/>
+        </w:rPr>
+        <w:t>класа.</w:t>
+      </w:r>
+    </w:p>
+    <w:p>
+      <w:pPr>
+        <w:spacing w:line="360" w:lineRule="auto"/>
+        <w:rPr>
+          <w:rFonts w:ascii="Times New Roman" w:hAnsi="Times New Roman" w:cs="Times New Roman"/>
+          <w:b/>
+          <w:bCs/>
+          <w:sz w:val="28"/>
+          <w:szCs w:val="28"/>
+          <w:lang w:val="bg-BG"/>
+        </w:rPr>
+      </w:pPr>
+    </w:p>
+    <w:p>
+      <w:pPr>
+        <w:spacing w:line="360" w:lineRule="auto"/>
+        <w:rPr>
+          <w:rFonts w:ascii="Times New Roman" w:hAnsi="Times New Roman" w:cs="Times New Roman"/>
+          <w:b/>
+          <w:bCs/>
+          <w:sz w:val="28"/>
+          <w:szCs w:val="28"/>
+          <w:lang w:val="bg-BG"/>
+        </w:rPr>
+      </w:pPr>
+    </w:p>
+    <w:p>
+      <w:pPr>
+        <w:spacing w:line="360" w:lineRule="auto"/>
+        <w:rPr>
+          <w:rFonts w:ascii="Times New Roman" w:hAnsi="Times New Roman" w:cs="Times New Roman"/>
+          <w:b/>
+          <w:bCs/>
+          <w:sz w:val="28"/>
+          <w:szCs w:val="28"/>
+          <w:lang w:val="bg-BG"/>
+        </w:rPr>
+      </w:pPr>
+    </w:p>
+    <w:p>
+      <w:pPr>
+        <w:spacing w:line="360" w:lineRule="auto"/>
+        <w:rPr>
+          <w:rFonts w:ascii="Times New Roman" w:hAnsi="Times New Roman" w:cs="Times New Roman"/>
+          <w:b/>
+          <w:bCs/>
+          <w:sz w:val="28"/>
+          <w:szCs w:val="28"/>
+          <w:lang w:val="bg-BG"/>
+        </w:rPr>
+      </w:pPr>
+    </w:p>
+    <w:p>
+      <w:pPr>
+        <w:spacing w:line="360" w:lineRule="auto"/>
+        <w:rPr>
+          <w:rFonts w:ascii="Times New Roman" w:hAnsi="Times New Roman" w:cs="Times New Roman"/>
+          <w:b/>
+          <w:bCs/>
+          <w:sz w:val="28"/>
+          <w:szCs w:val="28"/>
+          <w:lang w:val="bg-BG"/>
+        </w:rPr>
+      </w:pPr>
+    </w:p>
+    <w:p>
+      <w:pPr>
+        <w:spacing w:line="360" w:lineRule="auto"/>
+        <w:rPr>
+          <w:rFonts w:ascii="Times New Roman" w:hAnsi="Times New Roman" w:cs="Times New Roman"/>
+          <w:b/>
+          <w:bCs/>
+          <w:sz w:val="28"/>
+          <w:szCs w:val="28"/>
+          <w:lang w:val="bg-BG"/>
+        </w:rPr>
+      </w:pPr>
+    </w:p>
+    <w:p>
+      <w:pPr>
+        <w:spacing w:line="360" w:lineRule="auto"/>
+        <w:rPr>
+          <w:rFonts w:ascii="Times New Roman" w:hAnsi="Times New Roman" w:cs="Times New Roman"/>
+          <w:b/>
+          <w:bCs/>
+          <w:sz w:val="28"/>
+          <w:szCs w:val="28"/>
+          <w:lang w:val="bg-BG"/>
+        </w:rPr>
+      </w:pPr>
+    </w:p>
+    <w:p>
+      <w:pPr>
+        <w:spacing w:line="360" w:lineRule="auto"/>
+        <w:rPr>
+          <w:rFonts w:ascii="Times New Roman" w:hAnsi="Times New Roman" w:cs="Times New Roman"/>
+          <w:b/>
+          <w:bCs/>
+          <w:sz w:val="28"/>
+          <w:szCs w:val="28"/>
+          <w:lang w:val="bg-BG"/>
+        </w:rPr>
+      </w:pPr>
+    </w:p>
+    <w:p>
+      <w:pPr>
+        <w:spacing w:line="360" w:lineRule="auto"/>
+        <w:rPr>
+          <w:rFonts w:ascii="Times New Roman" w:hAnsi="Times New Roman" w:cs="Times New Roman"/>
+          <w:b/>
+          <w:bCs/>
+          <w:sz w:val="28"/>
+          <w:szCs w:val="28"/>
+          <w:lang w:val="bg-BG"/>
+        </w:rPr>
+      </w:pPr>
+    </w:p>
+    <w:p>
+      <w:pPr>
+        <w:spacing w:line="360" w:lineRule="auto"/>
+        <w:rPr>
+          <w:rFonts w:ascii="Times New Roman" w:hAnsi="Times New Roman" w:cs="Times New Roman"/>
+          <w:b/>
+          <w:bCs/>
+          <w:sz w:val="28"/>
+          <w:szCs w:val="28"/>
+          <w:lang w:val="bg-BG"/>
+        </w:rPr>
+      </w:pPr>
+    </w:p>
+    <w:p>
+      <w:pPr>
+        <w:spacing w:line="360" w:lineRule="auto"/>
+        <w:rPr>
+          <w:rFonts w:ascii="Times New Roman" w:hAnsi="Times New Roman" w:cs="Times New Roman"/>
+          <w:b/>
+          <w:bCs/>
+          <w:sz w:val="28"/>
+          <w:szCs w:val="28"/>
+          <w:lang w:val="bg-BG"/>
+        </w:rPr>
+      </w:pPr>
+    </w:p>
+    <w:p>
+      <w:pPr>
+        <w:spacing w:line="360" w:lineRule="auto"/>
+        <w:rPr>
+          <w:rFonts w:ascii="Times New Roman" w:hAnsi="Times New Roman" w:cs="Times New Roman"/>
+          <w:b/>
+          <w:bCs/>
+          <w:sz w:val="28"/>
+          <w:szCs w:val="28"/>
+          <w:lang w:val="bg-BG"/>
+        </w:rPr>
+      </w:pPr>
+    </w:p>
+    <w:p>
+      <w:pPr>
+        <w:spacing w:line="360" w:lineRule="auto"/>
+        <w:rPr>
+          <w:rFonts w:ascii="Times New Roman" w:hAnsi="Times New Roman" w:cs="Times New Roman"/>
+          <w:b/>
+          <w:bCs/>
+          <w:sz w:val="28"/>
+          <w:szCs w:val="28"/>
+          <w:lang w:val="bg-BG"/>
+        </w:rPr>
+      </w:pPr>
+    </w:p>
+    <w:p>
+      <w:pPr>
+        <w:spacing w:line="360" w:lineRule="auto"/>
+        <w:rPr>
+          <w:rFonts w:ascii="Times New Roman" w:hAnsi="Times New Roman" w:cs="Times New Roman"/>
+          <w:b/>
+          <w:bCs/>
+          <w:sz w:val="28"/>
+          <w:szCs w:val="28"/>
+          <w:lang w:val="bg-BG"/>
+        </w:rPr>
+      </w:pPr>
+    </w:p>
+    <w:p>
+      <w:pPr>
+        <w:spacing w:line="360" w:lineRule="auto"/>
+        <w:rPr>
+          <w:rFonts w:ascii="Times New Roman" w:hAnsi="Times New Roman" w:cs="Times New Roman"/>
+          <w:b/>
+          <w:bCs/>
+          <w:sz w:val="28"/>
+          <w:szCs w:val="28"/>
+          <w:lang w:val="bg-BG"/>
+        </w:rPr>
+      </w:pPr>
+    </w:p>
+    <w:p>
+      <w:pPr>
+        <w:spacing w:line="360" w:lineRule="auto"/>
+        <w:rPr>
+          <w:rFonts w:ascii="Times New Roman" w:hAnsi="Times New Roman" w:cs="Times New Roman"/>
+          <w:b/>
+          <w:bCs/>
+          <w:sz w:val="28"/>
+          <w:szCs w:val="28"/>
+          <w:lang w:val="bg-BG"/>
+        </w:rPr>
+      </w:pPr>
+    </w:p>
+    <w:p>
+      <w:pPr>
+        <w:spacing w:line="360" w:lineRule="auto"/>
+        <w:rPr>
+          <w:rFonts w:ascii="Times New Roman" w:hAnsi="Times New Roman" w:cs="Times New Roman"/>
+          <w:b/>
+          <w:bCs/>
+          <w:sz w:val="28"/>
+          <w:szCs w:val="28"/>
+          <w:lang w:val="bg-BG"/>
+        </w:rPr>
+      </w:pPr>
+    </w:p>
+    <w:p>
+      <w:pPr>
+        <w:spacing w:line="360" w:lineRule="auto"/>
+        <w:rPr>
+          <w:rFonts w:ascii="Times New Roman" w:hAnsi="Times New Roman" w:cs="Times New Roman"/>
+          <w:b/>
+          <w:bCs/>
+          <w:sz w:val="28"/>
+          <w:szCs w:val="28"/>
+          <w:lang w:val="bg-BG"/>
+        </w:rPr>
+      </w:pPr>
+    </w:p>
+    <w:p>
+      <w:pPr>
+        <w:spacing w:line="360" w:lineRule="auto"/>
+        <w:rPr>
+          <w:rFonts w:ascii="Times New Roman" w:hAnsi="Times New Roman" w:cs="Times New Roman"/>
+          <w:b/>
+          <w:bCs/>
+          <w:sz w:val="28"/>
+          <w:szCs w:val="28"/>
+          <w:lang w:val="bg-BG"/>
+        </w:rPr>
+      </w:pPr>
+      <w:r>
+        <w:rPr>
+          <w:rFonts w:ascii="Times New Roman" w:hAnsi="Times New Roman" w:cs="Times New Roman"/>
+          <w:b/>
+          <w:bCs/>
+          <w:sz w:val="28"/>
+          <w:szCs w:val="28"/>
+          <w:lang w:val="bg-BG"/>
+        </w:rPr>
+        <w:t xml:space="preserve">3.3. </w:t>
+      </w:r>
+      <w:r>
+        <w:rPr>
+          <w:rFonts w:ascii="Times New Roman" w:hAnsi="Times New Roman" w:cs="Times New Roman"/>
+          <w:b/>
+          <w:bCs/>
+          <w:sz w:val="28"/>
+          <w:szCs w:val="28"/>
+          <w:lang w:val="bg-BG"/>
+        </w:rPr>
+        <w:t xml:space="preserve">Същност и детайли </w:t>
+      </w:r>
+      <w:r>
+        <w:rPr>
+          <w:rFonts w:ascii="Times New Roman" w:hAnsi="Times New Roman" w:cs="Times New Roman"/>
+          <w:b/>
+          <w:bCs/>
+          <w:sz w:val="28"/>
+          <w:szCs w:val="28"/>
+          <w:lang w:val="bg-BG"/>
+        </w:rPr>
+        <w:t>з</w:t>
+      </w:r>
+      <w:r>
+        <w:rPr>
+          <w:rFonts w:ascii="Times New Roman" w:hAnsi="Times New Roman" w:cs="Times New Roman"/>
+          <w:b/>
+          <w:bCs/>
+          <w:sz w:val="28"/>
+          <w:szCs w:val="28"/>
+          <w:lang w:val="bg-BG"/>
+        </w:rPr>
+        <w:t xml:space="preserve">а </w:t>
+      </w:r>
+      <w:r>
+        <w:rPr>
+          <w:rFonts w:ascii="Times New Roman" w:hAnsi="Times New Roman" w:cs="Times New Roman"/>
+          <w:b/>
+          <w:bCs/>
+          <w:sz w:val="28"/>
+          <w:szCs w:val="28"/>
+        </w:rPr>
+        <w:t xml:space="preserve">WEB </w:t>
+      </w:r>
+      <w:r>
+        <w:rPr>
+          <w:rFonts w:ascii="Times New Roman" w:hAnsi="Times New Roman" w:cs="Times New Roman"/>
+          <w:b/>
+          <w:bCs/>
+          <w:sz w:val="28"/>
+          <w:szCs w:val="28"/>
+          <w:lang w:val="bg-BG"/>
+        </w:rPr>
+        <w:t>приложението</w:t>
+      </w:r>
     </w:p>
     <w:p>
       <w:pPr>
@@ -11757,6 +13475,7 @@
         <w:t xml:space="preserve"> add-apt-repository </w:t>
       </w:r>
       <w:proofErr w:type="spellStart"/>
+      <w:proofErr w:type="gramStart"/>
       <w:r>
         <w:rPr>
           <w:rFonts w:ascii="Times New Roman" w:hAnsi="Times New Roman" w:cs="Times New Roman"/>
@@ -11768,6 +13487,7 @@
         <w:t>ppa:deadsnakes</w:t>
       </w:r>
       <w:proofErr w:type="spellEnd"/>
+      <w:proofErr w:type="gramEnd"/>
       <w:r>
         <w:rPr>
           <w:rFonts w:ascii="Times New Roman" w:hAnsi="Times New Roman" w:cs="Times New Roman"/>
@@ -13013,6 +14733,7 @@
         <w:t>export CHESS_DATABASE='</w:t>
       </w:r>
       <w:proofErr w:type="spellStart"/>
+      <w:proofErr w:type="gramStart"/>
       <w:r>
         <w:rPr>
           <w:rFonts w:ascii="Times New Roman" w:eastAsia="Times New Roman" w:hAnsi="Times New Roman" w:cs="Times New Roman"/>
@@ -13068,6 +14789,7 @@
         <w:t>chess.db</w:t>
       </w:r>
       <w:proofErr w:type="spellEnd"/>
+      <w:proofErr w:type="gramEnd"/>
       <w:r>
         <w:rPr>
           <w:rFonts w:ascii="Times New Roman" w:eastAsia="Times New Roman" w:hAnsi="Times New Roman" w:cs="Times New Roman"/>
@@ -13635,7 +15357,7 @@
                     </pic:cNvPicPr>
                   </pic:nvPicPr>
                   <pic:blipFill>
-                    <a:blip r:embed="rId17" cstate="print">
+                    <a:blip r:embed="rId19" cstate="print">
                       <a:extLst>
                         <a:ext uri="{28A0092B-C50C-407E-A947-70E740481C1C}">
                           <a14:useLocalDpi xmlns:a14="http://schemas.microsoft.com/office/drawing/2010/main" val="0"/>
@@ -14156,7 +15878,7 @@
                     </pic:cNvPicPr>
                   </pic:nvPicPr>
                   <pic:blipFill>
-                    <a:blip r:embed="rId18" cstate="print">
+                    <a:blip r:embed="rId20" cstate="print">
                       <a:extLst>
                         <a:ext uri="{28A0092B-C50C-407E-A947-70E740481C1C}">
                           <a14:useLocalDpi xmlns:a14="http://schemas.microsoft.com/office/drawing/2010/main" val="0"/>
@@ -14600,7 +16322,7 @@
                     </pic:cNvPicPr>
                   </pic:nvPicPr>
                   <pic:blipFill>
-                    <a:blip r:embed="rId19" cstate="print">
+                    <a:blip r:embed="rId21" cstate="print">
                       <a:extLst>
                         <a:ext uri="{28A0092B-C50C-407E-A947-70E740481C1C}">
                           <a14:useLocalDpi xmlns:a14="http://schemas.microsoft.com/office/drawing/2010/main" val="0"/>
@@ -14874,7 +16596,7 @@
                     </pic:cNvPicPr>
                   </pic:nvPicPr>
                   <pic:blipFill>
-                    <a:blip r:embed="rId20" cstate="print">
+                    <a:blip r:embed="rId22" cstate="print">
                       <a:extLst>
                         <a:ext uri="{28A0092B-C50C-407E-A947-70E740481C1C}">
                           <a14:useLocalDpi xmlns:a14="http://schemas.microsoft.com/office/drawing/2010/main" val="0"/>
@@ -14953,7 +16675,7 @@
                     </pic:cNvPicPr>
                   </pic:nvPicPr>
                   <pic:blipFill>
-                    <a:blip r:embed="rId21" cstate="print">
+                    <a:blip r:embed="rId23" cstate="print">
                       <a:extLst>
                         <a:ext uri="{28A0092B-C50C-407E-A947-70E740481C1C}">
                           <a14:useLocalDpi xmlns:a14="http://schemas.microsoft.com/office/drawing/2010/main" val="0"/>
@@ -15060,7 +16782,7 @@
                     <pic:cNvPicPr/>
                   </pic:nvPicPr>
                   <pic:blipFill>
-                    <a:blip r:embed="rId22" cstate="print">
+                    <a:blip r:embed="rId24" cstate="print">
                       <a:extLst>
                         <a:ext uri="{28A0092B-C50C-407E-A947-70E740481C1C}">
                           <a14:useLocalDpi xmlns:a14="http://schemas.microsoft.com/office/drawing/2010/main" val="0"/>
@@ -15131,7 +16853,7 @@
                     <pic:cNvPicPr/>
                   </pic:nvPicPr>
                   <pic:blipFill>
-                    <a:blip r:embed="rId23" cstate="print">
+                    <a:blip r:embed="rId25" cstate="print">
                       <a:extLst>
                         <a:ext uri="{28A0092B-C50C-407E-A947-70E740481C1C}">
                           <a14:useLocalDpi xmlns:a14="http://schemas.microsoft.com/office/drawing/2010/main" val="0"/>
@@ -15249,7 +16971,7 @@
                     <pic:cNvPicPr/>
                   </pic:nvPicPr>
                   <pic:blipFill>
-                    <a:blip r:embed="rId24" cstate="print">
+                    <a:blip r:embed="rId26" cstate="print">
                       <a:extLst>
                         <a:ext uri="{28A0092B-C50C-407E-A947-70E740481C1C}">
                           <a14:useLocalDpi xmlns:a14="http://schemas.microsoft.com/office/drawing/2010/main" val="0"/>
@@ -16145,7 +17867,7 @@
           <w:szCs w:val="28"/>
         </w:rPr>
       </w:pPr>
-      <w:hyperlink r:id="rId25" w:history="1">
+      <w:hyperlink r:id="rId27" w:history="1">
         <w:r>
           <w:rPr>
             <w:rStyle w:val="Hyperlink"/>
@@ -16230,7 +17952,7 @@
           <w:szCs w:val="28"/>
         </w:rPr>
       </w:pPr>
-      <w:hyperlink r:id="rId26" w:history="1">
+      <w:hyperlink r:id="rId28" w:history="1">
         <w:r>
           <w:rPr>
             <w:rStyle w:val="Hyperlink"/>
@@ -16299,7 +18021,7 @@
           <w:szCs w:val="28"/>
         </w:rPr>
       </w:pPr>
-      <w:hyperlink r:id="rId27" w:history="1">
+      <w:hyperlink r:id="rId29" w:history="1">
         <w:r>
           <w:rPr>
             <w:rStyle w:val="Hyperlink"/>
@@ -16393,7 +18115,7 @@
           <w:szCs w:val="28"/>
         </w:rPr>
       </w:pPr>
-      <w:hyperlink r:id="rId28" w:history="1">
+      <w:hyperlink r:id="rId30" w:history="1">
         <w:r>
           <w:rPr>
             <w:rStyle w:val="Hyperlink"/>
@@ -16463,7 +18185,7 @@
           <w:lang w:val="bg-BG"/>
         </w:rPr>
       </w:pPr>
-      <w:hyperlink r:id="rId29" w:history="1">
+      <w:hyperlink r:id="rId31" w:history="1">
         <w:r>
           <w:rPr>
             <w:rStyle w:val="Hyperlink"/>

</xml_diff>

<commit_message>
documentation update (get_in_game added)
</commit_message>
<xml_diff>
--- a/Documentation/Chess Website Documentation.docx
+++ b/Documentation/Chess Website Documentation.docx
@@ -11617,7 +11617,7 @@
           </mc:Choice>
           <mc:Fallback>
             <w:pict>
-              <v:shapetype w14:anchorId="073F4F15" id="_x0000_t87" coordsize="21600,21600" o:spt="87" adj="1800,10800" path="m21600,qx10800@0l10800@2qy0@11,10800@3l10800@1qy21600,21600e" filled="f">
+              <v:shapetype w14:anchorId="5FCB377B" id="_x0000_t87" coordsize="21600,21600" o:spt="87" adj="1800,10800" path="m21600,qx10800@0l10800@2qy0@11,10800@3l10800@1qy21600,21600e" filled="f">
                 <v:formulas>
                   <v:f eqn="val #0"/>
                   <v:f eqn="sum 21600 0 #0"/>
@@ -18962,7 +18962,6 @@
           <w:bCs/>
           <w:sz w:val="28"/>
           <w:szCs w:val="28"/>
-          <w:lang w:val="bg-BG"/>
         </w:rPr>
       </w:pPr>
       <w:r>
@@ -19168,6 +19167,464 @@
         <w:spacing w:line="360" w:lineRule="auto"/>
         <w:rPr>
           <w:rFonts w:ascii="Times New Roman" w:hAnsi="Times New Roman" w:cs="Times New Roman"/>
+          <w:sz w:val="28"/>
+          <w:szCs w:val="28"/>
+          <w:lang w:val="bg-BG"/>
+        </w:rPr>
+      </w:pPr>
+      <w:r>
+        <w:rPr>
+          <w:rFonts w:ascii="Times New Roman" w:hAnsi="Times New Roman" w:cs="Times New Roman"/>
+          <w:b/>
+          <w:bCs/>
+          <w:sz w:val="28"/>
+          <w:szCs w:val="28"/>
+        </w:rPr>
+        <w:lastRenderedPageBreak/>
+        <w:t xml:space="preserve">3.3.7. </w:t>
+      </w:r>
+      <w:r>
+        <w:rPr>
+          <w:rFonts w:ascii="Times New Roman" w:hAnsi="Times New Roman" w:cs="Times New Roman"/>
+          <w:sz w:val="28"/>
+          <w:szCs w:val="28"/>
+        </w:rPr>
+        <w:t xml:space="preserve">multiplayer.py – </w:t>
+      </w:r>
+      <w:r>
+        <w:rPr>
+          <w:rFonts w:ascii="Times New Roman" w:hAnsi="Times New Roman" w:cs="Times New Roman"/>
+          <w:sz w:val="28"/>
+          <w:szCs w:val="28"/>
+          <w:lang w:val="bg-BG"/>
+        </w:rPr>
+        <w:t xml:space="preserve">съдържа </w:t>
+      </w:r>
+      <w:r>
+        <w:rPr>
+          <w:rFonts w:ascii="Times New Roman" w:hAnsi="Times New Roman" w:cs="Times New Roman"/>
+          <w:sz w:val="28"/>
+          <w:szCs w:val="28"/>
+          <w:lang w:val="bg-BG"/>
+        </w:rPr>
+        <w:t>две функционалности – влизане в игра (Фигура 16) и създаване на игра (Фигура 17)</w:t>
+      </w:r>
+    </w:p>
+    <w:p>
+      <w:pPr>
+        <w:spacing w:line="360" w:lineRule="auto"/>
+        <w:rPr>
+          <w:rFonts w:ascii="Times New Roman" w:hAnsi="Times New Roman" w:cs="Times New Roman"/>
+          <w:b/>
+          <w:bCs/>
+          <w:sz w:val="28"/>
+          <w:szCs w:val="28"/>
+        </w:rPr>
+      </w:pPr>
+      <w:r>
+        <w:rPr>
+          <w:rFonts w:ascii="Times New Roman" w:hAnsi="Times New Roman" w:cs="Times New Roman"/>
+          <w:b/>
+          <w:bCs/>
+          <w:noProof/>
+          <w:sz w:val="28"/>
+          <w:szCs w:val="28"/>
+        </w:rPr>
+        <mc:AlternateContent>
+          <mc:Choice Requires="wps">
+            <w:drawing>
+              <wp:anchor distT="45720" distB="45720" distL="114300" distR="114300" simplePos="0" relativeHeight="251730944" behindDoc="0" locked="0" layoutInCell="1" allowOverlap="1" wp14:anchorId="22209B0F" wp14:editId="192DD7C2">
+                <wp:simplePos x="0" y="0"/>
+                <wp:positionH relativeFrom="margin">
+                  <wp:posOffset>-34463</wp:posOffset>
+                </wp:positionH>
+                <wp:positionV relativeFrom="paragraph">
+                  <wp:posOffset>349712</wp:posOffset>
+                </wp:positionV>
+                <wp:extent cx="843915" cy="269875"/>
+                <wp:effectExtent l="0" t="0" r="13335" b="15875"/>
+                <wp:wrapSquare wrapText="bothSides"/>
+                <wp:docPr id="47" name="Text Box 2"/>
+                <wp:cNvGraphicFramePr>
+                  <a:graphicFrameLocks xmlns:a="http://schemas.openxmlformats.org/drawingml/2006/main"/>
+                </wp:cNvGraphicFramePr>
+                <a:graphic xmlns:a="http://schemas.openxmlformats.org/drawingml/2006/main">
+                  <a:graphicData uri="http://schemas.microsoft.com/office/word/2010/wordprocessingShape">
+                    <wps:wsp>
+                      <wps:cNvSpPr txBox="1">
+                        <a:spLocks noChangeArrowheads="1"/>
+                      </wps:cNvSpPr>
+                      <wps:spPr bwMode="auto">
+                        <a:xfrm>
+                          <a:off x="0" y="0"/>
+                          <a:ext cx="843915" cy="269875"/>
+                        </a:xfrm>
+                        <a:prstGeom prst="rect">
+                          <a:avLst/>
+                        </a:prstGeom>
+                        <a:solidFill>
+                          <a:srgbClr val="FFFFFF"/>
+                        </a:solidFill>
+                        <a:ln w="9525">
+                          <a:solidFill>
+                            <a:schemeClr val="bg1"/>
+                          </a:solidFill>
+                          <a:miter lim="800000"/>
+                          <a:headEnd/>
+                          <a:tailEnd/>
+                        </a:ln>
+                      </wps:spPr>
+                      <wps:txbx>
+                        <w:txbxContent>
+                          <w:p>
+                            <w:pPr>
+                              <w:rPr>
+                                <w:lang w:val="bg-BG"/>
+                              </w:rPr>
+                            </w:pPr>
+                            <w:r>
+                              <w:rPr>
+                                <w:lang w:val="bg-BG"/>
+                              </w:rPr>
+                              <w:t>Фигура 1</w:t>
+                            </w:r>
+                            <w:r>
+                              <w:rPr>
+                                <w:lang w:val="bg-BG"/>
+                              </w:rPr>
+                              <w:t>6</w:t>
+                            </w:r>
+                          </w:p>
+                        </w:txbxContent>
+                      </wps:txbx>
+                      <wps:bodyPr rot="0" vert="horz" wrap="square" lIns="91440" tIns="45720" rIns="91440" bIns="45720" anchor="t" anchorCtr="0">
+                        <a:noAutofit/>
+                      </wps:bodyPr>
+                    </wps:wsp>
+                  </a:graphicData>
+                </a:graphic>
+                <wp14:sizeRelH relativeFrom="margin">
+                  <wp14:pctWidth>0</wp14:pctWidth>
+                </wp14:sizeRelH>
+                <wp14:sizeRelV relativeFrom="margin">
+                  <wp14:pctHeight>0</wp14:pctHeight>
+                </wp14:sizeRelV>
+              </wp:anchor>
+            </w:drawing>
+          </mc:Choice>
+          <mc:Fallback>
+            <w:pict>
+              <v:shape w14:anchorId="22209B0F" id="_x0000_s1041" type="#_x0000_t202" style="position:absolute;margin-left:-2.7pt;margin-top:27.55pt;width:66.45pt;height:21.25pt;z-index:251730944;visibility:visible;mso-wrap-style:square;mso-width-percent:0;mso-height-percent:0;mso-wrap-distance-left:9pt;mso-wrap-distance-top:3.6pt;mso-wrap-distance-right:9pt;mso-wrap-distance-bottom:3.6pt;mso-position-horizontal:absolute;mso-position-horizontal-relative:margin;mso-position-vertical:absolute;mso-position-vertical-relative:text;mso-width-percent:0;mso-height-percent:0;mso-width-relative:margin;mso-height-relative:margin;v-text-anchor:top" o:gfxdata="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" strokecolor="white [3212]">
+                <v:textbox>
+                  <w:txbxContent>
+                    <w:p>
+                      <w:pPr>
+                        <w:rPr>
+                          <w:lang w:val="bg-BG"/>
+                        </w:rPr>
+                      </w:pPr>
+                      <w:r>
+                        <w:rPr>
+                          <w:lang w:val="bg-BG"/>
+                        </w:rPr>
+                        <w:t>Фигура 1</w:t>
+                      </w:r>
+                      <w:r>
+                        <w:rPr>
+                          <w:lang w:val="bg-BG"/>
+                        </w:rPr>
+                        <w:t>6</w:t>
+                      </w:r>
+                    </w:p>
+                  </w:txbxContent>
+                </v:textbox>
+                <w10:wrap type="square" anchorx="margin"/>
+              </v:shape>
+            </w:pict>
+          </mc:Fallback>
+        </mc:AlternateContent>
+      </w:r>
+      <w:r>
+        <w:rPr>
+          <w:rFonts w:ascii="Times New Roman" w:hAnsi="Times New Roman" w:cs="Times New Roman"/>
+          <w:noProof/>
+          <w:sz w:val="28"/>
+          <w:szCs w:val="28"/>
+          <w:lang w:val="bg-BG"/>
+        </w:rPr>
+        <w:drawing>
+          <wp:anchor distT="0" distB="0" distL="114300" distR="114300" simplePos="0" relativeHeight="251728896" behindDoc="0" locked="0" layoutInCell="1" allowOverlap="1" wp14:anchorId="4B8648D9" wp14:editId="2249DA8F">
+            <wp:simplePos x="0" y="0"/>
+            <wp:positionH relativeFrom="column">
+              <wp:posOffset>768119</wp:posOffset>
+            </wp:positionH>
+            <wp:positionV relativeFrom="paragraph">
+              <wp:posOffset>234315</wp:posOffset>
+            </wp:positionV>
+            <wp:extent cx="3782060" cy="7275830"/>
+            <wp:effectExtent l="0" t="0" r="0" b="1270"/>
+            <wp:wrapSquare wrapText="bothSides"/>
+            <wp:docPr id="46" name="Picture 46"/>
+            <wp:cNvGraphicFramePr>
+              <a:graphicFrameLocks xmlns:a="http://schemas.openxmlformats.org/drawingml/2006/main" noChangeAspect="1"/>
+            </wp:cNvGraphicFramePr>
+            <a:graphic xmlns:a="http://schemas.openxmlformats.org/drawingml/2006/main">
+              <a:graphicData uri="http://schemas.openxmlformats.org/drawingml/2006/picture">
+                <pic:pic xmlns:pic="http://schemas.openxmlformats.org/drawingml/2006/picture">
+                  <pic:nvPicPr>
+                    <pic:cNvPr id="0" name="Picture 9"/>
+                    <pic:cNvPicPr>
+                      <a:picLocks noChangeAspect="1" noChangeArrowheads="1"/>
+                    </pic:cNvPicPr>
+                  </pic:nvPicPr>
+                  <pic:blipFill>
+                    <a:blip r:embed="rId25">
+                      <a:extLst>
+                        <a:ext uri="{28A0092B-C50C-407E-A947-70E740481C1C}">
+                          <a14:useLocalDpi xmlns:a14="http://schemas.microsoft.com/office/drawing/2010/main" val="0"/>
+                        </a:ext>
+                      </a:extLst>
+                    </a:blip>
+                    <a:srcRect/>
+                    <a:stretch>
+                      <a:fillRect/>
+                    </a:stretch>
+                  </pic:blipFill>
+                  <pic:spPr bwMode="auto">
+                    <a:xfrm>
+                      <a:off x="0" y="0"/>
+                      <a:ext cx="3782060" cy="7275830"/>
+                    </a:xfrm>
+                    <a:prstGeom prst="rect">
+                      <a:avLst/>
+                    </a:prstGeom>
+                    <a:noFill/>
+                    <a:ln>
+                      <a:noFill/>
+                    </a:ln>
+                  </pic:spPr>
+                </pic:pic>
+              </a:graphicData>
+            </a:graphic>
+            <wp14:sizeRelH relativeFrom="margin">
+              <wp14:pctWidth>0</wp14:pctWidth>
+            </wp14:sizeRelH>
+            <wp14:sizeRelV relativeFrom="margin">
+              <wp14:pctHeight>0</wp14:pctHeight>
+            </wp14:sizeRelV>
+          </wp:anchor>
+        </w:drawing>
+      </w:r>
+    </w:p>
+    <w:p>
+      <w:pPr>
+        <w:spacing w:line="360" w:lineRule="auto"/>
+        <w:rPr>
+          <w:rFonts w:ascii="Times New Roman" w:hAnsi="Times New Roman" w:cs="Times New Roman"/>
+          <w:b/>
+          <w:bCs/>
+          <w:sz w:val="28"/>
+          <w:szCs w:val="28"/>
+        </w:rPr>
+      </w:pPr>
+    </w:p>
+    <w:p>
+      <w:pPr>
+        <w:spacing w:line="360" w:lineRule="auto"/>
+        <w:rPr>
+          <w:rFonts w:ascii="Times New Roman" w:hAnsi="Times New Roman" w:cs="Times New Roman"/>
+          <w:b/>
+          <w:bCs/>
+          <w:sz w:val="28"/>
+          <w:szCs w:val="28"/>
+        </w:rPr>
+      </w:pPr>
+    </w:p>
+    <w:p>
+      <w:pPr>
+        <w:spacing w:line="360" w:lineRule="auto"/>
+        <w:rPr>
+          <w:rFonts w:ascii="Times New Roman" w:hAnsi="Times New Roman" w:cs="Times New Roman"/>
+          <w:b/>
+          <w:bCs/>
+          <w:sz w:val="28"/>
+          <w:szCs w:val="28"/>
+        </w:rPr>
+      </w:pPr>
+    </w:p>
+    <w:p>
+      <w:pPr>
+        <w:spacing w:line="360" w:lineRule="auto"/>
+        <w:rPr>
+          <w:rFonts w:ascii="Times New Roman" w:hAnsi="Times New Roman" w:cs="Times New Roman"/>
+          <w:b/>
+          <w:bCs/>
+          <w:sz w:val="28"/>
+          <w:szCs w:val="28"/>
+        </w:rPr>
+      </w:pPr>
+    </w:p>
+    <w:p>
+      <w:pPr>
+        <w:spacing w:line="360" w:lineRule="auto"/>
+        <w:rPr>
+          <w:rFonts w:ascii="Times New Roman" w:hAnsi="Times New Roman" w:cs="Times New Roman"/>
+          <w:b/>
+          <w:bCs/>
+          <w:sz w:val="28"/>
+          <w:szCs w:val="28"/>
+        </w:rPr>
+      </w:pPr>
+    </w:p>
+    <w:p>
+      <w:pPr>
+        <w:spacing w:line="360" w:lineRule="auto"/>
+        <w:rPr>
+          <w:rFonts w:ascii="Times New Roman" w:hAnsi="Times New Roman" w:cs="Times New Roman"/>
+          <w:b/>
+          <w:bCs/>
+          <w:sz w:val="28"/>
+          <w:szCs w:val="28"/>
+        </w:rPr>
+      </w:pPr>
+    </w:p>
+    <w:p>
+      <w:pPr>
+        <w:spacing w:line="360" w:lineRule="auto"/>
+        <w:rPr>
+          <w:rFonts w:ascii="Times New Roman" w:hAnsi="Times New Roman" w:cs="Times New Roman"/>
+          <w:b/>
+          <w:bCs/>
+          <w:sz w:val="28"/>
+          <w:szCs w:val="28"/>
+        </w:rPr>
+      </w:pPr>
+    </w:p>
+    <w:p>
+      <w:pPr>
+        <w:spacing w:line="360" w:lineRule="auto"/>
+        <w:rPr>
+          <w:rFonts w:ascii="Times New Roman" w:hAnsi="Times New Roman" w:cs="Times New Roman"/>
+          <w:b/>
+          <w:bCs/>
+          <w:sz w:val="28"/>
+          <w:szCs w:val="28"/>
+        </w:rPr>
+      </w:pPr>
+    </w:p>
+    <w:p>
+      <w:pPr>
+        <w:spacing w:line="360" w:lineRule="auto"/>
+        <w:rPr>
+          <w:rFonts w:ascii="Times New Roman" w:hAnsi="Times New Roman" w:cs="Times New Roman"/>
+          <w:b/>
+          <w:bCs/>
+          <w:sz w:val="28"/>
+          <w:szCs w:val="28"/>
+        </w:rPr>
+      </w:pPr>
+    </w:p>
+    <w:p>
+      <w:pPr>
+        <w:spacing w:line="360" w:lineRule="auto"/>
+        <w:rPr>
+          <w:rFonts w:ascii="Times New Roman" w:hAnsi="Times New Roman" w:cs="Times New Roman"/>
+          <w:b/>
+          <w:bCs/>
+          <w:sz w:val="28"/>
+          <w:szCs w:val="28"/>
+        </w:rPr>
+      </w:pPr>
+    </w:p>
+    <w:p>
+      <w:pPr>
+        <w:spacing w:line="360" w:lineRule="auto"/>
+        <w:rPr>
+          <w:rFonts w:ascii="Times New Roman" w:hAnsi="Times New Roman" w:cs="Times New Roman"/>
+          <w:b/>
+          <w:bCs/>
+          <w:sz w:val="28"/>
+          <w:szCs w:val="28"/>
+        </w:rPr>
+      </w:pPr>
+    </w:p>
+    <w:p>
+      <w:pPr>
+        <w:spacing w:line="360" w:lineRule="auto"/>
+        <w:rPr>
+          <w:rFonts w:ascii="Times New Roman" w:hAnsi="Times New Roman" w:cs="Times New Roman"/>
+          <w:b/>
+          <w:bCs/>
+          <w:sz w:val="28"/>
+          <w:szCs w:val="28"/>
+        </w:rPr>
+      </w:pPr>
+    </w:p>
+    <w:p>
+      <w:pPr>
+        <w:spacing w:line="360" w:lineRule="auto"/>
+        <w:rPr>
+          <w:rFonts w:ascii="Times New Roman" w:hAnsi="Times New Roman" w:cs="Times New Roman"/>
+          <w:b/>
+          <w:bCs/>
+          <w:sz w:val="28"/>
+          <w:szCs w:val="28"/>
+        </w:rPr>
+      </w:pPr>
+    </w:p>
+    <w:p>
+      <w:pPr>
+        <w:spacing w:line="360" w:lineRule="auto"/>
+        <w:rPr>
+          <w:rFonts w:ascii="Times New Roman" w:hAnsi="Times New Roman" w:cs="Times New Roman"/>
+          <w:b/>
+          <w:bCs/>
+          <w:sz w:val="28"/>
+          <w:szCs w:val="28"/>
+        </w:rPr>
+      </w:pPr>
+    </w:p>
+    <w:p>
+      <w:pPr>
+        <w:spacing w:line="360" w:lineRule="auto"/>
+        <w:rPr>
+          <w:rFonts w:ascii="Times New Roman" w:hAnsi="Times New Roman" w:cs="Times New Roman"/>
+          <w:b/>
+          <w:bCs/>
+          <w:sz w:val="28"/>
+          <w:szCs w:val="28"/>
+        </w:rPr>
+      </w:pPr>
+    </w:p>
+    <w:p>
+      <w:pPr>
+        <w:spacing w:line="360" w:lineRule="auto"/>
+        <w:rPr>
+          <w:rFonts w:ascii="Times New Roman" w:hAnsi="Times New Roman" w:cs="Times New Roman"/>
+          <w:b/>
+          <w:bCs/>
+          <w:sz w:val="28"/>
+          <w:szCs w:val="28"/>
+        </w:rPr>
+      </w:pPr>
+    </w:p>
+    <w:p>
+      <w:pPr>
+        <w:spacing w:line="360" w:lineRule="auto"/>
+        <w:rPr>
+          <w:rFonts w:ascii="Times New Roman" w:hAnsi="Times New Roman" w:cs="Times New Roman"/>
+          <w:b/>
+          <w:bCs/>
+          <w:sz w:val="28"/>
+          <w:szCs w:val="28"/>
+        </w:rPr>
+      </w:pPr>
+    </w:p>
+    <w:p>
+      <w:pPr>
+        <w:spacing w:line="360" w:lineRule="auto"/>
+        <w:rPr>
+          <w:rFonts w:ascii="Times New Roman" w:hAnsi="Times New Roman" w:cs="Times New Roman"/>
           <w:b/>
           <w:bCs/>
           <w:sz w:val="28"/>
@@ -21352,7 +21809,7 @@
                     </pic:cNvPicPr>
                   </pic:nvPicPr>
                   <pic:blipFill>
-                    <a:blip r:embed="rId25" cstate="print">
+                    <a:blip r:embed="rId26" cstate="print">
                       <a:extLst>
                         <a:ext uri="{28A0092B-C50C-407E-A947-70E740481C1C}">
                           <a14:useLocalDpi xmlns:a14="http://schemas.microsoft.com/office/drawing/2010/main" val="0"/>
@@ -21997,7 +22454,7 @@
                     </pic:cNvPicPr>
                   </pic:nvPicPr>
                   <pic:blipFill>
-                    <a:blip r:embed="rId26" cstate="print">
+                    <a:blip r:embed="rId27" cstate="print">
                       <a:extLst>
                         <a:ext uri="{28A0092B-C50C-407E-A947-70E740481C1C}">
                           <a14:useLocalDpi xmlns:a14="http://schemas.microsoft.com/office/drawing/2010/main" val="0"/>
@@ -22441,7 +22898,7 @@
                     </pic:cNvPicPr>
                   </pic:nvPicPr>
                   <pic:blipFill>
-                    <a:blip r:embed="rId27" cstate="print">
+                    <a:blip r:embed="rId28" cstate="print">
                       <a:extLst>
                         <a:ext uri="{28A0092B-C50C-407E-A947-70E740481C1C}">
                           <a14:useLocalDpi xmlns:a14="http://schemas.microsoft.com/office/drawing/2010/main" val="0"/>
@@ -22726,7 +23183,7 @@
                     </pic:cNvPicPr>
                   </pic:nvPicPr>
                   <pic:blipFill>
-                    <a:blip r:embed="rId28" cstate="print">
+                    <a:blip r:embed="rId29" cstate="print">
                       <a:extLst>
                         <a:ext uri="{28A0092B-C50C-407E-A947-70E740481C1C}">
                           <a14:useLocalDpi xmlns:a14="http://schemas.microsoft.com/office/drawing/2010/main" val="0"/>
@@ -22843,7 +23300,7 @@
                     </pic:cNvPicPr>
                   </pic:nvPicPr>
                   <pic:blipFill>
-                    <a:blip r:embed="rId29" cstate="print">
+                    <a:blip r:embed="rId30" cstate="print">
                       <a:extLst>
                         <a:ext uri="{28A0092B-C50C-407E-A947-70E740481C1C}">
                           <a14:useLocalDpi xmlns:a14="http://schemas.microsoft.com/office/drawing/2010/main" val="0"/>
@@ -22919,7 +23376,7 @@
                     <pic:cNvPicPr/>
                   </pic:nvPicPr>
                   <pic:blipFill>
-                    <a:blip r:embed="rId30" cstate="print">
+                    <a:blip r:embed="rId31" cstate="print">
                       <a:extLst>
                         <a:ext uri="{28A0092B-C50C-407E-A947-70E740481C1C}">
                           <a14:useLocalDpi xmlns:a14="http://schemas.microsoft.com/office/drawing/2010/main" val="0"/>
@@ -22989,7 +23446,7 @@
                     <pic:cNvPicPr/>
                   </pic:nvPicPr>
                   <pic:blipFill>
-                    <a:blip r:embed="rId31" cstate="print">
+                    <a:blip r:embed="rId32" cstate="print">
                       <a:extLst>
                         <a:ext uri="{28A0092B-C50C-407E-A947-70E740481C1C}">
                           <a14:useLocalDpi xmlns:a14="http://schemas.microsoft.com/office/drawing/2010/main" val="0"/>
@@ -23070,7 +23527,7 @@
                     <pic:cNvPicPr/>
                   </pic:nvPicPr>
                   <pic:blipFill>
-                    <a:blip r:embed="rId32" cstate="print">
+                    <a:blip r:embed="rId33" cstate="print">
                       <a:extLst>
                         <a:ext uri="{28A0092B-C50C-407E-A947-70E740481C1C}">
                           <a14:useLocalDpi xmlns:a14="http://schemas.microsoft.com/office/drawing/2010/main" val="0"/>
@@ -23979,7 +24436,7 @@
           <w:szCs w:val="28"/>
         </w:rPr>
       </w:pPr>
-      <w:hyperlink r:id="rId33" w:history="1">
+      <w:hyperlink r:id="rId34" w:history="1">
         <w:r>
           <w:rPr>
             <w:rStyle w:val="Hyperlink"/>
@@ -24048,7 +24505,7 @@
           <w:szCs w:val="28"/>
         </w:rPr>
       </w:pPr>
-      <w:hyperlink r:id="rId34" w:history="1">
+      <w:hyperlink r:id="rId35" w:history="1">
         <w:r>
           <w:rPr>
             <w:rStyle w:val="Hyperlink"/>
@@ -24142,7 +24599,7 @@
           <w:szCs w:val="28"/>
         </w:rPr>
       </w:pPr>
-      <w:hyperlink r:id="rId35" w:history="1">
+      <w:hyperlink r:id="rId36" w:history="1">
         <w:r>
           <w:rPr>
             <w:rStyle w:val="Hyperlink"/>
@@ -24212,7 +24669,7 @@
           <w:lang w:val="bg-BG"/>
         </w:rPr>
       </w:pPr>
-      <w:hyperlink r:id="rId36" w:history="1">
+      <w:hyperlink r:id="rId37" w:history="1">
         <w:r>
           <w:rPr>
             <w:rStyle w:val="Hyperlink"/>

</xml_diff>

<commit_message>
documentation update (finished with multiplayer.py)
</commit_message>
<xml_diff>
--- a/Documentation/Chess Website Documentation.docx
+++ b/Documentation/Chess Website Documentation.docx
@@ -10357,6 +10357,7 @@
         </w:rPr>
         <w:t xml:space="preserve"> </w:t>
       </w:r>
+      <w:proofErr w:type="gramStart"/>
       <w:r>
         <w:rPr>
           <w:rFonts w:ascii="Times New Roman" w:hAnsi="Times New Roman" w:cs="Times New Roman"/>
@@ -10381,7 +10382,17 @@
           <w:szCs w:val="28"/>
           <w:lang w:val="bg-BG"/>
         </w:rPr>
-        <w:t>списък с идентификационните номера на потребителите, започващи игра в четвърт финал</w:t>
+        <w:t>списък</w:t>
+      </w:r>
+      <w:proofErr w:type="gramEnd"/>
+      <w:r>
+        <w:rPr>
+          <w:rFonts w:ascii="Times New Roman" w:hAnsi="Times New Roman" w:cs="Times New Roman"/>
+          <w:sz w:val="28"/>
+          <w:szCs w:val="28"/>
+          <w:lang w:val="bg-BG"/>
+        </w:rPr>
+        <w:t xml:space="preserve"> с идентификационните номера на потребителите, започващи игра в четвърт финал</w:t>
       </w:r>
     </w:p>
     <w:p>
@@ -10421,6 +10432,7 @@
         </w:rPr>
         <w:t xml:space="preserve"> </w:t>
       </w:r>
+      <w:proofErr w:type="gramStart"/>
       <w:r>
         <w:rPr>
           <w:rFonts w:ascii="Times New Roman" w:hAnsi="Times New Roman" w:cs="Times New Roman"/>
@@ -10445,7 +10457,17 @@
           <w:szCs w:val="28"/>
           <w:lang w:val="bg-BG"/>
         </w:rPr>
-        <w:t xml:space="preserve">списък с идентификационните номера на потребителите, започващи игра в </w:t>
+        <w:t>списък</w:t>
+      </w:r>
+      <w:proofErr w:type="gramEnd"/>
+      <w:r>
+        <w:rPr>
+          <w:rFonts w:ascii="Times New Roman" w:hAnsi="Times New Roman" w:cs="Times New Roman"/>
+          <w:sz w:val="28"/>
+          <w:szCs w:val="28"/>
+          <w:lang w:val="bg-BG"/>
+        </w:rPr>
+        <w:t xml:space="preserve"> с идентификационните номера на потребителите, започващи игра в </w:t>
       </w:r>
       <w:r>
         <w:rPr>
@@ -10491,6 +10513,7 @@
         </w:rPr>
         <w:t xml:space="preserve">final </w:t>
       </w:r>
+      <w:proofErr w:type="gramStart"/>
       <w:r>
         <w:rPr>
           <w:rFonts w:ascii="Times New Roman" w:hAnsi="Times New Roman" w:cs="Times New Roman"/>
@@ -10515,7 +10538,17 @@
           <w:szCs w:val="28"/>
           <w:lang w:val="bg-BG"/>
         </w:rPr>
-        <w:t>списък с идентификационните номера на потребителите, започващи игра в четвърт финал</w:t>
+        <w:t>списък</w:t>
+      </w:r>
+      <w:proofErr w:type="gramEnd"/>
+      <w:r>
+        <w:rPr>
+          <w:rFonts w:ascii="Times New Roman" w:hAnsi="Times New Roman" w:cs="Times New Roman"/>
+          <w:sz w:val="28"/>
+          <w:szCs w:val="28"/>
+          <w:lang w:val="bg-BG"/>
+        </w:rPr>
+        <w:t xml:space="preserve"> с идентификационните номера на потребителите, започващи игра в четвърт финал</w:t>
       </w:r>
     </w:p>
     <w:p>
@@ -11617,7 +11650,7 @@
           </mc:Choice>
           <mc:Fallback>
             <w:pict>
-              <v:shapetype w14:anchorId="5FCB377B" id="_x0000_t87" coordsize="21600,21600" o:spt="87" adj="1800,10800" path="m21600,qx10800@0l10800@2qy0@11,10800@3l10800@1qy21600,21600e" filled="f">
+              <v:shapetype w14:anchorId="624F7F2B" id="_x0000_t87" coordsize="21600,21600" o:spt="87" adj="1800,10800" path="m21600,qx10800@0l10800@2qy0@11,10800@3l10800@1qy21600,21600e" filled="f">
                 <v:formulas>
                   <v:f eqn="val #0"/>
                   <v:f eqn="sum 21600 0 #0"/>
@@ -12552,8 +12585,19 @@
           <w:szCs w:val="28"/>
           <w:lang w:val="bg-BG"/>
         </w:rPr>
-        <w:t xml:space="preserve"> – събирателен клас, който изпълнява цялостния процес, който наричаме „игра“</w:t>
-      </w:r>
+        <w:t xml:space="preserve"> – събирателен клас, който изпълнява цялостния процес, който наричаме „</w:t>
+      </w:r>
+      <w:proofErr w:type="gramStart"/>
+      <w:r>
+        <w:rPr>
+          <w:rFonts w:ascii="Times New Roman" w:hAnsi="Times New Roman" w:cs="Times New Roman"/>
+          <w:sz w:val="28"/>
+          <w:szCs w:val="28"/>
+          <w:lang w:val="bg-BG"/>
+        </w:rPr>
+        <w:t>игра“</w:t>
+      </w:r>
+      <w:proofErr w:type="gramEnd"/>
     </w:p>
     <w:p>
       <w:pPr>
@@ -14237,9 +14281,9 @@
           <w:sz w:val="28"/>
           <w:szCs w:val="28"/>
         </w:rPr>
-        <w:t>test_rook</w:t>
-      </w:r>
-      <w:proofErr w:type="spellEnd"/>
+        <w:t>test_</w:t>
+      </w:r>
+      <w:proofErr w:type="gramStart"/>
       <w:r>
         <w:rPr>
           <w:rFonts w:ascii="Times New Roman" w:hAnsi="Times New Roman" w:cs="Times New Roman"/>
@@ -14248,8 +14292,9 @@
           <w:sz w:val="28"/>
           <w:szCs w:val="28"/>
         </w:rPr>
-        <w:t>(</w:t>
-      </w:r>
+        <w:t>rook</w:t>
+      </w:r>
+      <w:proofErr w:type="spellEnd"/>
       <w:r>
         <w:rPr>
           <w:rFonts w:ascii="Times New Roman" w:hAnsi="Times New Roman" w:cs="Times New Roman"/>
@@ -14258,7 +14303,7 @@
           <w:sz w:val="28"/>
           <w:szCs w:val="28"/>
         </w:rPr>
-        <w:t xml:space="preserve"> </w:t>
+        <w:t>(</w:t>
       </w:r>
       <w:r>
         <w:rPr>
@@ -14268,8 +14313,19 @@
           <w:sz w:val="28"/>
           <w:szCs w:val="28"/>
         </w:rPr>
+        <w:t xml:space="preserve"> </w:t>
+      </w:r>
+      <w:r>
+        <w:rPr>
+          <w:rFonts w:ascii="Times New Roman" w:hAnsi="Times New Roman" w:cs="Times New Roman"/>
+          <w:i/>
+          <w:iCs/>
+          <w:sz w:val="28"/>
+          <w:szCs w:val="28"/>
+        </w:rPr>
         <w:t>)</w:t>
       </w:r>
+      <w:proofErr w:type="gramEnd"/>
       <w:r>
         <w:rPr>
           <w:rFonts w:ascii="Times New Roman" w:hAnsi="Times New Roman" w:cs="Times New Roman"/>
@@ -14509,9 +14565,9 @@
           <w:sz w:val="28"/>
           <w:szCs w:val="28"/>
         </w:rPr>
-        <w:t>test_basic_movement</w:t>
-      </w:r>
-      <w:proofErr w:type="spellEnd"/>
+        <w:t>test_basic_</w:t>
+      </w:r>
+      <w:proofErr w:type="gramStart"/>
       <w:r>
         <w:rPr>
           <w:rFonts w:ascii="Times New Roman" w:hAnsi="Times New Roman" w:cs="Times New Roman"/>
@@ -14520,8 +14576,9 @@
           <w:sz w:val="28"/>
           <w:szCs w:val="28"/>
         </w:rPr>
-        <w:t>(</w:t>
-      </w:r>
+        <w:t>movement</w:t>
+      </w:r>
+      <w:proofErr w:type="spellEnd"/>
       <w:r>
         <w:rPr>
           <w:rFonts w:ascii="Times New Roman" w:hAnsi="Times New Roman" w:cs="Times New Roman"/>
@@ -14530,7 +14587,7 @@
           <w:sz w:val="28"/>
           <w:szCs w:val="28"/>
         </w:rPr>
-        <w:t xml:space="preserve"> </w:t>
+        <w:t>(</w:t>
       </w:r>
       <w:r>
         <w:rPr>
@@ -14540,8 +14597,19 @@
           <w:sz w:val="28"/>
           <w:szCs w:val="28"/>
         </w:rPr>
+        <w:t xml:space="preserve"> </w:t>
+      </w:r>
+      <w:r>
+        <w:rPr>
+          <w:rFonts w:ascii="Times New Roman" w:hAnsi="Times New Roman" w:cs="Times New Roman"/>
+          <w:i/>
+          <w:iCs/>
+          <w:sz w:val="28"/>
+          <w:szCs w:val="28"/>
+        </w:rPr>
         <w:t>)</w:t>
       </w:r>
+      <w:proofErr w:type="gramEnd"/>
       <w:r>
         <w:rPr>
           <w:rFonts w:ascii="Times New Roman" w:hAnsi="Times New Roman" w:cs="Times New Roman"/>
@@ -14629,9 +14697,9 @@
           <w:sz w:val="28"/>
           <w:szCs w:val="28"/>
         </w:rPr>
-        <w:t>test_taking_figures</w:t>
-      </w:r>
-      <w:proofErr w:type="spellEnd"/>
+        <w:t>test_taking_</w:t>
+      </w:r>
+      <w:proofErr w:type="gramStart"/>
       <w:r>
         <w:rPr>
           <w:rFonts w:ascii="Times New Roman" w:hAnsi="Times New Roman" w:cs="Times New Roman"/>
@@ -14640,8 +14708,9 @@
           <w:sz w:val="28"/>
           <w:szCs w:val="28"/>
         </w:rPr>
-        <w:t>(</w:t>
-      </w:r>
+        <w:t>figures</w:t>
+      </w:r>
+      <w:proofErr w:type="spellEnd"/>
       <w:r>
         <w:rPr>
           <w:rFonts w:ascii="Times New Roman" w:hAnsi="Times New Roman" w:cs="Times New Roman"/>
@@ -14650,7 +14719,7 @@
           <w:sz w:val="28"/>
           <w:szCs w:val="28"/>
         </w:rPr>
-        <w:t xml:space="preserve"> </w:t>
+        <w:t>(</w:t>
       </w:r>
       <w:r>
         <w:rPr>
@@ -14660,8 +14729,19 @@
           <w:sz w:val="28"/>
           <w:szCs w:val="28"/>
         </w:rPr>
+        <w:t xml:space="preserve"> </w:t>
+      </w:r>
+      <w:r>
+        <w:rPr>
+          <w:rFonts w:ascii="Times New Roman" w:hAnsi="Times New Roman" w:cs="Times New Roman"/>
+          <w:i/>
+          <w:iCs/>
+          <w:sz w:val="28"/>
+          <w:szCs w:val="28"/>
+        </w:rPr>
         <w:t>)</w:t>
       </w:r>
+      <w:proofErr w:type="gramEnd"/>
       <w:r>
         <w:rPr>
           <w:rFonts w:ascii="Times New Roman" w:hAnsi="Times New Roman" w:cs="Times New Roman"/>
@@ -14731,9 +14811,9 @@
           <w:sz w:val="28"/>
           <w:szCs w:val="28"/>
         </w:rPr>
-        <w:t>test_end</w:t>
-      </w:r>
-      <w:proofErr w:type="spellEnd"/>
+        <w:t>test_</w:t>
+      </w:r>
+      <w:proofErr w:type="gramStart"/>
       <w:r>
         <w:rPr>
           <w:rFonts w:ascii="Times New Roman" w:hAnsi="Times New Roman" w:cs="Times New Roman"/>
@@ -14742,8 +14822,9 @@
           <w:sz w:val="28"/>
           <w:szCs w:val="28"/>
         </w:rPr>
-        <w:t>(</w:t>
-      </w:r>
+        <w:t>end</w:t>
+      </w:r>
+      <w:proofErr w:type="spellEnd"/>
       <w:r>
         <w:rPr>
           <w:rFonts w:ascii="Times New Roman" w:hAnsi="Times New Roman" w:cs="Times New Roman"/>
@@ -14752,7 +14833,7 @@
           <w:sz w:val="28"/>
           <w:szCs w:val="28"/>
         </w:rPr>
-        <w:t xml:space="preserve"> </w:t>
+        <w:t>(</w:t>
       </w:r>
       <w:r>
         <w:rPr>
@@ -14762,8 +14843,19 @@
           <w:sz w:val="28"/>
           <w:szCs w:val="28"/>
         </w:rPr>
+        <w:t xml:space="preserve"> </w:t>
+      </w:r>
+      <w:r>
+        <w:rPr>
+          <w:rFonts w:ascii="Times New Roman" w:hAnsi="Times New Roman" w:cs="Times New Roman"/>
+          <w:i/>
+          <w:iCs/>
+          <w:sz w:val="28"/>
+          <w:szCs w:val="28"/>
+        </w:rPr>
         <w:t>)</w:t>
       </w:r>
+      <w:proofErr w:type="gramEnd"/>
       <w:r>
         <w:rPr>
           <w:rFonts w:ascii="Times New Roman" w:hAnsi="Times New Roman" w:cs="Times New Roman"/>
@@ -16689,9 +16781,9 @@
           <w:sz w:val="28"/>
           <w:szCs w:val="28"/>
         </w:rPr>
-        <w:t>init_db</w:t>
-      </w:r>
-      <w:proofErr w:type="spellEnd"/>
+        <w:t>init_</w:t>
+      </w:r>
+      <w:proofErr w:type="gramStart"/>
       <w:r>
         <w:rPr>
           <w:rFonts w:ascii="Times New Roman" w:hAnsi="Times New Roman" w:cs="Times New Roman"/>
@@ -16700,8 +16792,20 @@
           <w:sz w:val="28"/>
           <w:szCs w:val="28"/>
         </w:rPr>
+        <w:t>db</w:t>
+      </w:r>
+      <w:proofErr w:type="spellEnd"/>
+      <w:r>
+        <w:rPr>
+          <w:rFonts w:ascii="Times New Roman" w:hAnsi="Times New Roman" w:cs="Times New Roman"/>
+          <w:i/>
+          <w:iCs/>
+          <w:sz w:val="28"/>
+          <w:szCs w:val="28"/>
+        </w:rPr>
         <w:t>( )</w:t>
       </w:r>
+      <w:proofErr w:type="gramEnd"/>
       <w:r>
         <w:rPr>
           <w:rFonts w:ascii="Times New Roman" w:hAnsi="Times New Roman" w:cs="Times New Roman"/>
@@ -18586,16 +18690,88 @@
           <w:sz w:val="28"/>
           <w:szCs w:val="28"/>
         </w:rPr>
+        <w:drawing>
+          <wp:anchor distT="0" distB="0" distL="114300" distR="114300" simplePos="0" relativeHeight="251721728" behindDoc="0" locked="0" layoutInCell="1" allowOverlap="1" wp14:anchorId="265F1B85" wp14:editId="1CA3F282">
+            <wp:simplePos x="0" y="0"/>
+            <wp:positionH relativeFrom="margin">
+              <wp:posOffset>-168910</wp:posOffset>
+            </wp:positionH>
+            <wp:positionV relativeFrom="paragraph">
+              <wp:posOffset>178435</wp:posOffset>
+            </wp:positionV>
+            <wp:extent cx="4495800" cy="6765290"/>
+            <wp:effectExtent l="0" t="0" r="0" b="0"/>
+            <wp:wrapSquare wrapText="bothSides"/>
+            <wp:docPr id="42" name="Picture 42"/>
+            <wp:cNvGraphicFramePr>
+              <a:graphicFrameLocks xmlns:a="http://schemas.openxmlformats.org/drawingml/2006/main" noChangeAspect="1"/>
+            </wp:cNvGraphicFramePr>
+            <a:graphic xmlns:a="http://schemas.openxmlformats.org/drawingml/2006/main">
+              <a:graphicData uri="http://schemas.openxmlformats.org/drawingml/2006/picture">
+                <pic:pic xmlns:pic="http://schemas.openxmlformats.org/drawingml/2006/picture">
+                  <pic:nvPicPr>
+                    <pic:cNvPr id="0" name="Picture 7"/>
+                    <pic:cNvPicPr>
+                      <a:picLocks noChangeAspect="1" noChangeArrowheads="1"/>
+                    </pic:cNvPicPr>
+                  </pic:nvPicPr>
+                  <pic:blipFill>
+                    <a:blip r:embed="rId23">
+                      <a:extLst>
+                        <a:ext uri="{28A0092B-C50C-407E-A947-70E740481C1C}">
+                          <a14:useLocalDpi xmlns:a14="http://schemas.microsoft.com/office/drawing/2010/main" val="0"/>
+                        </a:ext>
+                      </a:extLst>
+                    </a:blip>
+                    <a:srcRect/>
+                    <a:stretch>
+                      <a:fillRect/>
+                    </a:stretch>
+                  </pic:blipFill>
+                  <pic:spPr bwMode="auto">
+                    <a:xfrm>
+                      <a:off x="0" y="0"/>
+                      <a:ext cx="4495800" cy="6765290"/>
+                    </a:xfrm>
+                    <a:prstGeom prst="rect">
+                      <a:avLst/>
+                    </a:prstGeom>
+                    <a:noFill/>
+                    <a:ln>
+                      <a:noFill/>
+                    </a:ln>
+                  </pic:spPr>
+                </pic:pic>
+              </a:graphicData>
+            </a:graphic>
+            <wp14:sizeRelH relativeFrom="margin">
+              <wp14:pctWidth>0</wp14:pctWidth>
+            </wp14:sizeRelH>
+            <wp14:sizeRelV relativeFrom="margin">
+              <wp14:pctHeight>0</wp14:pctHeight>
+            </wp14:sizeRelV>
+          </wp:anchor>
+        </w:drawing>
+      </w:r>
+      <w:r>
+        <w:rPr>
+          <w:rFonts w:ascii="Times New Roman" w:hAnsi="Times New Roman" w:cs="Times New Roman"/>
+          <w:b/>
+          <w:bCs/>
+          <w:noProof/>
+          <w:sz w:val="28"/>
+          <w:szCs w:val="28"/>
+        </w:rPr>
         <mc:AlternateContent>
           <mc:Choice Requires="wps">
             <w:drawing>
-              <wp:anchor distT="45720" distB="45720" distL="114300" distR="114300" simplePos="0" relativeHeight="251723776" behindDoc="0" locked="0" layoutInCell="1" allowOverlap="1" wp14:anchorId="7AA78F39" wp14:editId="23DDE079">
+              <wp:anchor distT="45720" distB="45720" distL="114300" distR="114300" simplePos="0" relativeHeight="251723776" behindDoc="0" locked="0" layoutInCell="1" allowOverlap="1" wp14:anchorId="7AA78F39" wp14:editId="24DFA236">
                 <wp:simplePos x="0" y="0"/>
                 <wp:positionH relativeFrom="margin">
-                  <wp:posOffset>-489857</wp:posOffset>
+                  <wp:posOffset>-672465</wp:posOffset>
                 </wp:positionH>
                 <wp:positionV relativeFrom="paragraph">
-                  <wp:posOffset>322399</wp:posOffset>
+                  <wp:posOffset>177165</wp:posOffset>
                 </wp:positionV>
                 <wp:extent cx="843915" cy="269875"/>
                 <wp:effectExtent l="0" t="0" r="13335" b="15875"/>
@@ -18670,7 +18846,7 @@
           </mc:Choice>
           <mc:Fallback>
             <w:pict>
-              <v:shape w14:anchorId="7AA78F39" id="_x0000_s1039" type="#_x0000_t202" style="position:absolute;margin-left:-38.55pt;margin-top:25.4pt;width:66.45pt;height:21.25pt;z-index:251723776;visibility:visible;mso-wrap-style:square;mso-width-percent:0;mso-height-percent:0;mso-wrap-distance-left:9pt;mso-wrap-distance-top:3.6pt;mso-wrap-distance-right:9pt;mso-wrap-distance-bottom:3.6pt;mso-position-horizontal:absolute;mso-position-horizontal-relative:margin;mso-position-vertical:absolute;mso-position-vertical-relative:text;mso-width-percent:0;mso-height-percent:0;mso-width-relative:margin;mso-height-relative:margin;v-text-anchor:top" o:gfxdata="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" strokecolor="white [3212]">
+              <v:shape w14:anchorId="7AA78F39" id="_x0000_s1039" type="#_x0000_t202" style="position:absolute;margin-left:-52.95pt;margin-top:13.95pt;width:66.45pt;height:21.25pt;z-index:251723776;visibility:visible;mso-wrap-style:square;mso-width-percent:0;mso-height-percent:0;mso-wrap-distance-left:9pt;mso-wrap-distance-top:3.6pt;mso-wrap-distance-right:9pt;mso-wrap-distance-bottom:3.6pt;mso-position-horizontal:absolute;mso-position-horizontal-relative:margin;mso-position-vertical:absolute;mso-position-vertical-relative:text;mso-width-percent:0;mso-height-percent:0;mso-width-relative:margin;mso-height-relative:margin;v-text-anchor:top" o:gfxdata="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" strokecolor="white [3212]">
                 <v:textbox>
                   <w:txbxContent>
                     <w:p>
@@ -18699,78 +18875,6 @@
             </w:pict>
           </mc:Fallback>
         </mc:AlternateContent>
-      </w:r>
-      <w:r>
-        <w:rPr>
-          <w:rFonts w:ascii="Times New Roman" w:hAnsi="Times New Roman" w:cs="Times New Roman"/>
-          <w:b/>
-          <w:bCs/>
-          <w:noProof/>
-          <w:sz w:val="28"/>
-          <w:szCs w:val="28"/>
-        </w:rPr>
-        <w:drawing>
-          <wp:anchor distT="0" distB="0" distL="114300" distR="114300" simplePos="0" relativeHeight="251721728" behindDoc="0" locked="0" layoutInCell="1" allowOverlap="1" wp14:anchorId="265F1B85" wp14:editId="15180B51">
-            <wp:simplePos x="0" y="0"/>
-            <wp:positionH relativeFrom="margin">
-              <wp:posOffset>128452</wp:posOffset>
-            </wp:positionH>
-            <wp:positionV relativeFrom="paragraph">
-              <wp:posOffset>56697</wp:posOffset>
-            </wp:positionV>
-            <wp:extent cx="4495800" cy="6765290"/>
-            <wp:effectExtent l="0" t="0" r="0" b="0"/>
-            <wp:wrapSquare wrapText="bothSides"/>
-            <wp:docPr id="42" name="Picture 42"/>
-            <wp:cNvGraphicFramePr>
-              <a:graphicFrameLocks xmlns:a="http://schemas.openxmlformats.org/drawingml/2006/main" noChangeAspect="1"/>
-            </wp:cNvGraphicFramePr>
-            <a:graphic xmlns:a="http://schemas.openxmlformats.org/drawingml/2006/main">
-              <a:graphicData uri="http://schemas.openxmlformats.org/drawingml/2006/picture">
-                <pic:pic xmlns:pic="http://schemas.openxmlformats.org/drawingml/2006/picture">
-                  <pic:nvPicPr>
-                    <pic:cNvPr id="0" name="Picture 7"/>
-                    <pic:cNvPicPr>
-                      <a:picLocks noChangeAspect="1" noChangeArrowheads="1"/>
-                    </pic:cNvPicPr>
-                  </pic:nvPicPr>
-                  <pic:blipFill>
-                    <a:blip r:embed="rId23">
-                      <a:extLst>
-                        <a:ext uri="{28A0092B-C50C-407E-A947-70E740481C1C}">
-                          <a14:useLocalDpi xmlns:a14="http://schemas.microsoft.com/office/drawing/2010/main" val="0"/>
-                        </a:ext>
-                      </a:extLst>
-                    </a:blip>
-                    <a:srcRect/>
-                    <a:stretch>
-                      <a:fillRect/>
-                    </a:stretch>
-                  </pic:blipFill>
-                  <pic:spPr bwMode="auto">
-                    <a:xfrm>
-                      <a:off x="0" y="0"/>
-                      <a:ext cx="4495800" cy="6765290"/>
-                    </a:xfrm>
-                    <a:prstGeom prst="rect">
-                      <a:avLst/>
-                    </a:prstGeom>
-                    <a:noFill/>
-                    <a:ln>
-                      <a:noFill/>
-                    </a:ln>
-                  </pic:spPr>
-                </pic:pic>
-              </a:graphicData>
-            </a:graphic>
-            <wp14:sizeRelH relativeFrom="margin">
-              <wp14:pctWidth>0</wp14:pctWidth>
-            </wp14:sizeRelH>
-            <wp14:sizeRelV relativeFrom="margin">
-              <wp14:pctHeight>0</wp14:pctHeight>
-            </wp14:sizeRelV>
-          </wp:anchor>
-        </w:drawing>
       </w:r>
     </w:p>
     <w:p>
@@ -19233,13 +19337,13 @@
         <mc:AlternateContent>
           <mc:Choice Requires="wps">
             <w:drawing>
-              <wp:anchor distT="45720" distB="45720" distL="114300" distR="114300" simplePos="0" relativeHeight="251730944" behindDoc="0" locked="0" layoutInCell="1" allowOverlap="1" wp14:anchorId="22209B0F" wp14:editId="192DD7C2">
+              <wp:anchor distT="45720" distB="45720" distL="114300" distR="114300" simplePos="0" relativeHeight="251730944" behindDoc="0" locked="0" layoutInCell="1" allowOverlap="1" wp14:anchorId="22209B0F" wp14:editId="26E95AA3">
                 <wp:simplePos x="0" y="0"/>
                 <wp:positionH relativeFrom="margin">
-                  <wp:posOffset>-34463</wp:posOffset>
+                  <wp:posOffset>-346710</wp:posOffset>
                 </wp:positionH>
                 <wp:positionV relativeFrom="paragraph">
-                  <wp:posOffset>349712</wp:posOffset>
+                  <wp:posOffset>318770</wp:posOffset>
                 </wp:positionV>
                 <wp:extent cx="843915" cy="269875"/>
                 <wp:effectExtent l="0" t="0" r="13335" b="15875"/>
@@ -19314,7 +19418,7 @@
           </mc:Choice>
           <mc:Fallback>
             <w:pict>
-              <v:shape w14:anchorId="22209B0F" id="_x0000_s1041" type="#_x0000_t202" style="position:absolute;margin-left:-2.7pt;margin-top:27.55pt;width:66.45pt;height:21.25pt;z-index:251730944;visibility:visible;mso-wrap-style:square;mso-width-percent:0;mso-height-percent:0;mso-wrap-distance-left:9pt;mso-wrap-distance-top:3.6pt;mso-wrap-distance-right:9pt;mso-wrap-distance-bottom:3.6pt;mso-position-horizontal:absolute;mso-position-horizontal-relative:margin;mso-position-vertical:absolute;mso-position-vertical-relative:text;mso-width-percent:0;mso-height-percent:0;mso-width-relative:margin;mso-height-relative:margin;v-text-anchor:top" o:gfxdata="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" strokecolor="white [3212]">
+              <v:shape w14:anchorId="22209B0F" id="_x0000_s1041" type="#_x0000_t202" style="position:absolute;margin-left:-27.3pt;margin-top:25.1pt;width:66.45pt;height:21.25pt;z-index:251730944;visibility:visible;mso-wrap-style:square;mso-width-percent:0;mso-height-percent:0;mso-wrap-distance-left:9pt;mso-wrap-distance-top:3.6pt;mso-wrap-distance-right:9pt;mso-wrap-distance-bottom:3.6pt;mso-position-horizontal:absolute;mso-position-horizontal-relative:margin;mso-position-vertical:absolute;mso-position-vertical-relative:text;mso-width-percent:0;mso-height-percent:0;mso-width-relative:margin;mso-height-relative:margin;v-text-anchor:top" o:gfxdata="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" strokecolor="white [3212]">
                 <v:textbox>
                   <w:txbxContent>
                     <w:p>
@@ -19347,24 +19451,25 @@
       <w:r>
         <w:rPr>
           <w:rFonts w:ascii="Times New Roman" w:hAnsi="Times New Roman" w:cs="Times New Roman"/>
+          <w:b/>
+          <w:bCs/>
           <w:noProof/>
           <w:sz w:val="28"/>
           <w:szCs w:val="28"/>
-          <w:lang w:val="bg-BG"/>
         </w:rPr>
         <w:drawing>
-          <wp:anchor distT="0" distB="0" distL="114300" distR="114300" simplePos="0" relativeHeight="251728896" behindDoc="0" locked="0" layoutInCell="1" allowOverlap="1" wp14:anchorId="4B8648D9" wp14:editId="2249DA8F">
+          <wp:anchor distT="0" distB="0" distL="114300" distR="114300" simplePos="0" relativeHeight="251735040" behindDoc="0" locked="0" layoutInCell="1" allowOverlap="1" wp14:anchorId="344C69E2" wp14:editId="1C79EDA9">
             <wp:simplePos x="0" y="0"/>
             <wp:positionH relativeFrom="column">
-              <wp:posOffset>768119</wp:posOffset>
+              <wp:posOffset>487680</wp:posOffset>
             </wp:positionH>
             <wp:positionV relativeFrom="paragraph">
-              <wp:posOffset>234315</wp:posOffset>
+              <wp:posOffset>173355</wp:posOffset>
             </wp:positionV>
-            <wp:extent cx="3782060" cy="7275830"/>
-            <wp:effectExtent l="0" t="0" r="0" b="1270"/>
+            <wp:extent cx="4243705" cy="7338060"/>
+            <wp:effectExtent l="0" t="0" r="0" b="0"/>
             <wp:wrapSquare wrapText="bothSides"/>
-            <wp:docPr id="46" name="Picture 46"/>
+            <wp:docPr id="50" name="Picture 50"/>
             <wp:cNvGraphicFramePr>
               <a:graphicFrameLocks xmlns:a="http://schemas.openxmlformats.org/drawingml/2006/main" noChangeAspect="1"/>
             </wp:cNvGraphicFramePr>
@@ -19372,7 +19477,7 @@
               <a:graphicData uri="http://schemas.openxmlformats.org/drawingml/2006/picture">
                 <pic:pic xmlns:pic="http://schemas.openxmlformats.org/drawingml/2006/picture">
                   <pic:nvPicPr>
-                    <pic:cNvPr id="0" name="Picture 9"/>
+                    <pic:cNvPr id="0" name="Picture 11"/>
                     <pic:cNvPicPr>
                       <a:picLocks noChangeAspect="1" noChangeArrowheads="1"/>
                     </pic:cNvPicPr>
@@ -19393,7 +19498,7 @@
                   <pic:spPr bwMode="auto">
                     <a:xfrm>
                       <a:off x="0" y="0"/>
-                      <a:ext cx="3782060" cy="7275830"/>
+                      <a:ext cx="4243705" cy="7338060"/>
                     </a:xfrm>
                     <a:prstGeom prst="rect">
                       <a:avLst/>
@@ -19415,6 +19520,424 @@
           </wp:anchor>
         </w:drawing>
       </w:r>
+    </w:p>
+    <w:p>
+      <w:pPr>
+        <w:spacing w:line="360" w:lineRule="auto"/>
+        <w:rPr>
+          <w:rFonts w:ascii="Times New Roman" w:hAnsi="Times New Roman" w:cs="Times New Roman"/>
+          <w:b/>
+          <w:bCs/>
+          <w:sz w:val="28"/>
+          <w:szCs w:val="28"/>
+        </w:rPr>
+      </w:pPr>
+    </w:p>
+    <w:p>
+      <w:pPr>
+        <w:spacing w:line="360" w:lineRule="auto"/>
+        <w:rPr>
+          <w:rFonts w:ascii="Times New Roman" w:hAnsi="Times New Roman" w:cs="Times New Roman"/>
+          <w:b/>
+          <w:bCs/>
+          <w:sz w:val="28"/>
+          <w:szCs w:val="28"/>
+        </w:rPr>
+      </w:pPr>
+    </w:p>
+    <w:p>
+      <w:pPr>
+        <w:spacing w:line="360" w:lineRule="auto"/>
+        <w:rPr>
+          <w:rFonts w:ascii="Times New Roman" w:hAnsi="Times New Roman" w:cs="Times New Roman"/>
+          <w:b/>
+          <w:bCs/>
+          <w:sz w:val="28"/>
+          <w:szCs w:val="28"/>
+        </w:rPr>
+      </w:pPr>
+    </w:p>
+    <w:p>
+      <w:pPr>
+        <w:spacing w:line="360" w:lineRule="auto"/>
+        <w:rPr>
+          <w:rFonts w:ascii="Times New Roman" w:hAnsi="Times New Roman" w:cs="Times New Roman"/>
+          <w:b/>
+          <w:bCs/>
+          <w:sz w:val="28"/>
+          <w:szCs w:val="28"/>
+        </w:rPr>
+      </w:pPr>
+    </w:p>
+    <w:p>
+      <w:pPr>
+        <w:spacing w:line="360" w:lineRule="auto"/>
+        <w:rPr>
+          <w:rFonts w:ascii="Times New Roman" w:hAnsi="Times New Roman" w:cs="Times New Roman"/>
+          <w:b/>
+          <w:bCs/>
+          <w:sz w:val="28"/>
+          <w:szCs w:val="28"/>
+        </w:rPr>
+      </w:pPr>
+    </w:p>
+    <w:p>
+      <w:pPr>
+        <w:spacing w:line="360" w:lineRule="auto"/>
+        <w:rPr>
+          <w:rFonts w:ascii="Times New Roman" w:hAnsi="Times New Roman" w:cs="Times New Roman"/>
+          <w:b/>
+          <w:bCs/>
+          <w:sz w:val="28"/>
+          <w:szCs w:val="28"/>
+        </w:rPr>
+      </w:pPr>
+    </w:p>
+    <w:p>
+      <w:pPr>
+        <w:spacing w:line="360" w:lineRule="auto"/>
+        <w:rPr>
+          <w:rFonts w:ascii="Times New Roman" w:hAnsi="Times New Roman" w:cs="Times New Roman"/>
+          <w:b/>
+          <w:bCs/>
+          <w:sz w:val="28"/>
+          <w:szCs w:val="28"/>
+        </w:rPr>
+      </w:pPr>
+    </w:p>
+    <w:p>
+      <w:pPr>
+        <w:spacing w:line="360" w:lineRule="auto"/>
+        <w:rPr>
+          <w:rFonts w:ascii="Times New Roman" w:hAnsi="Times New Roman" w:cs="Times New Roman"/>
+          <w:b/>
+          <w:bCs/>
+          <w:sz w:val="28"/>
+          <w:szCs w:val="28"/>
+        </w:rPr>
+      </w:pPr>
+    </w:p>
+    <w:p>
+      <w:pPr>
+        <w:spacing w:line="360" w:lineRule="auto"/>
+        <w:rPr>
+          <w:rFonts w:ascii="Times New Roman" w:hAnsi="Times New Roman" w:cs="Times New Roman"/>
+          <w:b/>
+          <w:bCs/>
+          <w:sz w:val="28"/>
+          <w:szCs w:val="28"/>
+        </w:rPr>
+      </w:pPr>
+    </w:p>
+    <w:p>
+      <w:pPr>
+        <w:spacing w:line="360" w:lineRule="auto"/>
+        <w:rPr>
+          <w:rFonts w:ascii="Times New Roman" w:hAnsi="Times New Roman" w:cs="Times New Roman"/>
+          <w:b/>
+          <w:bCs/>
+          <w:sz w:val="28"/>
+          <w:szCs w:val="28"/>
+        </w:rPr>
+      </w:pPr>
+    </w:p>
+    <w:p>
+      <w:pPr>
+        <w:spacing w:line="360" w:lineRule="auto"/>
+        <w:rPr>
+          <w:rFonts w:ascii="Times New Roman" w:hAnsi="Times New Roman" w:cs="Times New Roman"/>
+          <w:b/>
+          <w:bCs/>
+          <w:sz w:val="28"/>
+          <w:szCs w:val="28"/>
+        </w:rPr>
+      </w:pPr>
+    </w:p>
+    <w:p>
+      <w:pPr>
+        <w:spacing w:line="360" w:lineRule="auto"/>
+        <w:rPr>
+          <w:rFonts w:ascii="Times New Roman" w:hAnsi="Times New Roman" w:cs="Times New Roman"/>
+          <w:b/>
+          <w:bCs/>
+          <w:sz w:val="28"/>
+          <w:szCs w:val="28"/>
+        </w:rPr>
+      </w:pPr>
+    </w:p>
+    <w:p>
+      <w:pPr>
+        <w:spacing w:line="360" w:lineRule="auto"/>
+        <w:rPr>
+          <w:rFonts w:ascii="Times New Roman" w:hAnsi="Times New Roman" w:cs="Times New Roman"/>
+          <w:b/>
+          <w:bCs/>
+          <w:sz w:val="28"/>
+          <w:szCs w:val="28"/>
+        </w:rPr>
+      </w:pPr>
+    </w:p>
+    <w:p>
+      <w:pPr>
+        <w:spacing w:line="360" w:lineRule="auto"/>
+        <w:rPr>
+          <w:rFonts w:ascii="Times New Roman" w:hAnsi="Times New Roman" w:cs="Times New Roman"/>
+          <w:b/>
+          <w:bCs/>
+          <w:sz w:val="28"/>
+          <w:szCs w:val="28"/>
+        </w:rPr>
+      </w:pPr>
+    </w:p>
+    <w:p>
+      <w:pPr>
+        <w:spacing w:line="360" w:lineRule="auto"/>
+        <w:rPr>
+          <w:rFonts w:ascii="Times New Roman" w:hAnsi="Times New Roman" w:cs="Times New Roman"/>
+          <w:b/>
+          <w:bCs/>
+          <w:sz w:val="28"/>
+          <w:szCs w:val="28"/>
+        </w:rPr>
+      </w:pPr>
+    </w:p>
+    <w:p>
+      <w:pPr>
+        <w:spacing w:line="360" w:lineRule="auto"/>
+        <w:rPr>
+          <w:rFonts w:ascii="Times New Roman" w:hAnsi="Times New Roman" w:cs="Times New Roman"/>
+          <w:b/>
+          <w:bCs/>
+          <w:sz w:val="28"/>
+          <w:szCs w:val="28"/>
+        </w:rPr>
+      </w:pPr>
+    </w:p>
+    <w:p>
+      <w:pPr>
+        <w:spacing w:line="360" w:lineRule="auto"/>
+        <w:rPr>
+          <w:rFonts w:ascii="Times New Roman" w:hAnsi="Times New Roman" w:cs="Times New Roman"/>
+          <w:b/>
+          <w:bCs/>
+          <w:sz w:val="28"/>
+          <w:szCs w:val="28"/>
+        </w:rPr>
+      </w:pPr>
+    </w:p>
+    <w:p>
+      <w:pPr>
+        <w:spacing w:line="360" w:lineRule="auto"/>
+        <w:rPr>
+          <w:rFonts w:ascii="Times New Roman" w:hAnsi="Times New Roman" w:cs="Times New Roman"/>
+          <w:b/>
+          <w:bCs/>
+          <w:sz w:val="28"/>
+          <w:szCs w:val="28"/>
+        </w:rPr>
+      </w:pPr>
+      <w:r>
+        <w:rPr>
+          <w:rFonts w:ascii="Times New Roman" w:hAnsi="Times New Roman" w:cs="Times New Roman"/>
+          <w:b/>
+          <w:bCs/>
+          <w:noProof/>
+          <w:sz w:val="28"/>
+          <w:szCs w:val="28"/>
+        </w:rPr>
+        <w:lastRenderedPageBreak/>
+        <mc:AlternateContent>
+          <mc:Choice Requires="wps">
+            <w:drawing>
+              <wp:anchor distT="45720" distB="45720" distL="114300" distR="114300" simplePos="0" relativeHeight="251734016" behindDoc="0" locked="0" layoutInCell="1" allowOverlap="1" wp14:anchorId="1C5A28D4" wp14:editId="442368CC">
+                <wp:simplePos x="0" y="0"/>
+                <wp:positionH relativeFrom="margin">
+                  <wp:align>left</wp:align>
+                </wp:positionH>
+                <wp:positionV relativeFrom="paragraph">
+                  <wp:posOffset>0</wp:posOffset>
+                </wp:positionV>
+                <wp:extent cx="843915" cy="269875"/>
+                <wp:effectExtent l="0" t="0" r="13335" b="15875"/>
+                <wp:wrapSquare wrapText="bothSides"/>
+                <wp:docPr id="49" name="Text Box 2"/>
+                <wp:cNvGraphicFramePr>
+                  <a:graphicFrameLocks xmlns:a="http://schemas.openxmlformats.org/drawingml/2006/main"/>
+                </wp:cNvGraphicFramePr>
+                <a:graphic xmlns:a="http://schemas.openxmlformats.org/drawingml/2006/main">
+                  <a:graphicData uri="http://schemas.microsoft.com/office/word/2010/wordprocessingShape">
+                    <wps:wsp>
+                      <wps:cNvSpPr txBox="1">
+                        <a:spLocks noChangeArrowheads="1"/>
+                      </wps:cNvSpPr>
+                      <wps:spPr bwMode="auto">
+                        <a:xfrm>
+                          <a:off x="0" y="0"/>
+                          <a:ext cx="843915" cy="269875"/>
+                        </a:xfrm>
+                        <a:prstGeom prst="rect">
+                          <a:avLst/>
+                        </a:prstGeom>
+                        <a:solidFill>
+                          <a:srgbClr val="FFFFFF"/>
+                        </a:solidFill>
+                        <a:ln w="9525">
+                          <a:solidFill>
+                            <a:schemeClr val="bg1"/>
+                          </a:solidFill>
+                          <a:miter lim="800000"/>
+                          <a:headEnd/>
+                          <a:tailEnd/>
+                        </a:ln>
+                      </wps:spPr>
+                      <wps:txbx>
+                        <w:txbxContent>
+                          <w:p>
+                            <w:pPr>
+                              <w:rPr>
+                                <w:lang w:val="bg-BG"/>
+                              </w:rPr>
+                            </w:pPr>
+                            <w:r>
+                              <w:rPr>
+                                <w:lang w:val="bg-BG"/>
+                              </w:rPr>
+                              <w:t>Фигура 1</w:t>
+                            </w:r>
+                            <w:r>
+                              <w:rPr>
+                                <w:lang w:val="bg-BG"/>
+                              </w:rPr>
+                              <w:t>7</w:t>
+                            </w:r>
+                          </w:p>
+                        </w:txbxContent>
+                      </wps:txbx>
+                      <wps:bodyPr rot="0" vert="horz" wrap="square" lIns="91440" tIns="45720" rIns="91440" bIns="45720" anchor="t" anchorCtr="0">
+                        <a:noAutofit/>
+                      </wps:bodyPr>
+                    </wps:wsp>
+                  </a:graphicData>
+                </a:graphic>
+                <wp14:sizeRelH relativeFrom="margin">
+                  <wp14:pctWidth>0</wp14:pctWidth>
+                </wp14:sizeRelH>
+                <wp14:sizeRelV relativeFrom="margin">
+                  <wp14:pctHeight>0</wp14:pctHeight>
+                </wp14:sizeRelV>
+              </wp:anchor>
+            </w:drawing>
+          </mc:Choice>
+          <mc:Fallback>
+            <w:pict>
+              <v:shape w14:anchorId="1C5A28D4" id="_x0000_s1042" type="#_x0000_t202" style="position:absolute;margin-left:0;margin-top:0;width:66.45pt;height:21.25pt;z-index:251734016;visibility:visible;mso-wrap-style:square;mso-width-percent:0;mso-height-percent:0;mso-wrap-distance-left:9pt;mso-wrap-distance-top:3.6pt;mso-wrap-distance-right:9pt;mso-wrap-distance-bottom:3.6pt;mso-position-horizontal:left;mso-position-horizontal-relative:margin;mso-position-vertical:absolute;mso-position-vertical-relative:text;mso-width-percent:0;mso-height-percent:0;mso-width-relative:margin;mso-height-relative:margin;v-text-anchor:top" o:gfxdata="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" strokecolor="white [3212]">
+                <v:textbox>
+                  <w:txbxContent>
+                    <w:p>
+                      <w:pPr>
+                        <w:rPr>
+                          <w:lang w:val="bg-BG"/>
+                        </w:rPr>
+                      </w:pPr>
+                      <w:r>
+                        <w:rPr>
+                          <w:lang w:val="bg-BG"/>
+                        </w:rPr>
+                        <w:t>Фигура 1</w:t>
+                      </w:r>
+                      <w:r>
+                        <w:rPr>
+                          <w:lang w:val="bg-BG"/>
+                        </w:rPr>
+                        <w:t>7</w:t>
+                      </w:r>
+                    </w:p>
+                  </w:txbxContent>
+                </v:textbox>
+                <w10:wrap type="square" anchorx="margin"/>
+              </v:shape>
+            </w:pict>
+          </mc:Fallback>
+        </mc:AlternateContent>
+      </w:r>
+      <w:r>
+        <w:rPr>
+          <w:rFonts w:ascii="Times New Roman" w:hAnsi="Times New Roman" w:cs="Times New Roman"/>
+          <w:b/>
+          <w:bCs/>
+          <w:noProof/>
+          <w:sz w:val="28"/>
+          <w:szCs w:val="28"/>
+        </w:rPr>
+        <w:drawing>
+          <wp:anchor distT="0" distB="0" distL="114300" distR="114300" simplePos="0" relativeHeight="251731968" behindDoc="0" locked="0" layoutInCell="1" allowOverlap="1" wp14:anchorId="71E65898" wp14:editId="79F64EF4">
+            <wp:simplePos x="0" y="0"/>
+            <wp:positionH relativeFrom="column">
+              <wp:posOffset>1120140</wp:posOffset>
+            </wp:positionH>
+            <wp:positionV relativeFrom="paragraph">
+              <wp:posOffset>15875</wp:posOffset>
+            </wp:positionV>
+            <wp:extent cx="4686300" cy="8210682"/>
+            <wp:effectExtent l="0" t="0" r="0" b="0"/>
+            <wp:wrapSquare wrapText="bothSides"/>
+            <wp:docPr id="48" name="Picture 48"/>
+            <wp:cNvGraphicFramePr>
+              <a:graphicFrameLocks xmlns:a="http://schemas.openxmlformats.org/drawingml/2006/main" noChangeAspect="1"/>
+            </wp:cNvGraphicFramePr>
+            <a:graphic xmlns:a="http://schemas.openxmlformats.org/drawingml/2006/main">
+              <a:graphicData uri="http://schemas.openxmlformats.org/drawingml/2006/picture">
+                <pic:pic xmlns:pic="http://schemas.openxmlformats.org/drawingml/2006/picture">
+                  <pic:nvPicPr>
+                    <pic:cNvPr id="0" name="Picture 10"/>
+                    <pic:cNvPicPr>
+                      <a:picLocks noChangeAspect="1" noChangeArrowheads="1"/>
+                    </pic:cNvPicPr>
+                  </pic:nvPicPr>
+                  <pic:blipFill>
+                    <a:blip r:embed="rId26">
+                      <a:extLst>
+                        <a:ext uri="{28A0092B-C50C-407E-A947-70E740481C1C}">
+                          <a14:useLocalDpi xmlns:a14="http://schemas.microsoft.com/office/drawing/2010/main" val="0"/>
+                        </a:ext>
+                      </a:extLst>
+                    </a:blip>
+                    <a:srcRect/>
+                    <a:stretch>
+                      <a:fillRect/>
+                    </a:stretch>
+                  </pic:blipFill>
+                  <pic:spPr bwMode="auto">
+                    <a:xfrm>
+                      <a:off x="0" y="0"/>
+                      <a:ext cx="4686300" cy="8210682"/>
+                    </a:xfrm>
+                    <a:prstGeom prst="rect">
+                      <a:avLst/>
+                    </a:prstGeom>
+                    <a:noFill/>
+                    <a:ln>
+                      <a:noFill/>
+                    </a:ln>
+                  </pic:spPr>
+                </pic:pic>
+              </a:graphicData>
+            </a:graphic>
+          </wp:anchor>
+        </w:drawing>
+      </w:r>
+    </w:p>
+    <w:p>
+      <w:pPr>
+        <w:spacing w:line="360" w:lineRule="auto"/>
+        <w:rPr>
+          <w:rFonts w:ascii="Times New Roman" w:hAnsi="Times New Roman" w:cs="Times New Roman"/>
+          <w:b/>
+          <w:bCs/>
+          <w:sz w:val="28"/>
+          <w:szCs w:val="28"/>
+        </w:rPr>
+      </w:pPr>
     </w:p>
     <w:p>
       <w:pPr>
@@ -20055,6 +20578,7 @@
         <w:t xml:space="preserve"> add-apt-repository </w:t>
       </w:r>
       <w:proofErr w:type="spellStart"/>
+      <w:proofErr w:type="gramStart"/>
       <w:r>
         <w:rPr>
           <w:rFonts w:ascii="Times New Roman" w:hAnsi="Times New Roman" w:cs="Times New Roman"/>
@@ -20066,6 +20590,7 @@
         <w:t>ppa:deadsnakes</w:t>
       </w:r>
       <w:proofErr w:type="spellEnd"/>
+      <w:proofErr w:type="gramEnd"/>
       <w:r>
         <w:rPr>
           <w:rFonts w:ascii="Times New Roman" w:hAnsi="Times New Roman" w:cs="Times New Roman"/>
@@ -21311,6 +21836,7 @@
         <w:t>export CHESS_DATABASE='</w:t>
       </w:r>
       <w:proofErr w:type="spellStart"/>
+      <w:proofErr w:type="gramStart"/>
       <w:r>
         <w:rPr>
           <w:rFonts w:ascii="Times New Roman" w:eastAsia="Times New Roman" w:hAnsi="Times New Roman" w:cs="Times New Roman"/>
@@ -21366,6 +21892,7 @@
         <w:t>chess.db</w:t>
       </w:r>
       <w:proofErr w:type="spellEnd"/>
+      <w:proofErr w:type="gramEnd"/>
       <w:r>
         <w:rPr>
           <w:rFonts w:ascii="Times New Roman" w:eastAsia="Times New Roman" w:hAnsi="Times New Roman" w:cs="Times New Roman"/>
@@ -21809,7 +22336,7 @@
                     </pic:cNvPicPr>
                   </pic:nvPicPr>
                   <pic:blipFill>
-                    <a:blip r:embed="rId26" cstate="print">
+                    <a:blip r:embed="rId27" cstate="print">
                       <a:extLst>
                         <a:ext uri="{28A0092B-C50C-407E-A947-70E740481C1C}">
                           <a14:useLocalDpi xmlns:a14="http://schemas.microsoft.com/office/drawing/2010/main" val="0"/>
@@ -22454,7 +22981,7 @@
                     </pic:cNvPicPr>
                   </pic:nvPicPr>
                   <pic:blipFill>
-                    <a:blip r:embed="rId27" cstate="print">
+                    <a:blip r:embed="rId28" cstate="print">
                       <a:extLst>
                         <a:ext uri="{28A0092B-C50C-407E-A947-70E740481C1C}">
                           <a14:useLocalDpi xmlns:a14="http://schemas.microsoft.com/office/drawing/2010/main" val="0"/>
@@ -22898,7 +23425,7 @@
                     </pic:cNvPicPr>
                   </pic:nvPicPr>
                   <pic:blipFill>
-                    <a:blip r:embed="rId28" cstate="print">
+                    <a:blip r:embed="rId29" cstate="print">
                       <a:extLst>
                         <a:ext uri="{28A0092B-C50C-407E-A947-70E740481C1C}">
                           <a14:useLocalDpi xmlns:a14="http://schemas.microsoft.com/office/drawing/2010/main" val="0"/>
@@ -23183,7 +23710,7 @@
                     </pic:cNvPicPr>
                   </pic:nvPicPr>
                   <pic:blipFill>
-                    <a:blip r:embed="rId29" cstate="print">
+                    <a:blip r:embed="rId30" cstate="print">
                       <a:extLst>
                         <a:ext uri="{28A0092B-C50C-407E-A947-70E740481C1C}">
                           <a14:useLocalDpi xmlns:a14="http://schemas.microsoft.com/office/drawing/2010/main" val="0"/>
@@ -23300,7 +23827,7 @@
                     </pic:cNvPicPr>
                   </pic:nvPicPr>
                   <pic:blipFill>
-                    <a:blip r:embed="rId30" cstate="print">
+                    <a:blip r:embed="rId31" cstate="print">
                       <a:extLst>
                         <a:ext uri="{28A0092B-C50C-407E-A947-70E740481C1C}">
                           <a14:useLocalDpi xmlns:a14="http://schemas.microsoft.com/office/drawing/2010/main" val="0"/>
@@ -23376,7 +23903,7 @@
                     <pic:cNvPicPr/>
                   </pic:nvPicPr>
                   <pic:blipFill>
-                    <a:blip r:embed="rId31" cstate="print">
+                    <a:blip r:embed="rId32" cstate="print">
                       <a:extLst>
                         <a:ext uri="{28A0092B-C50C-407E-A947-70E740481C1C}">
                           <a14:useLocalDpi xmlns:a14="http://schemas.microsoft.com/office/drawing/2010/main" val="0"/>
@@ -23446,7 +23973,7 @@
                     <pic:cNvPicPr/>
                   </pic:nvPicPr>
                   <pic:blipFill>
-                    <a:blip r:embed="rId32" cstate="print">
+                    <a:blip r:embed="rId33" cstate="print">
                       <a:extLst>
                         <a:ext uri="{28A0092B-C50C-407E-A947-70E740481C1C}">
                           <a14:useLocalDpi xmlns:a14="http://schemas.microsoft.com/office/drawing/2010/main" val="0"/>
@@ -23527,7 +24054,7 @@
                     <pic:cNvPicPr/>
                   </pic:nvPicPr>
                   <pic:blipFill>
-                    <a:blip r:embed="rId33" cstate="print">
+                    <a:blip r:embed="rId34" cstate="print">
                       <a:extLst>
                         <a:ext uri="{28A0092B-C50C-407E-A947-70E740481C1C}">
                           <a14:useLocalDpi xmlns:a14="http://schemas.microsoft.com/office/drawing/2010/main" val="0"/>
@@ -24436,7 +24963,7 @@
           <w:szCs w:val="28"/>
         </w:rPr>
       </w:pPr>
-      <w:hyperlink r:id="rId34" w:history="1">
+      <w:hyperlink r:id="rId35" w:history="1">
         <w:r>
           <w:rPr>
             <w:rStyle w:val="Hyperlink"/>
@@ -24505,7 +25032,7 @@
           <w:szCs w:val="28"/>
         </w:rPr>
       </w:pPr>
-      <w:hyperlink r:id="rId35" w:history="1">
+      <w:hyperlink r:id="rId36" w:history="1">
         <w:r>
           <w:rPr>
             <w:rStyle w:val="Hyperlink"/>
@@ -24599,7 +25126,7 @@
           <w:szCs w:val="28"/>
         </w:rPr>
       </w:pPr>
-      <w:hyperlink r:id="rId36" w:history="1">
+      <w:hyperlink r:id="rId37" w:history="1">
         <w:r>
           <w:rPr>
             <w:rStyle w:val="Hyperlink"/>
@@ -24669,7 +25196,7 @@
           <w:lang w:val="bg-BG"/>
         </w:rPr>
       </w:pPr>
-      <w:hyperlink r:id="rId37" w:history="1">
+      <w:hyperlink r:id="rId38" w:history="1">
         <w:r>
           <w:rPr>
             <w:rStyle w:val="Hyperlink"/>

</xml_diff>

<commit_message>
documentation update (tournament_getting_players added)
</commit_message>
<xml_diff>
--- a/Documentation/Chess Website Documentation.docx
+++ b/Documentation/Chess Website Documentation.docx
@@ -17382,6 +17382,41 @@
         <w:spacing w:line="360" w:lineRule="auto"/>
         <w:rPr>
           <w:rFonts w:ascii="Times New Roman" w:hAnsi="Times New Roman" w:cs="Times New Roman"/>
+          <w:b/>
+          <w:bCs/>
+          <w:sz w:val="28"/>
+          <w:szCs w:val="28"/>
+          <w:lang w:val="bg-BG"/>
+        </w:rPr>
+      </w:pPr>
+      <w:r>
+        <w:rPr>
+          <w:rFonts w:ascii="Times New Roman" w:hAnsi="Times New Roman" w:cs="Times New Roman"/>
+          <w:b/>
+          <w:bCs/>
+          <w:sz w:val="28"/>
+          <w:szCs w:val="28"/>
+          <w:lang w:val="bg-BG"/>
+        </w:rPr>
+        <w:t>В следващите файлове за всички важни функционалности са направени блок-схеми, които показват последователността и начина им на действие.</w:t>
+      </w:r>
+    </w:p>
+    <w:p>
+      <w:pPr>
+        <w:spacing w:line="360" w:lineRule="auto"/>
+        <w:rPr>
+          <w:rFonts w:ascii="Times New Roman" w:hAnsi="Times New Roman" w:cs="Times New Roman"/>
+          <w:sz w:val="28"/>
+          <w:szCs w:val="28"/>
+          <w:lang w:val="bg-BG"/>
+        </w:rPr>
+      </w:pPr>
+    </w:p>
+    <w:p>
+      <w:pPr>
+        <w:spacing w:line="360" w:lineRule="auto"/>
+        <w:rPr>
+          <w:rFonts w:ascii="Times New Roman" w:hAnsi="Times New Roman" w:cs="Times New Roman"/>
           <w:sz w:val="28"/>
           <w:szCs w:val="28"/>
         </w:rPr>
@@ -17431,7 +17466,16 @@
           <w:szCs w:val="28"/>
           <w:lang w:val="bg-BG"/>
         </w:rPr>
-        <w:t xml:space="preserve">по-важни функционалности </w:t>
+        <w:t xml:space="preserve">разгледани </w:t>
+      </w:r>
+      <w:r>
+        <w:rPr>
+          <w:rFonts w:ascii="Times New Roman" w:hAnsi="Times New Roman" w:cs="Times New Roman"/>
+          <w:sz w:val="28"/>
+          <w:szCs w:val="28"/>
+          <w:lang w:val="bg-BG"/>
+        </w:rPr>
+        <w:t xml:space="preserve">функционалности </w:t>
       </w:r>
       <w:r>
         <w:rPr>
@@ -17449,7 +17493,7 @@
           <w:szCs w:val="28"/>
           <w:lang w:val="bg-BG"/>
         </w:rPr>
-        <w:t xml:space="preserve"> профилната страница</w:t>
+        <w:t xml:space="preserve"> профилна страница</w:t>
       </w:r>
       <w:r>
         <w:rPr>
@@ -17492,7 +17536,7 @@
           <w:szCs w:val="28"/>
           <w:lang w:val="bg-BG"/>
         </w:rPr>
-        <w:t xml:space="preserve">за страницата за преглеждане на </w:t>
+        <w:t xml:space="preserve">за страница за преглеждане на </w:t>
       </w:r>
       <w:r>
         <w:rPr>
@@ -17548,140 +17592,14 @@
         </w:rPr>
         <w:t xml:space="preserve"> </w:t>
       </w:r>
-      <w:r>
-        <w:rPr>
-          <w:rFonts w:ascii="Times New Roman" w:hAnsi="Times New Roman" w:cs="Times New Roman"/>
-          <w:sz w:val="28"/>
-          <w:szCs w:val="28"/>
-          <w:lang w:val="bg-BG"/>
-        </w:rPr>
-        <w:t xml:space="preserve">Отдолу ще видите </w:t>
-      </w:r>
-      <w:r>
-        <w:rPr>
-          <w:rFonts w:ascii="Times New Roman" w:hAnsi="Times New Roman" w:cs="Times New Roman"/>
-          <w:sz w:val="28"/>
-          <w:szCs w:val="28"/>
-          <w:lang w:val="bg-BG"/>
-        </w:rPr>
-        <w:t xml:space="preserve">блок-схеми </w:t>
-      </w:r>
-      <w:r>
-        <w:rPr>
-          <w:rFonts w:ascii="Times New Roman" w:hAnsi="Times New Roman" w:cs="Times New Roman"/>
-          <w:sz w:val="28"/>
-          <w:szCs w:val="28"/>
-          <w:lang w:val="bg-BG"/>
-        </w:rPr>
-        <w:t>з</w:t>
-      </w:r>
-      <w:r>
-        <w:rPr>
-          <w:rFonts w:ascii="Times New Roman" w:hAnsi="Times New Roman" w:cs="Times New Roman"/>
-          <w:sz w:val="28"/>
-          <w:szCs w:val="28"/>
-          <w:lang w:val="bg-BG"/>
-        </w:rPr>
-        <w:t>а работата на тези функционалности</w:t>
-      </w:r>
-      <w:r>
-        <w:rPr>
-          <w:rFonts w:ascii="Times New Roman" w:hAnsi="Times New Roman" w:cs="Times New Roman"/>
-          <w:sz w:val="28"/>
-          <w:szCs w:val="28"/>
-        </w:rPr>
-        <w:t>.</w:t>
-      </w:r>
-    </w:p>
-    <w:p>
-      <w:pPr>
-        <w:spacing w:line="360" w:lineRule="auto"/>
-        <w:rPr>
-          <w:rFonts w:ascii="Times New Roman" w:hAnsi="Times New Roman" w:cs="Times New Roman"/>
-          <w:sz w:val="28"/>
-          <w:szCs w:val="28"/>
-        </w:rPr>
-      </w:pPr>
-      <w:r>
-        <w:rPr>
-          <w:rFonts w:ascii="Times New Roman" w:hAnsi="Times New Roman" w:cs="Times New Roman"/>
-          <w:noProof/>
-          <w:sz w:val="28"/>
-          <w:szCs w:val="28"/>
-          <w:lang w:val="bg-BG"/>
-        </w:rPr>
-        <w:drawing>
-          <wp:anchor distT="0" distB="0" distL="114300" distR="114300" simplePos="0" relativeHeight="251712512" behindDoc="0" locked="0" layoutInCell="1" allowOverlap="1" wp14:anchorId="17EEE5A2" wp14:editId="7294E112">
-            <wp:simplePos x="0" y="0"/>
-            <wp:positionH relativeFrom="margin">
-              <wp:align>center</wp:align>
-            </wp:positionH>
-            <wp:positionV relativeFrom="paragraph">
-              <wp:posOffset>358967</wp:posOffset>
-            </wp:positionV>
-            <wp:extent cx="2072201" cy="5621545"/>
-            <wp:effectExtent l="0" t="0" r="4445" b="0"/>
-            <wp:wrapSquare wrapText="bothSides"/>
-            <wp:docPr id="35" name="Picture 35"/>
-            <wp:cNvGraphicFramePr>
-              <a:graphicFrameLocks xmlns:a="http://schemas.openxmlformats.org/drawingml/2006/main" noChangeAspect="1"/>
-            </wp:cNvGraphicFramePr>
-            <a:graphic xmlns:a="http://schemas.openxmlformats.org/drawingml/2006/main">
-              <a:graphicData uri="http://schemas.openxmlformats.org/drawingml/2006/picture">
-                <pic:pic xmlns:pic="http://schemas.openxmlformats.org/drawingml/2006/picture">
-                  <pic:nvPicPr>
-                    <pic:cNvPr id="0" name="Picture 4"/>
-                    <pic:cNvPicPr>
-                      <a:picLocks noChangeAspect="1" noChangeArrowheads="1"/>
-                    </pic:cNvPicPr>
-                  </pic:nvPicPr>
-                  <pic:blipFill>
-                    <a:blip r:embed="rId21">
-                      <a:extLst>
-                        <a:ext uri="{28A0092B-C50C-407E-A947-70E740481C1C}">
-                          <a14:useLocalDpi xmlns:a14="http://schemas.microsoft.com/office/drawing/2010/main" val="0"/>
-                        </a:ext>
-                      </a:extLst>
-                    </a:blip>
-                    <a:srcRect/>
-                    <a:stretch>
-                      <a:fillRect/>
-                    </a:stretch>
-                  </pic:blipFill>
-                  <pic:spPr bwMode="auto">
-                    <a:xfrm>
-                      <a:off x="0" y="0"/>
-                      <a:ext cx="2072201" cy="5621545"/>
-                    </a:xfrm>
-                    <a:prstGeom prst="rect">
-                      <a:avLst/>
-                    </a:prstGeom>
-                    <a:noFill/>
-                    <a:ln>
-                      <a:noFill/>
-                    </a:ln>
-                  </pic:spPr>
-                </pic:pic>
-              </a:graphicData>
-            </a:graphic>
-            <wp14:sizeRelH relativeFrom="margin">
-              <wp14:pctWidth>0</wp14:pctWidth>
-            </wp14:sizeRelH>
-            <wp14:sizeRelV relativeFrom="margin">
-              <wp14:pctHeight>0</wp14:pctHeight>
-            </wp14:sizeRelV>
-          </wp:anchor>
-        </w:drawing>
-      </w:r>
-    </w:p>
-    <w:p>
-      <w:pPr>
-        <w:spacing w:line="360" w:lineRule="auto"/>
-        <w:rPr>
-          <w:rFonts w:ascii="Times New Roman" w:hAnsi="Times New Roman" w:cs="Times New Roman"/>
-          <w:sz w:val="28"/>
-          <w:szCs w:val="28"/>
-          <w:lang w:val="bg-BG"/>
+    </w:p>
+    <w:p>
+      <w:pPr>
+        <w:spacing w:line="360" w:lineRule="auto"/>
+        <w:rPr>
+          <w:rFonts w:ascii="Times New Roman" w:hAnsi="Times New Roman" w:cs="Times New Roman"/>
+          <w:sz w:val="28"/>
+          <w:szCs w:val="28"/>
         </w:rPr>
       </w:pPr>
       <w:r>
@@ -17696,13 +17614,13 @@
         <mc:AlternateContent>
           <mc:Choice Requires="wps">
             <w:drawing>
-              <wp:anchor distT="45720" distB="45720" distL="114300" distR="114300" simplePos="0" relativeHeight="251714560" behindDoc="0" locked="0" layoutInCell="1" allowOverlap="1" wp14:anchorId="1A458782" wp14:editId="339ECDBA">
+              <wp:anchor distT="45720" distB="45720" distL="114300" distR="114300" simplePos="0" relativeHeight="251714560" behindDoc="0" locked="0" layoutInCell="1" allowOverlap="1" wp14:anchorId="1A458782" wp14:editId="3A603B9E">
                 <wp:simplePos x="0" y="0"/>
                 <wp:positionH relativeFrom="margin">
-                  <wp:posOffset>349250</wp:posOffset>
+                  <wp:posOffset>757439</wp:posOffset>
                 </wp:positionH>
                 <wp:positionV relativeFrom="paragraph">
-                  <wp:posOffset>4445</wp:posOffset>
+                  <wp:posOffset>266758</wp:posOffset>
                 </wp:positionV>
                 <wp:extent cx="843915" cy="269875"/>
                 <wp:effectExtent l="0" t="0" r="13335" b="15875"/>
@@ -17777,7 +17695,7 @@
           </mc:Choice>
           <mc:Fallback>
             <w:pict>
-              <v:shape w14:anchorId="1A458782" id="_x0000_s1037" type="#_x0000_t202" style="position:absolute;margin-left:27.5pt;margin-top:.35pt;width:66.45pt;height:21.25pt;z-index:251714560;visibility:visible;mso-wrap-style:square;mso-width-percent:0;mso-height-percent:0;mso-wrap-distance-left:9pt;mso-wrap-distance-top:3.6pt;mso-wrap-distance-right:9pt;mso-wrap-distance-bottom:3.6pt;mso-position-horizontal:absolute;mso-position-horizontal-relative:margin;mso-position-vertical:absolute;mso-position-vertical-relative:text;mso-width-percent:0;mso-height-percent:0;mso-width-relative:margin;mso-height-relative:margin;v-text-anchor:top" o:gfxdata="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" strokecolor="white [3212]">
+              <v:shape w14:anchorId="1A458782" id="_x0000_s1037" type="#_x0000_t202" style="position:absolute;margin-left:59.65pt;margin-top:21pt;width:66.45pt;height:21.25pt;z-index:251714560;visibility:visible;mso-wrap-style:square;mso-width-percent:0;mso-height-percent:0;mso-wrap-distance-left:9pt;mso-wrap-distance-top:3.6pt;mso-wrap-distance-right:9pt;mso-wrap-distance-bottom:3.6pt;mso-position-horizontal:absolute;mso-position-horizontal-relative:margin;mso-position-vertical:absolute;mso-position-vertical-relative:text;mso-width-percent:0;mso-height-percent:0;mso-width-relative:margin;mso-height-relative:margin;v-text-anchor:top" o:gfxdata="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" strokecolor="white [3212]">
                 <v:textbox>
                   <w:txbxContent>
                     <w:p>
@@ -17813,36 +17731,82 @@
         <w:spacing w:line="360" w:lineRule="auto"/>
         <w:rPr>
           <w:rFonts w:ascii="Times New Roman" w:hAnsi="Times New Roman" w:cs="Times New Roman"/>
-          <w:b/>
-          <w:bCs/>
-          <w:sz w:val="28"/>
-          <w:szCs w:val="28"/>
-        </w:rPr>
-      </w:pPr>
-    </w:p>
-    <w:p>
-      <w:pPr>
-        <w:spacing w:line="360" w:lineRule="auto"/>
-        <w:rPr>
-          <w:rFonts w:ascii="Times New Roman" w:hAnsi="Times New Roman" w:cs="Times New Roman"/>
-          <w:b/>
-          <w:bCs/>
-          <w:sz w:val="28"/>
-          <w:szCs w:val="28"/>
-        </w:rPr>
-      </w:pPr>
-    </w:p>
-    <w:p>
-      <w:pPr>
-        <w:spacing w:line="360" w:lineRule="auto"/>
-        <w:rPr>
-          <w:rFonts w:ascii="Times New Roman" w:hAnsi="Times New Roman" w:cs="Times New Roman"/>
-          <w:b/>
-          <w:bCs/>
-          <w:sz w:val="28"/>
-          <w:szCs w:val="28"/>
-        </w:rPr>
-      </w:pPr>
+          <w:sz w:val="28"/>
+          <w:szCs w:val="28"/>
+          <w:lang w:val="bg-BG"/>
+        </w:rPr>
+      </w:pPr>
+      <w:r>
+        <w:rPr>
+          <w:rFonts w:ascii="Times New Roman" w:hAnsi="Times New Roman" w:cs="Times New Roman"/>
+          <w:noProof/>
+          <w:sz w:val="28"/>
+          <w:szCs w:val="28"/>
+          <w:lang w:val="bg-BG"/>
+        </w:rPr>
+        <w:drawing>
+          <wp:anchor distT="0" distB="0" distL="114300" distR="114300" simplePos="0" relativeHeight="251712512" behindDoc="0" locked="0" layoutInCell="1" allowOverlap="1" wp14:anchorId="17EEE5A2" wp14:editId="4C47DAE1">
+            <wp:simplePos x="0" y="0"/>
+            <wp:positionH relativeFrom="margin">
+              <wp:align>center</wp:align>
+            </wp:positionH>
+            <wp:positionV relativeFrom="paragraph">
+              <wp:posOffset>-237606</wp:posOffset>
+            </wp:positionV>
+            <wp:extent cx="1726565" cy="4685665"/>
+            <wp:effectExtent l="0" t="0" r="6985" b="635"/>
+            <wp:wrapSquare wrapText="bothSides"/>
+            <wp:docPr id="35" name="Picture 35"/>
+            <wp:cNvGraphicFramePr>
+              <a:graphicFrameLocks xmlns:a="http://schemas.openxmlformats.org/drawingml/2006/main" noChangeAspect="1"/>
+            </wp:cNvGraphicFramePr>
+            <a:graphic xmlns:a="http://schemas.openxmlformats.org/drawingml/2006/main">
+              <a:graphicData uri="http://schemas.openxmlformats.org/drawingml/2006/picture">
+                <pic:pic xmlns:pic="http://schemas.openxmlformats.org/drawingml/2006/picture">
+                  <pic:nvPicPr>
+                    <pic:cNvPr id="0" name="Picture 4"/>
+                    <pic:cNvPicPr>
+                      <a:picLocks noChangeAspect="1" noChangeArrowheads="1"/>
+                    </pic:cNvPicPr>
+                  </pic:nvPicPr>
+                  <pic:blipFill>
+                    <a:blip r:embed="rId21">
+                      <a:extLst>
+                        <a:ext uri="{28A0092B-C50C-407E-A947-70E740481C1C}">
+                          <a14:useLocalDpi xmlns:a14="http://schemas.microsoft.com/office/drawing/2010/main" val="0"/>
+                        </a:ext>
+                      </a:extLst>
+                    </a:blip>
+                    <a:srcRect/>
+                    <a:stretch>
+                      <a:fillRect/>
+                    </a:stretch>
+                  </pic:blipFill>
+                  <pic:spPr bwMode="auto">
+                    <a:xfrm>
+                      <a:off x="0" y="0"/>
+                      <a:ext cx="1726565" cy="4685665"/>
+                    </a:xfrm>
+                    <a:prstGeom prst="rect">
+                      <a:avLst/>
+                    </a:prstGeom>
+                    <a:noFill/>
+                    <a:ln>
+                      <a:noFill/>
+                    </a:ln>
+                  </pic:spPr>
+                </pic:pic>
+              </a:graphicData>
+            </a:graphic>
+            <wp14:sizeRelH relativeFrom="margin">
+              <wp14:pctWidth>0</wp14:pctWidth>
+            </wp14:sizeRelH>
+            <wp14:sizeRelV relativeFrom="margin">
+              <wp14:pctHeight>0</wp14:pctHeight>
+            </wp14:sizeRelV>
+          </wp:anchor>
+        </w:drawing>
+      </w:r>
     </w:p>
     <w:p>
       <w:pPr>
@@ -18466,7 +18430,16 @@
           <w:szCs w:val="28"/>
           <w:lang w:val="bg-BG"/>
         </w:rPr>
-        <w:t xml:space="preserve">съдържа две главни функционалности – </w:t>
+        <w:t>разгледани</w:t>
+      </w:r>
+      <w:r>
+        <w:rPr>
+          <w:rFonts w:ascii="Times New Roman" w:hAnsi="Times New Roman" w:cs="Times New Roman"/>
+          <w:sz w:val="28"/>
+          <w:szCs w:val="28"/>
+          <w:lang w:val="bg-BG"/>
+        </w:rPr>
+        <w:t xml:space="preserve"> функционалности – </w:t>
       </w:r>
       <w:r>
         <w:rPr>
@@ -18512,6 +18485,15 @@
           <w:lang w:val="bg-BG"/>
         </w:rPr>
         <w:t>)</w:t>
+      </w:r>
+      <w:r>
+        <w:rPr>
+          <w:rFonts w:ascii="Times New Roman" w:hAnsi="Times New Roman" w:cs="Times New Roman"/>
+          <w:sz w:val="28"/>
+          <w:szCs w:val="28"/>
+          <w:lang w:val="bg-BG"/>
+        </w:rPr>
+        <w:t>.</w:t>
       </w:r>
     </w:p>
     <w:p>
@@ -19344,16 +19326,25 @@
           <w:szCs w:val="28"/>
           <w:lang w:val="bg-BG"/>
         </w:rPr>
-        <w:t xml:space="preserve">съдържа </w:t>
-      </w:r>
-      <w:r>
-        <w:rPr>
-          <w:rFonts w:ascii="Times New Roman" w:hAnsi="Times New Roman" w:cs="Times New Roman"/>
-          <w:sz w:val="28"/>
-          <w:szCs w:val="28"/>
-          <w:lang w:val="bg-BG"/>
-        </w:rPr>
-        <w:t>две функционалности – влизане в игра (Фигура 16) и създаване на игра (Фигура 17)</w:t>
+        <w:t>разгледани</w:t>
+      </w:r>
+      <w:r>
+        <w:rPr>
+          <w:rFonts w:ascii="Times New Roman" w:hAnsi="Times New Roman" w:cs="Times New Roman"/>
+          <w:sz w:val="28"/>
+          <w:szCs w:val="28"/>
+          <w:lang w:val="bg-BG"/>
+        </w:rPr>
+        <w:t xml:space="preserve"> функционалности – влизане в игра (Фигура 16) и създаване на игра (Фигура 17)</w:t>
+      </w:r>
+      <w:r>
+        <w:rPr>
+          <w:rFonts w:ascii="Times New Roman" w:hAnsi="Times New Roman" w:cs="Times New Roman"/>
+          <w:sz w:val="28"/>
+          <w:szCs w:val="28"/>
+          <w:lang w:val="bg-BG"/>
+        </w:rPr>
+        <w:t>.</w:t>
       </w:r>
     </w:p>
     <w:p>
@@ -19932,240 +19923,315 @@
         <w:spacing w:line="360" w:lineRule="auto"/>
         <w:rPr>
           <w:rFonts w:ascii="Times New Roman" w:hAnsi="Times New Roman" w:cs="Times New Roman"/>
-          <w:b/>
-          <w:bCs/>
-          <w:sz w:val="28"/>
-          <w:szCs w:val="28"/>
-        </w:rPr>
-      </w:pPr>
-    </w:p>
-    <w:p>
-      <w:pPr>
-        <w:spacing w:line="360" w:lineRule="auto"/>
-        <w:rPr>
-          <w:rFonts w:ascii="Times New Roman" w:hAnsi="Times New Roman" w:cs="Times New Roman"/>
-          <w:b/>
-          <w:bCs/>
-          <w:sz w:val="28"/>
-          <w:szCs w:val="28"/>
-        </w:rPr>
-      </w:pPr>
-    </w:p>
-    <w:p>
-      <w:pPr>
-        <w:spacing w:line="360" w:lineRule="auto"/>
-        <w:rPr>
-          <w:rFonts w:ascii="Times New Roman" w:hAnsi="Times New Roman" w:cs="Times New Roman"/>
-          <w:b/>
-          <w:bCs/>
-          <w:sz w:val="28"/>
-          <w:szCs w:val="28"/>
-        </w:rPr>
-      </w:pPr>
-    </w:p>
-    <w:p>
-      <w:pPr>
-        <w:spacing w:line="360" w:lineRule="auto"/>
-        <w:rPr>
-          <w:rFonts w:ascii="Times New Roman" w:hAnsi="Times New Roman" w:cs="Times New Roman"/>
-          <w:b/>
-          <w:bCs/>
-          <w:sz w:val="28"/>
-          <w:szCs w:val="28"/>
-        </w:rPr>
-      </w:pPr>
-    </w:p>
-    <w:p>
-      <w:pPr>
-        <w:spacing w:line="360" w:lineRule="auto"/>
-        <w:rPr>
-          <w:rFonts w:ascii="Times New Roman" w:hAnsi="Times New Roman" w:cs="Times New Roman"/>
-          <w:b/>
-          <w:bCs/>
-          <w:sz w:val="28"/>
-          <w:szCs w:val="28"/>
-        </w:rPr>
-      </w:pPr>
-    </w:p>
-    <w:p>
-      <w:pPr>
-        <w:spacing w:line="360" w:lineRule="auto"/>
-        <w:rPr>
-          <w:rFonts w:ascii="Times New Roman" w:hAnsi="Times New Roman" w:cs="Times New Roman"/>
-          <w:b/>
-          <w:bCs/>
-          <w:sz w:val="28"/>
-          <w:szCs w:val="28"/>
-        </w:rPr>
-      </w:pPr>
-    </w:p>
-    <w:p>
-      <w:pPr>
-        <w:spacing w:line="360" w:lineRule="auto"/>
-        <w:rPr>
-          <w:rFonts w:ascii="Times New Roman" w:hAnsi="Times New Roman" w:cs="Times New Roman"/>
-          <w:b/>
-          <w:bCs/>
-          <w:sz w:val="28"/>
-          <w:szCs w:val="28"/>
-        </w:rPr>
-      </w:pPr>
-    </w:p>
-    <w:p>
-      <w:pPr>
-        <w:spacing w:line="360" w:lineRule="auto"/>
-        <w:rPr>
-          <w:rFonts w:ascii="Times New Roman" w:hAnsi="Times New Roman" w:cs="Times New Roman"/>
-          <w:b/>
-          <w:bCs/>
-          <w:sz w:val="28"/>
-          <w:szCs w:val="28"/>
-        </w:rPr>
-      </w:pPr>
-    </w:p>
-    <w:p>
-      <w:pPr>
-        <w:spacing w:line="360" w:lineRule="auto"/>
-        <w:rPr>
-          <w:rFonts w:ascii="Times New Roman" w:hAnsi="Times New Roman" w:cs="Times New Roman"/>
-          <w:b/>
-          <w:bCs/>
-          <w:sz w:val="28"/>
-          <w:szCs w:val="28"/>
-        </w:rPr>
-      </w:pPr>
-    </w:p>
-    <w:p>
-      <w:pPr>
-        <w:spacing w:line="360" w:lineRule="auto"/>
-        <w:rPr>
-          <w:rFonts w:ascii="Times New Roman" w:hAnsi="Times New Roman" w:cs="Times New Roman"/>
-          <w:b/>
-          <w:bCs/>
-          <w:sz w:val="28"/>
-          <w:szCs w:val="28"/>
-        </w:rPr>
-      </w:pPr>
-    </w:p>
-    <w:p>
-      <w:pPr>
-        <w:spacing w:line="360" w:lineRule="auto"/>
-        <w:rPr>
-          <w:rFonts w:ascii="Times New Roman" w:hAnsi="Times New Roman" w:cs="Times New Roman"/>
-          <w:b/>
-          <w:bCs/>
-          <w:sz w:val="28"/>
-          <w:szCs w:val="28"/>
-        </w:rPr>
-      </w:pPr>
-    </w:p>
-    <w:p>
-      <w:pPr>
-        <w:spacing w:line="360" w:lineRule="auto"/>
-        <w:rPr>
-          <w:rFonts w:ascii="Times New Roman" w:hAnsi="Times New Roman" w:cs="Times New Roman"/>
-          <w:b/>
-          <w:bCs/>
-          <w:sz w:val="28"/>
-          <w:szCs w:val="28"/>
-        </w:rPr>
-      </w:pPr>
-    </w:p>
-    <w:p>
-      <w:pPr>
-        <w:spacing w:line="360" w:lineRule="auto"/>
-        <w:rPr>
-          <w:rFonts w:ascii="Times New Roman" w:hAnsi="Times New Roman" w:cs="Times New Roman"/>
-          <w:b/>
-          <w:bCs/>
-          <w:sz w:val="28"/>
-          <w:szCs w:val="28"/>
-        </w:rPr>
-      </w:pPr>
-    </w:p>
-    <w:p>
-      <w:pPr>
-        <w:spacing w:line="360" w:lineRule="auto"/>
-        <w:rPr>
-          <w:rFonts w:ascii="Times New Roman" w:hAnsi="Times New Roman" w:cs="Times New Roman"/>
-          <w:b/>
-          <w:bCs/>
-          <w:sz w:val="28"/>
-          <w:szCs w:val="28"/>
-        </w:rPr>
-      </w:pPr>
-    </w:p>
-    <w:p>
-      <w:pPr>
-        <w:spacing w:line="360" w:lineRule="auto"/>
-        <w:rPr>
-          <w:rFonts w:ascii="Times New Roman" w:hAnsi="Times New Roman" w:cs="Times New Roman"/>
-          <w:b/>
-          <w:bCs/>
-          <w:sz w:val="28"/>
-          <w:szCs w:val="28"/>
-        </w:rPr>
-      </w:pPr>
-    </w:p>
-    <w:p>
-      <w:pPr>
-        <w:spacing w:line="360" w:lineRule="auto"/>
-        <w:rPr>
-          <w:rFonts w:ascii="Times New Roman" w:hAnsi="Times New Roman" w:cs="Times New Roman"/>
-          <w:b/>
-          <w:bCs/>
-          <w:sz w:val="28"/>
-          <w:szCs w:val="28"/>
-        </w:rPr>
-      </w:pPr>
-    </w:p>
-    <w:p>
-      <w:pPr>
-        <w:spacing w:line="360" w:lineRule="auto"/>
-        <w:rPr>
-          <w:rFonts w:ascii="Times New Roman" w:hAnsi="Times New Roman" w:cs="Times New Roman"/>
-          <w:b/>
-          <w:bCs/>
-          <w:sz w:val="28"/>
-          <w:szCs w:val="28"/>
-        </w:rPr>
-      </w:pPr>
-    </w:p>
-    <w:p>
-      <w:pPr>
-        <w:spacing w:line="360" w:lineRule="auto"/>
-        <w:rPr>
-          <w:rFonts w:ascii="Times New Roman" w:hAnsi="Times New Roman" w:cs="Times New Roman"/>
-          <w:b/>
-          <w:bCs/>
-          <w:sz w:val="28"/>
-          <w:szCs w:val="28"/>
-        </w:rPr>
-      </w:pPr>
-    </w:p>
-    <w:p>
-      <w:pPr>
-        <w:spacing w:line="360" w:lineRule="auto"/>
-        <w:rPr>
-          <w:rFonts w:ascii="Times New Roman" w:hAnsi="Times New Roman" w:cs="Times New Roman"/>
-          <w:b/>
-          <w:bCs/>
-          <w:sz w:val="28"/>
-          <w:szCs w:val="28"/>
-        </w:rPr>
-      </w:pPr>
-    </w:p>
-    <w:p>
-      <w:pPr>
-        <w:spacing w:line="360" w:lineRule="auto"/>
-        <w:rPr>
-          <w:rFonts w:ascii="Times New Roman" w:hAnsi="Times New Roman" w:cs="Times New Roman"/>
-          <w:b/>
-          <w:bCs/>
-          <w:sz w:val="28"/>
-          <w:szCs w:val="28"/>
-        </w:rPr>
-      </w:pPr>
+          <w:sz w:val="28"/>
+          <w:szCs w:val="28"/>
+          <w:lang w:val="bg-BG"/>
+        </w:rPr>
+      </w:pPr>
+      <w:r>
+        <w:rPr>
+          <w:rFonts w:ascii="Times New Roman" w:hAnsi="Times New Roman" w:cs="Times New Roman"/>
+          <w:b/>
+          <w:bCs/>
+          <w:sz w:val="28"/>
+          <w:szCs w:val="28"/>
+        </w:rPr>
+        <w:lastRenderedPageBreak/>
+        <w:t xml:space="preserve">3.3.8. </w:t>
+      </w:r>
+      <w:r>
+        <w:rPr>
+          <w:rFonts w:ascii="Times New Roman" w:hAnsi="Times New Roman" w:cs="Times New Roman"/>
+          <w:sz w:val="28"/>
+          <w:szCs w:val="28"/>
+        </w:rPr>
+        <w:t xml:space="preserve">tournament.py </w:t>
+      </w:r>
+      <w:r>
+        <w:rPr>
+          <w:rFonts w:ascii="Times New Roman" w:hAnsi="Times New Roman" w:cs="Times New Roman"/>
+          <w:sz w:val="28"/>
+          <w:szCs w:val="28"/>
+        </w:rPr>
+        <w:t>–</w:t>
+      </w:r>
+      <w:r>
+        <w:rPr>
+          <w:rFonts w:ascii="Times New Roman" w:hAnsi="Times New Roman" w:cs="Times New Roman"/>
+          <w:sz w:val="28"/>
+          <w:szCs w:val="28"/>
+        </w:rPr>
+        <w:t xml:space="preserve"> </w:t>
+      </w:r>
+      <w:r>
+        <w:rPr>
+          <w:rFonts w:ascii="Times New Roman" w:hAnsi="Times New Roman" w:cs="Times New Roman"/>
+          <w:sz w:val="28"/>
+          <w:szCs w:val="28"/>
+          <w:lang w:val="bg-BG"/>
+        </w:rPr>
+        <w:t>разгледани</w:t>
+      </w:r>
+      <w:r>
+        <w:rPr>
+          <w:rFonts w:ascii="Times New Roman" w:hAnsi="Times New Roman" w:cs="Times New Roman"/>
+          <w:sz w:val="28"/>
+          <w:szCs w:val="28"/>
+          <w:lang w:val="bg-BG"/>
+        </w:rPr>
+        <w:t xml:space="preserve"> функционалности – </w:t>
+      </w:r>
+      <w:r>
+        <w:rPr>
+          <w:rFonts w:ascii="Times New Roman" w:hAnsi="Times New Roman" w:cs="Times New Roman"/>
+          <w:sz w:val="28"/>
+          <w:szCs w:val="28"/>
+          <w:lang w:val="bg-BG"/>
+        </w:rPr>
+        <w:t>на</w:t>
+      </w:r>
+      <w:r>
+        <w:rPr>
+          <w:rFonts w:ascii="Times New Roman" w:hAnsi="Times New Roman" w:cs="Times New Roman"/>
+          <w:sz w:val="28"/>
+          <w:szCs w:val="28"/>
+          <w:lang w:val="bg-BG"/>
+        </w:rPr>
+        <w:t>мирането</w:t>
+      </w:r>
+      <w:r>
+        <w:rPr>
+          <w:rFonts w:ascii="Times New Roman" w:hAnsi="Times New Roman" w:cs="Times New Roman"/>
+          <w:sz w:val="28"/>
+          <w:szCs w:val="28"/>
+          <w:lang w:val="bg-BG"/>
+        </w:rPr>
+        <w:t xml:space="preserve"> на играчи за турнир</w:t>
+      </w:r>
+      <w:r>
+        <w:rPr>
+          <w:rFonts w:ascii="Times New Roman" w:hAnsi="Times New Roman" w:cs="Times New Roman"/>
+          <w:sz w:val="28"/>
+          <w:szCs w:val="28"/>
+          <w:lang w:val="bg-BG"/>
+        </w:rPr>
+        <w:t xml:space="preserve"> (Фигура 18) и изчисляването на следващи кръгове на турнира (Фигура 19)</w:t>
+      </w:r>
+      <w:r>
+        <w:rPr>
+          <w:rFonts w:ascii="Times New Roman" w:hAnsi="Times New Roman" w:cs="Times New Roman"/>
+          <w:sz w:val="28"/>
+          <w:szCs w:val="28"/>
+          <w:lang w:val="bg-BG"/>
+        </w:rPr>
+        <w:t>.</w:t>
+      </w:r>
+    </w:p>
+    <w:p>
+      <w:pPr>
+        <w:spacing w:line="360" w:lineRule="auto"/>
+        <w:rPr>
+          <w:rFonts w:ascii="Times New Roman" w:hAnsi="Times New Roman" w:cs="Times New Roman"/>
+          <w:b/>
+          <w:bCs/>
+          <w:sz w:val="28"/>
+          <w:szCs w:val="28"/>
+        </w:rPr>
+      </w:pPr>
+      <w:r>
+        <w:rPr>
+          <w:rFonts w:ascii="Times New Roman" w:hAnsi="Times New Roman" w:cs="Times New Roman"/>
+          <w:b/>
+          <w:bCs/>
+          <w:noProof/>
+          <w:sz w:val="28"/>
+          <w:szCs w:val="28"/>
+        </w:rPr>
+        <mc:AlternateContent>
+          <mc:Choice Requires="wps">
+            <w:drawing>
+              <wp:anchor distT="45720" distB="45720" distL="114300" distR="114300" simplePos="0" relativeHeight="251744256" behindDoc="0" locked="0" layoutInCell="1" allowOverlap="1" wp14:anchorId="72AFC903" wp14:editId="55A50B14">
+                <wp:simplePos x="0" y="0"/>
+                <wp:positionH relativeFrom="margin">
+                  <wp:posOffset>-671830</wp:posOffset>
+                </wp:positionH>
+                <wp:positionV relativeFrom="paragraph">
+                  <wp:posOffset>231775</wp:posOffset>
+                </wp:positionV>
+                <wp:extent cx="843915" cy="269875"/>
+                <wp:effectExtent l="0" t="0" r="13335" b="15875"/>
+                <wp:wrapSquare wrapText="bothSides"/>
+                <wp:docPr id="56" name="Text Box 2"/>
+                <wp:cNvGraphicFramePr>
+                  <a:graphicFrameLocks xmlns:a="http://schemas.openxmlformats.org/drawingml/2006/main"/>
+                </wp:cNvGraphicFramePr>
+                <a:graphic xmlns:a="http://schemas.openxmlformats.org/drawingml/2006/main">
+                  <a:graphicData uri="http://schemas.microsoft.com/office/word/2010/wordprocessingShape">
+                    <wps:wsp>
+                      <wps:cNvSpPr txBox="1">
+                        <a:spLocks noChangeArrowheads="1"/>
+                      </wps:cNvSpPr>
+                      <wps:spPr bwMode="auto">
+                        <a:xfrm>
+                          <a:off x="0" y="0"/>
+                          <a:ext cx="843915" cy="269875"/>
+                        </a:xfrm>
+                        <a:prstGeom prst="rect">
+                          <a:avLst/>
+                        </a:prstGeom>
+                        <a:solidFill>
+                          <a:srgbClr val="FFFFFF"/>
+                        </a:solidFill>
+                        <a:ln w="9525">
+                          <a:solidFill>
+                            <a:schemeClr val="bg1"/>
+                          </a:solidFill>
+                          <a:miter lim="800000"/>
+                          <a:headEnd/>
+                          <a:tailEnd/>
+                        </a:ln>
+                      </wps:spPr>
+                      <wps:txbx>
+                        <w:txbxContent>
+                          <w:p>
+                            <w:pPr>
+                              <w:rPr>
+                                <w:lang w:val="bg-BG"/>
+                              </w:rPr>
+                            </w:pPr>
+                            <w:r>
+                              <w:rPr>
+                                <w:lang w:val="bg-BG"/>
+                              </w:rPr>
+                              <w:t>Фигура 1</w:t>
+                            </w:r>
+                            <w:r>
+                              <w:rPr>
+                                <w:lang w:val="bg-BG"/>
+                              </w:rPr>
+                              <w:t>8</w:t>
+                            </w:r>
+                          </w:p>
+                        </w:txbxContent>
+                      </wps:txbx>
+                      <wps:bodyPr rot="0" vert="horz" wrap="square" lIns="91440" tIns="45720" rIns="91440" bIns="45720" anchor="t" anchorCtr="0">
+                        <a:noAutofit/>
+                      </wps:bodyPr>
+                    </wps:wsp>
+                  </a:graphicData>
+                </a:graphic>
+                <wp14:sizeRelH relativeFrom="margin">
+                  <wp14:pctWidth>0</wp14:pctWidth>
+                </wp14:sizeRelH>
+                <wp14:sizeRelV relativeFrom="margin">
+                  <wp14:pctHeight>0</wp14:pctHeight>
+                </wp14:sizeRelV>
+              </wp:anchor>
+            </w:drawing>
+          </mc:Choice>
+          <mc:Fallback>
+            <w:pict>
+              <v:shape w14:anchorId="72AFC903" id="_x0000_s1043" type="#_x0000_t202" style="position:absolute;margin-left:-52.9pt;margin-top:18.25pt;width:66.45pt;height:21.25pt;z-index:251744256;visibility:visible;mso-wrap-style:square;mso-width-percent:0;mso-height-percent:0;mso-wrap-distance-left:9pt;mso-wrap-distance-top:3.6pt;mso-wrap-distance-right:9pt;mso-wrap-distance-bottom:3.6pt;mso-position-horizontal:absolute;mso-position-horizontal-relative:margin;mso-position-vertical:absolute;mso-position-vertical-relative:text;mso-width-percent:0;mso-height-percent:0;mso-width-relative:margin;mso-height-relative:margin;v-text-anchor:top" o:gfxdata="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" strokecolor="white [3212]">
+                <v:textbox>
+                  <w:txbxContent>
+                    <w:p>
+                      <w:pPr>
+                        <w:rPr>
+                          <w:lang w:val="bg-BG"/>
+                        </w:rPr>
+                      </w:pPr>
+                      <w:r>
+                        <w:rPr>
+                          <w:lang w:val="bg-BG"/>
+                        </w:rPr>
+                        <w:t>Фигура 1</w:t>
+                      </w:r>
+                      <w:r>
+                        <w:rPr>
+                          <w:lang w:val="bg-BG"/>
+                        </w:rPr>
+                        <w:t>8</w:t>
+                      </w:r>
+                    </w:p>
+                  </w:txbxContent>
+                </v:textbox>
+                <w10:wrap type="square" anchorx="margin"/>
+              </v:shape>
+            </w:pict>
+          </mc:Fallback>
+        </mc:AlternateContent>
+      </w:r>
+      <w:r>
+        <w:rPr>
+          <w:rFonts w:ascii="Times New Roman" w:hAnsi="Times New Roman" w:cs="Times New Roman"/>
+          <w:noProof/>
+          <w:sz w:val="28"/>
+          <w:szCs w:val="28"/>
+          <w:lang w:val="bg-BG"/>
+        </w:rPr>
+        <w:drawing>
+          <wp:anchor distT="0" distB="0" distL="114300" distR="114300" simplePos="0" relativeHeight="251745280" behindDoc="0" locked="0" layoutInCell="1" allowOverlap="1" wp14:anchorId="3D3354C2" wp14:editId="44E4B5F9">
+            <wp:simplePos x="0" y="0"/>
+            <wp:positionH relativeFrom="margin">
+              <wp:posOffset>-76200</wp:posOffset>
+            </wp:positionH>
+            <wp:positionV relativeFrom="paragraph">
+              <wp:posOffset>288925</wp:posOffset>
+            </wp:positionV>
+            <wp:extent cx="5366385" cy="6915785"/>
+            <wp:effectExtent l="0" t="0" r="5715" b="0"/>
+            <wp:wrapSquare wrapText="bothSides"/>
+            <wp:docPr id="57" name="Picture 57"/>
+            <wp:cNvGraphicFramePr>
+              <a:graphicFrameLocks xmlns:a="http://schemas.openxmlformats.org/drawingml/2006/main" noChangeAspect="1"/>
+            </wp:cNvGraphicFramePr>
+            <a:graphic xmlns:a="http://schemas.openxmlformats.org/drawingml/2006/main">
+              <a:graphicData uri="http://schemas.openxmlformats.org/drawingml/2006/picture">
+                <pic:pic xmlns:pic="http://schemas.openxmlformats.org/drawingml/2006/picture">
+                  <pic:nvPicPr>
+                    <pic:cNvPr id="0" name="Picture 12"/>
+                    <pic:cNvPicPr>
+                      <a:picLocks noChangeAspect="1" noChangeArrowheads="1"/>
+                    </pic:cNvPicPr>
+                  </pic:nvPicPr>
+                  <pic:blipFill>
+                    <a:blip r:embed="rId27">
+                      <a:extLst>
+                        <a:ext uri="{28A0092B-C50C-407E-A947-70E740481C1C}">
+                          <a14:useLocalDpi xmlns:a14="http://schemas.microsoft.com/office/drawing/2010/main" val="0"/>
+                        </a:ext>
+                      </a:extLst>
+                    </a:blip>
+                    <a:srcRect/>
+                    <a:stretch>
+                      <a:fillRect/>
+                    </a:stretch>
+                  </pic:blipFill>
+                  <pic:spPr bwMode="auto">
+                    <a:xfrm>
+                      <a:off x="0" y="0"/>
+                      <a:ext cx="5366385" cy="6915785"/>
+                    </a:xfrm>
+                    <a:prstGeom prst="rect">
+                      <a:avLst/>
+                    </a:prstGeom>
+                    <a:noFill/>
+                    <a:ln>
+                      <a:noFill/>
+                    </a:ln>
+                  </pic:spPr>
+                </pic:pic>
+              </a:graphicData>
+            </a:graphic>
+            <wp14:sizeRelH relativeFrom="margin">
+              <wp14:pctWidth>0</wp14:pctWidth>
+            </wp14:sizeRelH>
+            <wp14:sizeRelV relativeFrom="margin">
+              <wp14:pctHeight>0</wp14:pctHeight>
+            </wp14:sizeRelV>
+          </wp:anchor>
+        </w:drawing>
+      </w:r>
     </w:p>
     <w:p>
       <w:pPr>
@@ -22360,7 +22426,7 @@
                     </pic:cNvPicPr>
                   </pic:nvPicPr>
                   <pic:blipFill>
-                    <a:blip r:embed="rId27" cstate="print">
+                    <a:blip r:embed="rId28" cstate="print">
                       <a:extLst>
                         <a:ext uri="{28A0092B-C50C-407E-A947-70E740481C1C}">
                           <a14:useLocalDpi xmlns:a14="http://schemas.microsoft.com/office/drawing/2010/main" val="0"/>
@@ -23005,7 +23071,7 @@
                     </pic:cNvPicPr>
                   </pic:nvPicPr>
                   <pic:blipFill>
-                    <a:blip r:embed="rId28" cstate="print">
+                    <a:blip r:embed="rId29" cstate="print">
                       <a:extLst>
                         <a:ext uri="{28A0092B-C50C-407E-A947-70E740481C1C}">
                           <a14:useLocalDpi xmlns:a14="http://schemas.microsoft.com/office/drawing/2010/main" val="0"/>
@@ -23449,7 +23515,7 @@
                     </pic:cNvPicPr>
                   </pic:nvPicPr>
                   <pic:blipFill>
-                    <a:blip r:embed="rId29" cstate="print">
+                    <a:blip r:embed="rId30" cstate="print">
                       <a:extLst>
                         <a:ext uri="{28A0092B-C50C-407E-A947-70E740481C1C}">
                           <a14:useLocalDpi xmlns:a14="http://schemas.microsoft.com/office/drawing/2010/main" val="0"/>
@@ -23734,7 +23800,7 @@
                     </pic:cNvPicPr>
                   </pic:nvPicPr>
                   <pic:blipFill>
-                    <a:blip r:embed="rId30" cstate="print">
+                    <a:blip r:embed="rId31" cstate="print">
                       <a:extLst>
                         <a:ext uri="{28A0092B-C50C-407E-A947-70E740481C1C}">
                           <a14:useLocalDpi xmlns:a14="http://schemas.microsoft.com/office/drawing/2010/main" val="0"/>
@@ -23851,7 +23917,7 @@
                     </pic:cNvPicPr>
                   </pic:nvPicPr>
                   <pic:blipFill>
-                    <a:blip r:embed="rId31" cstate="print">
+                    <a:blip r:embed="rId32" cstate="print">
                       <a:extLst>
                         <a:ext uri="{28A0092B-C50C-407E-A947-70E740481C1C}">
                           <a14:useLocalDpi xmlns:a14="http://schemas.microsoft.com/office/drawing/2010/main" val="0"/>
@@ -23927,7 +23993,7 @@
                     <pic:cNvPicPr/>
                   </pic:nvPicPr>
                   <pic:blipFill>
-                    <a:blip r:embed="rId32" cstate="print">
+                    <a:blip r:embed="rId33" cstate="print">
                       <a:extLst>
                         <a:ext uri="{28A0092B-C50C-407E-A947-70E740481C1C}">
                           <a14:useLocalDpi xmlns:a14="http://schemas.microsoft.com/office/drawing/2010/main" val="0"/>
@@ -23997,7 +24063,7 @@
                     <pic:cNvPicPr/>
                   </pic:nvPicPr>
                   <pic:blipFill>
-                    <a:blip r:embed="rId33" cstate="print">
+                    <a:blip r:embed="rId34" cstate="print">
                       <a:extLst>
                         <a:ext uri="{28A0092B-C50C-407E-A947-70E740481C1C}">
                           <a14:useLocalDpi xmlns:a14="http://schemas.microsoft.com/office/drawing/2010/main" val="0"/>
@@ -24078,7 +24144,7 @@
                     <pic:cNvPicPr/>
                   </pic:nvPicPr>
                   <pic:blipFill>
-                    <a:blip r:embed="rId34" cstate="print">
+                    <a:blip r:embed="rId35" cstate="print">
                       <a:extLst>
                         <a:ext uri="{28A0092B-C50C-407E-A947-70E740481C1C}">
                           <a14:useLocalDpi xmlns:a14="http://schemas.microsoft.com/office/drawing/2010/main" val="0"/>
@@ -24987,7 +25053,7 @@
           <w:szCs w:val="28"/>
         </w:rPr>
       </w:pPr>
-      <w:hyperlink r:id="rId35" w:history="1">
+      <w:hyperlink r:id="rId36" w:history="1">
         <w:r>
           <w:rPr>
             <w:rStyle w:val="Hyperlink"/>
@@ -25056,7 +25122,7 @@
           <w:szCs w:val="28"/>
         </w:rPr>
       </w:pPr>
-      <w:hyperlink r:id="rId36" w:history="1">
+      <w:hyperlink r:id="rId37" w:history="1">
         <w:r>
           <w:rPr>
             <w:rStyle w:val="Hyperlink"/>
@@ -25150,7 +25216,7 @@
           <w:szCs w:val="28"/>
         </w:rPr>
       </w:pPr>
-      <w:hyperlink r:id="rId37" w:history="1">
+      <w:hyperlink r:id="rId38" w:history="1">
         <w:r>
           <w:rPr>
             <w:rStyle w:val="Hyperlink"/>
@@ -25220,7 +25286,7 @@
           <w:lang w:val="bg-BG"/>
         </w:rPr>
       </w:pPr>
-      <w:hyperlink r:id="rId38" w:history="1">
+      <w:hyperlink r:id="rId39" w:history="1">
         <w:r>
           <w:rPr>
             <w:rStyle w:val="Hyperlink"/>

</xml_diff>